<commit_message>
Se arreglaron errores y ahora sirven todas las peticiones incluidas las de update que antes no actualizaban nada
</commit_message>
<xml_diff>
--- a/BackendGuadalcazar.docx
+++ b/BackendGuadalcazar.docx
@@ -1,8 +1,1086 @@
 
 <file path=word/document.xml><?xml version="1.0" encoding="utf-8"?>
-<w:document xmlns:wpc="http://schemas.microsoft.com/office/word/2010/wordprocessingCanvas" xmlns:cx="http://schemas.microsoft.com/office/drawing/2014/chartex" xmlns:cx1="http://schemas.microsoft.com/office/drawing/2015/9/8/chartex" xmlns:cx2="http://schemas.microsoft.com/office/drawing/2015/10/21/chartex" xmlns:cx3="http://schemas.microsoft.com/office/drawing/2016/5/9/chartex" xmlns:cx4="http://schemas.microsoft.com/office/drawing/2016/5/10/chartex" xmlns:cx5="http://schemas.microsoft.com/office/drawing/2016/5/11/chartex" xmlns:cx6="http://schemas.microsoft.com/office/drawing/2016/5/12/chartex" xmlns:cx7="http://schemas.microsoft.com/office/drawing/2016/5/13/chartex" xmlns:cx8="http://schemas.microsoft.com/office/drawing/2016/5/14/chartex" xmlns:mc="http://schemas.openxmlformats.org/markup-compatibility/2006" xmlns:aink="http://schemas.microsoft.com/office/drawing/2016/ink" xmlns:am3d="http://schemas.microsoft.com/office/drawing/2017/model3d" xmlns:o="urn:schemas-microsoft-com:office:office" xmlns:oel="http://schemas.microsoft.com/office/2019/extlst" xmlns:r="http://schemas.openxmlformats.org/officeDocument/2006/relationships" xmlns:m="http://schemas.openxmlformats.org/officeDocument/2006/math" xmlns:v="urn:schemas-microsoft-com:vml" xmlns:wp14="http://schemas.microsoft.com/office/word/2010/wordprocessingDrawing" xmlns:wp="http://schemas.openxmlformats.org/drawingml/2006/wordprocessingDrawing" xmlns:w10="urn:schemas-microsoft-com:office:word" xmlns:w="http://schemas.openxmlformats.org/wordprocessingml/2006/main" xmlns:w14="http://schemas.microsoft.com/office/word/2010/wordml" xmlns:w15="http://schemas.microsoft.com/office/word/2012/wordml" xmlns:w16cex="http://schemas.microsoft.com/office/word/2018/wordml/cex" xmlns:w16cid="http://schemas.microsoft.com/office/word/2016/wordml/cid" xmlns:w16="http://schemas.microsoft.com/office/word/2018/wordml" xmlns:w16sdtdh="http://schemas.microsoft.com/office/word/2020/wordml/sdtdatahash" xmlns:w16se="http://schemas.microsoft.com/office/word/2015/wordml/symex" xmlns:wpg="http://schemas.microsoft.com/office/word/2010/wordprocessingGroup" xmlns:wpi="http://schemas.microsoft.com/office/word/2010/wordprocessingInk" xmlns:wne="http://schemas.microsoft.com/office/word/2006/wordml" xmlns:wps="http://schemas.microsoft.com/office/word/2010/wordprocessingShape" mc:Ignorable="w14 w15 w16se w16cid w16 w16cex w16sdtdh wp14">
+<w:document xmlns:wpc="http://schemas.microsoft.com/office/word/2010/wordprocessingCanvas" xmlns:cx="http://schemas.microsoft.com/office/drawing/2014/chartex" xmlns:cx1="http://schemas.microsoft.com/office/drawing/2015/9/8/chartex" xmlns:cx2="http://schemas.microsoft.com/office/drawing/2015/10/21/chartex" xmlns:cx3="http://schemas.microsoft.com/office/drawing/2016/5/9/chartex" xmlns:cx4="http://schemas.microsoft.com/office/drawing/2016/5/10/chartex" xmlns:cx5="http://schemas.microsoft.com/office/drawing/2016/5/11/chartex" xmlns:cx6="http://schemas.microsoft.com/office/drawing/2016/5/12/chartex" xmlns:cx7="http://schemas.microsoft.com/office/drawing/2016/5/13/chartex" xmlns:cx8="http://schemas.microsoft.com/office/drawing/2016/5/14/chartex" xmlns:mc="http://schemas.openxmlformats.org/markup-compatibility/2006" xmlns:aink="http://schemas.microsoft.com/office/drawing/2016/ink" xmlns:am3d="http://schemas.microsoft.com/office/drawing/2017/model3d" xmlns:o="urn:schemas-microsoft-com:office:office" xmlns:oel="http://schemas.microsoft.com/office/2019/extlst" xmlns:r="http://schemas.openxmlformats.org/officeDocument/2006/relationships" xmlns:m="http://schemas.openxmlformats.org/officeDocument/2006/math" xmlns:v="urn:schemas-microsoft-com:vml" xmlns:wp14="http://schemas.microsoft.com/office/word/2010/wordprocessingDrawing" xmlns:wp="http://schemas.openxmlformats.org/drawingml/2006/wordprocessingDrawing" xmlns:w10="urn:schemas-microsoft-com:office:word" xmlns:w="http://schemas.openxmlformats.org/wordprocessingml/2006/main" xmlns:w14="http://schemas.microsoft.com/office/word/2010/wordml" xmlns:w15="http://schemas.microsoft.com/office/word/2012/wordml" xmlns:w16cex="http://schemas.microsoft.com/office/word/2018/wordml/cex" xmlns:w16cid="http://schemas.microsoft.com/office/word/2016/wordml/cid" xmlns:w16="http://schemas.microsoft.com/office/word/2018/wordml" xmlns:w16du="http://schemas.microsoft.com/office/word/2023/wordml/word16du" xmlns:w16sdtdh="http://schemas.microsoft.com/office/word/2020/wordml/sdtdatahash" xmlns:w16sdtfl="http://schemas.microsoft.com/office/word/2024/wordml/sdtformatlock" xmlns:w16se="http://schemas.microsoft.com/office/word/2015/wordml/symex" xmlns:wpg="http://schemas.microsoft.com/office/word/2010/wordprocessingGroup" xmlns:wpi="http://schemas.microsoft.com/office/word/2010/wordprocessingInk" xmlns:wne="http://schemas.microsoft.com/office/word/2006/wordml" xmlns:wps="http://schemas.microsoft.com/office/word/2010/wordprocessingShape" mc:Ignorable="w14 w15 w16se w16cid w16 w16cex w16sdtdh w16sdtfl w16du wp14">
   <w:body>
     <w:p>
+      <w:pPr>
+        <w:rPr>
+          <w:b/>
+          <w:bCs/>
+        </w:rPr>
+      </w:pPr>
+      <w:r>
+        <w:rPr>
+          <w:b/>
+          <w:bCs/>
+        </w:rPr>
+        <w:t>¿Qué es Laravel?</w:t>
+      </w:r>
+    </w:p>
+    <w:p>
+      <w:pPr>
+        <w:numPr>
+          <w:ilvl w:val="0"/>
+          <w:numId w:val="13"/>
+        </w:numPr>
+      </w:pPr>
+      <w:r>
+        <w:t xml:space="preserve">Un </w:t>
+      </w:r>
+      <w:proofErr w:type="spellStart"/>
+      <w:r>
+        <w:rPr>
+          <w:b/>
+          <w:bCs/>
+        </w:rPr>
+        <w:t>framework</w:t>
+      </w:r>
+      <w:proofErr w:type="spellEnd"/>
+      <w:r>
+        <w:rPr>
+          <w:b/>
+          <w:bCs/>
+        </w:rPr>
+        <w:t xml:space="preserve"> MVC</w:t>
+      </w:r>
+      <w:r>
+        <w:t xml:space="preserve"> (Modelo–Vista–Controlador) que separa claramente la lógica de negocio (Modelos), la presentación (Vistas) y el flujo de control (Controladores).</w:t>
+      </w:r>
+    </w:p>
+    <w:p>
+      <w:pPr>
+        <w:numPr>
+          <w:ilvl w:val="0"/>
+          <w:numId w:val="13"/>
+        </w:numPr>
+      </w:pPr>
+      <w:r>
+        <w:t xml:space="preserve">Proporciona una </w:t>
+      </w:r>
+      <w:r>
+        <w:rPr>
+          <w:b/>
+          <w:bCs/>
+        </w:rPr>
+        <w:t>arquitectura organizada</w:t>
+      </w:r>
+      <w:r>
+        <w:t>, con convenciones sobre configuración (“</w:t>
+      </w:r>
+      <w:proofErr w:type="spellStart"/>
+      <w:r>
+        <w:t>convention</w:t>
+      </w:r>
+      <w:proofErr w:type="spellEnd"/>
+      <w:r>
+        <w:t xml:space="preserve"> </w:t>
+      </w:r>
+      <w:proofErr w:type="spellStart"/>
+      <w:r>
+        <w:t>over</w:t>
+      </w:r>
+      <w:proofErr w:type="spellEnd"/>
+      <w:r>
+        <w:t xml:space="preserve"> </w:t>
+      </w:r>
+      <w:proofErr w:type="spellStart"/>
+      <w:r>
+        <w:t>configuration</w:t>
+      </w:r>
+      <w:proofErr w:type="spellEnd"/>
+      <w:r>
+        <w:t>”) para acelerar el desarrollo.</w:t>
+      </w:r>
+    </w:p>
+    <w:p>
+      <w:r>
+        <w:pict w14:anchorId="25AEC790">
+          <v:rect id="_x0000_i1187" style="width:0;height:1.5pt" o:hralign="center" o:hrstd="t" o:hr="t" fillcolor="#a0a0a0" stroked="f"/>
+        </w:pict>
+      </w:r>
+    </w:p>
+    <w:p>
+      <w:pPr>
+        <w:rPr>
+          <w:b/>
+          <w:bCs/>
+        </w:rPr>
+      </w:pPr>
+      <w:r>
+        <w:rPr>
+          <w:b/>
+          <w:bCs/>
+        </w:rPr>
+        <w:t>Características principales</w:t>
+      </w:r>
+    </w:p>
+    <w:p>
+      <w:pPr>
+        <w:numPr>
+          <w:ilvl w:val="0"/>
+          <w:numId w:val="14"/>
+        </w:numPr>
+      </w:pPr>
+      <w:proofErr w:type="spellStart"/>
+      <w:r>
+        <w:rPr>
+          <w:b/>
+          <w:bCs/>
+        </w:rPr>
+        <w:t>Artisan</w:t>
+      </w:r>
+      <w:proofErr w:type="spellEnd"/>
+      <w:r>
+        <w:rPr>
+          <w:b/>
+          <w:bCs/>
+        </w:rPr>
+        <w:t xml:space="preserve"> CLI</w:t>
+      </w:r>
+    </w:p>
+    <w:p>
+      <w:pPr>
+        <w:numPr>
+          <w:ilvl w:val="1"/>
+          <w:numId w:val="14"/>
+        </w:numPr>
+      </w:pPr>
+      <w:r>
+        <w:t xml:space="preserve">Herramienta de línea de comandos que genera controladores, modelos, migraciones, </w:t>
+      </w:r>
+      <w:proofErr w:type="spellStart"/>
+      <w:r>
+        <w:t>seeds</w:t>
+      </w:r>
+      <w:proofErr w:type="spellEnd"/>
+      <w:r>
+        <w:t xml:space="preserve"> y más en segundos.</w:t>
+      </w:r>
+    </w:p>
+    <w:p>
+      <w:pPr>
+        <w:numPr>
+          <w:ilvl w:val="0"/>
+          <w:numId w:val="14"/>
+        </w:numPr>
+      </w:pPr>
+      <w:proofErr w:type="spellStart"/>
+      <w:r>
+        <w:rPr>
+          <w:b/>
+          <w:bCs/>
+        </w:rPr>
+        <w:t>Eloquent</w:t>
+      </w:r>
+      <w:proofErr w:type="spellEnd"/>
+      <w:r>
+        <w:rPr>
+          <w:b/>
+          <w:bCs/>
+        </w:rPr>
+        <w:t xml:space="preserve"> ORM</w:t>
+      </w:r>
+    </w:p>
+    <w:p>
+      <w:pPr>
+        <w:numPr>
+          <w:ilvl w:val="1"/>
+          <w:numId w:val="14"/>
+        </w:numPr>
+      </w:pPr>
+      <w:r>
+        <w:t xml:space="preserve">ORM “activo récord” que facilita trabajar con bases de datos: define relaciones, consultas y </w:t>
+      </w:r>
+      <w:proofErr w:type="spellStart"/>
+      <w:r>
+        <w:t>scopes</w:t>
+      </w:r>
+      <w:proofErr w:type="spellEnd"/>
+      <w:r>
+        <w:t xml:space="preserve"> con sintaxis fluida.</w:t>
+      </w:r>
+    </w:p>
+    <w:p>
+      <w:pPr>
+        <w:numPr>
+          <w:ilvl w:val="0"/>
+          <w:numId w:val="14"/>
+        </w:numPr>
+      </w:pPr>
+      <w:r>
+        <w:rPr>
+          <w:b/>
+          <w:bCs/>
+        </w:rPr>
+        <w:t xml:space="preserve">Migraciones y </w:t>
+      </w:r>
+      <w:proofErr w:type="spellStart"/>
+      <w:r>
+        <w:rPr>
+          <w:b/>
+          <w:bCs/>
+        </w:rPr>
+        <w:t>Seeders</w:t>
+      </w:r>
+      <w:proofErr w:type="spellEnd"/>
+    </w:p>
+    <w:p>
+      <w:pPr>
+        <w:numPr>
+          <w:ilvl w:val="1"/>
+          <w:numId w:val="14"/>
+        </w:numPr>
+      </w:pPr>
+      <w:r>
+        <w:t>Versiona el esquema de la base de datos en código, permitiendo crear, modificar y poblar tablas de forma segura.</w:t>
+      </w:r>
+    </w:p>
+    <w:p>
+      <w:pPr>
+        <w:numPr>
+          <w:ilvl w:val="0"/>
+          <w:numId w:val="14"/>
+        </w:numPr>
+      </w:pPr>
+      <w:r>
+        <w:rPr>
+          <w:b/>
+          <w:bCs/>
+        </w:rPr>
+        <w:t xml:space="preserve">Blade </w:t>
+      </w:r>
+      <w:proofErr w:type="spellStart"/>
+      <w:r>
+        <w:rPr>
+          <w:b/>
+          <w:bCs/>
+        </w:rPr>
+        <w:t>Templating</w:t>
+      </w:r>
+      <w:proofErr w:type="spellEnd"/>
+    </w:p>
+    <w:p>
+      <w:pPr>
+        <w:numPr>
+          <w:ilvl w:val="1"/>
+          <w:numId w:val="14"/>
+        </w:numPr>
+      </w:pPr>
+      <w:r>
+        <w:t xml:space="preserve">Motor de plantillas ligero y expresivo para las vistas, con herencia de </w:t>
+      </w:r>
+      <w:proofErr w:type="spellStart"/>
+      <w:r>
+        <w:t>layouts</w:t>
+      </w:r>
+      <w:proofErr w:type="spellEnd"/>
+      <w:r>
+        <w:t xml:space="preserve"> y directivas propias (@if, @foreach, etc.).</w:t>
+      </w:r>
+    </w:p>
+    <w:p>
+      <w:pPr>
+        <w:numPr>
+          <w:ilvl w:val="0"/>
+          <w:numId w:val="14"/>
+        </w:numPr>
+      </w:pPr>
+      <w:r>
+        <w:rPr>
+          <w:b/>
+          <w:bCs/>
+        </w:rPr>
+        <w:t>Middleware y Rutas</w:t>
+      </w:r>
+    </w:p>
+    <w:p>
+      <w:pPr>
+        <w:numPr>
+          <w:ilvl w:val="1"/>
+          <w:numId w:val="14"/>
+        </w:numPr>
+      </w:pPr>
+      <w:r>
+        <w:t xml:space="preserve">Filtra y agrupa rutas con middleware (autenticación, CORS, </w:t>
+      </w:r>
+      <w:proofErr w:type="spellStart"/>
+      <w:r>
+        <w:t>rate</w:t>
+      </w:r>
+      <w:proofErr w:type="spellEnd"/>
+      <w:r>
+        <w:t xml:space="preserve"> </w:t>
+      </w:r>
+      <w:proofErr w:type="spellStart"/>
+      <w:r>
+        <w:t>limiting</w:t>
+      </w:r>
+      <w:proofErr w:type="spellEnd"/>
+      <w:r>
+        <w:t>) de manera sencilla.</w:t>
+      </w:r>
+    </w:p>
+    <w:p>
+      <w:pPr>
+        <w:numPr>
+          <w:ilvl w:val="0"/>
+          <w:numId w:val="14"/>
+        </w:numPr>
+      </w:pPr>
+      <w:r>
+        <w:rPr>
+          <w:b/>
+          <w:bCs/>
+        </w:rPr>
+        <w:t>Colas y Jobs</w:t>
+      </w:r>
+    </w:p>
+    <w:p>
+      <w:pPr>
+        <w:numPr>
+          <w:ilvl w:val="1"/>
+          <w:numId w:val="14"/>
+        </w:numPr>
+      </w:pPr>
+      <w:r>
+        <w:t>Desacopla tareas pesadas (envío de correos, procesamiento de imágenes) para ser ejecutadas en segundo plano.</w:t>
+      </w:r>
+    </w:p>
+    <w:p>
+      <w:pPr>
+        <w:numPr>
+          <w:ilvl w:val="0"/>
+          <w:numId w:val="14"/>
+        </w:numPr>
+      </w:pPr>
+      <w:r>
+        <w:rPr>
+          <w:b/>
+          <w:bCs/>
+        </w:rPr>
+        <w:t xml:space="preserve">Eventos y </w:t>
+      </w:r>
+      <w:proofErr w:type="spellStart"/>
+      <w:r>
+        <w:rPr>
+          <w:b/>
+          <w:bCs/>
+        </w:rPr>
+        <w:t>Listeners</w:t>
+      </w:r>
+      <w:proofErr w:type="spellEnd"/>
+    </w:p>
+    <w:p>
+      <w:pPr>
+        <w:numPr>
+          <w:ilvl w:val="1"/>
+          <w:numId w:val="14"/>
+        </w:numPr>
+      </w:pPr>
+      <w:r>
+        <w:t>Sistema de eventos nativo para desacoplar y extender funcionalidades sin tocar el núcleo de la aplicación.</w:t>
+      </w:r>
+    </w:p>
+    <w:p>
+      <w:pPr>
+        <w:numPr>
+          <w:ilvl w:val="0"/>
+          <w:numId w:val="14"/>
+        </w:numPr>
+      </w:pPr>
+      <w:r>
+        <w:rPr>
+          <w:b/>
+          <w:bCs/>
+        </w:rPr>
+        <w:t>Seguridad incorporada</w:t>
+      </w:r>
+    </w:p>
+    <w:p>
+      <w:pPr>
+        <w:numPr>
+          <w:ilvl w:val="1"/>
+          <w:numId w:val="14"/>
+        </w:numPr>
+      </w:pPr>
+      <w:r>
+        <w:t xml:space="preserve">CSRF </w:t>
+      </w:r>
+      <w:proofErr w:type="spellStart"/>
+      <w:r>
+        <w:t>protection</w:t>
+      </w:r>
+      <w:proofErr w:type="spellEnd"/>
+      <w:r>
+        <w:t xml:space="preserve">, </w:t>
+      </w:r>
+      <w:proofErr w:type="spellStart"/>
+      <w:r>
+        <w:t>hashing</w:t>
+      </w:r>
+      <w:proofErr w:type="spellEnd"/>
+      <w:r>
+        <w:t xml:space="preserve"> de contraseñas, encriptación, políticas de autorización y validaciones centralizadas.</w:t>
+      </w:r>
+    </w:p>
+    <w:p>
+      <w:r>
+        <w:pict w14:anchorId="3D2A99E8">
+          <v:rect id="_x0000_i1188" style="width:0;height:1.5pt" o:hralign="center" o:hrstd="t" o:hr="t" fillcolor="#a0a0a0" stroked="f"/>
+        </w:pict>
+      </w:r>
+    </w:p>
+    <w:p>
+      <w:pPr>
+        <w:rPr>
+          <w:b/>
+          <w:bCs/>
+        </w:rPr>
+      </w:pPr>
+      <w:r>
+        <w:rPr>
+          <w:b/>
+          <w:bCs/>
+        </w:rPr>
+        <w:lastRenderedPageBreak/>
+        <w:t>¿Por qué usar Laravel?</w:t>
+      </w:r>
+    </w:p>
+    <w:p>
+      <w:pPr>
+        <w:numPr>
+          <w:ilvl w:val="0"/>
+          <w:numId w:val="15"/>
+        </w:numPr>
+      </w:pPr>
+      <w:r>
+        <w:rPr>
+          <w:b/>
+          <w:bCs/>
+        </w:rPr>
+        <w:t>Productividad</w:t>
+      </w:r>
+      <w:r>
+        <w:t xml:space="preserve">: </w:t>
+      </w:r>
+      <w:proofErr w:type="spellStart"/>
+      <w:r>
+        <w:t>Artisan</w:t>
+      </w:r>
+      <w:proofErr w:type="spellEnd"/>
+      <w:r>
+        <w:t xml:space="preserve"> y los generadores reducen </w:t>
+      </w:r>
+      <w:proofErr w:type="spellStart"/>
+      <w:r>
+        <w:t>boilerplate</w:t>
+      </w:r>
+      <w:proofErr w:type="spellEnd"/>
+      <w:r>
+        <w:t>.</w:t>
+      </w:r>
+    </w:p>
+    <w:p>
+      <w:pPr>
+        <w:numPr>
+          <w:ilvl w:val="0"/>
+          <w:numId w:val="15"/>
+        </w:numPr>
+      </w:pPr>
+      <w:r>
+        <w:rPr>
+          <w:b/>
+          <w:bCs/>
+        </w:rPr>
+        <w:t>Mantenibilidad</w:t>
+      </w:r>
+      <w:r>
+        <w:t>: Arquitectura limpia y modular, fácil de escalar y refactorizar.</w:t>
+      </w:r>
+    </w:p>
+    <w:p>
+      <w:pPr>
+        <w:numPr>
+          <w:ilvl w:val="0"/>
+          <w:numId w:val="15"/>
+        </w:numPr>
+      </w:pPr>
+      <w:r>
+        <w:rPr>
+          <w:b/>
+          <w:bCs/>
+        </w:rPr>
+        <w:t>Comunidad</w:t>
+      </w:r>
+      <w:r>
+        <w:t>: Ecosistema con paquetes oficiales (</w:t>
+      </w:r>
+      <w:proofErr w:type="spellStart"/>
+      <w:r>
+        <w:t>Sanctum</w:t>
+      </w:r>
+      <w:proofErr w:type="spellEnd"/>
+      <w:r>
+        <w:t xml:space="preserve">, Passport, </w:t>
+      </w:r>
+      <w:proofErr w:type="spellStart"/>
+      <w:r>
+        <w:t>Telescope</w:t>
+      </w:r>
+      <w:proofErr w:type="spellEnd"/>
+      <w:r>
+        <w:t>) y una gran comunidad que aporta soluciones.</w:t>
+      </w:r>
+    </w:p>
+    <w:p>
+      <w:pPr>
+        <w:numPr>
+          <w:ilvl w:val="0"/>
+          <w:numId w:val="15"/>
+        </w:numPr>
+      </w:pPr>
+      <w:r>
+        <w:rPr>
+          <w:b/>
+          <w:bCs/>
+        </w:rPr>
+        <w:t>Ecosistema completo</w:t>
+      </w:r>
+      <w:r>
+        <w:t xml:space="preserve">: Herramientas de </w:t>
+      </w:r>
+      <w:proofErr w:type="spellStart"/>
+      <w:r>
+        <w:t>testing</w:t>
+      </w:r>
+      <w:proofErr w:type="spellEnd"/>
+      <w:r>
+        <w:t xml:space="preserve"> (</w:t>
+      </w:r>
+      <w:proofErr w:type="spellStart"/>
+      <w:r>
+        <w:t>PHPUnit</w:t>
+      </w:r>
+      <w:proofErr w:type="spellEnd"/>
+      <w:r>
+        <w:t xml:space="preserve"> integrado), Vite/Laravel </w:t>
+      </w:r>
+      <w:proofErr w:type="spellStart"/>
+      <w:r>
+        <w:t>Mix</w:t>
+      </w:r>
+      <w:proofErr w:type="spellEnd"/>
+      <w:r>
+        <w:t xml:space="preserve"> para </w:t>
+      </w:r>
+      <w:proofErr w:type="spellStart"/>
+      <w:r>
+        <w:t>assets</w:t>
+      </w:r>
+      <w:proofErr w:type="spellEnd"/>
+      <w:r>
+        <w:t xml:space="preserve">, </w:t>
+      </w:r>
+      <w:proofErr w:type="spellStart"/>
+      <w:r>
+        <w:t>scheduler</w:t>
+      </w:r>
+      <w:proofErr w:type="spellEnd"/>
+      <w:r>
+        <w:t xml:space="preserve"> para tareas programadas.</w:t>
+      </w:r>
+    </w:p>
+    <w:p>
+      <w:pPr>
+        <w:numPr>
+          <w:ilvl w:val="0"/>
+          <w:numId w:val="15"/>
+        </w:numPr>
+      </w:pPr>
+    </w:p>
+    <w:p>
+      <w:r>
+        <w:t xml:space="preserve">¿Por qué Laravel con </w:t>
+      </w:r>
+      <w:proofErr w:type="spellStart"/>
+      <w:r>
+        <w:t>React</w:t>
+      </w:r>
+      <w:proofErr w:type="spellEnd"/>
+      <w:r>
+        <w:t>?</w:t>
+      </w:r>
+      <w:r>
+        <w:br/>
+      </w:r>
+      <w:r>
+        <w:t xml:space="preserve">Al combinar </w:t>
+      </w:r>
+      <w:r>
+        <w:rPr>
+          <w:rStyle w:val="Textoennegrita"/>
+        </w:rPr>
+        <w:t>Laravel</w:t>
+      </w:r>
+      <w:r>
+        <w:t xml:space="preserve"> en el </w:t>
+      </w:r>
+      <w:proofErr w:type="spellStart"/>
+      <w:r>
+        <w:t>backend</w:t>
+      </w:r>
+      <w:proofErr w:type="spellEnd"/>
+      <w:r>
+        <w:t xml:space="preserve"> con </w:t>
+      </w:r>
+      <w:proofErr w:type="spellStart"/>
+      <w:r>
+        <w:rPr>
+          <w:rStyle w:val="Textoennegrita"/>
+        </w:rPr>
+        <w:t>React</w:t>
+      </w:r>
+      <w:proofErr w:type="spellEnd"/>
+      <w:r>
+        <w:t xml:space="preserve"> en el </w:t>
+      </w:r>
+      <w:proofErr w:type="spellStart"/>
+      <w:r>
+        <w:t>frontend</w:t>
+      </w:r>
+      <w:proofErr w:type="spellEnd"/>
+      <w:r>
+        <w:t>, obt</w:t>
+      </w:r>
+      <w:r>
+        <w:t>enemos</w:t>
+      </w:r>
+      <w:r>
+        <w:t xml:space="preserve"> una arquitectura moderna, escalable y mantenible. Estas son las razones clave:</w:t>
+      </w:r>
+    </w:p>
+    <w:p>
+      <w:pPr>
+        <w:pStyle w:val="NormalWeb"/>
+        <w:numPr>
+          <w:ilvl w:val="0"/>
+          <w:numId w:val="12"/>
+        </w:numPr>
+      </w:pPr>
+      <w:r>
+        <w:rPr>
+          <w:rStyle w:val="Textoennegrita"/>
+          <w:rFonts w:eastAsiaTheme="majorEastAsia"/>
+          <w:b w:val="0"/>
+          <w:bCs w:val="0"/>
+        </w:rPr>
+        <w:t>Desacoplar responsabilidad:</w:t>
+      </w:r>
+      <w:r>
+        <w:t xml:space="preserve"> Laravel gestiona datos, autenticación y rutas; </w:t>
+      </w:r>
+      <w:proofErr w:type="spellStart"/>
+      <w:r>
+        <w:t>React</w:t>
+      </w:r>
+      <w:proofErr w:type="spellEnd"/>
+      <w:r>
+        <w:t xml:space="preserve"> se centra en la interfaz y la interacción.</w:t>
+      </w:r>
+    </w:p>
+    <w:p>
+      <w:pPr>
+        <w:pStyle w:val="NormalWeb"/>
+        <w:numPr>
+          <w:ilvl w:val="0"/>
+          <w:numId w:val="12"/>
+        </w:numPr>
+      </w:pPr>
+      <w:r>
+        <w:rPr>
+          <w:rStyle w:val="Textoennegrita"/>
+          <w:rFonts w:eastAsiaTheme="majorEastAsia"/>
+          <w:b w:val="0"/>
+          <w:bCs w:val="0"/>
+        </w:rPr>
+        <w:t xml:space="preserve">Consumir </w:t>
+      </w:r>
+      <w:proofErr w:type="spellStart"/>
+      <w:r>
+        <w:rPr>
+          <w:rStyle w:val="Textoennegrita"/>
+          <w:rFonts w:eastAsiaTheme="majorEastAsia"/>
+          <w:b w:val="0"/>
+          <w:bCs w:val="0"/>
+        </w:rPr>
+        <w:t>APIs</w:t>
+      </w:r>
+      <w:proofErr w:type="spellEnd"/>
+      <w:r>
+        <w:rPr>
+          <w:rStyle w:val="Textoennegrita"/>
+          <w:rFonts w:eastAsiaTheme="majorEastAsia"/>
+          <w:b w:val="0"/>
+          <w:bCs w:val="0"/>
+        </w:rPr>
+        <w:t xml:space="preserve"> </w:t>
+      </w:r>
+      <w:proofErr w:type="spellStart"/>
+      <w:r>
+        <w:rPr>
+          <w:rStyle w:val="Textoennegrita"/>
+          <w:rFonts w:eastAsiaTheme="majorEastAsia"/>
+          <w:b w:val="0"/>
+          <w:bCs w:val="0"/>
+        </w:rPr>
+        <w:t>RESTful</w:t>
+      </w:r>
+      <w:proofErr w:type="spellEnd"/>
+      <w:r>
+        <w:rPr>
+          <w:rStyle w:val="Textoennegrita"/>
+          <w:rFonts w:eastAsiaTheme="majorEastAsia"/>
+          <w:b w:val="0"/>
+          <w:bCs w:val="0"/>
+        </w:rPr>
+        <w:t xml:space="preserve"> sin complicaciones:</w:t>
+      </w:r>
+      <w:r>
+        <w:t xml:space="preserve"> Laravel crea </w:t>
+      </w:r>
+      <w:proofErr w:type="spellStart"/>
+      <w:r>
+        <w:t>endpoints</w:t>
+      </w:r>
+      <w:proofErr w:type="spellEnd"/>
+      <w:r>
+        <w:t xml:space="preserve"> listos para JSON y </w:t>
+      </w:r>
+      <w:proofErr w:type="spellStart"/>
+      <w:r>
+        <w:t>React</w:t>
+      </w:r>
+      <w:proofErr w:type="spellEnd"/>
+      <w:r>
+        <w:t xml:space="preserve"> los llama vía </w:t>
+      </w:r>
+      <w:proofErr w:type="spellStart"/>
+      <w:r>
+        <w:t>fetch</w:t>
+      </w:r>
+      <w:proofErr w:type="spellEnd"/>
+      <w:r>
+        <w:t xml:space="preserve"> o Axios.</w:t>
+      </w:r>
+    </w:p>
+    <w:p>
+      <w:pPr>
+        <w:pStyle w:val="NormalWeb"/>
+        <w:numPr>
+          <w:ilvl w:val="0"/>
+          <w:numId w:val="12"/>
+        </w:numPr>
+      </w:pPr>
+      <w:r>
+        <w:rPr>
+          <w:rStyle w:val="Textoennegrita"/>
+          <w:rFonts w:eastAsiaTheme="majorEastAsia"/>
+          <w:b w:val="0"/>
+          <w:bCs w:val="0"/>
+        </w:rPr>
+        <w:t>Acelerar el desarrollo:</w:t>
+      </w:r>
+      <w:r>
+        <w:t xml:space="preserve"> </w:t>
+      </w:r>
+      <w:proofErr w:type="spellStart"/>
+      <w:r>
+        <w:t>Artisan</w:t>
+      </w:r>
+      <w:proofErr w:type="spellEnd"/>
+      <w:r>
+        <w:t xml:space="preserve"> y </w:t>
+      </w:r>
+      <w:proofErr w:type="spellStart"/>
+      <w:r>
+        <w:t>Eloquent</w:t>
+      </w:r>
+      <w:proofErr w:type="spellEnd"/>
+      <w:r>
+        <w:t xml:space="preserve"> automatizan el </w:t>
+      </w:r>
+      <w:proofErr w:type="spellStart"/>
+      <w:r>
+        <w:t>backend</w:t>
+      </w:r>
+      <w:proofErr w:type="spellEnd"/>
+      <w:r>
+        <w:t xml:space="preserve">; componentes reutilizables y Vite optimizan el </w:t>
+      </w:r>
+      <w:proofErr w:type="spellStart"/>
+      <w:r>
+        <w:t>frontend</w:t>
+      </w:r>
+      <w:proofErr w:type="spellEnd"/>
+      <w:r>
+        <w:t>.</w:t>
+      </w:r>
+    </w:p>
+    <w:p>
+      <w:pPr>
+        <w:pStyle w:val="NormalWeb"/>
+        <w:numPr>
+          <w:ilvl w:val="0"/>
+          <w:numId w:val="12"/>
+        </w:numPr>
+      </w:pPr>
+      <w:r>
+        <w:rPr>
+          <w:rStyle w:val="Textoennegrita"/>
+          <w:rFonts w:eastAsiaTheme="majorEastAsia"/>
+          <w:b w:val="0"/>
+          <w:bCs w:val="0"/>
+        </w:rPr>
+        <w:t>Garantizar seguridad y rendimiento:</w:t>
+      </w:r>
+      <w:r>
+        <w:t xml:space="preserve"> Laravel ofrece validaciones, colas y protección CSRF; </w:t>
+      </w:r>
+      <w:proofErr w:type="spellStart"/>
+      <w:r>
+        <w:t>React</w:t>
+      </w:r>
+      <w:proofErr w:type="spellEnd"/>
+      <w:r>
+        <w:t xml:space="preserve"> optimiza el renderizado y la experiencia de usuario.</w:t>
+      </w:r>
+    </w:p>
+    <w:p>
+      <w:pPr>
+        <w:pStyle w:val="NormalWeb"/>
+      </w:pPr>
+      <w:r>
+        <w:t>Así podemos iterar y escalar cada capa de forma independiente, manteniendo el código limpio y modular.</w:t>
+      </w:r>
+    </w:p>
+    <w:p>
+      <w:r>
+        <w:t>Flujo típico de trabajo</w:t>
+      </w:r>
+    </w:p>
+    <w:p>
+      <w:pPr>
+        <w:numPr>
+          <w:ilvl w:val="0"/>
+          <w:numId w:val="16"/>
+        </w:numPr>
+      </w:pPr>
+      <w:r>
+        <w:t xml:space="preserve">Definir modelos y migraciones → </w:t>
+      </w:r>
+      <w:proofErr w:type="spellStart"/>
+      <w:r>
+        <w:t>php</w:t>
+      </w:r>
+      <w:proofErr w:type="spellEnd"/>
+      <w:r>
+        <w:t xml:space="preserve"> </w:t>
+      </w:r>
+      <w:proofErr w:type="spellStart"/>
+      <w:r>
+        <w:t>artisan</w:t>
+      </w:r>
+      <w:proofErr w:type="spellEnd"/>
+      <w:r>
+        <w:t xml:space="preserve"> </w:t>
+      </w:r>
+      <w:proofErr w:type="spellStart"/>
+      <w:proofErr w:type="gramStart"/>
+      <w:r>
+        <w:t>make:model</w:t>
+      </w:r>
+      <w:proofErr w:type="spellEnd"/>
+      <w:proofErr w:type="gramEnd"/>
+      <w:r>
+        <w:t xml:space="preserve"> </w:t>
+      </w:r>
+      <w:proofErr w:type="spellStart"/>
+      <w:r>
+        <w:t>Product</w:t>
+      </w:r>
+      <w:proofErr w:type="spellEnd"/>
+      <w:r>
+        <w:t xml:space="preserve"> -m.</w:t>
+      </w:r>
+    </w:p>
+    <w:p>
+      <w:pPr>
+        <w:numPr>
+          <w:ilvl w:val="0"/>
+          <w:numId w:val="16"/>
+        </w:numPr>
+      </w:pPr>
+      <w:r>
+        <w:t xml:space="preserve">Diseñar rutas y controladores → </w:t>
+      </w:r>
+      <w:proofErr w:type="spellStart"/>
+      <w:r>
+        <w:t>php</w:t>
+      </w:r>
+      <w:proofErr w:type="spellEnd"/>
+      <w:r>
+        <w:t xml:space="preserve"> </w:t>
+      </w:r>
+      <w:proofErr w:type="spellStart"/>
+      <w:r>
+        <w:t>artisan</w:t>
+      </w:r>
+      <w:proofErr w:type="spellEnd"/>
+      <w:r>
+        <w:t xml:space="preserve"> </w:t>
+      </w:r>
+      <w:proofErr w:type="spellStart"/>
+      <w:proofErr w:type="gramStart"/>
+      <w:r>
+        <w:t>make:controller</w:t>
+      </w:r>
+      <w:proofErr w:type="spellEnd"/>
+      <w:proofErr w:type="gramEnd"/>
+      <w:r>
+        <w:t xml:space="preserve"> </w:t>
+      </w:r>
+      <w:proofErr w:type="spellStart"/>
+      <w:r>
+        <w:t>ProductController</w:t>
+      </w:r>
+      <w:proofErr w:type="spellEnd"/>
+      <w:r>
+        <w:t xml:space="preserve"> --api.</w:t>
+      </w:r>
+    </w:p>
+    <w:p>
+      <w:pPr>
+        <w:numPr>
+          <w:ilvl w:val="0"/>
+          <w:numId w:val="16"/>
+        </w:numPr>
+      </w:pPr>
+      <w:r>
+        <w:t xml:space="preserve">Construir y probar la API con </w:t>
+      </w:r>
+      <w:proofErr w:type="spellStart"/>
+      <w:r>
+        <w:t>Artisan</w:t>
+      </w:r>
+      <w:proofErr w:type="spellEnd"/>
+      <w:r>
+        <w:t xml:space="preserve"> (</w:t>
+      </w:r>
+      <w:proofErr w:type="spellStart"/>
+      <w:r>
+        <w:t>php</w:t>
+      </w:r>
+      <w:proofErr w:type="spellEnd"/>
+      <w:r>
+        <w:t xml:space="preserve"> </w:t>
+      </w:r>
+      <w:proofErr w:type="spellStart"/>
+      <w:r>
+        <w:t>artisan</w:t>
+      </w:r>
+      <w:proofErr w:type="spellEnd"/>
+      <w:r>
+        <w:t xml:space="preserve"> serve) y clientes HTTP (</w:t>
+      </w:r>
+      <w:proofErr w:type="spellStart"/>
+      <w:r>
+        <w:t>Thunder</w:t>
+      </w:r>
+      <w:proofErr w:type="spellEnd"/>
+      <w:r>
+        <w:t xml:space="preserve"> Client, </w:t>
+      </w:r>
+      <w:proofErr w:type="spellStart"/>
+      <w:r>
+        <w:t>Postman</w:t>
+      </w:r>
+      <w:proofErr w:type="spellEnd"/>
+      <w:r>
+        <w:t>).</w:t>
+      </w:r>
+    </w:p>
+    <w:p>
+      <w:pPr>
+        <w:numPr>
+          <w:ilvl w:val="0"/>
+          <w:numId w:val="16"/>
+        </w:numPr>
+      </w:pPr>
+      <w:r>
+        <w:t xml:space="preserve">Crear vistas o consumir desde un </w:t>
+      </w:r>
+      <w:proofErr w:type="spellStart"/>
+      <w:r>
+        <w:t>frontend</w:t>
+      </w:r>
+      <w:proofErr w:type="spellEnd"/>
+      <w:r>
+        <w:t xml:space="preserve"> (</w:t>
+      </w:r>
+      <w:proofErr w:type="spellStart"/>
+      <w:r>
+        <w:t>React</w:t>
+      </w:r>
+      <w:proofErr w:type="spellEnd"/>
+      <w:r>
+        <w:t xml:space="preserve">, </w:t>
+      </w:r>
+      <w:proofErr w:type="spellStart"/>
+      <w:r>
+        <w:t>Vue</w:t>
+      </w:r>
+      <w:proofErr w:type="spellEnd"/>
+      <w:r>
+        <w:t xml:space="preserve">) usando JSON; Laravel gestiona la lógica y expone </w:t>
+      </w:r>
+      <w:proofErr w:type="spellStart"/>
+      <w:r>
+        <w:t>endpoints</w:t>
+      </w:r>
+      <w:proofErr w:type="spellEnd"/>
+      <w:r>
+        <w:t xml:space="preserve"> listos para consumir.</w:t>
+      </w:r>
+    </w:p>
+    <w:p>
+      <w:r>
+        <w:pict w14:anchorId="5D03CB08">
+          <v:rect id="_x0000_i1224" style="width:0;height:1.5pt" o:hralign="center" o:hrstd="t" o:hr="t" fillcolor="#a0a0a0" stroked="f"/>
+        </w:pict>
+      </w:r>
+    </w:p>
+    <w:p>
+      <w:r>
+        <w:t xml:space="preserve">Con Laravel disponemos de un entorno sólido y probado para montar desde </w:t>
+      </w:r>
+      <w:proofErr w:type="spellStart"/>
+      <w:r>
+        <w:t>APIs</w:t>
+      </w:r>
+      <w:proofErr w:type="spellEnd"/>
+      <w:r>
+        <w:t xml:space="preserve"> sencillas hasta aplicaciones empresariales complejas, manteniendo siempre un equilibrio entre rapidez de desarrollo y buenas prácticas de ingeniería.</w:t>
+      </w:r>
+    </w:p>
+    <w:p/>
+    <w:p/>
+    <w:p>
+      <w:r>
+        <w:lastRenderedPageBreak/>
+        <w:t>Instalación:</w:t>
+      </w:r>
+    </w:p>
+    <w:p>
       <w:r>
         <w:t xml:space="preserve">Instalamos Laravel para nuestro </w:t>
       </w:r>
@@ -30,17 +1108,21 @@
       <w:r>
         <w:t xml:space="preserve">” desde </w:t>
       </w:r>
-      <w:proofErr w:type="spellStart"/>
-      <w:r>
-        <w:t>mysql</w:t>
-      </w:r>
-      <w:proofErr w:type="spellEnd"/>
-      <w:r>
-        <w:t xml:space="preserve"> </w:t>
-      </w:r>
-    </w:p>
-    <w:p>
-      <w:r>
+      <w:r>
+        <w:t>M</w:t>
+      </w:r>
+      <w:r>
+        <w:t>y</w:t>
+      </w:r>
+      <w:r>
+        <w:t>SQL.</w:t>
+      </w:r>
+    </w:p>
+    <w:p>
+      <w:r>
+        <w:rPr>
+          <w:noProof/>
+        </w:rPr>
         <w:drawing>
           <wp:inline distT="0" distB="0" distL="0" distR="0" wp14:anchorId="7C5D2F63" wp14:editId="3E55E0F5">
             <wp:extent cx="6326557" cy="2971800"/>
@@ -95,19 +1177,17 @@
       </w:r>
       <w:proofErr w:type="spellEnd"/>
       <w:r>
-        <w:t xml:space="preserve"> debería aparecer algo </w:t>
-      </w:r>
-      <w:proofErr w:type="spellStart"/>
-      <w:r>
-        <w:t>asi</w:t>
-      </w:r>
-      <w:proofErr w:type="spellEnd"/>
+        <w:t xml:space="preserve"> debería aparecer algo asi</w:t>
+      </w:r>
       <w:r>
         <w:br/>
       </w:r>
     </w:p>
     <w:p>
       <w:r>
+        <w:rPr>
+          <w:noProof/>
+        </w:rPr>
         <w:drawing>
           <wp:inline distT="0" distB="0" distL="0" distR="0" wp14:anchorId="2C6C7F04" wp14:editId="654BC4DD">
             <wp:extent cx="6391462" cy="2028825"/>
@@ -169,6 +1249,9 @@
         <w:br/>
       </w:r>
       <w:r>
+        <w:rPr>
+          <w:noProof/>
+        </w:rPr>
         <w:drawing>
           <wp:inline distT="0" distB="0" distL="0" distR="0" wp14:anchorId="19BECDAA" wp14:editId="01536F12">
             <wp:extent cx="5612130" cy="3153410"/>
@@ -234,6 +1317,9 @@
     </w:p>
     <w:p>
       <w:r>
+        <w:rPr>
+          <w:noProof/>
+        </w:rPr>
         <w:drawing>
           <wp:inline distT="0" distB="0" distL="0" distR="0" wp14:anchorId="6B413722" wp14:editId="636D5EDC">
             <wp:extent cx="5612130" cy="2960370"/>
@@ -273,6 +1359,9 @@
     </w:p>
     <w:p>
       <w:r>
+        <w:rPr>
+          <w:noProof/>
+        </w:rPr>
         <w:lastRenderedPageBreak/>
         <w:drawing>
           <wp:inline distT="0" distB="0" distL="0" distR="0" wp14:anchorId="5AE41575" wp14:editId="36ECD98E">
@@ -322,6 +1411,9 @@
         <w:br/>
       </w:r>
       <w:r>
+        <w:rPr>
+          <w:noProof/>
+        </w:rPr>
         <w:drawing>
           <wp:inline distT="0" distB="0" distL="0" distR="0" wp14:anchorId="65666DCA" wp14:editId="258EBF31">
             <wp:extent cx="2667372" cy="1247949"/>
@@ -412,6 +1504,9 @@
     </w:p>
     <w:p>
       <w:r>
+        <w:rPr>
+          <w:noProof/>
+        </w:rPr>
         <w:drawing>
           <wp:inline distT="0" distB="0" distL="0" distR="0" wp14:anchorId="0334B7FA" wp14:editId="0542DA34">
             <wp:extent cx="5772647" cy="2325058"/>
@@ -460,16 +1555,7 @@
     <w:p>
       <w:r>
         <w:lastRenderedPageBreak/>
-        <w:t>Ahora c</w:t>
-      </w:r>
-      <w:r>
-        <w:t>rea</w:t>
-      </w:r>
-      <w:r>
-        <w:t>mos</w:t>
-      </w:r>
-      <w:r>
-        <w:t xml:space="preserve"> el </w:t>
+        <w:t xml:space="preserve">Ahora creamos el </w:t>
       </w:r>
       <w:proofErr w:type="spellStart"/>
       <w:r>
@@ -492,13 +1578,7 @@
     </w:p>
     <w:p>
       <w:r>
-        <w:t>Instala</w:t>
-      </w:r>
-      <w:r>
-        <w:t>mos con los siguientes comandos de</w:t>
-      </w:r>
-      <w:r>
-        <w:t xml:space="preserve"> Laravel </w:t>
+        <w:t xml:space="preserve">Instalamos con los siguientes comandos de Laravel </w:t>
       </w:r>
       <w:proofErr w:type="spellStart"/>
       <w:r>
@@ -522,18 +1602,12 @@
       </w:r>
       <w:proofErr w:type="spellEnd"/>
       <w:r>
-        <w:t>”</w:t>
-      </w:r>
-      <w:r>
-        <w:t>):</w:t>
-      </w:r>
-    </w:p>
-    <w:p>
-      <w:r>
-        <w:t>#</w:t>
-      </w:r>
-      <w:r>
-        <w:t xml:space="preserve">composer </w:t>
+        <w:t>”):</w:t>
+      </w:r>
+    </w:p>
+    <w:p>
+      <w:r>
+        <w:t xml:space="preserve">#composer </w:t>
       </w:r>
       <w:proofErr w:type="spellStart"/>
       <w:r>
@@ -558,11 +1632,51 @@
       <w:proofErr w:type="spellEnd"/>
     </w:p>
     <w:p>
-      <w:r>
-        <w:t>#</w:t>
-      </w:r>
-      <w:r>
-        <w:t xml:space="preserve">php </w:t>
+      <w:pPr>
+        <w:rPr>
+          <w:lang w:val="en-US"/>
+        </w:rPr>
+      </w:pPr>
+      <w:r>
+        <w:rPr>
+          <w:lang w:val="en-US"/>
+        </w:rPr>
+        <w:t xml:space="preserve">#php artisan </w:t>
+      </w:r>
+      <w:proofErr w:type="spellStart"/>
+      <w:proofErr w:type="gramStart"/>
+      <w:r>
+        <w:rPr>
+          <w:lang w:val="en-US"/>
+        </w:rPr>
+        <w:t>vendor:publish</w:t>
+      </w:r>
+      <w:proofErr w:type="spellEnd"/>
+      <w:proofErr w:type="gramEnd"/>
+      <w:r>
+        <w:rPr>
+          <w:lang w:val="en-US"/>
+        </w:rPr>
+        <w:t xml:space="preserve"> --provider="Laravel\Sanctum\</w:t>
+      </w:r>
+      <w:proofErr w:type="spellStart"/>
+      <w:r>
+        <w:rPr>
+          <w:lang w:val="en-US"/>
+        </w:rPr>
+        <w:t>SanctumServiceProvider</w:t>
+      </w:r>
+      <w:proofErr w:type="spellEnd"/>
+      <w:r>
+        <w:rPr>
+          <w:lang w:val="en-US"/>
+        </w:rPr>
+        <w:t>"</w:t>
+      </w:r>
+    </w:p>
+    <w:p>
+      <w:r>
+        <w:t xml:space="preserve">#php </w:t>
       </w:r>
       <w:proofErr w:type="spellStart"/>
       <w:r>
@@ -573,56 +1687,6 @@
         <w:t xml:space="preserve"> </w:t>
       </w:r>
       <w:proofErr w:type="spellStart"/>
-      <w:proofErr w:type="gramStart"/>
-      <w:r>
-        <w:t>vendor:publish</w:t>
-      </w:r>
-      <w:proofErr w:type="spellEnd"/>
-      <w:proofErr w:type="gramEnd"/>
-      <w:r>
-        <w:t xml:space="preserve"> --</w:t>
-      </w:r>
-      <w:proofErr w:type="spellStart"/>
-      <w:r>
-        <w:t>provider</w:t>
-      </w:r>
-      <w:proofErr w:type="spellEnd"/>
-      <w:r>
-        <w:t>="Laravel\</w:t>
-      </w:r>
-      <w:proofErr w:type="spellStart"/>
-      <w:r>
-        <w:t>Sanctum</w:t>
-      </w:r>
-      <w:proofErr w:type="spellEnd"/>
-      <w:r>
-        <w:t>\</w:t>
-      </w:r>
-      <w:proofErr w:type="spellStart"/>
-      <w:r>
-        <w:t>SanctumServiceProvider</w:t>
-      </w:r>
-      <w:proofErr w:type="spellEnd"/>
-      <w:r>
-        <w:t>"</w:t>
-      </w:r>
-    </w:p>
-    <w:p>
-      <w:r>
-        <w:t>#</w:t>
-      </w:r>
-      <w:r>
-        <w:t xml:space="preserve">php </w:t>
-      </w:r>
-      <w:proofErr w:type="spellStart"/>
-      <w:r>
-        <w:t>artisan</w:t>
-      </w:r>
-      <w:proofErr w:type="spellEnd"/>
-      <w:r>
-        <w:t xml:space="preserve"> </w:t>
-      </w:r>
-      <w:proofErr w:type="spellStart"/>
       <w:r>
         <w:t>migrate</w:t>
       </w:r>
@@ -630,6 +1694,9 @@
     </w:p>
     <w:p>
       <w:r>
+        <w:rPr>
+          <w:noProof/>
+        </w:rPr>
         <w:drawing>
           <wp:inline distT="0" distB="0" distL="0" distR="0" wp14:anchorId="5AD7B58D" wp14:editId="3A12DB7D">
             <wp:extent cx="5470498" cy="3307310"/>
@@ -674,16 +1741,215 @@
         </w:drawing>
       </w:r>
     </w:p>
-    <w:p/>
-    <w:p/>
-    <w:p>
-      <w:r>
-        <w:t xml:space="preserve">Base de datos utilizando solo como prueba XAMPP para su posterior despliegue en un servidor dedicado </w:t>
-      </w:r>
-    </w:p>
-    <w:p>
+    <w:p>
+      <w:pPr>
+        <w:pStyle w:val="NormalWeb"/>
+      </w:pPr>
+      <w:r>
+        <w:t xml:space="preserve">Para pruebas iniciales, usaremos XAMPP como entorno local: así instalamos Apache, MySQL y PHP de golpe, ejecutamos migraciones y </w:t>
+      </w:r>
+      <w:proofErr w:type="spellStart"/>
+      <w:r>
+        <w:t>seeders</w:t>
+      </w:r>
+      <w:proofErr w:type="spellEnd"/>
+      <w:r>
+        <w:t>, y detectamos problemas de configuración o permisos de forma aislada.</w:t>
+      </w:r>
+    </w:p>
+    <w:p>
+      <w:pPr>
+        <w:pStyle w:val="NormalWeb"/>
+      </w:pPr>
+      <w:r>
+        <w:t>Una vez validado el esquema y la lógica de datos, prepararemos el paso a producción en un servidor dedicado:</w:t>
+      </w:r>
+    </w:p>
+    <w:p>
+      <w:pPr>
+        <w:pStyle w:val="NormalWeb"/>
+        <w:numPr>
+          <w:ilvl w:val="0"/>
+          <w:numId w:val="11"/>
+        </w:numPr>
+      </w:pPr>
+      <w:r>
+        <w:rPr>
+          <w:rStyle w:val="Textoennegrita"/>
+          <w:rFonts w:eastAsiaTheme="majorEastAsia"/>
+          <w:b w:val="0"/>
+          <w:bCs w:val="0"/>
+        </w:rPr>
+        <w:t>Exportar esquema y datos</w:t>
+      </w:r>
+      <w:r>
+        <w:rPr>
+          <w:b/>
+          <w:bCs/>
+        </w:rPr>
+        <w:t xml:space="preserve"> </w:t>
+      </w:r>
+      <w:r>
+        <w:t xml:space="preserve">(con </w:t>
+      </w:r>
+      <w:proofErr w:type="spellStart"/>
+      <w:r>
+        <w:rPr>
+          <w:rStyle w:val="CdigoHTML"/>
+          <w:rFonts w:eastAsiaTheme="majorEastAsia"/>
+        </w:rPr>
+        <w:t>mysqldump</w:t>
+      </w:r>
+      <w:proofErr w:type="spellEnd"/>
+      <w:r>
+        <w:t xml:space="preserve"> o migraciones automáticas).</w:t>
+      </w:r>
+    </w:p>
+    <w:p>
+      <w:pPr>
+        <w:pStyle w:val="NormalWeb"/>
+        <w:numPr>
+          <w:ilvl w:val="0"/>
+          <w:numId w:val="11"/>
+        </w:numPr>
+      </w:pPr>
+      <w:proofErr w:type="gramStart"/>
+      <w:r>
+        <w:rPr>
+          <w:rStyle w:val="Textoennegrita"/>
+          <w:rFonts w:eastAsiaTheme="majorEastAsia"/>
+          <w:b w:val="0"/>
+          <w:bCs w:val="0"/>
+        </w:rPr>
+        <w:t xml:space="preserve">Actualizar </w:t>
+      </w:r>
+      <w:r>
+        <w:rPr>
+          <w:rStyle w:val="CdigoHTML"/>
+          <w:rFonts w:eastAsiaTheme="majorEastAsia"/>
+          <w:b/>
+          <w:bCs/>
+        </w:rPr>
+        <w:t>.</w:t>
+      </w:r>
+      <w:proofErr w:type="spellStart"/>
+      <w:r>
+        <w:rPr>
+          <w:rStyle w:val="CdigoHTML"/>
+          <w:rFonts w:eastAsiaTheme="majorEastAsia"/>
+          <w:b/>
+          <w:bCs/>
+        </w:rPr>
+        <w:t>env</w:t>
+      </w:r>
+      <w:proofErr w:type="spellEnd"/>
+      <w:proofErr w:type="gramEnd"/>
+      <w:r>
+        <w:t xml:space="preserve"> para apuntar al nuevo host, puerto, usuario y contraseña.</w:t>
+      </w:r>
+    </w:p>
+    <w:p>
+      <w:pPr>
+        <w:pStyle w:val="NormalWeb"/>
+        <w:numPr>
+          <w:ilvl w:val="0"/>
+          <w:numId w:val="11"/>
+        </w:numPr>
+      </w:pPr>
+      <w:r>
+        <w:rPr>
+          <w:rStyle w:val="Textoennegrita"/>
+          <w:rFonts w:eastAsiaTheme="majorEastAsia"/>
+          <w:b w:val="0"/>
+          <w:bCs w:val="0"/>
+        </w:rPr>
+        <w:t>Configurar seguridad</w:t>
+      </w:r>
+      <w:r>
+        <w:rPr>
+          <w:b/>
+          <w:bCs/>
+        </w:rPr>
+        <w:t>:</w:t>
+      </w:r>
+      <w:r>
+        <w:t xml:space="preserve"> restricciones de IP, cuentas con privilegios mínimos, </w:t>
+      </w:r>
+      <w:proofErr w:type="spellStart"/>
+      <w:r>
+        <w:t>backups</w:t>
+      </w:r>
+      <w:proofErr w:type="spellEnd"/>
+      <w:r>
+        <w:t xml:space="preserve"> programados y cifrado SSL/TLS.</w:t>
+      </w:r>
+    </w:p>
+    <w:p>
+      <w:pPr>
+        <w:pStyle w:val="NormalWeb"/>
+        <w:numPr>
+          <w:ilvl w:val="0"/>
+          <w:numId w:val="11"/>
+        </w:numPr>
+      </w:pPr>
+      <w:r>
+        <w:rPr>
+          <w:rStyle w:val="Textoennegrita"/>
+          <w:rFonts w:eastAsiaTheme="majorEastAsia"/>
+          <w:b w:val="0"/>
+          <w:bCs w:val="0"/>
+        </w:rPr>
+        <w:t>Ajustar rendimiento</w:t>
+      </w:r>
+      <w:r>
+        <w:rPr>
+          <w:b/>
+          <w:bCs/>
+        </w:rPr>
+        <w:t>:</w:t>
+      </w:r>
+      <w:r>
+        <w:t xml:space="preserve"> parámetros de buffers, conexiones máximas y cacheo de consultas según carga prevista.</w:t>
+      </w:r>
+    </w:p>
+    <w:p>
+      <w:pPr>
+        <w:pStyle w:val="NormalWeb"/>
+      </w:pPr>
+      <w:r>
+        <w:t>Este flujo —primero XAMPP en local, luego servidor dedicado— garantiza una migración suave de un entorno de pruebas ágil a uno productivo, robusto y seguro.</w:t>
+      </w:r>
+    </w:p>
+    <w:p>
+      <w:pPr>
+        <w:pStyle w:val="NormalWeb"/>
+      </w:pPr>
       <w:r>
         <w:lastRenderedPageBreak/>
+        <w:t xml:space="preserve">Aquí crearemos la base de datos de </w:t>
+      </w:r>
+      <w:proofErr w:type="spellStart"/>
+      <w:r>
+        <w:t>guadalcazargob</w:t>
+      </w:r>
+      <w:proofErr w:type="spellEnd"/>
+      <w:r>
+        <w:t xml:space="preserve"> para posteriormente enlazarla con nuestro </w:t>
+      </w:r>
+      <w:proofErr w:type="spellStart"/>
+      <w:r>
+        <w:t>backend</w:t>
+      </w:r>
+      <w:proofErr w:type="spellEnd"/>
+      <w:r>
+        <w:t>.</w:t>
+      </w:r>
+    </w:p>
+    <w:p>
+      <w:r>
+        <w:rPr>
+          <w:noProof/>
+        </w:rPr>
         <w:drawing>
           <wp:inline distT="0" distB="0" distL="0" distR="0" wp14:anchorId="1195F1E3" wp14:editId="59AD163B">
             <wp:extent cx="6380366" cy="3438525"/>
@@ -722,18 +1988,28 @@
       </w:r>
     </w:p>
     <w:p/>
-    <w:p/>
-    <w:p>
-      <w:r>
-        <w:t>Prueba</w:t>
-      </w:r>
-    </w:p>
-    <w:p>
-      <w:r>
+    <w:p>
+      <w:r>
+        <w:t xml:space="preserve">Insertamos datos de prueba para probarlos desde un complemento de Visual Studio </w:t>
+      </w:r>
+      <w:proofErr w:type="spellStart"/>
+      <w:r>
+        <w:t>Code</w:t>
+      </w:r>
+      <w:proofErr w:type="spellEnd"/>
+      <w:r>
+        <w:t xml:space="preserve"> que en breve explicare.</w:t>
+      </w:r>
+    </w:p>
+    <w:p>
+      <w:r>
+        <w:rPr>
+          <w:noProof/>
+        </w:rPr>
         <w:drawing>
-          <wp:inline distT="0" distB="0" distL="0" distR="0" wp14:anchorId="4088C4DE" wp14:editId="67644B35">
-            <wp:extent cx="6492590" cy="3427012"/>
-            <wp:effectExtent l="0" t="0" r="3810" b="2540"/>
+          <wp:inline distT="0" distB="0" distL="0" distR="0" wp14:anchorId="4088C4DE" wp14:editId="6B847075">
+            <wp:extent cx="5438775" cy="2870772"/>
+            <wp:effectExtent l="0" t="0" r="0" b="6350"/>
             <wp:docPr id="11" name="Imagen 11"/>
             <wp:cNvGraphicFramePr>
               <a:graphicFrameLocks xmlns:a="http://schemas.openxmlformats.org/drawingml/2006/main" noChangeAspect="1"/>
@@ -754,7 +2030,1283 @@
                   <pic:spPr>
                     <a:xfrm>
                       <a:off x="0" y="0"/>
-                      <a:ext cx="6503502" cy="3432772"/>
+                      <a:ext cx="5492092" cy="2898915"/>
+                    </a:xfrm>
+                    <a:prstGeom prst="rect">
+                      <a:avLst/>
+                    </a:prstGeom>
+                  </pic:spPr>
+                </pic:pic>
+              </a:graphicData>
+            </a:graphic>
+          </wp:inline>
+        </w:drawing>
+      </w:r>
+    </w:p>
+    <w:p/>
+    <w:p>
+      <w:r>
+        <w:lastRenderedPageBreak/>
+        <w:t xml:space="preserve">Instalamos </w:t>
+      </w:r>
+      <w:proofErr w:type="spellStart"/>
+      <w:r>
+        <w:t>Thunder</w:t>
+      </w:r>
+      <w:proofErr w:type="spellEnd"/>
+      <w:r>
+        <w:t xml:space="preserve"> Client desde los complementos de visual </w:t>
+      </w:r>
+      <w:proofErr w:type="spellStart"/>
+      <w:r>
+        <w:t>studio</w:t>
+      </w:r>
+      <w:proofErr w:type="spellEnd"/>
+      <w:r>
+        <w:t xml:space="preserve"> </w:t>
+      </w:r>
+      <w:proofErr w:type="spellStart"/>
+      <w:r>
+        <w:t>code</w:t>
+      </w:r>
+      <w:proofErr w:type="spellEnd"/>
+      <w:r>
+        <w:br/>
+      </w:r>
+      <w:r>
+        <w:drawing>
+          <wp:inline distT="0" distB="0" distL="0" distR="0" wp14:anchorId="39F1D33F" wp14:editId="2E8A0A84">
+            <wp:extent cx="5612130" cy="4787900"/>
+            <wp:effectExtent l="0" t="0" r="7620" b="0"/>
+            <wp:docPr id="1181675367" name="Imagen 1" descr="Captura de pantalla de computadora&#10;&#10;El contenido generado por IA puede ser incorrecto."/>
+            <wp:cNvGraphicFramePr>
+              <a:graphicFrameLocks xmlns:a="http://schemas.openxmlformats.org/drawingml/2006/main" noChangeAspect="1"/>
+            </wp:cNvGraphicFramePr>
+            <a:graphic xmlns:a="http://schemas.openxmlformats.org/drawingml/2006/main">
+              <a:graphicData uri="http://schemas.openxmlformats.org/drawingml/2006/picture">
+                <pic:pic xmlns:pic="http://schemas.openxmlformats.org/drawingml/2006/picture">
+                  <pic:nvPicPr>
+                    <pic:cNvPr id="1181675367" name="Imagen 1" descr="Captura de pantalla de computadora&#10;&#10;El contenido generado por IA puede ser incorrecto."/>
+                    <pic:cNvPicPr/>
+                  </pic:nvPicPr>
+                  <pic:blipFill>
+                    <a:blip r:embed="rId15"/>
+                    <a:stretch>
+                      <a:fillRect/>
+                    </a:stretch>
+                  </pic:blipFill>
+                  <pic:spPr>
+                    <a:xfrm>
+                      <a:off x="0" y="0"/>
+                      <a:ext cx="5612130" cy="4787900"/>
+                    </a:xfrm>
+                    <a:prstGeom prst="rect">
+                      <a:avLst/>
+                    </a:prstGeom>
+                  </pic:spPr>
+                </pic:pic>
+              </a:graphicData>
+            </a:graphic>
+          </wp:inline>
+        </w:drawing>
+      </w:r>
+    </w:p>
+    <w:p>
+      <w:proofErr w:type="gramStart"/>
+      <w:r>
+        <w:t xml:space="preserve">Para que usamos </w:t>
+      </w:r>
+      <w:proofErr w:type="spellStart"/>
+      <w:r>
+        <w:t>Thunder</w:t>
+      </w:r>
+      <w:proofErr w:type="spellEnd"/>
+      <w:r>
+        <w:t xml:space="preserve"> Client?</w:t>
+      </w:r>
+      <w:proofErr w:type="gramEnd"/>
+    </w:p>
+    <w:p>
+      <w:r>
+        <w:t xml:space="preserve">Por qué </w:t>
+      </w:r>
+      <w:proofErr w:type="spellStart"/>
+      <w:r>
+        <w:t>Thunder</w:t>
+      </w:r>
+      <w:proofErr w:type="spellEnd"/>
+      <w:r>
+        <w:t xml:space="preserve"> Client es una extensión ligera para Visual Studio </w:t>
+      </w:r>
+      <w:proofErr w:type="spellStart"/>
+      <w:r>
+        <w:t>Code</w:t>
+      </w:r>
+      <w:proofErr w:type="spellEnd"/>
+      <w:r>
+        <w:t xml:space="preserve"> diseñada para probar y depurar </w:t>
+      </w:r>
+      <w:proofErr w:type="spellStart"/>
+      <w:r>
+        <w:t>APIs</w:t>
+      </w:r>
+      <w:proofErr w:type="spellEnd"/>
+      <w:r>
+        <w:t xml:space="preserve"> HTTP/REST de forma rápida y sencilla, sin salir de</w:t>
+      </w:r>
+      <w:r>
+        <w:t>l</w:t>
+      </w:r>
+      <w:r>
+        <w:t xml:space="preserve"> editor. </w:t>
+      </w:r>
+    </w:p>
+    <w:p>
+      <w:r>
+        <w:t xml:space="preserve">Principales usos de </w:t>
+      </w:r>
+      <w:proofErr w:type="spellStart"/>
+      <w:r>
+        <w:t>Thunder</w:t>
+      </w:r>
+      <w:proofErr w:type="spellEnd"/>
+      <w:r>
+        <w:t xml:space="preserve"> Client</w:t>
+      </w:r>
+    </w:p>
+    <w:p>
+      <w:pPr>
+        <w:pStyle w:val="Prrafodelista"/>
+        <w:numPr>
+          <w:ilvl w:val="0"/>
+          <w:numId w:val="2"/>
+        </w:numPr>
+      </w:pPr>
+      <w:r>
+        <w:t>Enviar peticiones HTTP</w:t>
+      </w:r>
+    </w:p>
+    <w:p>
+      <w:pPr>
+        <w:pStyle w:val="Prrafodelista"/>
+        <w:numPr>
+          <w:ilvl w:val="0"/>
+          <w:numId w:val="3"/>
+        </w:numPr>
+      </w:pPr>
+      <w:r>
+        <w:t>Soporta todos los métodos: GET, POST, PUT, PATCH, DELETE, etc.</w:t>
+      </w:r>
+    </w:p>
+    <w:p>
+      <w:pPr>
+        <w:pStyle w:val="Prrafodelista"/>
+        <w:numPr>
+          <w:ilvl w:val="0"/>
+          <w:numId w:val="3"/>
+        </w:numPr>
+      </w:pPr>
+      <w:r>
+        <w:t>Permite configurar cabeceras, parámetros de ruta/</w:t>
+      </w:r>
+      <w:proofErr w:type="spellStart"/>
+      <w:r>
+        <w:t>query</w:t>
+      </w:r>
+      <w:proofErr w:type="spellEnd"/>
+      <w:r>
+        <w:t xml:space="preserve">, cuerpo (JSON, </w:t>
+      </w:r>
+      <w:proofErr w:type="spellStart"/>
+      <w:r>
+        <w:t>form</w:t>
+      </w:r>
+      <w:proofErr w:type="spellEnd"/>
+      <w:r>
+        <w:t>-data, x-www-</w:t>
+      </w:r>
+      <w:proofErr w:type="spellStart"/>
+      <w:r>
+        <w:t>form</w:t>
+      </w:r>
+      <w:proofErr w:type="spellEnd"/>
+      <w:r>
+        <w:t>-</w:t>
+      </w:r>
+      <w:proofErr w:type="spellStart"/>
+      <w:r>
+        <w:t>urlencoded</w:t>
+      </w:r>
+      <w:proofErr w:type="spellEnd"/>
+      <w:r>
+        <w:t>) y autenticación.</w:t>
+      </w:r>
+    </w:p>
+    <w:p>
+      <w:pPr>
+        <w:pStyle w:val="Prrafodelista"/>
+        <w:numPr>
+          <w:ilvl w:val="0"/>
+          <w:numId w:val="2"/>
+        </w:numPr>
+      </w:pPr>
+      <w:r>
+        <w:t>Organizar colecciones de peticiones</w:t>
+      </w:r>
+    </w:p>
+    <w:p>
+      <w:pPr>
+        <w:pStyle w:val="Prrafodelista"/>
+        <w:numPr>
+          <w:ilvl w:val="0"/>
+          <w:numId w:val="4"/>
+        </w:numPr>
+      </w:pPr>
+      <w:r>
+        <w:t xml:space="preserve">Agrupa tus </w:t>
+      </w:r>
+      <w:proofErr w:type="spellStart"/>
+      <w:r>
+        <w:t>endpoints</w:t>
+      </w:r>
+      <w:proofErr w:type="spellEnd"/>
+      <w:r>
+        <w:t xml:space="preserve"> en carpetas o colecciones (por ejemplo, “Productos”, “Usuarios”, “Autenticación”).</w:t>
+      </w:r>
+    </w:p>
+    <w:p>
+      <w:pPr>
+        <w:pStyle w:val="Prrafodelista"/>
+        <w:numPr>
+          <w:ilvl w:val="0"/>
+          <w:numId w:val="4"/>
+        </w:numPr>
+      </w:pPr>
+      <w:r>
+        <w:t>Guarda cada petición con su propio nombre y descripción.</w:t>
+      </w:r>
+    </w:p>
+    <w:p>
+      <w:pPr>
+        <w:pStyle w:val="Prrafodelista"/>
+        <w:numPr>
+          <w:ilvl w:val="0"/>
+          <w:numId w:val="2"/>
+        </w:numPr>
+      </w:pPr>
+      <w:r>
+        <w:t>Variables de entorno</w:t>
+      </w:r>
+    </w:p>
+    <w:p>
+      <w:pPr>
+        <w:pStyle w:val="Prrafodelista"/>
+        <w:numPr>
+          <w:ilvl w:val="0"/>
+          <w:numId w:val="5"/>
+        </w:numPr>
+      </w:pPr>
+      <w:r>
+        <w:t xml:space="preserve">Define entornos (por ejemplo: local, </w:t>
+      </w:r>
+      <w:proofErr w:type="spellStart"/>
+      <w:r>
+        <w:t>staging</w:t>
+      </w:r>
+      <w:proofErr w:type="spellEnd"/>
+      <w:r>
+        <w:t xml:space="preserve">, </w:t>
+      </w:r>
+      <w:proofErr w:type="spellStart"/>
+      <w:r>
+        <w:t>production</w:t>
+      </w:r>
+      <w:proofErr w:type="spellEnd"/>
+      <w:r>
+        <w:t>) con variables como {{</w:t>
+      </w:r>
+      <w:proofErr w:type="spellStart"/>
+      <w:r>
+        <w:t>baseUrl</w:t>
+      </w:r>
+      <w:proofErr w:type="spellEnd"/>
+      <w:r>
+        <w:t>}}, {{token}}, etc.</w:t>
+      </w:r>
+    </w:p>
+    <w:p>
+      <w:pPr>
+        <w:pStyle w:val="Prrafodelista"/>
+        <w:numPr>
+          <w:ilvl w:val="0"/>
+          <w:numId w:val="5"/>
+        </w:numPr>
+      </w:pPr>
+      <w:r>
+        <w:lastRenderedPageBreak/>
+        <w:t>Facilita alternar rápidamente de un servidor a otro sin editar cada URL manualmente.</w:t>
+      </w:r>
+    </w:p>
+    <w:p>
+      <w:pPr>
+        <w:pStyle w:val="Prrafodelista"/>
+        <w:numPr>
+          <w:ilvl w:val="0"/>
+          <w:numId w:val="2"/>
+        </w:numPr>
+      </w:pPr>
+      <w:r>
+        <w:t>Historial y respuestas</w:t>
+      </w:r>
+    </w:p>
+    <w:p>
+      <w:pPr>
+        <w:pStyle w:val="Prrafodelista"/>
+        <w:numPr>
+          <w:ilvl w:val="0"/>
+          <w:numId w:val="6"/>
+        </w:numPr>
+      </w:pPr>
+      <w:r>
+        <w:t>Mantiene un registro de las peticiones enviadas, con fecha y hora.</w:t>
+      </w:r>
+    </w:p>
+    <w:p>
+      <w:pPr>
+        <w:pStyle w:val="Prrafodelista"/>
+        <w:numPr>
+          <w:ilvl w:val="0"/>
+          <w:numId w:val="6"/>
+        </w:numPr>
+      </w:pPr>
+      <w:r>
+        <w:t>Visualiza respuestas en formatos:</w:t>
+      </w:r>
+    </w:p>
+    <w:p>
+      <w:pPr>
+        <w:pStyle w:val="Prrafodelista"/>
+        <w:numPr>
+          <w:ilvl w:val="0"/>
+          <w:numId w:val="6"/>
+        </w:numPr>
+      </w:pPr>
+      <w:r>
+        <w:t>JSON (con resaltado de sintaxis y árbol plegable).</w:t>
+      </w:r>
+    </w:p>
+    <w:p>
+      <w:pPr>
+        <w:pStyle w:val="Prrafodelista"/>
+        <w:numPr>
+          <w:ilvl w:val="0"/>
+          <w:numId w:val="6"/>
+        </w:numPr>
+      </w:pPr>
+      <w:r>
+        <w:t>Texto, HTML, o incluso vistas en bruto.</w:t>
+      </w:r>
+    </w:p>
+    <w:p>
+      <w:pPr>
+        <w:pStyle w:val="Prrafodelista"/>
+        <w:numPr>
+          <w:ilvl w:val="0"/>
+          <w:numId w:val="6"/>
+        </w:numPr>
+      </w:pPr>
+      <w:r>
+        <w:t xml:space="preserve">Muestra tiempos de respuesta y tamaños de </w:t>
+      </w:r>
+      <w:proofErr w:type="spellStart"/>
+      <w:r>
+        <w:t>payload</w:t>
+      </w:r>
+      <w:proofErr w:type="spellEnd"/>
+      <w:r>
+        <w:t>.</w:t>
+      </w:r>
+    </w:p>
+    <w:p>
+      <w:pPr>
+        <w:pStyle w:val="Prrafodelista"/>
+        <w:numPr>
+          <w:ilvl w:val="0"/>
+          <w:numId w:val="2"/>
+        </w:numPr>
+      </w:pPr>
+      <w:r>
+        <w:t>Autenticación simplificada</w:t>
+      </w:r>
+    </w:p>
+    <w:p>
+      <w:pPr>
+        <w:pStyle w:val="Prrafodelista"/>
+        <w:numPr>
+          <w:ilvl w:val="0"/>
+          <w:numId w:val="7"/>
+        </w:numPr>
+        <w:rPr>
+          <w:lang w:val="en-US"/>
+        </w:rPr>
+      </w:pPr>
+      <w:proofErr w:type="spellStart"/>
+      <w:r>
+        <w:rPr>
+          <w:lang w:val="en-US"/>
+        </w:rPr>
+        <w:t>Soporta</w:t>
+      </w:r>
+      <w:proofErr w:type="spellEnd"/>
+      <w:r>
+        <w:rPr>
+          <w:lang w:val="en-US"/>
+        </w:rPr>
+        <w:t xml:space="preserve"> </w:t>
+      </w:r>
+      <w:proofErr w:type="spellStart"/>
+      <w:r>
+        <w:rPr>
+          <w:lang w:val="en-US"/>
+        </w:rPr>
+        <w:t>esquemas</w:t>
+      </w:r>
+      <w:proofErr w:type="spellEnd"/>
+      <w:r>
+        <w:rPr>
+          <w:lang w:val="en-US"/>
+        </w:rPr>
+        <w:t xml:space="preserve"> </w:t>
+      </w:r>
+      <w:proofErr w:type="spellStart"/>
+      <w:r>
+        <w:rPr>
+          <w:lang w:val="en-US"/>
+        </w:rPr>
+        <w:t>comunes</w:t>
+      </w:r>
+      <w:proofErr w:type="spellEnd"/>
+      <w:r>
+        <w:rPr>
+          <w:lang w:val="en-US"/>
+        </w:rPr>
+        <w:t>: Bearer Token, Basic Auth, API Key, OAuth2 (</w:t>
+      </w:r>
+      <w:proofErr w:type="spellStart"/>
+      <w:r>
+        <w:rPr>
+          <w:lang w:val="en-US"/>
+        </w:rPr>
+        <w:t>parcial</w:t>
+      </w:r>
+      <w:proofErr w:type="spellEnd"/>
+      <w:r>
+        <w:rPr>
+          <w:lang w:val="en-US"/>
+        </w:rPr>
+        <w:t>).</w:t>
+      </w:r>
+    </w:p>
+    <w:p>
+      <w:pPr>
+        <w:pStyle w:val="Prrafodelista"/>
+        <w:numPr>
+          <w:ilvl w:val="0"/>
+          <w:numId w:val="7"/>
+        </w:numPr>
+      </w:pPr>
+      <w:r>
+        <w:t>Guarda credenciales por entorno.</w:t>
+      </w:r>
+    </w:p>
+    <w:p>
+      <w:pPr>
+        <w:pStyle w:val="Prrafodelista"/>
+        <w:numPr>
+          <w:ilvl w:val="0"/>
+          <w:numId w:val="2"/>
+        </w:numPr>
+      </w:pPr>
+      <w:proofErr w:type="spellStart"/>
+      <w:r>
+        <w:t>Tests</w:t>
+      </w:r>
+      <w:proofErr w:type="spellEnd"/>
+      <w:r>
+        <w:t xml:space="preserve"> y scripts (en versiones Pro)</w:t>
+      </w:r>
+    </w:p>
+    <w:p>
+      <w:pPr>
+        <w:pStyle w:val="Prrafodelista"/>
+        <w:numPr>
+          <w:ilvl w:val="0"/>
+          <w:numId w:val="8"/>
+        </w:numPr>
+      </w:pPr>
+      <w:r>
+        <w:t xml:space="preserve">Permite definir </w:t>
+      </w:r>
+      <w:proofErr w:type="spellStart"/>
+      <w:r>
+        <w:t>assertions</w:t>
+      </w:r>
+      <w:proofErr w:type="spellEnd"/>
+      <w:r>
+        <w:t xml:space="preserve"> (comprobaciones) para automatizar validaciones de respuesta.</w:t>
+      </w:r>
+    </w:p>
+    <w:p>
+      <w:pPr>
+        <w:pStyle w:val="Prrafodelista"/>
+        <w:numPr>
+          <w:ilvl w:val="0"/>
+          <w:numId w:val="8"/>
+        </w:numPr>
+      </w:pPr>
+      <w:r>
+        <w:t xml:space="preserve">Ejecutar pequeños </w:t>
+      </w:r>
+      <w:proofErr w:type="spellStart"/>
+      <w:r>
+        <w:t>snippets</w:t>
+      </w:r>
+      <w:proofErr w:type="spellEnd"/>
+      <w:r>
+        <w:t xml:space="preserve"> de JavaScript antes o después de la petición.</w:t>
+      </w:r>
+    </w:p>
+    <w:p>
+      <w:pPr>
+        <w:pStyle w:val="Prrafodelista"/>
+        <w:numPr>
+          <w:ilvl w:val="0"/>
+          <w:numId w:val="2"/>
+        </w:numPr>
+      </w:pPr>
+      <w:r>
+        <w:t xml:space="preserve">Integración con VS </w:t>
+      </w:r>
+      <w:proofErr w:type="spellStart"/>
+      <w:r>
+        <w:t>Code</w:t>
+      </w:r>
+      <w:proofErr w:type="spellEnd"/>
+    </w:p>
+    <w:p>
+      <w:pPr>
+        <w:pStyle w:val="Prrafodelista"/>
+        <w:numPr>
+          <w:ilvl w:val="0"/>
+          <w:numId w:val="9"/>
+        </w:numPr>
+      </w:pPr>
+      <w:r>
+        <w:t>Sin cambiar de aplicación: todo ocurre dentro del mismo editor.</w:t>
+      </w:r>
+    </w:p>
+    <w:p>
+      <w:pPr>
+        <w:pStyle w:val="Prrafodelista"/>
+        <w:numPr>
+          <w:ilvl w:val="0"/>
+          <w:numId w:val="9"/>
+        </w:numPr>
+      </w:pPr>
+      <w:r>
+        <w:t>Atajos de teclado para abrir y ejecutar tus peticiones.</w:t>
+      </w:r>
+    </w:p>
+    <w:p>
+      <w:r>
+        <w:t xml:space="preserve">¿Por qué usar </w:t>
+      </w:r>
+      <w:proofErr w:type="spellStart"/>
+      <w:r>
+        <w:t>Thunder</w:t>
+      </w:r>
+      <w:proofErr w:type="spellEnd"/>
+      <w:r>
+        <w:t xml:space="preserve"> Client?</w:t>
+      </w:r>
+    </w:p>
+    <w:p>
+      <w:pPr>
+        <w:pStyle w:val="Prrafodelista"/>
+        <w:numPr>
+          <w:ilvl w:val="0"/>
+          <w:numId w:val="10"/>
+        </w:numPr>
+      </w:pPr>
+      <w:r>
+        <w:t xml:space="preserve">Ligero y rápido: ocupa pocos megas y consume menos recursos que herramientas más pesadas como </w:t>
+      </w:r>
+      <w:proofErr w:type="spellStart"/>
+      <w:r>
+        <w:t>Postman</w:t>
+      </w:r>
+      <w:proofErr w:type="spellEnd"/>
+      <w:r>
+        <w:t>.</w:t>
+      </w:r>
+    </w:p>
+    <w:p>
+      <w:pPr>
+        <w:pStyle w:val="Prrafodelista"/>
+        <w:numPr>
+          <w:ilvl w:val="0"/>
+          <w:numId w:val="10"/>
+        </w:numPr>
+      </w:pPr>
+      <w:r>
+        <w:t xml:space="preserve">Flujo más ágil: no necesitas cambiar de ventana, acelera el desarrollo al mantener todo en VS </w:t>
+      </w:r>
+      <w:proofErr w:type="spellStart"/>
+      <w:r>
+        <w:t>Code</w:t>
+      </w:r>
+      <w:proofErr w:type="spellEnd"/>
+      <w:r>
+        <w:t>.</w:t>
+      </w:r>
+    </w:p>
+    <w:p>
+      <w:pPr>
+        <w:pStyle w:val="Prrafodelista"/>
+        <w:numPr>
+          <w:ilvl w:val="0"/>
+          <w:numId w:val="10"/>
+        </w:numPr>
+      </w:pPr>
+      <w:r>
+        <w:t xml:space="preserve">Ideal para microservicios: cuando trabajas con </w:t>
+      </w:r>
+      <w:proofErr w:type="spellStart"/>
+      <w:r>
+        <w:t>APIs</w:t>
+      </w:r>
+      <w:proofErr w:type="spellEnd"/>
+      <w:r>
+        <w:t xml:space="preserve"> complejas o muchas rutas, te ayuda a mantenerlas organizadas.</w:t>
+      </w:r>
+    </w:p>
+    <w:p>
+      <w:pPr>
+        <w:pStyle w:val="Prrafodelista"/>
+        <w:numPr>
+          <w:ilvl w:val="0"/>
+          <w:numId w:val="10"/>
+        </w:numPr>
+      </w:pPr>
+      <w:r>
+        <w:t xml:space="preserve">Gratuito y open </w:t>
+      </w:r>
+      <w:proofErr w:type="spellStart"/>
+      <w:r>
+        <w:t>source</w:t>
+      </w:r>
+      <w:proofErr w:type="spellEnd"/>
+      <w:r>
+        <w:t xml:space="preserve">: la versión básica cubre la mayoría de </w:t>
+      </w:r>
+      <w:proofErr w:type="gramStart"/>
+      <w:r>
+        <w:t>necesidades</w:t>
+      </w:r>
+      <w:proofErr w:type="gramEnd"/>
+      <w:r>
+        <w:t xml:space="preserve"> sin costo.</w:t>
+      </w:r>
+    </w:p>
+    <w:p/>
+    <w:p>
+      <w:r>
+        <w:t>A c</w:t>
+      </w:r>
+      <w:r>
+        <w:t xml:space="preserve">ontinuación, utilizaremos </w:t>
+      </w:r>
+      <w:proofErr w:type="spellStart"/>
+      <w:r>
+        <w:t>Thunder</w:t>
+      </w:r>
+      <w:proofErr w:type="spellEnd"/>
+      <w:r>
+        <w:t xml:space="preserve"> Client para validar que el </w:t>
+      </w:r>
+      <w:proofErr w:type="spellStart"/>
+      <w:r>
+        <w:t>backend</w:t>
+      </w:r>
+      <w:proofErr w:type="spellEnd"/>
+      <w:r>
+        <w:t xml:space="preserve"> responda correctamente: así podremos confirmar que cada </w:t>
+      </w:r>
+      <w:proofErr w:type="spellStart"/>
+      <w:r>
+        <w:t>endpoint</w:t>
+      </w:r>
+      <w:proofErr w:type="spellEnd"/>
+      <w:r>
+        <w:t xml:space="preserve"> existe, devuelve los datos esperados y maneja errores o validaciones como diseñamos. Una vez que comprobamos que la API funciona, pasamos a definir y ejecutar nuestras migraciones de Laravel para crear las tablas en la base de datos, revisando esquemas, relaciones y poblando datos de prueba con </w:t>
+      </w:r>
+      <w:proofErr w:type="spellStart"/>
+      <w:r>
+        <w:t>seeders</w:t>
+      </w:r>
+      <w:proofErr w:type="spellEnd"/>
+      <w:r>
+        <w:t xml:space="preserve"> o </w:t>
+      </w:r>
+      <w:proofErr w:type="spellStart"/>
+      <w:r>
+        <w:t>factories</w:t>
+      </w:r>
+      <w:proofErr w:type="spellEnd"/>
+      <w:r>
+        <w:t xml:space="preserve">. Con la base de datos y la lógica del servidor ya validadas, el siguiente paso es integrar estas rutas con el </w:t>
+      </w:r>
+      <w:proofErr w:type="spellStart"/>
+      <w:r>
+        <w:t>frontend</w:t>
+      </w:r>
+      <w:proofErr w:type="spellEnd"/>
+      <w:r>
+        <w:t>: construiremos componentes o páginas que consuman la API de forma dinámica, mostrando listados, formularios de creación/edición y vistas detalladas. De este modo seguimos un flujo incremental y modular—primero aseguramos el correcto funcionamiento de la capa de datos y negocio, y luego enlazamos esa lógica a las vistas, lo que nos permite detectar y corregir cualquier fallo de comunicación cliente-servidor antes de avanzar a la siguiente fase de diseño visual o interacción</w:t>
+      </w:r>
+      <w:r>
+        <w:t>.</w:t>
+      </w:r>
+    </w:p>
+    <w:p>
+      <w:r>
+        <w:t>Ejemplo:</w:t>
+      </w:r>
+    </w:p>
+    <w:p/>
+    <w:p>
+      <w:r>
+        <w:lastRenderedPageBreak/>
+        <w:t xml:space="preserve">Con esta petición lo que hacemos es pedirle que nos traiga los datos que insertamos desde la </w:t>
+      </w:r>
+      <w:proofErr w:type="spellStart"/>
+      <w:r>
+        <w:t>bd</w:t>
+      </w:r>
+      <w:proofErr w:type="spellEnd"/>
+      <w:r>
+        <w:t>.</w:t>
+      </w:r>
+    </w:p>
+    <w:p>
+      <w:r>
+        <w:drawing>
+          <wp:inline distT="0" distB="0" distL="0" distR="0" wp14:anchorId="1D9F84ED" wp14:editId="213A708F">
+            <wp:extent cx="6485956" cy="3648075"/>
+            <wp:effectExtent l="0" t="0" r="0" b="0"/>
+            <wp:docPr id="1372388840" name="Imagen 1" descr="Texto&#10;&#10;El contenido generado por IA puede ser incorrecto."/>
+            <wp:cNvGraphicFramePr>
+              <a:graphicFrameLocks xmlns:a="http://schemas.openxmlformats.org/drawingml/2006/main" noChangeAspect="1"/>
+            </wp:cNvGraphicFramePr>
+            <a:graphic xmlns:a="http://schemas.openxmlformats.org/drawingml/2006/main">
+              <a:graphicData uri="http://schemas.openxmlformats.org/drawingml/2006/picture">
+                <pic:pic xmlns:pic="http://schemas.openxmlformats.org/drawingml/2006/picture">
+                  <pic:nvPicPr>
+                    <pic:cNvPr id="1372388840" name="Imagen 1" descr="Texto&#10;&#10;El contenido generado por IA puede ser incorrecto."/>
+                    <pic:cNvPicPr/>
+                  </pic:nvPicPr>
+                  <pic:blipFill>
+                    <a:blip r:embed="rId16"/>
+                    <a:stretch>
+                      <a:fillRect/>
+                    </a:stretch>
+                  </pic:blipFill>
+                  <pic:spPr>
+                    <a:xfrm>
+                      <a:off x="0" y="0"/>
+                      <a:ext cx="6501515" cy="3656826"/>
+                    </a:xfrm>
+                    <a:prstGeom prst="rect">
+                      <a:avLst/>
+                    </a:prstGeom>
+                  </pic:spPr>
+                </pic:pic>
+              </a:graphicData>
+            </a:graphic>
+          </wp:inline>
+        </w:drawing>
+      </w:r>
+    </w:p>
+    <w:p>
+      <w:r>
+        <w:t>Ahora le pediremos que cree un registro, cambiando el método por POST</w:t>
+      </w:r>
+    </w:p>
+    <w:p>
+      <w:r>
+        <w:drawing>
+          <wp:inline distT="0" distB="0" distL="0" distR="0" wp14:anchorId="5F8342EB" wp14:editId="7D1FB2CA">
+            <wp:extent cx="6505575" cy="3648805"/>
+            <wp:effectExtent l="0" t="0" r="0" b="8890"/>
+            <wp:docPr id="485620295" name="Imagen 1" descr="Captura de pantalla de computadora&#10;&#10;El contenido generado por IA puede ser incorrecto."/>
+            <wp:cNvGraphicFramePr>
+              <a:graphicFrameLocks xmlns:a="http://schemas.openxmlformats.org/drawingml/2006/main" noChangeAspect="1"/>
+            </wp:cNvGraphicFramePr>
+            <a:graphic xmlns:a="http://schemas.openxmlformats.org/drawingml/2006/main">
+              <a:graphicData uri="http://schemas.openxmlformats.org/drawingml/2006/picture">
+                <pic:pic xmlns:pic="http://schemas.openxmlformats.org/drawingml/2006/picture">
+                  <pic:nvPicPr>
+                    <pic:cNvPr id="485620295" name="Imagen 1" descr="Captura de pantalla de computadora&#10;&#10;El contenido generado por IA puede ser incorrecto."/>
+                    <pic:cNvPicPr/>
+                  </pic:nvPicPr>
+                  <pic:blipFill>
+                    <a:blip r:embed="rId17"/>
+                    <a:stretch>
+                      <a:fillRect/>
+                    </a:stretch>
+                  </pic:blipFill>
+                  <pic:spPr>
+                    <a:xfrm>
+                      <a:off x="0" y="0"/>
+                      <a:ext cx="6517398" cy="3655436"/>
+                    </a:xfrm>
+                    <a:prstGeom prst="rect">
+                      <a:avLst/>
+                    </a:prstGeom>
+                  </pic:spPr>
+                </pic:pic>
+              </a:graphicData>
+            </a:graphic>
+          </wp:inline>
+        </w:drawing>
+      </w:r>
+    </w:p>
+    <w:p>
+      <w:r>
+        <w:lastRenderedPageBreak/>
+        <w:t xml:space="preserve">Nos da el </w:t>
+      </w:r>
+      <w:proofErr w:type="gramStart"/>
+      <w:r>
+        <w:t>status</w:t>
+      </w:r>
+      <w:proofErr w:type="gramEnd"/>
+      <w:r>
+        <w:t xml:space="preserve"> 200 de ok eso significa que si inserto los datos ahora lo que haremos es volver a enviar una solicitud GET para verificarlo visualmente.</w:t>
+      </w:r>
+    </w:p>
+    <w:p>
+      <w:r>
+        <w:drawing>
+          <wp:inline distT="0" distB="0" distL="0" distR="0" wp14:anchorId="07567556" wp14:editId="19B90071">
+            <wp:extent cx="6390913" cy="1162050"/>
+            <wp:effectExtent l="0" t="0" r="0" b="0"/>
+            <wp:docPr id="979097139" name="Imagen 1" descr="Interfaz de usuario gráfica, Aplicación&#10;&#10;El contenido generado por IA puede ser incorrecto."/>
+            <wp:cNvGraphicFramePr>
+              <a:graphicFrameLocks xmlns:a="http://schemas.openxmlformats.org/drawingml/2006/main" noChangeAspect="1"/>
+            </wp:cNvGraphicFramePr>
+            <a:graphic xmlns:a="http://schemas.openxmlformats.org/drawingml/2006/main">
+              <a:graphicData uri="http://schemas.openxmlformats.org/drawingml/2006/picture">
+                <pic:pic xmlns:pic="http://schemas.openxmlformats.org/drawingml/2006/picture">
+                  <pic:nvPicPr>
+                    <pic:cNvPr id="979097139" name="Imagen 1" descr="Interfaz de usuario gráfica, Aplicación&#10;&#10;El contenido generado por IA puede ser incorrecto."/>
+                    <pic:cNvPicPr/>
+                  </pic:nvPicPr>
+                  <pic:blipFill>
+                    <a:blip r:embed="rId18"/>
+                    <a:stretch>
+                      <a:fillRect/>
+                    </a:stretch>
+                  </pic:blipFill>
+                  <pic:spPr>
+                    <a:xfrm>
+                      <a:off x="0" y="0"/>
+                      <a:ext cx="6396703" cy="1163103"/>
+                    </a:xfrm>
+                    <a:prstGeom prst="rect">
+                      <a:avLst/>
+                    </a:prstGeom>
+                  </pic:spPr>
+                </pic:pic>
+              </a:graphicData>
+            </a:graphic>
+          </wp:inline>
+        </w:drawing>
+      </w:r>
+    </w:p>
+    <w:p>
+      <w:r>
+        <w:t>Verificación visual:</w:t>
+      </w:r>
+    </w:p>
+    <w:p>
+      <w:r>
+        <w:drawing>
+          <wp:inline distT="0" distB="0" distL="0" distR="0" wp14:anchorId="7126D1D7" wp14:editId="4B45C603">
+            <wp:extent cx="6467606" cy="2390775"/>
+            <wp:effectExtent l="0" t="0" r="9525" b="0"/>
+            <wp:docPr id="1817959035" name="Imagen 1" descr="Captura de pantalla de computadora&#10;&#10;El contenido generado por IA puede ser incorrecto."/>
+            <wp:cNvGraphicFramePr>
+              <a:graphicFrameLocks xmlns:a="http://schemas.openxmlformats.org/drawingml/2006/main" noChangeAspect="1"/>
+            </wp:cNvGraphicFramePr>
+            <a:graphic xmlns:a="http://schemas.openxmlformats.org/drawingml/2006/main">
+              <a:graphicData uri="http://schemas.openxmlformats.org/drawingml/2006/picture">
+                <pic:pic xmlns:pic="http://schemas.openxmlformats.org/drawingml/2006/picture">
+                  <pic:nvPicPr>
+                    <pic:cNvPr id="1817959035" name="Imagen 1" descr="Captura de pantalla de computadora&#10;&#10;El contenido generado por IA puede ser incorrecto."/>
+                    <pic:cNvPicPr/>
+                  </pic:nvPicPr>
+                  <pic:blipFill>
+                    <a:blip r:embed="rId19"/>
+                    <a:stretch>
+                      <a:fillRect/>
+                    </a:stretch>
+                  </pic:blipFill>
+                  <pic:spPr>
+                    <a:xfrm>
+                      <a:off x="0" y="0"/>
+                      <a:ext cx="6481193" cy="2395798"/>
+                    </a:xfrm>
+                    <a:prstGeom prst="rect">
+                      <a:avLst/>
+                    </a:prstGeom>
+                  </pic:spPr>
+                </pic:pic>
+              </a:graphicData>
+            </a:graphic>
+          </wp:inline>
+        </w:drawing>
+      </w:r>
+    </w:p>
+    <w:p>
+      <w:r>
+        <w:t xml:space="preserve">Y si como podemos ver </w:t>
+      </w:r>
+      <w:proofErr w:type="gramStart"/>
+      <w:r>
+        <w:t>esta agregado</w:t>
+      </w:r>
+      <w:proofErr w:type="gramEnd"/>
+      <w:r>
+        <w:t>.</w:t>
+      </w:r>
+    </w:p>
+    <w:p>
+      <w:r>
+        <w:t xml:space="preserve">Ahora enviaremos una solicitud solo para que nos devuelva un solo id en este caso el 2 modificando la petición quitando {id} por el </w:t>
+      </w:r>
+      <w:proofErr w:type="spellStart"/>
+      <w:r>
+        <w:t>numero</w:t>
+      </w:r>
+      <w:proofErr w:type="spellEnd"/>
+      <w:r>
+        <w:t xml:space="preserve"> 2 que queremos.</w:t>
+      </w:r>
+    </w:p>
+    <w:p>
+      <w:r>
+        <w:drawing>
+          <wp:inline distT="0" distB="0" distL="0" distR="0" wp14:anchorId="6C6C17E7" wp14:editId="224CDC0C">
+            <wp:extent cx="6463835" cy="1619250"/>
+            <wp:effectExtent l="0" t="0" r="0" b="0"/>
+            <wp:docPr id="1192799475" name="Imagen 1" descr="Captura de pantalla de computadora&#10;&#10;El contenido generado por IA puede ser incorrecto."/>
+            <wp:cNvGraphicFramePr>
+              <a:graphicFrameLocks xmlns:a="http://schemas.openxmlformats.org/drawingml/2006/main" noChangeAspect="1"/>
+            </wp:cNvGraphicFramePr>
+            <a:graphic xmlns:a="http://schemas.openxmlformats.org/drawingml/2006/main">
+              <a:graphicData uri="http://schemas.openxmlformats.org/drawingml/2006/picture">
+                <pic:pic xmlns:pic="http://schemas.openxmlformats.org/drawingml/2006/picture">
+                  <pic:nvPicPr>
+                    <pic:cNvPr id="1192799475" name="Imagen 1" descr="Captura de pantalla de computadora&#10;&#10;El contenido generado por IA puede ser incorrecto."/>
+                    <pic:cNvPicPr/>
+                  </pic:nvPicPr>
+                  <pic:blipFill>
+                    <a:blip r:embed="rId20"/>
+                    <a:stretch>
+                      <a:fillRect/>
+                    </a:stretch>
+                  </pic:blipFill>
+                  <pic:spPr>
+                    <a:xfrm>
+                      <a:off x="0" y="0"/>
+                      <a:ext cx="6466072" cy="1619810"/>
+                    </a:xfrm>
+                    <a:prstGeom prst="rect">
+                      <a:avLst/>
+                    </a:prstGeom>
+                  </pic:spPr>
+                </pic:pic>
+              </a:graphicData>
+            </a:graphic>
+          </wp:inline>
+        </w:drawing>
+      </w:r>
+    </w:p>
+    <w:p>
+      <w:r>
+        <w:t xml:space="preserve">Ahora la solicitud de </w:t>
+      </w:r>
+      <w:r>
+        <w:t>eliminar</w:t>
+      </w:r>
+    </w:p>
+    <w:p/>
+    <w:p/>
+    <w:p>
+      <w:r>
+        <w:lastRenderedPageBreak/>
+        <w:drawing>
+          <wp:inline distT="0" distB="0" distL="0" distR="0" wp14:anchorId="4743C37A" wp14:editId="6333FCA2">
+            <wp:extent cx="6496050" cy="2495371"/>
+            <wp:effectExtent l="0" t="0" r="0" b="635"/>
+            <wp:docPr id="413964159" name="Imagen 1" descr="Captura de pantalla de un celular&#10;&#10;El contenido generado por IA puede ser incorrecto."/>
+            <wp:cNvGraphicFramePr>
+              <a:graphicFrameLocks xmlns:a="http://schemas.openxmlformats.org/drawingml/2006/main" noChangeAspect="1"/>
+            </wp:cNvGraphicFramePr>
+            <a:graphic xmlns:a="http://schemas.openxmlformats.org/drawingml/2006/main">
+              <a:graphicData uri="http://schemas.openxmlformats.org/drawingml/2006/picture">
+                <pic:pic xmlns:pic="http://schemas.openxmlformats.org/drawingml/2006/picture">
+                  <pic:nvPicPr>
+                    <pic:cNvPr id="413964159" name="Imagen 1" descr="Captura de pantalla de un celular&#10;&#10;El contenido generado por IA puede ser incorrecto."/>
+                    <pic:cNvPicPr/>
+                  </pic:nvPicPr>
+                  <pic:blipFill>
+                    <a:blip r:embed="rId21"/>
+                    <a:stretch>
+                      <a:fillRect/>
+                    </a:stretch>
+                  </pic:blipFill>
+                  <pic:spPr>
+                    <a:xfrm>
+                      <a:off x="0" y="0"/>
+                      <a:ext cx="6510501" cy="2500922"/>
+                    </a:xfrm>
+                    <a:prstGeom prst="rect">
+                      <a:avLst/>
+                    </a:prstGeom>
+                  </pic:spPr>
+                </pic:pic>
+              </a:graphicData>
+            </a:graphic>
+          </wp:inline>
+        </w:drawing>
+      </w:r>
+    </w:p>
+    <w:p>
+      <w:r>
+        <w:t>Eliminaremos el id 4 que creamos al principio de nuestras pruebas</w:t>
+      </w:r>
+    </w:p>
+    <w:p>
+      <w:r>
+        <w:rPr>
+          <w:noProof/>
+        </w:rPr>
+        <mc:AlternateContent>
+          <mc:Choice Requires="wpi">
+            <w:drawing>
+              <wp:anchor distT="0" distB="0" distL="114300" distR="114300" simplePos="0" relativeHeight="251660288" behindDoc="0" locked="0" layoutInCell="1" allowOverlap="1" wp14:anchorId="37440AFC" wp14:editId="0DBC7206">
+                <wp:simplePos x="0" y="0"/>
+                <wp:positionH relativeFrom="column">
+                  <wp:posOffset>2063115</wp:posOffset>
+                </wp:positionH>
+                <wp:positionV relativeFrom="paragraph">
+                  <wp:posOffset>218440</wp:posOffset>
+                </wp:positionV>
+                <wp:extent cx="342900" cy="316230"/>
+                <wp:effectExtent l="76200" t="76200" r="38100" b="64770"/>
+                <wp:wrapNone/>
+                <wp:docPr id="244976371" name="Entrada de lápiz 7"/>
+                <wp:cNvGraphicFramePr/>
+                <a:graphic xmlns:a="http://schemas.openxmlformats.org/drawingml/2006/main">
+                  <a:graphicData uri="http://schemas.microsoft.com/office/word/2010/wordprocessingInk">
+                    <w14:contentPart bwMode="auto" r:id="rId22">
+                      <w14:nvContentPartPr>
+                        <w14:cNvContentPartPr/>
+                      </w14:nvContentPartPr>
+                      <w14:xfrm>
+                        <a:off x="0" y="0"/>
+                        <a:ext cx="342900" cy="316230"/>
+                      </w14:xfrm>
+                    </w14:contentPart>
+                  </a:graphicData>
+                </a:graphic>
+                <wp14:sizeRelH relativeFrom="margin">
+                  <wp14:pctWidth>0</wp14:pctWidth>
+                </wp14:sizeRelH>
+                <wp14:sizeRelV relativeFrom="margin">
+                  <wp14:pctHeight>0</wp14:pctHeight>
+                </wp14:sizeRelV>
+              </wp:anchor>
+            </w:drawing>
+          </mc:Choice>
+          <mc:Fallback>
+            <w:pict>
+              <v:shapetype w14:anchorId="34A70596" id="_x0000_t75" coordsize="21600,21600" o:spt="75" o:preferrelative="t" path="m@4@5l@4@11@9@11@9@5xe" filled="f" stroked="f">
+                <v:stroke joinstyle="miter"/>
+                <v:formulas>
+                  <v:f eqn="if lineDrawn pixelLineWidth 0"/>
+                  <v:f eqn="sum @0 1 0"/>
+                  <v:f eqn="sum 0 0 @1"/>
+                  <v:f eqn="prod @2 1 2"/>
+                  <v:f eqn="prod @3 21600 pixelWidth"/>
+                  <v:f eqn="prod @3 21600 pixelHeight"/>
+                  <v:f eqn="sum @0 0 1"/>
+                  <v:f eqn="prod @6 1 2"/>
+                  <v:f eqn="prod @7 21600 pixelWidth"/>
+                  <v:f eqn="sum @8 21600 0"/>
+                  <v:f eqn="prod @7 21600 pixelHeight"/>
+                  <v:f eqn="sum @10 21600 0"/>
+                </v:formulas>
+                <v:path o:extrusionok="f" gradientshapeok="t" o:connecttype="rect"/>
+                <o:lock v:ext="edit" aspectratio="t"/>
+              </v:shapetype>
+              <v:shape id="Entrada de lápiz 7" o:spid="_x0000_s1026" type="#_x0000_t75" style="position:absolute;margin-left:161.05pt;margin-top:15.8pt;width:29.8pt;height:27.7pt;z-index:251660288;visibility:visible;mso-wrap-style:square;mso-width-percent:0;mso-height-percent:0;mso-wrap-distance-left:9pt;mso-wrap-distance-top:0;mso-wrap-distance-right:9pt;mso-wrap-distance-bottom:0;mso-position-horizontal:absolute;mso-position-horizontal-relative:text;mso-position-vertical:absolute;mso-position-vertical-relative:text;mso-width-percent:0;mso-height-percent:0;mso-width-relative:margin;mso-height-relative:margin" o:gfxdata="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">
+                <v:imagedata r:id="rId23" o:title=""/>
+              </v:shape>
+            </w:pict>
+          </mc:Fallback>
+        </mc:AlternateContent>
+      </w:r>
+      <w:r>
+        <w:rPr>
+          <w:noProof/>
+        </w:rPr>
+        <mc:AlternateContent>
+          <mc:Choice Requires="wpi">
+            <w:drawing>
+              <wp:anchor distT="0" distB="0" distL="114300" distR="114300" simplePos="0" relativeHeight="251659264" behindDoc="0" locked="0" layoutInCell="1" allowOverlap="1" wp14:anchorId="1F78D1BE" wp14:editId="66D7FEB1">
+                <wp:simplePos x="0" y="0"/>
+                <wp:positionH relativeFrom="column">
+                  <wp:posOffset>1022985</wp:posOffset>
+                </wp:positionH>
+                <wp:positionV relativeFrom="paragraph">
+                  <wp:posOffset>302260</wp:posOffset>
+                </wp:positionV>
+                <wp:extent cx="459105" cy="251460"/>
+                <wp:effectExtent l="76200" t="76200" r="17145" b="72390"/>
+                <wp:wrapNone/>
+                <wp:docPr id="1343750455" name="Entrada de lápiz 6"/>
+                <wp:cNvGraphicFramePr/>
+                <a:graphic xmlns:a="http://schemas.openxmlformats.org/drawingml/2006/main">
+                  <a:graphicData uri="http://schemas.microsoft.com/office/word/2010/wordprocessingInk">
+                    <w14:contentPart bwMode="auto" r:id="rId24">
+                      <w14:nvContentPartPr>
+                        <w14:cNvContentPartPr/>
+                      </w14:nvContentPartPr>
+                      <w14:xfrm>
+                        <a:off x="0" y="0"/>
+                        <a:ext cx="459105" cy="251460"/>
+                      </w14:xfrm>
+                    </w14:contentPart>
+                  </a:graphicData>
+                </a:graphic>
+                <wp14:sizeRelH relativeFrom="margin">
+                  <wp14:pctWidth>0</wp14:pctWidth>
+                </wp14:sizeRelH>
+                <wp14:sizeRelV relativeFrom="margin">
+                  <wp14:pctHeight>0</wp14:pctHeight>
+                </wp14:sizeRelV>
+              </wp:anchor>
+            </w:drawing>
+          </mc:Choice>
+          <mc:Fallback>
+            <w:pict>
+              <v:shape w14:anchorId="06C6A6D5" id="Entrada de lápiz 6" o:spid="_x0000_s1026" type="#_x0000_t75" style="position:absolute;margin-left:79.15pt;margin-top:22.4pt;width:38.95pt;height:22.6pt;z-index:251659264;visibility:visible;mso-wrap-style:square;mso-width-percent:0;mso-height-percent:0;mso-wrap-distance-left:9pt;mso-wrap-distance-top:0;mso-wrap-distance-right:9pt;mso-wrap-distance-bottom:0;mso-position-horizontal:absolute;mso-position-horizontal-relative:text;mso-position-vertical:absolute;mso-position-vertical-relative:text;mso-width-percent:0;mso-height-percent:0;mso-width-relative:margin;mso-height-relative:margin" o:gfxdata="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">
+                <v:imagedata r:id="rId25" o:title=""/>
+              </v:shape>
+            </w:pict>
+          </mc:Fallback>
+        </mc:AlternateContent>
+      </w:r>
+      <w:r>
+        <w:drawing>
+          <wp:inline distT="0" distB="0" distL="0" distR="0" wp14:anchorId="2873551B" wp14:editId="423BF0B1">
+            <wp:extent cx="6238875" cy="3158709"/>
+            <wp:effectExtent l="0" t="0" r="0" b="3810"/>
+            <wp:docPr id="660606154" name="Imagen 1" descr="Interfaz de usuario gráfica, Texto, Aplicación&#10;&#10;El contenido generado por IA puede ser incorrecto."/>
+            <wp:cNvGraphicFramePr>
+              <a:graphicFrameLocks xmlns:a="http://schemas.openxmlformats.org/drawingml/2006/main" noChangeAspect="1"/>
+            </wp:cNvGraphicFramePr>
+            <a:graphic xmlns:a="http://schemas.openxmlformats.org/drawingml/2006/main">
+              <a:graphicData uri="http://schemas.openxmlformats.org/drawingml/2006/picture">
+                <pic:pic xmlns:pic="http://schemas.openxmlformats.org/drawingml/2006/picture">
+                  <pic:nvPicPr>
+                    <pic:cNvPr id="660606154" name="Imagen 1" descr="Interfaz de usuario gráfica, Texto, Aplicación&#10;&#10;El contenido generado por IA puede ser incorrecto."/>
+                    <pic:cNvPicPr/>
+                  </pic:nvPicPr>
+                  <pic:blipFill rotWithShape="1">
+                    <a:blip r:embed="rId26"/>
+                    <a:srcRect r="23972"/>
+                    <a:stretch>
+                      <a:fillRect/>
+                    </a:stretch>
+                  </pic:blipFill>
+                  <pic:spPr bwMode="auto">
+                    <a:xfrm>
+                      <a:off x="0" y="0"/>
+                      <a:ext cx="6290236" cy="3184713"/>
+                    </a:xfrm>
+                    <a:prstGeom prst="rect">
+                      <a:avLst/>
+                    </a:prstGeom>
+                    <a:ln>
+                      <a:noFill/>
+                    </a:ln>
+                    <a:extLst>
+                      <a:ext uri="{53640926-AAD7-44D8-BBD7-CCE9431645EC}">
+                        <a14:shadowObscured xmlns:a14="http://schemas.microsoft.com/office/drawing/2010/main"/>
+                      </a:ext>
+                    </a:extLst>
+                  </pic:spPr>
+                </pic:pic>
+              </a:graphicData>
+            </a:graphic>
+          </wp:inline>
+        </w:drawing>
+      </w:r>
+    </w:p>
+    <w:p/>
+    <w:p/>
+    <w:p/>
+    <w:p/>
+    <w:p/>
+    <w:p/>
+    <w:p/>
+    <w:p>
+      <w:r>
+        <w:lastRenderedPageBreak/>
+        <w:t>Volvemos a traer todos los id para ver si fue eliminado correctamente</w:t>
+      </w:r>
+    </w:p>
+    <w:p>
+      <w:r>
+        <w:drawing>
+          <wp:inline distT="0" distB="0" distL="0" distR="0" wp14:anchorId="6A142DB8" wp14:editId="25BDF8D4">
+            <wp:extent cx="6448425" cy="2559524"/>
+            <wp:effectExtent l="0" t="0" r="0" b="0"/>
+            <wp:docPr id="505996918" name="Imagen 1" descr="Captura de pantalla de computadora&#10;&#10;El contenido generado por IA puede ser incorrecto."/>
+            <wp:cNvGraphicFramePr>
+              <a:graphicFrameLocks xmlns:a="http://schemas.openxmlformats.org/drawingml/2006/main" noChangeAspect="1"/>
+            </wp:cNvGraphicFramePr>
+            <a:graphic xmlns:a="http://schemas.openxmlformats.org/drawingml/2006/main">
+              <a:graphicData uri="http://schemas.openxmlformats.org/drawingml/2006/picture">
+                <pic:pic xmlns:pic="http://schemas.openxmlformats.org/drawingml/2006/picture">
+                  <pic:nvPicPr>
+                    <pic:cNvPr id="505996918" name="Imagen 1" descr="Captura de pantalla de computadora&#10;&#10;El contenido generado por IA puede ser incorrecto."/>
+                    <pic:cNvPicPr/>
+                  </pic:nvPicPr>
+                  <pic:blipFill>
+                    <a:blip r:embed="rId27"/>
+                    <a:stretch>
+                      <a:fillRect/>
+                    </a:stretch>
+                  </pic:blipFill>
+                  <pic:spPr>
+                    <a:xfrm>
+                      <a:off x="0" y="0"/>
+                      <a:ext cx="6463539" cy="2565523"/>
                     </a:xfrm>
                     <a:prstGeom prst="rect">
                       <a:avLst/>
@@ -778,8 +3330,577 @@
 </file>
 
 <file path=word/numbering.xml><?xml version="1.0" encoding="utf-8"?>
-<w:numbering xmlns:wpc="http://schemas.microsoft.com/office/word/2010/wordprocessingCanvas" xmlns:cx="http://schemas.microsoft.com/office/drawing/2014/chartex" xmlns:cx1="http://schemas.microsoft.com/office/drawing/2015/9/8/chartex" xmlns:cx2="http://schemas.microsoft.com/office/drawing/2015/10/21/chartex" xmlns:cx3="http://schemas.microsoft.com/office/drawing/2016/5/9/chartex" xmlns:cx4="http://schemas.microsoft.com/office/drawing/2016/5/10/chartex" xmlns:cx5="http://schemas.microsoft.com/office/drawing/2016/5/11/chartex" xmlns:cx6="http://schemas.microsoft.com/office/drawing/2016/5/12/chartex" xmlns:cx7="http://schemas.microsoft.com/office/drawing/2016/5/13/chartex" xmlns:cx8="http://schemas.microsoft.com/office/drawing/2016/5/14/chartex" xmlns:mc="http://schemas.openxmlformats.org/markup-compatibility/2006" xmlns:aink="http://schemas.microsoft.com/office/drawing/2016/ink" xmlns:am3d="http://schemas.microsoft.com/office/drawing/2017/model3d" xmlns:o="urn:schemas-microsoft-com:office:office" xmlns:oel="http://schemas.microsoft.com/office/2019/extlst" xmlns:r="http://schemas.openxmlformats.org/officeDocument/2006/relationships" xmlns:m="http://schemas.openxmlformats.org/officeDocument/2006/math" xmlns:v="urn:schemas-microsoft-com:vml" xmlns:wp14="http://schemas.microsoft.com/office/word/2010/wordprocessingDrawing" xmlns:wp="http://schemas.openxmlformats.org/drawingml/2006/wordprocessingDrawing" xmlns:w10="urn:schemas-microsoft-com:office:word" xmlns:w="http://schemas.openxmlformats.org/wordprocessingml/2006/main" xmlns:w14="http://schemas.microsoft.com/office/word/2010/wordml" xmlns:w15="http://schemas.microsoft.com/office/word/2012/wordml" xmlns:w16cex="http://schemas.microsoft.com/office/word/2018/wordml/cex" xmlns:w16cid="http://schemas.microsoft.com/office/word/2016/wordml/cid" xmlns:w16="http://schemas.microsoft.com/office/word/2018/wordml" xmlns:w16sdtdh="http://schemas.microsoft.com/office/word/2020/wordml/sdtdatahash" xmlns:w16se="http://schemas.microsoft.com/office/word/2015/wordml/symex" xmlns:wpg="http://schemas.microsoft.com/office/word/2010/wordprocessingGroup" xmlns:wpi="http://schemas.microsoft.com/office/word/2010/wordprocessingInk" xmlns:wne="http://schemas.microsoft.com/office/word/2006/wordml" xmlns:wps="http://schemas.microsoft.com/office/word/2010/wordprocessingShape" mc:Ignorable="w14 w15 w16se w16cid w16 w16cex w16sdtdh wp14">
+<w:numbering xmlns:wpc="http://schemas.microsoft.com/office/word/2010/wordprocessingCanvas" xmlns:cx="http://schemas.microsoft.com/office/drawing/2014/chartex" xmlns:cx1="http://schemas.microsoft.com/office/drawing/2015/9/8/chartex" xmlns:cx2="http://schemas.microsoft.com/office/drawing/2015/10/21/chartex" xmlns:cx3="http://schemas.microsoft.com/office/drawing/2016/5/9/chartex" xmlns:cx4="http://schemas.microsoft.com/office/drawing/2016/5/10/chartex" xmlns:cx5="http://schemas.microsoft.com/office/drawing/2016/5/11/chartex" xmlns:cx6="http://schemas.microsoft.com/office/drawing/2016/5/12/chartex" xmlns:cx7="http://schemas.microsoft.com/office/drawing/2016/5/13/chartex" xmlns:cx8="http://schemas.microsoft.com/office/drawing/2016/5/14/chartex" xmlns:mc="http://schemas.openxmlformats.org/markup-compatibility/2006" xmlns:aink="http://schemas.microsoft.com/office/drawing/2016/ink" xmlns:am3d="http://schemas.microsoft.com/office/drawing/2017/model3d" xmlns:o="urn:schemas-microsoft-com:office:office" xmlns:oel="http://schemas.microsoft.com/office/2019/extlst" xmlns:r="http://schemas.openxmlformats.org/officeDocument/2006/relationships" xmlns:m="http://schemas.openxmlformats.org/officeDocument/2006/math" xmlns:v="urn:schemas-microsoft-com:vml" xmlns:wp14="http://schemas.microsoft.com/office/word/2010/wordprocessingDrawing" xmlns:wp="http://schemas.openxmlformats.org/drawingml/2006/wordprocessingDrawing" xmlns:w10="urn:schemas-microsoft-com:office:word" xmlns:w="http://schemas.openxmlformats.org/wordprocessingml/2006/main" xmlns:w14="http://schemas.microsoft.com/office/word/2010/wordml" xmlns:w15="http://schemas.microsoft.com/office/word/2012/wordml" xmlns:w16cex="http://schemas.microsoft.com/office/word/2018/wordml/cex" xmlns:w16cid="http://schemas.microsoft.com/office/word/2016/wordml/cid" xmlns:w16="http://schemas.microsoft.com/office/word/2018/wordml" xmlns:w16du="http://schemas.microsoft.com/office/word/2023/wordml/word16du" xmlns:w16sdtdh="http://schemas.microsoft.com/office/word/2020/wordml/sdtdatahash" xmlns:w16sdtfl="http://schemas.microsoft.com/office/word/2024/wordml/sdtformatlock" xmlns:w16se="http://schemas.microsoft.com/office/word/2015/wordml/symex" xmlns:wpg="http://schemas.microsoft.com/office/word/2010/wordprocessingGroup" xmlns:wpi="http://schemas.microsoft.com/office/word/2010/wordprocessingInk" xmlns:wne="http://schemas.microsoft.com/office/word/2006/wordml" xmlns:wps="http://schemas.microsoft.com/office/word/2010/wordprocessingShape" mc:Ignorable="w14 w15 w16se w16cid w16 w16cex w16sdtdh w16sdtfl w16du wp14">
   <w:abstractNum w:abstractNumId="0" w15:restartNumberingAfterBreak="0">
+    <w:nsid w:val="03917013"/>
+    <w:multiLevelType w:val="multilevel"/>
+    <w:tmpl w:val="BBC85D4A"/>
+    <w:lvl w:ilvl="0">
+      <w:start w:val="1"/>
+      <w:numFmt w:val="decimal"/>
+      <w:lvlText w:val="%1."/>
+      <w:lvlJc w:val="left"/>
+      <w:pPr>
+        <w:tabs>
+          <w:tab w:val="num" w:pos="720"/>
+        </w:tabs>
+        <w:ind w:left="720" w:hanging="360"/>
+      </w:pPr>
+    </w:lvl>
+    <w:lvl w:ilvl="1">
+      <w:start w:val="1"/>
+      <w:numFmt w:val="bullet"/>
+      <w:lvlText w:val="o"/>
+      <w:lvlJc w:val="left"/>
+      <w:pPr>
+        <w:tabs>
+          <w:tab w:val="num" w:pos="1440"/>
+        </w:tabs>
+        <w:ind w:left="1440" w:hanging="360"/>
+      </w:pPr>
+      <w:rPr>
+        <w:rFonts w:ascii="Courier New" w:hAnsi="Courier New" w:hint="default"/>
+        <w:sz w:val="20"/>
+      </w:rPr>
+    </w:lvl>
+    <w:lvl w:ilvl="2" w:tentative="1">
+      <w:start w:val="1"/>
+      <w:numFmt w:val="decimal"/>
+      <w:lvlText w:val="%3."/>
+      <w:lvlJc w:val="left"/>
+      <w:pPr>
+        <w:tabs>
+          <w:tab w:val="num" w:pos="2160"/>
+        </w:tabs>
+        <w:ind w:left="2160" w:hanging="360"/>
+      </w:pPr>
+    </w:lvl>
+    <w:lvl w:ilvl="3" w:tentative="1">
+      <w:start w:val="1"/>
+      <w:numFmt w:val="decimal"/>
+      <w:lvlText w:val="%4."/>
+      <w:lvlJc w:val="left"/>
+      <w:pPr>
+        <w:tabs>
+          <w:tab w:val="num" w:pos="2880"/>
+        </w:tabs>
+        <w:ind w:left="2880" w:hanging="360"/>
+      </w:pPr>
+    </w:lvl>
+    <w:lvl w:ilvl="4" w:tentative="1">
+      <w:start w:val="1"/>
+      <w:numFmt w:val="decimal"/>
+      <w:lvlText w:val="%5."/>
+      <w:lvlJc w:val="left"/>
+      <w:pPr>
+        <w:tabs>
+          <w:tab w:val="num" w:pos="3600"/>
+        </w:tabs>
+        <w:ind w:left="3600" w:hanging="360"/>
+      </w:pPr>
+    </w:lvl>
+    <w:lvl w:ilvl="5" w:tentative="1">
+      <w:start w:val="1"/>
+      <w:numFmt w:val="decimal"/>
+      <w:lvlText w:val="%6."/>
+      <w:lvlJc w:val="left"/>
+      <w:pPr>
+        <w:tabs>
+          <w:tab w:val="num" w:pos="4320"/>
+        </w:tabs>
+        <w:ind w:left="4320" w:hanging="360"/>
+      </w:pPr>
+    </w:lvl>
+    <w:lvl w:ilvl="6" w:tentative="1">
+      <w:start w:val="1"/>
+      <w:numFmt w:val="decimal"/>
+      <w:lvlText w:val="%7."/>
+      <w:lvlJc w:val="left"/>
+      <w:pPr>
+        <w:tabs>
+          <w:tab w:val="num" w:pos="5040"/>
+        </w:tabs>
+        <w:ind w:left="5040" w:hanging="360"/>
+      </w:pPr>
+    </w:lvl>
+    <w:lvl w:ilvl="7" w:tentative="1">
+      <w:start w:val="1"/>
+      <w:numFmt w:val="decimal"/>
+      <w:lvlText w:val="%8."/>
+      <w:lvlJc w:val="left"/>
+      <w:pPr>
+        <w:tabs>
+          <w:tab w:val="num" w:pos="5760"/>
+        </w:tabs>
+        <w:ind w:left="5760" w:hanging="360"/>
+      </w:pPr>
+    </w:lvl>
+    <w:lvl w:ilvl="8" w:tentative="1">
+      <w:start w:val="1"/>
+      <w:numFmt w:val="decimal"/>
+      <w:lvlText w:val="%9."/>
+      <w:lvlJc w:val="left"/>
+      <w:pPr>
+        <w:tabs>
+          <w:tab w:val="num" w:pos="6480"/>
+        </w:tabs>
+        <w:ind w:left="6480" w:hanging="360"/>
+      </w:pPr>
+    </w:lvl>
+  </w:abstractNum>
+  <w:abstractNum w:abstractNumId="1" w15:restartNumberingAfterBreak="0">
+    <w:nsid w:val="07F91B97"/>
+    <w:multiLevelType w:val="multilevel"/>
+    <w:tmpl w:val="60669D66"/>
+    <w:lvl w:ilvl="0">
+      <w:start w:val="1"/>
+      <w:numFmt w:val="decimal"/>
+      <w:lvlText w:val="%1."/>
+      <w:lvlJc w:val="left"/>
+      <w:pPr>
+        <w:tabs>
+          <w:tab w:val="num" w:pos="720"/>
+        </w:tabs>
+        <w:ind w:left="720" w:hanging="360"/>
+      </w:pPr>
+    </w:lvl>
+    <w:lvl w:ilvl="1" w:tentative="1">
+      <w:start w:val="1"/>
+      <w:numFmt w:val="decimal"/>
+      <w:lvlText w:val="%2."/>
+      <w:lvlJc w:val="left"/>
+      <w:pPr>
+        <w:tabs>
+          <w:tab w:val="num" w:pos="1440"/>
+        </w:tabs>
+        <w:ind w:left="1440" w:hanging="360"/>
+      </w:pPr>
+    </w:lvl>
+    <w:lvl w:ilvl="2" w:tentative="1">
+      <w:start w:val="1"/>
+      <w:numFmt w:val="decimal"/>
+      <w:lvlText w:val="%3."/>
+      <w:lvlJc w:val="left"/>
+      <w:pPr>
+        <w:tabs>
+          <w:tab w:val="num" w:pos="2160"/>
+        </w:tabs>
+        <w:ind w:left="2160" w:hanging="360"/>
+      </w:pPr>
+    </w:lvl>
+    <w:lvl w:ilvl="3" w:tentative="1">
+      <w:start w:val="1"/>
+      <w:numFmt w:val="decimal"/>
+      <w:lvlText w:val="%4."/>
+      <w:lvlJc w:val="left"/>
+      <w:pPr>
+        <w:tabs>
+          <w:tab w:val="num" w:pos="2880"/>
+        </w:tabs>
+        <w:ind w:left="2880" w:hanging="360"/>
+      </w:pPr>
+    </w:lvl>
+    <w:lvl w:ilvl="4" w:tentative="1">
+      <w:start w:val="1"/>
+      <w:numFmt w:val="decimal"/>
+      <w:lvlText w:val="%5."/>
+      <w:lvlJc w:val="left"/>
+      <w:pPr>
+        <w:tabs>
+          <w:tab w:val="num" w:pos="3600"/>
+        </w:tabs>
+        <w:ind w:left="3600" w:hanging="360"/>
+      </w:pPr>
+    </w:lvl>
+    <w:lvl w:ilvl="5" w:tentative="1">
+      <w:start w:val="1"/>
+      <w:numFmt w:val="decimal"/>
+      <w:lvlText w:val="%6."/>
+      <w:lvlJc w:val="left"/>
+      <w:pPr>
+        <w:tabs>
+          <w:tab w:val="num" w:pos="4320"/>
+        </w:tabs>
+        <w:ind w:left="4320" w:hanging="360"/>
+      </w:pPr>
+    </w:lvl>
+    <w:lvl w:ilvl="6" w:tentative="1">
+      <w:start w:val="1"/>
+      <w:numFmt w:val="decimal"/>
+      <w:lvlText w:val="%7."/>
+      <w:lvlJc w:val="left"/>
+      <w:pPr>
+        <w:tabs>
+          <w:tab w:val="num" w:pos="5040"/>
+        </w:tabs>
+        <w:ind w:left="5040" w:hanging="360"/>
+      </w:pPr>
+    </w:lvl>
+    <w:lvl w:ilvl="7" w:tentative="1">
+      <w:start w:val="1"/>
+      <w:numFmt w:val="decimal"/>
+      <w:lvlText w:val="%8."/>
+      <w:lvlJc w:val="left"/>
+      <w:pPr>
+        <w:tabs>
+          <w:tab w:val="num" w:pos="5760"/>
+        </w:tabs>
+        <w:ind w:left="5760" w:hanging="360"/>
+      </w:pPr>
+    </w:lvl>
+    <w:lvl w:ilvl="8" w:tentative="1">
+      <w:start w:val="1"/>
+      <w:numFmt w:val="decimal"/>
+      <w:lvlText w:val="%9."/>
+      <w:lvlJc w:val="left"/>
+      <w:pPr>
+        <w:tabs>
+          <w:tab w:val="num" w:pos="6480"/>
+        </w:tabs>
+        <w:ind w:left="6480" w:hanging="360"/>
+      </w:pPr>
+    </w:lvl>
+  </w:abstractNum>
+  <w:abstractNum w:abstractNumId="2" w15:restartNumberingAfterBreak="0">
+    <w:nsid w:val="09A06366"/>
+    <w:multiLevelType w:val="hybridMultilevel"/>
+    <w:tmpl w:val="14488E6A"/>
+    <w:lvl w:ilvl="0" w:tplc="080A0001">
+      <w:start w:val="1"/>
+      <w:numFmt w:val="bullet"/>
+      <w:lvlText w:val=""/>
+      <w:lvlJc w:val="left"/>
+      <w:pPr>
+        <w:ind w:left="720" w:hanging="360"/>
+      </w:pPr>
+      <w:rPr>
+        <w:rFonts w:ascii="Symbol" w:hAnsi="Symbol" w:hint="default"/>
+      </w:rPr>
+    </w:lvl>
+    <w:lvl w:ilvl="1" w:tplc="080A0003" w:tentative="1">
+      <w:start w:val="1"/>
+      <w:numFmt w:val="bullet"/>
+      <w:lvlText w:val="o"/>
+      <w:lvlJc w:val="left"/>
+      <w:pPr>
+        <w:ind w:left="1440" w:hanging="360"/>
+      </w:pPr>
+      <w:rPr>
+        <w:rFonts w:ascii="Courier New" w:hAnsi="Courier New" w:cs="Courier New" w:hint="default"/>
+      </w:rPr>
+    </w:lvl>
+    <w:lvl w:ilvl="2" w:tplc="080A0005" w:tentative="1">
+      <w:start w:val="1"/>
+      <w:numFmt w:val="bullet"/>
+      <w:lvlText w:val=""/>
+      <w:lvlJc w:val="left"/>
+      <w:pPr>
+        <w:ind w:left="2160" w:hanging="360"/>
+      </w:pPr>
+      <w:rPr>
+        <w:rFonts w:ascii="Wingdings" w:hAnsi="Wingdings" w:hint="default"/>
+      </w:rPr>
+    </w:lvl>
+    <w:lvl w:ilvl="3" w:tplc="080A0001" w:tentative="1">
+      <w:start w:val="1"/>
+      <w:numFmt w:val="bullet"/>
+      <w:lvlText w:val=""/>
+      <w:lvlJc w:val="left"/>
+      <w:pPr>
+        <w:ind w:left="2880" w:hanging="360"/>
+      </w:pPr>
+      <w:rPr>
+        <w:rFonts w:ascii="Symbol" w:hAnsi="Symbol" w:hint="default"/>
+      </w:rPr>
+    </w:lvl>
+    <w:lvl w:ilvl="4" w:tplc="080A0003" w:tentative="1">
+      <w:start w:val="1"/>
+      <w:numFmt w:val="bullet"/>
+      <w:lvlText w:val="o"/>
+      <w:lvlJc w:val="left"/>
+      <w:pPr>
+        <w:ind w:left="3600" w:hanging="360"/>
+      </w:pPr>
+      <w:rPr>
+        <w:rFonts w:ascii="Courier New" w:hAnsi="Courier New" w:cs="Courier New" w:hint="default"/>
+      </w:rPr>
+    </w:lvl>
+    <w:lvl w:ilvl="5" w:tplc="080A0005" w:tentative="1">
+      <w:start w:val="1"/>
+      <w:numFmt w:val="bullet"/>
+      <w:lvlText w:val=""/>
+      <w:lvlJc w:val="left"/>
+      <w:pPr>
+        <w:ind w:left="4320" w:hanging="360"/>
+      </w:pPr>
+      <w:rPr>
+        <w:rFonts w:ascii="Wingdings" w:hAnsi="Wingdings" w:hint="default"/>
+      </w:rPr>
+    </w:lvl>
+    <w:lvl w:ilvl="6" w:tplc="080A0001" w:tentative="1">
+      <w:start w:val="1"/>
+      <w:numFmt w:val="bullet"/>
+      <w:lvlText w:val=""/>
+      <w:lvlJc w:val="left"/>
+      <w:pPr>
+        <w:ind w:left="5040" w:hanging="360"/>
+      </w:pPr>
+      <w:rPr>
+        <w:rFonts w:ascii="Symbol" w:hAnsi="Symbol" w:hint="default"/>
+      </w:rPr>
+    </w:lvl>
+    <w:lvl w:ilvl="7" w:tplc="080A0003" w:tentative="1">
+      <w:start w:val="1"/>
+      <w:numFmt w:val="bullet"/>
+      <w:lvlText w:val="o"/>
+      <w:lvlJc w:val="left"/>
+      <w:pPr>
+        <w:ind w:left="5760" w:hanging="360"/>
+      </w:pPr>
+      <w:rPr>
+        <w:rFonts w:ascii="Courier New" w:hAnsi="Courier New" w:cs="Courier New" w:hint="default"/>
+      </w:rPr>
+    </w:lvl>
+    <w:lvl w:ilvl="8" w:tplc="080A0005" w:tentative="1">
+      <w:start w:val="1"/>
+      <w:numFmt w:val="bullet"/>
+      <w:lvlText w:val=""/>
+      <w:lvlJc w:val="left"/>
+      <w:pPr>
+        <w:ind w:left="6480" w:hanging="360"/>
+      </w:pPr>
+      <w:rPr>
+        <w:rFonts w:ascii="Wingdings" w:hAnsi="Wingdings" w:hint="default"/>
+      </w:rPr>
+    </w:lvl>
+  </w:abstractNum>
+  <w:abstractNum w:abstractNumId="3" w15:restartNumberingAfterBreak="0">
+    <w:nsid w:val="16FA2AB1"/>
+    <w:multiLevelType w:val="hybridMultilevel"/>
+    <w:tmpl w:val="049C0D90"/>
+    <w:lvl w:ilvl="0" w:tplc="080A0001">
+      <w:start w:val="1"/>
+      <w:numFmt w:val="bullet"/>
+      <w:lvlText w:val=""/>
+      <w:lvlJc w:val="left"/>
+      <w:pPr>
+        <w:ind w:left="720" w:hanging="360"/>
+      </w:pPr>
+      <w:rPr>
+        <w:rFonts w:ascii="Symbol" w:hAnsi="Symbol" w:hint="default"/>
+      </w:rPr>
+    </w:lvl>
+    <w:lvl w:ilvl="1" w:tplc="080A0003" w:tentative="1">
+      <w:start w:val="1"/>
+      <w:numFmt w:val="bullet"/>
+      <w:lvlText w:val="o"/>
+      <w:lvlJc w:val="left"/>
+      <w:pPr>
+        <w:ind w:left="1440" w:hanging="360"/>
+      </w:pPr>
+      <w:rPr>
+        <w:rFonts w:ascii="Courier New" w:hAnsi="Courier New" w:cs="Courier New" w:hint="default"/>
+      </w:rPr>
+    </w:lvl>
+    <w:lvl w:ilvl="2" w:tplc="080A0005" w:tentative="1">
+      <w:start w:val="1"/>
+      <w:numFmt w:val="bullet"/>
+      <w:lvlText w:val=""/>
+      <w:lvlJc w:val="left"/>
+      <w:pPr>
+        <w:ind w:left="2160" w:hanging="360"/>
+      </w:pPr>
+      <w:rPr>
+        <w:rFonts w:ascii="Wingdings" w:hAnsi="Wingdings" w:hint="default"/>
+      </w:rPr>
+    </w:lvl>
+    <w:lvl w:ilvl="3" w:tplc="080A0001" w:tentative="1">
+      <w:start w:val="1"/>
+      <w:numFmt w:val="bullet"/>
+      <w:lvlText w:val=""/>
+      <w:lvlJc w:val="left"/>
+      <w:pPr>
+        <w:ind w:left="2880" w:hanging="360"/>
+      </w:pPr>
+      <w:rPr>
+        <w:rFonts w:ascii="Symbol" w:hAnsi="Symbol" w:hint="default"/>
+      </w:rPr>
+    </w:lvl>
+    <w:lvl w:ilvl="4" w:tplc="080A0003" w:tentative="1">
+      <w:start w:val="1"/>
+      <w:numFmt w:val="bullet"/>
+      <w:lvlText w:val="o"/>
+      <w:lvlJc w:val="left"/>
+      <w:pPr>
+        <w:ind w:left="3600" w:hanging="360"/>
+      </w:pPr>
+      <w:rPr>
+        <w:rFonts w:ascii="Courier New" w:hAnsi="Courier New" w:cs="Courier New" w:hint="default"/>
+      </w:rPr>
+    </w:lvl>
+    <w:lvl w:ilvl="5" w:tplc="080A0005" w:tentative="1">
+      <w:start w:val="1"/>
+      <w:numFmt w:val="bullet"/>
+      <w:lvlText w:val=""/>
+      <w:lvlJc w:val="left"/>
+      <w:pPr>
+        <w:ind w:left="4320" w:hanging="360"/>
+      </w:pPr>
+      <w:rPr>
+        <w:rFonts w:ascii="Wingdings" w:hAnsi="Wingdings" w:hint="default"/>
+      </w:rPr>
+    </w:lvl>
+    <w:lvl w:ilvl="6" w:tplc="080A0001" w:tentative="1">
+      <w:start w:val="1"/>
+      <w:numFmt w:val="bullet"/>
+      <w:lvlText w:val=""/>
+      <w:lvlJc w:val="left"/>
+      <w:pPr>
+        <w:ind w:left="5040" w:hanging="360"/>
+      </w:pPr>
+      <w:rPr>
+        <w:rFonts w:ascii="Symbol" w:hAnsi="Symbol" w:hint="default"/>
+      </w:rPr>
+    </w:lvl>
+    <w:lvl w:ilvl="7" w:tplc="080A0003" w:tentative="1">
+      <w:start w:val="1"/>
+      <w:numFmt w:val="bullet"/>
+      <w:lvlText w:val="o"/>
+      <w:lvlJc w:val="left"/>
+      <w:pPr>
+        <w:ind w:left="5760" w:hanging="360"/>
+      </w:pPr>
+      <w:rPr>
+        <w:rFonts w:ascii="Courier New" w:hAnsi="Courier New" w:cs="Courier New" w:hint="default"/>
+      </w:rPr>
+    </w:lvl>
+    <w:lvl w:ilvl="8" w:tplc="080A0005" w:tentative="1">
+      <w:start w:val="1"/>
+      <w:numFmt w:val="bullet"/>
+      <w:lvlText w:val=""/>
+      <w:lvlJc w:val="left"/>
+      <w:pPr>
+        <w:ind w:left="6480" w:hanging="360"/>
+      </w:pPr>
+      <w:rPr>
+        <w:rFonts w:ascii="Wingdings" w:hAnsi="Wingdings" w:hint="default"/>
+      </w:rPr>
+    </w:lvl>
+  </w:abstractNum>
+  <w:abstractNum w:abstractNumId="4" w15:restartNumberingAfterBreak="0">
+    <w:nsid w:val="224B625D"/>
+    <w:multiLevelType w:val="hybridMultilevel"/>
+    <w:tmpl w:val="9B70A618"/>
+    <w:lvl w:ilvl="0" w:tplc="080A0001">
+      <w:start w:val="1"/>
+      <w:numFmt w:val="bullet"/>
+      <w:lvlText w:val=""/>
+      <w:lvlJc w:val="left"/>
+      <w:pPr>
+        <w:ind w:left="720" w:hanging="360"/>
+      </w:pPr>
+      <w:rPr>
+        <w:rFonts w:ascii="Symbol" w:hAnsi="Symbol" w:hint="default"/>
+      </w:rPr>
+    </w:lvl>
+    <w:lvl w:ilvl="1" w:tplc="080A0003" w:tentative="1">
+      <w:start w:val="1"/>
+      <w:numFmt w:val="bullet"/>
+      <w:lvlText w:val="o"/>
+      <w:lvlJc w:val="left"/>
+      <w:pPr>
+        <w:ind w:left="1440" w:hanging="360"/>
+      </w:pPr>
+      <w:rPr>
+        <w:rFonts w:ascii="Courier New" w:hAnsi="Courier New" w:cs="Courier New" w:hint="default"/>
+      </w:rPr>
+    </w:lvl>
+    <w:lvl w:ilvl="2" w:tplc="080A0005" w:tentative="1">
+      <w:start w:val="1"/>
+      <w:numFmt w:val="bullet"/>
+      <w:lvlText w:val=""/>
+      <w:lvlJc w:val="left"/>
+      <w:pPr>
+        <w:ind w:left="2160" w:hanging="360"/>
+      </w:pPr>
+      <w:rPr>
+        <w:rFonts w:ascii="Wingdings" w:hAnsi="Wingdings" w:hint="default"/>
+      </w:rPr>
+    </w:lvl>
+    <w:lvl w:ilvl="3" w:tplc="080A0001" w:tentative="1">
+      <w:start w:val="1"/>
+      <w:numFmt w:val="bullet"/>
+      <w:lvlText w:val=""/>
+      <w:lvlJc w:val="left"/>
+      <w:pPr>
+        <w:ind w:left="2880" w:hanging="360"/>
+      </w:pPr>
+      <w:rPr>
+        <w:rFonts w:ascii="Symbol" w:hAnsi="Symbol" w:hint="default"/>
+      </w:rPr>
+    </w:lvl>
+    <w:lvl w:ilvl="4" w:tplc="080A0003" w:tentative="1">
+      <w:start w:val="1"/>
+      <w:numFmt w:val="bullet"/>
+      <w:lvlText w:val="o"/>
+      <w:lvlJc w:val="left"/>
+      <w:pPr>
+        <w:ind w:left="3600" w:hanging="360"/>
+      </w:pPr>
+      <w:rPr>
+        <w:rFonts w:ascii="Courier New" w:hAnsi="Courier New" w:cs="Courier New" w:hint="default"/>
+      </w:rPr>
+    </w:lvl>
+    <w:lvl w:ilvl="5" w:tplc="080A0005" w:tentative="1">
+      <w:start w:val="1"/>
+      <w:numFmt w:val="bullet"/>
+      <w:lvlText w:val=""/>
+      <w:lvlJc w:val="left"/>
+      <w:pPr>
+        <w:ind w:left="4320" w:hanging="360"/>
+      </w:pPr>
+      <w:rPr>
+        <w:rFonts w:ascii="Wingdings" w:hAnsi="Wingdings" w:hint="default"/>
+      </w:rPr>
+    </w:lvl>
+    <w:lvl w:ilvl="6" w:tplc="080A0001" w:tentative="1">
+      <w:start w:val="1"/>
+      <w:numFmt w:val="bullet"/>
+      <w:lvlText w:val=""/>
+      <w:lvlJc w:val="left"/>
+      <w:pPr>
+        <w:ind w:left="5040" w:hanging="360"/>
+      </w:pPr>
+      <w:rPr>
+        <w:rFonts w:ascii="Symbol" w:hAnsi="Symbol" w:hint="default"/>
+      </w:rPr>
+    </w:lvl>
+    <w:lvl w:ilvl="7" w:tplc="080A0003" w:tentative="1">
+      <w:start w:val="1"/>
+      <w:numFmt w:val="bullet"/>
+      <w:lvlText w:val="o"/>
+      <w:lvlJc w:val="left"/>
+      <w:pPr>
+        <w:ind w:left="5760" w:hanging="360"/>
+      </w:pPr>
+      <w:rPr>
+        <w:rFonts w:ascii="Courier New" w:hAnsi="Courier New" w:cs="Courier New" w:hint="default"/>
+      </w:rPr>
+    </w:lvl>
+    <w:lvl w:ilvl="8" w:tplc="080A0005" w:tentative="1">
+      <w:start w:val="1"/>
+      <w:numFmt w:val="bullet"/>
+      <w:lvlText w:val=""/>
+      <w:lvlJc w:val="left"/>
+      <w:pPr>
+        <w:ind w:left="6480" w:hanging="360"/>
+      </w:pPr>
+      <w:rPr>
+        <w:rFonts w:ascii="Wingdings" w:hAnsi="Wingdings" w:hint="default"/>
+      </w:rPr>
+    </w:lvl>
+  </w:abstractNum>
+  <w:abstractNum w:abstractNumId="5" w15:restartNumberingAfterBreak="0">
     <w:nsid w:val="29526B1D"/>
     <w:multiLevelType w:val="multilevel"/>
     <w:tmpl w:val="088AE708"/>
@@ -892,14 +4013,1270 @@
       </w:pPr>
     </w:lvl>
   </w:abstractNum>
+  <w:abstractNum w:abstractNumId="6" w15:restartNumberingAfterBreak="0">
+    <w:nsid w:val="2CC00218"/>
+    <w:multiLevelType w:val="hybridMultilevel"/>
+    <w:tmpl w:val="1592C032"/>
+    <w:lvl w:ilvl="0" w:tplc="080A0001">
+      <w:start w:val="1"/>
+      <w:numFmt w:val="bullet"/>
+      <w:lvlText w:val=""/>
+      <w:lvlJc w:val="left"/>
+      <w:pPr>
+        <w:ind w:left="720" w:hanging="360"/>
+      </w:pPr>
+      <w:rPr>
+        <w:rFonts w:ascii="Symbol" w:hAnsi="Symbol" w:hint="default"/>
+      </w:rPr>
+    </w:lvl>
+    <w:lvl w:ilvl="1" w:tplc="080A0003" w:tentative="1">
+      <w:start w:val="1"/>
+      <w:numFmt w:val="bullet"/>
+      <w:lvlText w:val="o"/>
+      <w:lvlJc w:val="left"/>
+      <w:pPr>
+        <w:ind w:left="1440" w:hanging="360"/>
+      </w:pPr>
+      <w:rPr>
+        <w:rFonts w:ascii="Courier New" w:hAnsi="Courier New" w:cs="Courier New" w:hint="default"/>
+      </w:rPr>
+    </w:lvl>
+    <w:lvl w:ilvl="2" w:tplc="080A0005" w:tentative="1">
+      <w:start w:val="1"/>
+      <w:numFmt w:val="bullet"/>
+      <w:lvlText w:val=""/>
+      <w:lvlJc w:val="left"/>
+      <w:pPr>
+        <w:ind w:left="2160" w:hanging="360"/>
+      </w:pPr>
+      <w:rPr>
+        <w:rFonts w:ascii="Wingdings" w:hAnsi="Wingdings" w:hint="default"/>
+      </w:rPr>
+    </w:lvl>
+    <w:lvl w:ilvl="3" w:tplc="080A0001" w:tentative="1">
+      <w:start w:val="1"/>
+      <w:numFmt w:val="bullet"/>
+      <w:lvlText w:val=""/>
+      <w:lvlJc w:val="left"/>
+      <w:pPr>
+        <w:ind w:left="2880" w:hanging="360"/>
+      </w:pPr>
+      <w:rPr>
+        <w:rFonts w:ascii="Symbol" w:hAnsi="Symbol" w:hint="default"/>
+      </w:rPr>
+    </w:lvl>
+    <w:lvl w:ilvl="4" w:tplc="080A0003" w:tentative="1">
+      <w:start w:val="1"/>
+      <w:numFmt w:val="bullet"/>
+      <w:lvlText w:val="o"/>
+      <w:lvlJc w:val="left"/>
+      <w:pPr>
+        <w:ind w:left="3600" w:hanging="360"/>
+      </w:pPr>
+      <w:rPr>
+        <w:rFonts w:ascii="Courier New" w:hAnsi="Courier New" w:cs="Courier New" w:hint="default"/>
+      </w:rPr>
+    </w:lvl>
+    <w:lvl w:ilvl="5" w:tplc="080A0005" w:tentative="1">
+      <w:start w:val="1"/>
+      <w:numFmt w:val="bullet"/>
+      <w:lvlText w:val=""/>
+      <w:lvlJc w:val="left"/>
+      <w:pPr>
+        <w:ind w:left="4320" w:hanging="360"/>
+      </w:pPr>
+      <w:rPr>
+        <w:rFonts w:ascii="Wingdings" w:hAnsi="Wingdings" w:hint="default"/>
+      </w:rPr>
+    </w:lvl>
+    <w:lvl w:ilvl="6" w:tplc="080A0001" w:tentative="1">
+      <w:start w:val="1"/>
+      <w:numFmt w:val="bullet"/>
+      <w:lvlText w:val=""/>
+      <w:lvlJc w:val="left"/>
+      <w:pPr>
+        <w:ind w:left="5040" w:hanging="360"/>
+      </w:pPr>
+      <w:rPr>
+        <w:rFonts w:ascii="Symbol" w:hAnsi="Symbol" w:hint="default"/>
+      </w:rPr>
+    </w:lvl>
+    <w:lvl w:ilvl="7" w:tplc="080A0003" w:tentative="1">
+      <w:start w:val="1"/>
+      <w:numFmt w:val="bullet"/>
+      <w:lvlText w:val="o"/>
+      <w:lvlJc w:val="left"/>
+      <w:pPr>
+        <w:ind w:left="5760" w:hanging="360"/>
+      </w:pPr>
+      <w:rPr>
+        <w:rFonts w:ascii="Courier New" w:hAnsi="Courier New" w:cs="Courier New" w:hint="default"/>
+      </w:rPr>
+    </w:lvl>
+    <w:lvl w:ilvl="8" w:tplc="080A0005" w:tentative="1">
+      <w:start w:val="1"/>
+      <w:numFmt w:val="bullet"/>
+      <w:lvlText w:val=""/>
+      <w:lvlJc w:val="left"/>
+      <w:pPr>
+        <w:ind w:left="6480" w:hanging="360"/>
+      </w:pPr>
+      <w:rPr>
+        <w:rFonts w:ascii="Wingdings" w:hAnsi="Wingdings" w:hint="default"/>
+      </w:rPr>
+    </w:lvl>
+  </w:abstractNum>
+  <w:abstractNum w:abstractNumId="7" w15:restartNumberingAfterBreak="0">
+    <w:nsid w:val="4C744096"/>
+    <w:multiLevelType w:val="multilevel"/>
+    <w:tmpl w:val="016E52C8"/>
+    <w:lvl w:ilvl="0">
+      <w:start w:val="1"/>
+      <w:numFmt w:val="decimal"/>
+      <w:lvlText w:val="%1."/>
+      <w:lvlJc w:val="left"/>
+      <w:pPr>
+        <w:tabs>
+          <w:tab w:val="num" w:pos="720"/>
+        </w:tabs>
+        <w:ind w:left="720" w:hanging="360"/>
+      </w:pPr>
+    </w:lvl>
+    <w:lvl w:ilvl="1" w:tentative="1">
+      <w:start w:val="1"/>
+      <w:numFmt w:val="decimal"/>
+      <w:lvlText w:val="%2."/>
+      <w:lvlJc w:val="left"/>
+      <w:pPr>
+        <w:tabs>
+          <w:tab w:val="num" w:pos="1440"/>
+        </w:tabs>
+        <w:ind w:left="1440" w:hanging="360"/>
+      </w:pPr>
+    </w:lvl>
+    <w:lvl w:ilvl="2" w:tentative="1">
+      <w:start w:val="1"/>
+      <w:numFmt w:val="decimal"/>
+      <w:lvlText w:val="%3."/>
+      <w:lvlJc w:val="left"/>
+      <w:pPr>
+        <w:tabs>
+          <w:tab w:val="num" w:pos="2160"/>
+        </w:tabs>
+        <w:ind w:left="2160" w:hanging="360"/>
+      </w:pPr>
+    </w:lvl>
+    <w:lvl w:ilvl="3" w:tentative="1">
+      <w:start w:val="1"/>
+      <w:numFmt w:val="decimal"/>
+      <w:lvlText w:val="%4."/>
+      <w:lvlJc w:val="left"/>
+      <w:pPr>
+        <w:tabs>
+          <w:tab w:val="num" w:pos="2880"/>
+        </w:tabs>
+        <w:ind w:left="2880" w:hanging="360"/>
+      </w:pPr>
+    </w:lvl>
+    <w:lvl w:ilvl="4" w:tentative="1">
+      <w:start w:val="1"/>
+      <w:numFmt w:val="decimal"/>
+      <w:lvlText w:val="%5."/>
+      <w:lvlJc w:val="left"/>
+      <w:pPr>
+        <w:tabs>
+          <w:tab w:val="num" w:pos="3600"/>
+        </w:tabs>
+        <w:ind w:left="3600" w:hanging="360"/>
+      </w:pPr>
+    </w:lvl>
+    <w:lvl w:ilvl="5" w:tentative="1">
+      <w:start w:val="1"/>
+      <w:numFmt w:val="decimal"/>
+      <w:lvlText w:val="%6."/>
+      <w:lvlJc w:val="left"/>
+      <w:pPr>
+        <w:tabs>
+          <w:tab w:val="num" w:pos="4320"/>
+        </w:tabs>
+        <w:ind w:left="4320" w:hanging="360"/>
+      </w:pPr>
+    </w:lvl>
+    <w:lvl w:ilvl="6" w:tentative="1">
+      <w:start w:val="1"/>
+      <w:numFmt w:val="decimal"/>
+      <w:lvlText w:val="%7."/>
+      <w:lvlJc w:val="left"/>
+      <w:pPr>
+        <w:tabs>
+          <w:tab w:val="num" w:pos="5040"/>
+        </w:tabs>
+        <w:ind w:left="5040" w:hanging="360"/>
+      </w:pPr>
+    </w:lvl>
+    <w:lvl w:ilvl="7" w:tentative="1">
+      <w:start w:val="1"/>
+      <w:numFmt w:val="decimal"/>
+      <w:lvlText w:val="%8."/>
+      <w:lvlJc w:val="left"/>
+      <w:pPr>
+        <w:tabs>
+          <w:tab w:val="num" w:pos="5760"/>
+        </w:tabs>
+        <w:ind w:left="5760" w:hanging="360"/>
+      </w:pPr>
+    </w:lvl>
+    <w:lvl w:ilvl="8" w:tentative="1">
+      <w:start w:val="1"/>
+      <w:numFmt w:val="decimal"/>
+      <w:lvlText w:val="%9."/>
+      <w:lvlJc w:val="left"/>
+      <w:pPr>
+        <w:tabs>
+          <w:tab w:val="num" w:pos="6480"/>
+        </w:tabs>
+        <w:ind w:left="6480" w:hanging="360"/>
+      </w:pPr>
+    </w:lvl>
+  </w:abstractNum>
+  <w:abstractNum w:abstractNumId="8" w15:restartNumberingAfterBreak="0">
+    <w:nsid w:val="4C9D6B20"/>
+    <w:multiLevelType w:val="multilevel"/>
+    <w:tmpl w:val="1134712C"/>
+    <w:lvl w:ilvl="0">
+      <w:start w:val="1"/>
+      <w:numFmt w:val="bullet"/>
+      <w:lvlText w:val=""/>
+      <w:lvlJc w:val="left"/>
+      <w:pPr>
+        <w:tabs>
+          <w:tab w:val="num" w:pos="720"/>
+        </w:tabs>
+        <w:ind w:left="720" w:hanging="360"/>
+      </w:pPr>
+      <w:rPr>
+        <w:rFonts w:ascii="Symbol" w:hAnsi="Symbol" w:hint="default"/>
+        <w:sz w:val="20"/>
+      </w:rPr>
+    </w:lvl>
+    <w:lvl w:ilvl="1" w:tentative="1">
+      <w:start w:val="1"/>
+      <w:numFmt w:val="bullet"/>
+      <w:lvlText w:val="o"/>
+      <w:lvlJc w:val="left"/>
+      <w:pPr>
+        <w:tabs>
+          <w:tab w:val="num" w:pos="1440"/>
+        </w:tabs>
+        <w:ind w:left="1440" w:hanging="360"/>
+      </w:pPr>
+      <w:rPr>
+        <w:rFonts w:ascii="Courier New" w:hAnsi="Courier New" w:hint="default"/>
+        <w:sz w:val="20"/>
+      </w:rPr>
+    </w:lvl>
+    <w:lvl w:ilvl="2" w:tentative="1">
+      <w:start w:val="1"/>
+      <w:numFmt w:val="bullet"/>
+      <w:lvlText w:val=""/>
+      <w:lvlJc w:val="left"/>
+      <w:pPr>
+        <w:tabs>
+          <w:tab w:val="num" w:pos="2160"/>
+        </w:tabs>
+        <w:ind w:left="2160" w:hanging="360"/>
+      </w:pPr>
+      <w:rPr>
+        <w:rFonts w:ascii="Wingdings" w:hAnsi="Wingdings" w:hint="default"/>
+        <w:sz w:val="20"/>
+      </w:rPr>
+    </w:lvl>
+    <w:lvl w:ilvl="3" w:tentative="1">
+      <w:start w:val="1"/>
+      <w:numFmt w:val="bullet"/>
+      <w:lvlText w:val=""/>
+      <w:lvlJc w:val="left"/>
+      <w:pPr>
+        <w:tabs>
+          <w:tab w:val="num" w:pos="2880"/>
+        </w:tabs>
+        <w:ind w:left="2880" w:hanging="360"/>
+      </w:pPr>
+      <w:rPr>
+        <w:rFonts w:ascii="Wingdings" w:hAnsi="Wingdings" w:hint="default"/>
+        <w:sz w:val="20"/>
+      </w:rPr>
+    </w:lvl>
+    <w:lvl w:ilvl="4" w:tentative="1">
+      <w:start w:val="1"/>
+      <w:numFmt w:val="bullet"/>
+      <w:lvlText w:val=""/>
+      <w:lvlJc w:val="left"/>
+      <w:pPr>
+        <w:tabs>
+          <w:tab w:val="num" w:pos="3600"/>
+        </w:tabs>
+        <w:ind w:left="3600" w:hanging="360"/>
+      </w:pPr>
+      <w:rPr>
+        <w:rFonts w:ascii="Wingdings" w:hAnsi="Wingdings" w:hint="default"/>
+        <w:sz w:val="20"/>
+      </w:rPr>
+    </w:lvl>
+    <w:lvl w:ilvl="5" w:tentative="1">
+      <w:start w:val="1"/>
+      <w:numFmt w:val="bullet"/>
+      <w:lvlText w:val=""/>
+      <w:lvlJc w:val="left"/>
+      <w:pPr>
+        <w:tabs>
+          <w:tab w:val="num" w:pos="4320"/>
+        </w:tabs>
+        <w:ind w:left="4320" w:hanging="360"/>
+      </w:pPr>
+      <w:rPr>
+        <w:rFonts w:ascii="Wingdings" w:hAnsi="Wingdings" w:hint="default"/>
+        <w:sz w:val="20"/>
+      </w:rPr>
+    </w:lvl>
+    <w:lvl w:ilvl="6" w:tentative="1">
+      <w:start w:val="1"/>
+      <w:numFmt w:val="bullet"/>
+      <w:lvlText w:val=""/>
+      <w:lvlJc w:val="left"/>
+      <w:pPr>
+        <w:tabs>
+          <w:tab w:val="num" w:pos="5040"/>
+        </w:tabs>
+        <w:ind w:left="5040" w:hanging="360"/>
+      </w:pPr>
+      <w:rPr>
+        <w:rFonts w:ascii="Wingdings" w:hAnsi="Wingdings" w:hint="default"/>
+        <w:sz w:val="20"/>
+      </w:rPr>
+    </w:lvl>
+    <w:lvl w:ilvl="7" w:tentative="1">
+      <w:start w:val="1"/>
+      <w:numFmt w:val="bullet"/>
+      <w:lvlText w:val=""/>
+      <w:lvlJc w:val="left"/>
+      <w:pPr>
+        <w:tabs>
+          <w:tab w:val="num" w:pos="5760"/>
+        </w:tabs>
+        <w:ind w:left="5760" w:hanging="360"/>
+      </w:pPr>
+      <w:rPr>
+        <w:rFonts w:ascii="Wingdings" w:hAnsi="Wingdings" w:hint="default"/>
+        <w:sz w:val="20"/>
+      </w:rPr>
+    </w:lvl>
+    <w:lvl w:ilvl="8" w:tentative="1">
+      <w:start w:val="1"/>
+      <w:numFmt w:val="bullet"/>
+      <w:lvlText w:val=""/>
+      <w:lvlJc w:val="left"/>
+      <w:pPr>
+        <w:tabs>
+          <w:tab w:val="num" w:pos="6480"/>
+        </w:tabs>
+        <w:ind w:left="6480" w:hanging="360"/>
+      </w:pPr>
+      <w:rPr>
+        <w:rFonts w:ascii="Wingdings" w:hAnsi="Wingdings" w:hint="default"/>
+        <w:sz w:val="20"/>
+      </w:rPr>
+    </w:lvl>
+  </w:abstractNum>
+  <w:abstractNum w:abstractNumId="9" w15:restartNumberingAfterBreak="0">
+    <w:nsid w:val="508537D7"/>
+    <w:multiLevelType w:val="hybridMultilevel"/>
+    <w:tmpl w:val="C032E2D0"/>
+    <w:lvl w:ilvl="0" w:tplc="080A0001">
+      <w:start w:val="1"/>
+      <w:numFmt w:val="bullet"/>
+      <w:lvlText w:val=""/>
+      <w:lvlJc w:val="left"/>
+      <w:pPr>
+        <w:ind w:left="720" w:hanging="360"/>
+      </w:pPr>
+      <w:rPr>
+        <w:rFonts w:ascii="Symbol" w:hAnsi="Symbol" w:hint="default"/>
+      </w:rPr>
+    </w:lvl>
+    <w:lvl w:ilvl="1" w:tplc="080A0003" w:tentative="1">
+      <w:start w:val="1"/>
+      <w:numFmt w:val="bullet"/>
+      <w:lvlText w:val="o"/>
+      <w:lvlJc w:val="left"/>
+      <w:pPr>
+        <w:ind w:left="1440" w:hanging="360"/>
+      </w:pPr>
+      <w:rPr>
+        <w:rFonts w:ascii="Courier New" w:hAnsi="Courier New" w:cs="Courier New" w:hint="default"/>
+      </w:rPr>
+    </w:lvl>
+    <w:lvl w:ilvl="2" w:tplc="080A0005" w:tentative="1">
+      <w:start w:val="1"/>
+      <w:numFmt w:val="bullet"/>
+      <w:lvlText w:val=""/>
+      <w:lvlJc w:val="left"/>
+      <w:pPr>
+        <w:ind w:left="2160" w:hanging="360"/>
+      </w:pPr>
+      <w:rPr>
+        <w:rFonts w:ascii="Wingdings" w:hAnsi="Wingdings" w:hint="default"/>
+      </w:rPr>
+    </w:lvl>
+    <w:lvl w:ilvl="3" w:tplc="080A0001" w:tentative="1">
+      <w:start w:val="1"/>
+      <w:numFmt w:val="bullet"/>
+      <w:lvlText w:val=""/>
+      <w:lvlJc w:val="left"/>
+      <w:pPr>
+        <w:ind w:left="2880" w:hanging="360"/>
+      </w:pPr>
+      <w:rPr>
+        <w:rFonts w:ascii="Symbol" w:hAnsi="Symbol" w:hint="default"/>
+      </w:rPr>
+    </w:lvl>
+    <w:lvl w:ilvl="4" w:tplc="080A0003" w:tentative="1">
+      <w:start w:val="1"/>
+      <w:numFmt w:val="bullet"/>
+      <w:lvlText w:val="o"/>
+      <w:lvlJc w:val="left"/>
+      <w:pPr>
+        <w:ind w:left="3600" w:hanging="360"/>
+      </w:pPr>
+      <w:rPr>
+        <w:rFonts w:ascii="Courier New" w:hAnsi="Courier New" w:cs="Courier New" w:hint="default"/>
+      </w:rPr>
+    </w:lvl>
+    <w:lvl w:ilvl="5" w:tplc="080A0005" w:tentative="1">
+      <w:start w:val="1"/>
+      <w:numFmt w:val="bullet"/>
+      <w:lvlText w:val=""/>
+      <w:lvlJc w:val="left"/>
+      <w:pPr>
+        <w:ind w:left="4320" w:hanging="360"/>
+      </w:pPr>
+      <w:rPr>
+        <w:rFonts w:ascii="Wingdings" w:hAnsi="Wingdings" w:hint="default"/>
+      </w:rPr>
+    </w:lvl>
+    <w:lvl w:ilvl="6" w:tplc="080A0001" w:tentative="1">
+      <w:start w:val="1"/>
+      <w:numFmt w:val="bullet"/>
+      <w:lvlText w:val=""/>
+      <w:lvlJc w:val="left"/>
+      <w:pPr>
+        <w:ind w:left="5040" w:hanging="360"/>
+      </w:pPr>
+      <w:rPr>
+        <w:rFonts w:ascii="Symbol" w:hAnsi="Symbol" w:hint="default"/>
+      </w:rPr>
+    </w:lvl>
+    <w:lvl w:ilvl="7" w:tplc="080A0003" w:tentative="1">
+      <w:start w:val="1"/>
+      <w:numFmt w:val="bullet"/>
+      <w:lvlText w:val="o"/>
+      <w:lvlJc w:val="left"/>
+      <w:pPr>
+        <w:ind w:left="5760" w:hanging="360"/>
+      </w:pPr>
+      <w:rPr>
+        <w:rFonts w:ascii="Courier New" w:hAnsi="Courier New" w:cs="Courier New" w:hint="default"/>
+      </w:rPr>
+    </w:lvl>
+    <w:lvl w:ilvl="8" w:tplc="080A0005" w:tentative="1">
+      <w:start w:val="1"/>
+      <w:numFmt w:val="bullet"/>
+      <w:lvlText w:val=""/>
+      <w:lvlJc w:val="left"/>
+      <w:pPr>
+        <w:ind w:left="6480" w:hanging="360"/>
+      </w:pPr>
+      <w:rPr>
+        <w:rFonts w:ascii="Wingdings" w:hAnsi="Wingdings" w:hint="default"/>
+      </w:rPr>
+    </w:lvl>
+  </w:abstractNum>
+  <w:abstractNum w:abstractNumId="10" w15:restartNumberingAfterBreak="0">
+    <w:nsid w:val="5CD75C62"/>
+    <w:multiLevelType w:val="hybridMultilevel"/>
+    <w:tmpl w:val="CC601134"/>
+    <w:lvl w:ilvl="0" w:tplc="080A0001">
+      <w:start w:val="1"/>
+      <w:numFmt w:val="bullet"/>
+      <w:lvlText w:val=""/>
+      <w:lvlJc w:val="left"/>
+      <w:pPr>
+        <w:ind w:left="720" w:hanging="360"/>
+      </w:pPr>
+      <w:rPr>
+        <w:rFonts w:ascii="Symbol" w:hAnsi="Symbol" w:hint="default"/>
+      </w:rPr>
+    </w:lvl>
+    <w:lvl w:ilvl="1" w:tplc="080A0003" w:tentative="1">
+      <w:start w:val="1"/>
+      <w:numFmt w:val="bullet"/>
+      <w:lvlText w:val="o"/>
+      <w:lvlJc w:val="left"/>
+      <w:pPr>
+        <w:ind w:left="1440" w:hanging="360"/>
+      </w:pPr>
+      <w:rPr>
+        <w:rFonts w:ascii="Courier New" w:hAnsi="Courier New" w:cs="Courier New" w:hint="default"/>
+      </w:rPr>
+    </w:lvl>
+    <w:lvl w:ilvl="2" w:tplc="080A0005" w:tentative="1">
+      <w:start w:val="1"/>
+      <w:numFmt w:val="bullet"/>
+      <w:lvlText w:val=""/>
+      <w:lvlJc w:val="left"/>
+      <w:pPr>
+        <w:ind w:left="2160" w:hanging="360"/>
+      </w:pPr>
+      <w:rPr>
+        <w:rFonts w:ascii="Wingdings" w:hAnsi="Wingdings" w:hint="default"/>
+      </w:rPr>
+    </w:lvl>
+    <w:lvl w:ilvl="3" w:tplc="080A0001" w:tentative="1">
+      <w:start w:val="1"/>
+      <w:numFmt w:val="bullet"/>
+      <w:lvlText w:val=""/>
+      <w:lvlJc w:val="left"/>
+      <w:pPr>
+        <w:ind w:left="2880" w:hanging="360"/>
+      </w:pPr>
+      <w:rPr>
+        <w:rFonts w:ascii="Symbol" w:hAnsi="Symbol" w:hint="default"/>
+      </w:rPr>
+    </w:lvl>
+    <w:lvl w:ilvl="4" w:tplc="080A0003" w:tentative="1">
+      <w:start w:val="1"/>
+      <w:numFmt w:val="bullet"/>
+      <w:lvlText w:val="o"/>
+      <w:lvlJc w:val="left"/>
+      <w:pPr>
+        <w:ind w:left="3600" w:hanging="360"/>
+      </w:pPr>
+      <w:rPr>
+        <w:rFonts w:ascii="Courier New" w:hAnsi="Courier New" w:cs="Courier New" w:hint="default"/>
+      </w:rPr>
+    </w:lvl>
+    <w:lvl w:ilvl="5" w:tplc="080A0005" w:tentative="1">
+      <w:start w:val="1"/>
+      <w:numFmt w:val="bullet"/>
+      <w:lvlText w:val=""/>
+      <w:lvlJc w:val="left"/>
+      <w:pPr>
+        <w:ind w:left="4320" w:hanging="360"/>
+      </w:pPr>
+      <w:rPr>
+        <w:rFonts w:ascii="Wingdings" w:hAnsi="Wingdings" w:hint="default"/>
+      </w:rPr>
+    </w:lvl>
+    <w:lvl w:ilvl="6" w:tplc="080A0001" w:tentative="1">
+      <w:start w:val="1"/>
+      <w:numFmt w:val="bullet"/>
+      <w:lvlText w:val=""/>
+      <w:lvlJc w:val="left"/>
+      <w:pPr>
+        <w:ind w:left="5040" w:hanging="360"/>
+      </w:pPr>
+      <w:rPr>
+        <w:rFonts w:ascii="Symbol" w:hAnsi="Symbol" w:hint="default"/>
+      </w:rPr>
+    </w:lvl>
+    <w:lvl w:ilvl="7" w:tplc="080A0003" w:tentative="1">
+      <w:start w:val="1"/>
+      <w:numFmt w:val="bullet"/>
+      <w:lvlText w:val="o"/>
+      <w:lvlJc w:val="left"/>
+      <w:pPr>
+        <w:ind w:left="5760" w:hanging="360"/>
+      </w:pPr>
+      <w:rPr>
+        <w:rFonts w:ascii="Courier New" w:hAnsi="Courier New" w:cs="Courier New" w:hint="default"/>
+      </w:rPr>
+    </w:lvl>
+    <w:lvl w:ilvl="8" w:tplc="080A0005" w:tentative="1">
+      <w:start w:val="1"/>
+      <w:numFmt w:val="bullet"/>
+      <w:lvlText w:val=""/>
+      <w:lvlJc w:val="left"/>
+      <w:pPr>
+        <w:ind w:left="6480" w:hanging="360"/>
+      </w:pPr>
+      <w:rPr>
+        <w:rFonts w:ascii="Wingdings" w:hAnsi="Wingdings" w:hint="default"/>
+      </w:rPr>
+    </w:lvl>
+  </w:abstractNum>
+  <w:abstractNum w:abstractNumId="11" w15:restartNumberingAfterBreak="0">
+    <w:nsid w:val="60A97DA5"/>
+    <w:multiLevelType w:val="multilevel"/>
+    <w:tmpl w:val="FF96C2E6"/>
+    <w:lvl w:ilvl="0">
+      <w:start w:val="1"/>
+      <w:numFmt w:val="bullet"/>
+      <w:lvlText w:val=""/>
+      <w:lvlJc w:val="left"/>
+      <w:pPr>
+        <w:tabs>
+          <w:tab w:val="num" w:pos="720"/>
+        </w:tabs>
+        <w:ind w:left="720" w:hanging="360"/>
+      </w:pPr>
+      <w:rPr>
+        <w:rFonts w:ascii="Symbol" w:hAnsi="Symbol" w:hint="default"/>
+        <w:sz w:val="20"/>
+      </w:rPr>
+    </w:lvl>
+    <w:lvl w:ilvl="1" w:tentative="1">
+      <w:start w:val="1"/>
+      <w:numFmt w:val="bullet"/>
+      <w:lvlText w:val="o"/>
+      <w:lvlJc w:val="left"/>
+      <w:pPr>
+        <w:tabs>
+          <w:tab w:val="num" w:pos="1440"/>
+        </w:tabs>
+        <w:ind w:left="1440" w:hanging="360"/>
+      </w:pPr>
+      <w:rPr>
+        <w:rFonts w:ascii="Courier New" w:hAnsi="Courier New" w:hint="default"/>
+        <w:sz w:val="20"/>
+      </w:rPr>
+    </w:lvl>
+    <w:lvl w:ilvl="2" w:tentative="1">
+      <w:start w:val="1"/>
+      <w:numFmt w:val="bullet"/>
+      <w:lvlText w:val=""/>
+      <w:lvlJc w:val="left"/>
+      <w:pPr>
+        <w:tabs>
+          <w:tab w:val="num" w:pos="2160"/>
+        </w:tabs>
+        <w:ind w:left="2160" w:hanging="360"/>
+      </w:pPr>
+      <w:rPr>
+        <w:rFonts w:ascii="Wingdings" w:hAnsi="Wingdings" w:hint="default"/>
+        <w:sz w:val="20"/>
+      </w:rPr>
+    </w:lvl>
+    <w:lvl w:ilvl="3" w:tentative="1">
+      <w:start w:val="1"/>
+      <w:numFmt w:val="bullet"/>
+      <w:lvlText w:val=""/>
+      <w:lvlJc w:val="left"/>
+      <w:pPr>
+        <w:tabs>
+          <w:tab w:val="num" w:pos="2880"/>
+        </w:tabs>
+        <w:ind w:left="2880" w:hanging="360"/>
+      </w:pPr>
+      <w:rPr>
+        <w:rFonts w:ascii="Wingdings" w:hAnsi="Wingdings" w:hint="default"/>
+        <w:sz w:val="20"/>
+      </w:rPr>
+    </w:lvl>
+    <w:lvl w:ilvl="4" w:tentative="1">
+      <w:start w:val="1"/>
+      <w:numFmt w:val="bullet"/>
+      <w:lvlText w:val=""/>
+      <w:lvlJc w:val="left"/>
+      <w:pPr>
+        <w:tabs>
+          <w:tab w:val="num" w:pos="3600"/>
+        </w:tabs>
+        <w:ind w:left="3600" w:hanging="360"/>
+      </w:pPr>
+      <w:rPr>
+        <w:rFonts w:ascii="Wingdings" w:hAnsi="Wingdings" w:hint="default"/>
+        <w:sz w:val="20"/>
+      </w:rPr>
+    </w:lvl>
+    <w:lvl w:ilvl="5" w:tentative="1">
+      <w:start w:val="1"/>
+      <w:numFmt w:val="bullet"/>
+      <w:lvlText w:val=""/>
+      <w:lvlJc w:val="left"/>
+      <w:pPr>
+        <w:tabs>
+          <w:tab w:val="num" w:pos="4320"/>
+        </w:tabs>
+        <w:ind w:left="4320" w:hanging="360"/>
+      </w:pPr>
+      <w:rPr>
+        <w:rFonts w:ascii="Wingdings" w:hAnsi="Wingdings" w:hint="default"/>
+        <w:sz w:val="20"/>
+      </w:rPr>
+    </w:lvl>
+    <w:lvl w:ilvl="6" w:tentative="1">
+      <w:start w:val="1"/>
+      <w:numFmt w:val="bullet"/>
+      <w:lvlText w:val=""/>
+      <w:lvlJc w:val="left"/>
+      <w:pPr>
+        <w:tabs>
+          <w:tab w:val="num" w:pos="5040"/>
+        </w:tabs>
+        <w:ind w:left="5040" w:hanging="360"/>
+      </w:pPr>
+      <w:rPr>
+        <w:rFonts w:ascii="Wingdings" w:hAnsi="Wingdings" w:hint="default"/>
+        <w:sz w:val="20"/>
+      </w:rPr>
+    </w:lvl>
+    <w:lvl w:ilvl="7" w:tentative="1">
+      <w:start w:val="1"/>
+      <w:numFmt w:val="bullet"/>
+      <w:lvlText w:val=""/>
+      <w:lvlJc w:val="left"/>
+      <w:pPr>
+        <w:tabs>
+          <w:tab w:val="num" w:pos="5760"/>
+        </w:tabs>
+        <w:ind w:left="5760" w:hanging="360"/>
+      </w:pPr>
+      <w:rPr>
+        <w:rFonts w:ascii="Wingdings" w:hAnsi="Wingdings" w:hint="default"/>
+        <w:sz w:val="20"/>
+      </w:rPr>
+    </w:lvl>
+    <w:lvl w:ilvl="8" w:tentative="1">
+      <w:start w:val="1"/>
+      <w:numFmt w:val="bullet"/>
+      <w:lvlText w:val=""/>
+      <w:lvlJc w:val="left"/>
+      <w:pPr>
+        <w:tabs>
+          <w:tab w:val="num" w:pos="6480"/>
+        </w:tabs>
+        <w:ind w:left="6480" w:hanging="360"/>
+      </w:pPr>
+      <w:rPr>
+        <w:rFonts w:ascii="Wingdings" w:hAnsi="Wingdings" w:hint="default"/>
+        <w:sz w:val="20"/>
+      </w:rPr>
+    </w:lvl>
+  </w:abstractNum>
+  <w:abstractNum w:abstractNumId="12" w15:restartNumberingAfterBreak="0">
+    <w:nsid w:val="6D383FD4"/>
+    <w:multiLevelType w:val="hybridMultilevel"/>
+    <w:tmpl w:val="F1F25366"/>
+    <w:lvl w:ilvl="0" w:tplc="080A000F">
+      <w:start w:val="1"/>
+      <w:numFmt w:val="decimal"/>
+      <w:lvlText w:val="%1."/>
+      <w:lvlJc w:val="left"/>
+      <w:pPr>
+        <w:ind w:left="720" w:hanging="360"/>
+      </w:pPr>
+    </w:lvl>
+    <w:lvl w:ilvl="1" w:tplc="080A0019" w:tentative="1">
+      <w:start w:val="1"/>
+      <w:numFmt w:val="lowerLetter"/>
+      <w:lvlText w:val="%2."/>
+      <w:lvlJc w:val="left"/>
+      <w:pPr>
+        <w:ind w:left="1440" w:hanging="360"/>
+      </w:pPr>
+    </w:lvl>
+    <w:lvl w:ilvl="2" w:tplc="080A001B" w:tentative="1">
+      <w:start w:val="1"/>
+      <w:numFmt w:val="lowerRoman"/>
+      <w:lvlText w:val="%3."/>
+      <w:lvlJc w:val="right"/>
+      <w:pPr>
+        <w:ind w:left="2160" w:hanging="180"/>
+      </w:pPr>
+    </w:lvl>
+    <w:lvl w:ilvl="3" w:tplc="080A000F" w:tentative="1">
+      <w:start w:val="1"/>
+      <w:numFmt w:val="decimal"/>
+      <w:lvlText w:val="%4."/>
+      <w:lvlJc w:val="left"/>
+      <w:pPr>
+        <w:ind w:left="2880" w:hanging="360"/>
+      </w:pPr>
+    </w:lvl>
+    <w:lvl w:ilvl="4" w:tplc="080A0019" w:tentative="1">
+      <w:start w:val="1"/>
+      <w:numFmt w:val="lowerLetter"/>
+      <w:lvlText w:val="%5."/>
+      <w:lvlJc w:val="left"/>
+      <w:pPr>
+        <w:ind w:left="3600" w:hanging="360"/>
+      </w:pPr>
+    </w:lvl>
+    <w:lvl w:ilvl="5" w:tplc="080A001B" w:tentative="1">
+      <w:start w:val="1"/>
+      <w:numFmt w:val="lowerRoman"/>
+      <w:lvlText w:val="%6."/>
+      <w:lvlJc w:val="right"/>
+      <w:pPr>
+        <w:ind w:left="4320" w:hanging="180"/>
+      </w:pPr>
+    </w:lvl>
+    <w:lvl w:ilvl="6" w:tplc="080A000F" w:tentative="1">
+      <w:start w:val="1"/>
+      <w:numFmt w:val="decimal"/>
+      <w:lvlText w:val="%7."/>
+      <w:lvlJc w:val="left"/>
+      <w:pPr>
+        <w:ind w:left="5040" w:hanging="360"/>
+      </w:pPr>
+    </w:lvl>
+    <w:lvl w:ilvl="7" w:tplc="080A0019" w:tentative="1">
+      <w:start w:val="1"/>
+      <w:numFmt w:val="lowerLetter"/>
+      <w:lvlText w:val="%8."/>
+      <w:lvlJc w:val="left"/>
+      <w:pPr>
+        <w:ind w:left="5760" w:hanging="360"/>
+      </w:pPr>
+    </w:lvl>
+    <w:lvl w:ilvl="8" w:tplc="080A001B" w:tentative="1">
+      <w:start w:val="1"/>
+      <w:numFmt w:val="lowerRoman"/>
+      <w:lvlText w:val="%9."/>
+      <w:lvlJc w:val="right"/>
+      <w:pPr>
+        <w:ind w:left="6480" w:hanging="180"/>
+      </w:pPr>
+    </w:lvl>
+  </w:abstractNum>
+  <w:abstractNum w:abstractNumId="13" w15:restartNumberingAfterBreak="0">
+    <w:nsid w:val="7538250A"/>
+    <w:multiLevelType w:val="hybridMultilevel"/>
+    <w:tmpl w:val="6E2C21F4"/>
+    <w:lvl w:ilvl="0" w:tplc="080A0001">
+      <w:start w:val="1"/>
+      <w:numFmt w:val="bullet"/>
+      <w:lvlText w:val=""/>
+      <w:lvlJc w:val="left"/>
+      <w:pPr>
+        <w:ind w:left="720" w:hanging="360"/>
+      </w:pPr>
+      <w:rPr>
+        <w:rFonts w:ascii="Symbol" w:hAnsi="Symbol" w:hint="default"/>
+      </w:rPr>
+    </w:lvl>
+    <w:lvl w:ilvl="1" w:tplc="080A0003" w:tentative="1">
+      <w:start w:val="1"/>
+      <w:numFmt w:val="bullet"/>
+      <w:lvlText w:val="o"/>
+      <w:lvlJc w:val="left"/>
+      <w:pPr>
+        <w:ind w:left="1440" w:hanging="360"/>
+      </w:pPr>
+      <w:rPr>
+        <w:rFonts w:ascii="Courier New" w:hAnsi="Courier New" w:cs="Courier New" w:hint="default"/>
+      </w:rPr>
+    </w:lvl>
+    <w:lvl w:ilvl="2" w:tplc="080A0005" w:tentative="1">
+      <w:start w:val="1"/>
+      <w:numFmt w:val="bullet"/>
+      <w:lvlText w:val=""/>
+      <w:lvlJc w:val="left"/>
+      <w:pPr>
+        <w:ind w:left="2160" w:hanging="360"/>
+      </w:pPr>
+      <w:rPr>
+        <w:rFonts w:ascii="Wingdings" w:hAnsi="Wingdings" w:hint="default"/>
+      </w:rPr>
+    </w:lvl>
+    <w:lvl w:ilvl="3" w:tplc="080A0001" w:tentative="1">
+      <w:start w:val="1"/>
+      <w:numFmt w:val="bullet"/>
+      <w:lvlText w:val=""/>
+      <w:lvlJc w:val="left"/>
+      <w:pPr>
+        <w:ind w:left="2880" w:hanging="360"/>
+      </w:pPr>
+      <w:rPr>
+        <w:rFonts w:ascii="Symbol" w:hAnsi="Symbol" w:hint="default"/>
+      </w:rPr>
+    </w:lvl>
+    <w:lvl w:ilvl="4" w:tplc="080A0003" w:tentative="1">
+      <w:start w:val="1"/>
+      <w:numFmt w:val="bullet"/>
+      <w:lvlText w:val="o"/>
+      <w:lvlJc w:val="left"/>
+      <w:pPr>
+        <w:ind w:left="3600" w:hanging="360"/>
+      </w:pPr>
+      <w:rPr>
+        <w:rFonts w:ascii="Courier New" w:hAnsi="Courier New" w:cs="Courier New" w:hint="default"/>
+      </w:rPr>
+    </w:lvl>
+    <w:lvl w:ilvl="5" w:tplc="080A0005" w:tentative="1">
+      <w:start w:val="1"/>
+      <w:numFmt w:val="bullet"/>
+      <w:lvlText w:val=""/>
+      <w:lvlJc w:val="left"/>
+      <w:pPr>
+        <w:ind w:left="4320" w:hanging="360"/>
+      </w:pPr>
+      <w:rPr>
+        <w:rFonts w:ascii="Wingdings" w:hAnsi="Wingdings" w:hint="default"/>
+      </w:rPr>
+    </w:lvl>
+    <w:lvl w:ilvl="6" w:tplc="080A0001" w:tentative="1">
+      <w:start w:val="1"/>
+      <w:numFmt w:val="bullet"/>
+      <w:lvlText w:val=""/>
+      <w:lvlJc w:val="left"/>
+      <w:pPr>
+        <w:ind w:left="5040" w:hanging="360"/>
+      </w:pPr>
+      <w:rPr>
+        <w:rFonts w:ascii="Symbol" w:hAnsi="Symbol" w:hint="default"/>
+      </w:rPr>
+    </w:lvl>
+    <w:lvl w:ilvl="7" w:tplc="080A0003" w:tentative="1">
+      <w:start w:val="1"/>
+      <w:numFmt w:val="bullet"/>
+      <w:lvlText w:val="o"/>
+      <w:lvlJc w:val="left"/>
+      <w:pPr>
+        <w:ind w:left="5760" w:hanging="360"/>
+      </w:pPr>
+      <w:rPr>
+        <w:rFonts w:ascii="Courier New" w:hAnsi="Courier New" w:cs="Courier New" w:hint="default"/>
+      </w:rPr>
+    </w:lvl>
+    <w:lvl w:ilvl="8" w:tplc="080A0005" w:tentative="1">
+      <w:start w:val="1"/>
+      <w:numFmt w:val="bullet"/>
+      <w:lvlText w:val=""/>
+      <w:lvlJc w:val="left"/>
+      <w:pPr>
+        <w:ind w:left="6480" w:hanging="360"/>
+      </w:pPr>
+      <w:rPr>
+        <w:rFonts w:ascii="Wingdings" w:hAnsi="Wingdings" w:hint="default"/>
+      </w:rPr>
+    </w:lvl>
+  </w:abstractNum>
+  <w:abstractNum w:abstractNumId="14" w15:restartNumberingAfterBreak="0">
+    <w:nsid w:val="77542523"/>
+    <w:multiLevelType w:val="hybridMultilevel"/>
+    <w:tmpl w:val="D5E438EC"/>
+    <w:lvl w:ilvl="0" w:tplc="080A0001">
+      <w:start w:val="1"/>
+      <w:numFmt w:val="bullet"/>
+      <w:lvlText w:val=""/>
+      <w:lvlJc w:val="left"/>
+      <w:pPr>
+        <w:ind w:left="720" w:hanging="360"/>
+      </w:pPr>
+      <w:rPr>
+        <w:rFonts w:ascii="Symbol" w:hAnsi="Symbol" w:hint="default"/>
+      </w:rPr>
+    </w:lvl>
+    <w:lvl w:ilvl="1" w:tplc="080A0003" w:tentative="1">
+      <w:start w:val="1"/>
+      <w:numFmt w:val="bullet"/>
+      <w:lvlText w:val="o"/>
+      <w:lvlJc w:val="left"/>
+      <w:pPr>
+        <w:ind w:left="1440" w:hanging="360"/>
+      </w:pPr>
+      <w:rPr>
+        <w:rFonts w:ascii="Courier New" w:hAnsi="Courier New" w:cs="Courier New" w:hint="default"/>
+      </w:rPr>
+    </w:lvl>
+    <w:lvl w:ilvl="2" w:tplc="080A0005" w:tentative="1">
+      <w:start w:val="1"/>
+      <w:numFmt w:val="bullet"/>
+      <w:lvlText w:val=""/>
+      <w:lvlJc w:val="left"/>
+      <w:pPr>
+        <w:ind w:left="2160" w:hanging="360"/>
+      </w:pPr>
+      <w:rPr>
+        <w:rFonts w:ascii="Wingdings" w:hAnsi="Wingdings" w:hint="default"/>
+      </w:rPr>
+    </w:lvl>
+    <w:lvl w:ilvl="3" w:tplc="080A0001" w:tentative="1">
+      <w:start w:val="1"/>
+      <w:numFmt w:val="bullet"/>
+      <w:lvlText w:val=""/>
+      <w:lvlJc w:val="left"/>
+      <w:pPr>
+        <w:ind w:left="2880" w:hanging="360"/>
+      </w:pPr>
+      <w:rPr>
+        <w:rFonts w:ascii="Symbol" w:hAnsi="Symbol" w:hint="default"/>
+      </w:rPr>
+    </w:lvl>
+    <w:lvl w:ilvl="4" w:tplc="080A0003" w:tentative="1">
+      <w:start w:val="1"/>
+      <w:numFmt w:val="bullet"/>
+      <w:lvlText w:val="o"/>
+      <w:lvlJc w:val="left"/>
+      <w:pPr>
+        <w:ind w:left="3600" w:hanging="360"/>
+      </w:pPr>
+      <w:rPr>
+        <w:rFonts w:ascii="Courier New" w:hAnsi="Courier New" w:cs="Courier New" w:hint="default"/>
+      </w:rPr>
+    </w:lvl>
+    <w:lvl w:ilvl="5" w:tplc="080A0005" w:tentative="1">
+      <w:start w:val="1"/>
+      <w:numFmt w:val="bullet"/>
+      <w:lvlText w:val=""/>
+      <w:lvlJc w:val="left"/>
+      <w:pPr>
+        <w:ind w:left="4320" w:hanging="360"/>
+      </w:pPr>
+      <w:rPr>
+        <w:rFonts w:ascii="Wingdings" w:hAnsi="Wingdings" w:hint="default"/>
+      </w:rPr>
+    </w:lvl>
+    <w:lvl w:ilvl="6" w:tplc="080A0001" w:tentative="1">
+      <w:start w:val="1"/>
+      <w:numFmt w:val="bullet"/>
+      <w:lvlText w:val=""/>
+      <w:lvlJc w:val="left"/>
+      <w:pPr>
+        <w:ind w:left="5040" w:hanging="360"/>
+      </w:pPr>
+      <w:rPr>
+        <w:rFonts w:ascii="Symbol" w:hAnsi="Symbol" w:hint="default"/>
+      </w:rPr>
+    </w:lvl>
+    <w:lvl w:ilvl="7" w:tplc="080A0003" w:tentative="1">
+      <w:start w:val="1"/>
+      <w:numFmt w:val="bullet"/>
+      <w:lvlText w:val="o"/>
+      <w:lvlJc w:val="left"/>
+      <w:pPr>
+        <w:ind w:left="5760" w:hanging="360"/>
+      </w:pPr>
+      <w:rPr>
+        <w:rFonts w:ascii="Courier New" w:hAnsi="Courier New" w:cs="Courier New" w:hint="default"/>
+      </w:rPr>
+    </w:lvl>
+    <w:lvl w:ilvl="8" w:tplc="080A0005" w:tentative="1">
+      <w:start w:val="1"/>
+      <w:numFmt w:val="bullet"/>
+      <w:lvlText w:val=""/>
+      <w:lvlJc w:val="left"/>
+      <w:pPr>
+        <w:ind w:left="6480" w:hanging="360"/>
+      </w:pPr>
+      <w:rPr>
+        <w:rFonts w:ascii="Wingdings" w:hAnsi="Wingdings" w:hint="default"/>
+      </w:rPr>
+    </w:lvl>
+  </w:abstractNum>
+  <w:abstractNum w:abstractNumId="15" w15:restartNumberingAfterBreak="0">
+    <w:nsid w:val="797A0F64"/>
+    <w:multiLevelType w:val="multilevel"/>
+    <w:tmpl w:val="5FF49890"/>
+    <w:lvl w:ilvl="0">
+      <w:start w:val="1"/>
+      <w:numFmt w:val="bullet"/>
+      <w:lvlText w:val=""/>
+      <w:lvlJc w:val="left"/>
+      <w:pPr>
+        <w:tabs>
+          <w:tab w:val="num" w:pos="720"/>
+        </w:tabs>
+        <w:ind w:left="720" w:hanging="360"/>
+      </w:pPr>
+      <w:rPr>
+        <w:rFonts w:ascii="Symbol" w:hAnsi="Symbol" w:hint="default"/>
+        <w:sz w:val="20"/>
+      </w:rPr>
+    </w:lvl>
+    <w:lvl w:ilvl="1" w:tentative="1">
+      <w:start w:val="1"/>
+      <w:numFmt w:val="bullet"/>
+      <w:lvlText w:val="o"/>
+      <w:lvlJc w:val="left"/>
+      <w:pPr>
+        <w:tabs>
+          <w:tab w:val="num" w:pos="1440"/>
+        </w:tabs>
+        <w:ind w:left="1440" w:hanging="360"/>
+      </w:pPr>
+      <w:rPr>
+        <w:rFonts w:ascii="Courier New" w:hAnsi="Courier New" w:hint="default"/>
+        <w:sz w:val="20"/>
+      </w:rPr>
+    </w:lvl>
+    <w:lvl w:ilvl="2" w:tentative="1">
+      <w:start w:val="1"/>
+      <w:numFmt w:val="bullet"/>
+      <w:lvlText w:val=""/>
+      <w:lvlJc w:val="left"/>
+      <w:pPr>
+        <w:tabs>
+          <w:tab w:val="num" w:pos="2160"/>
+        </w:tabs>
+        <w:ind w:left="2160" w:hanging="360"/>
+      </w:pPr>
+      <w:rPr>
+        <w:rFonts w:ascii="Wingdings" w:hAnsi="Wingdings" w:hint="default"/>
+        <w:sz w:val="20"/>
+      </w:rPr>
+    </w:lvl>
+    <w:lvl w:ilvl="3" w:tentative="1">
+      <w:start w:val="1"/>
+      <w:numFmt w:val="bullet"/>
+      <w:lvlText w:val=""/>
+      <w:lvlJc w:val="left"/>
+      <w:pPr>
+        <w:tabs>
+          <w:tab w:val="num" w:pos="2880"/>
+        </w:tabs>
+        <w:ind w:left="2880" w:hanging="360"/>
+      </w:pPr>
+      <w:rPr>
+        <w:rFonts w:ascii="Wingdings" w:hAnsi="Wingdings" w:hint="default"/>
+        <w:sz w:val="20"/>
+      </w:rPr>
+    </w:lvl>
+    <w:lvl w:ilvl="4" w:tentative="1">
+      <w:start w:val="1"/>
+      <w:numFmt w:val="bullet"/>
+      <w:lvlText w:val=""/>
+      <w:lvlJc w:val="left"/>
+      <w:pPr>
+        <w:tabs>
+          <w:tab w:val="num" w:pos="3600"/>
+        </w:tabs>
+        <w:ind w:left="3600" w:hanging="360"/>
+      </w:pPr>
+      <w:rPr>
+        <w:rFonts w:ascii="Wingdings" w:hAnsi="Wingdings" w:hint="default"/>
+        <w:sz w:val="20"/>
+      </w:rPr>
+    </w:lvl>
+    <w:lvl w:ilvl="5" w:tentative="1">
+      <w:start w:val="1"/>
+      <w:numFmt w:val="bullet"/>
+      <w:lvlText w:val=""/>
+      <w:lvlJc w:val="left"/>
+      <w:pPr>
+        <w:tabs>
+          <w:tab w:val="num" w:pos="4320"/>
+        </w:tabs>
+        <w:ind w:left="4320" w:hanging="360"/>
+      </w:pPr>
+      <w:rPr>
+        <w:rFonts w:ascii="Wingdings" w:hAnsi="Wingdings" w:hint="default"/>
+        <w:sz w:val="20"/>
+      </w:rPr>
+    </w:lvl>
+    <w:lvl w:ilvl="6" w:tentative="1">
+      <w:start w:val="1"/>
+      <w:numFmt w:val="bullet"/>
+      <w:lvlText w:val=""/>
+      <w:lvlJc w:val="left"/>
+      <w:pPr>
+        <w:tabs>
+          <w:tab w:val="num" w:pos="5040"/>
+        </w:tabs>
+        <w:ind w:left="5040" w:hanging="360"/>
+      </w:pPr>
+      <w:rPr>
+        <w:rFonts w:ascii="Wingdings" w:hAnsi="Wingdings" w:hint="default"/>
+        <w:sz w:val="20"/>
+      </w:rPr>
+    </w:lvl>
+    <w:lvl w:ilvl="7" w:tentative="1">
+      <w:start w:val="1"/>
+      <w:numFmt w:val="bullet"/>
+      <w:lvlText w:val=""/>
+      <w:lvlJc w:val="left"/>
+      <w:pPr>
+        <w:tabs>
+          <w:tab w:val="num" w:pos="5760"/>
+        </w:tabs>
+        <w:ind w:left="5760" w:hanging="360"/>
+      </w:pPr>
+      <w:rPr>
+        <w:rFonts w:ascii="Wingdings" w:hAnsi="Wingdings" w:hint="default"/>
+        <w:sz w:val="20"/>
+      </w:rPr>
+    </w:lvl>
+    <w:lvl w:ilvl="8" w:tentative="1">
+      <w:start w:val="1"/>
+      <w:numFmt w:val="bullet"/>
+      <w:lvlText w:val=""/>
+      <w:lvlJc w:val="left"/>
+      <w:pPr>
+        <w:tabs>
+          <w:tab w:val="num" w:pos="6480"/>
+        </w:tabs>
+        <w:ind w:left="6480" w:hanging="360"/>
+      </w:pPr>
+      <w:rPr>
+        <w:rFonts w:ascii="Wingdings" w:hAnsi="Wingdings" w:hint="default"/>
+        <w:sz w:val="20"/>
+      </w:rPr>
+    </w:lvl>
+  </w:abstractNum>
   <w:num w:numId="1" w16cid:durableId="1799446151">
+    <w:abstractNumId w:val="5"/>
+  </w:num>
+  <w:num w:numId="2" w16cid:durableId="1505051781">
+    <w:abstractNumId w:val="12"/>
+  </w:num>
+  <w:num w:numId="3" w16cid:durableId="1952202405">
+    <w:abstractNumId w:val="13"/>
+  </w:num>
+  <w:num w:numId="4" w16cid:durableId="1810124507">
+    <w:abstractNumId w:val="10"/>
+  </w:num>
+  <w:num w:numId="5" w16cid:durableId="888340849">
+    <w:abstractNumId w:val="2"/>
+  </w:num>
+  <w:num w:numId="6" w16cid:durableId="1203059612">
+    <w:abstractNumId w:val="4"/>
+  </w:num>
+  <w:num w:numId="7" w16cid:durableId="1004166915">
+    <w:abstractNumId w:val="9"/>
+  </w:num>
+  <w:num w:numId="8" w16cid:durableId="986713092">
+    <w:abstractNumId w:val="3"/>
+  </w:num>
+  <w:num w:numId="9" w16cid:durableId="1428043819">
+    <w:abstractNumId w:val="14"/>
+  </w:num>
+  <w:num w:numId="10" w16cid:durableId="562300521">
+    <w:abstractNumId w:val="6"/>
+  </w:num>
+  <w:num w:numId="11" w16cid:durableId="911424917">
+    <w:abstractNumId w:val="15"/>
+  </w:num>
+  <w:num w:numId="12" w16cid:durableId="2114086753">
+    <w:abstractNumId w:val="1"/>
+  </w:num>
+  <w:num w:numId="13" w16cid:durableId="494347356">
+    <w:abstractNumId w:val="8"/>
+  </w:num>
+  <w:num w:numId="14" w16cid:durableId="729306763">
     <w:abstractNumId w:val="0"/>
+  </w:num>
+  <w:num w:numId="15" w16cid:durableId="1197163561">
+    <w:abstractNumId w:val="11"/>
+  </w:num>
+  <w:num w:numId="16" w16cid:durableId="189729088">
+    <w:abstractNumId w:val="7"/>
   </w:num>
 </w:numbering>
 </file>
 
 <file path=word/styles.xml><?xml version="1.0" encoding="utf-8"?>
-<w:styles xmlns:mc="http://schemas.openxmlformats.org/markup-compatibility/2006" xmlns:r="http://schemas.openxmlformats.org/officeDocument/2006/relationships" xmlns:w="http://schemas.openxmlformats.org/wordprocessingml/2006/main" xmlns:w14="http://schemas.microsoft.com/office/word/2010/wordml" xmlns:w15="http://schemas.microsoft.com/office/word/2012/wordml" xmlns:w16cex="http://schemas.microsoft.com/office/word/2018/wordml/cex" xmlns:w16cid="http://schemas.microsoft.com/office/word/2016/wordml/cid" xmlns:w16="http://schemas.microsoft.com/office/word/2018/wordml" xmlns:w16sdtdh="http://schemas.microsoft.com/office/word/2020/wordml/sdtdatahash" xmlns:w16se="http://schemas.microsoft.com/office/word/2015/wordml/symex" mc:Ignorable="w14 w15 w16se w16cid w16 w16cex w16sdtdh">
+<w:styles xmlns:mc="http://schemas.openxmlformats.org/markup-compatibility/2006" xmlns:r="http://schemas.openxmlformats.org/officeDocument/2006/relationships" xmlns:w="http://schemas.openxmlformats.org/wordprocessingml/2006/main" xmlns:w14="http://schemas.microsoft.com/office/word/2010/wordml" xmlns:w15="http://schemas.microsoft.com/office/word/2012/wordml" xmlns:w16cex="http://schemas.microsoft.com/office/word/2018/wordml/cex" xmlns:w16cid="http://schemas.microsoft.com/office/word/2016/wordml/cid" xmlns:w16="http://schemas.microsoft.com/office/word/2018/wordml" xmlns:w16du="http://schemas.microsoft.com/office/word/2023/wordml/word16du" xmlns:w16sdtdh="http://schemas.microsoft.com/office/word/2020/wordml/sdtdatahash" xmlns:w16sdtfl="http://schemas.microsoft.com/office/word/2024/wordml/sdtformatlock" xmlns:w16se="http://schemas.microsoft.com/office/word/2015/wordml/symex" mc:Ignorable="w14 w15 w16se w16cid w16 w16cex w16sdtdh w16sdtfl w16du">
   <w:docDefaults>
     <w:rPrDefault>
       <w:rPr>
@@ -1814,7 +6191,106 @@
       <w:spacing w:val="5"/>
     </w:rPr>
   </w:style>
+  <w:style w:type="paragraph" w:styleId="NormalWeb">
+    <w:name w:val="Normal (Web)"/>
+    <w:basedOn w:val="Normal"/>
+    <w:uiPriority w:val="99"/>
+    <w:semiHidden/>
+    <w:unhideWhenUsed/>
+    <w:rsid w:val="001C25AC"/>
+    <w:pPr>
+      <w:spacing w:before="100" w:beforeAutospacing="1" w:after="100" w:afterAutospacing="1" w:line="240" w:lineRule="auto"/>
+    </w:pPr>
+    <w:rPr>
+      <w:rFonts w:ascii="Times New Roman" w:eastAsia="Times New Roman" w:hAnsi="Times New Roman" w:cs="Times New Roman"/>
+      <w:kern w:val="0"/>
+      <w:sz w:val="24"/>
+      <w:szCs w:val="24"/>
+      <w:lang w:eastAsia="es-MX"/>
+      <w14:ligatures w14:val="none"/>
+    </w:rPr>
+  </w:style>
+  <w:style w:type="character" w:styleId="Textoennegrita">
+    <w:name w:val="Strong"/>
+    <w:basedOn w:val="Fuentedeprrafopredeter"/>
+    <w:uiPriority w:val="22"/>
+    <w:qFormat/>
+    <w:rsid w:val="001C25AC"/>
+    <w:rPr>
+      <w:b/>
+      <w:bCs/>
+    </w:rPr>
+  </w:style>
+  <w:style w:type="character" w:styleId="CdigoHTML">
+    <w:name w:val="HTML Code"/>
+    <w:basedOn w:val="Fuentedeprrafopredeter"/>
+    <w:uiPriority w:val="99"/>
+    <w:semiHidden/>
+    <w:unhideWhenUsed/>
+    <w:rsid w:val="001C25AC"/>
+    <w:rPr>
+      <w:rFonts w:ascii="Courier New" w:eastAsia="Times New Roman" w:hAnsi="Courier New" w:cs="Courier New"/>
+      <w:sz w:val="20"/>
+      <w:szCs w:val="20"/>
+    </w:rPr>
+  </w:style>
 </w:styles>
+</file>
+
+<file path=word/ink/ink1.xml><?xml version="1.0" encoding="utf-8"?>
+<inkml:ink xmlns:inkml="http://www.w3.org/2003/InkML">
+  <inkml:definitions>
+    <inkml:context xml:id="ctx0">
+      <inkml:inkSource xml:id="inkSrc0">
+        <inkml:traceFormat>
+          <inkml:channel name="X" type="integer" min="-2.14748E9" max="2.14748E9" units="cm"/>
+          <inkml:channel name="Y" type="integer" min="-2.14748E9" max="2.14748E9" units="cm"/>
+          <inkml:channel name="F" type="integer" max="32767" units="dev"/>
+        </inkml:traceFormat>
+        <inkml:channelProperties>
+          <inkml:channelProperty channel="X" name="resolution" value="1000" units="1/cm"/>
+          <inkml:channelProperty channel="Y" name="resolution" value="1000" units="1/cm"/>
+          <inkml:channelProperty channel="F" name="resolution" value="0" units="1/dev"/>
+        </inkml:channelProperties>
+      </inkml:inkSource>
+      <inkml:timestamp xml:id="ts0" timeString="2025-07-04T04:17:26.591"/>
+    </inkml:context>
+    <inkml:brush xml:id="br0">
+      <inkml:brushProperty name="width" value="0.1" units="cm"/>
+      <inkml:brushProperty name="height" value="0.1" units="cm"/>
+      <inkml:brushProperty name="color" value="#FFC114"/>
+    </inkml:brush>
+  </inkml:definitions>
+  <inkml:trace contextRef="#ctx0" brushRef="#br0">0 202 24575,'0'-2'0,"1"1"0,0-1 0,-1 0 0,1 1 0,0-1 0,0 0 0,0 1 0,0-1 0,0 1 0,0 0 0,0-1 0,0 1 0,0 0 0,1 0 0,-1 0 0,0 0 0,1 0 0,-1 0 0,1 0 0,-1 0 0,1 0 0,0 1 0,-1-1 0,1 1 0,0-1 0,-1 1 0,1 0 0,1 0 0,56-8 0,-52 8 0,24-4 0,-2-1 0,1-2 0,-1-1 0,0-1 0,0-2 0,-1-1 0,0-2 0,-1 0 0,40-30 0,-56 38 0,1 1 0,0 0 0,0 0 0,0 2 0,0 0 0,1 0 0,-1 1 0,1 0 0,-1 2 0,1-1 0,0 2 0,-1 0 0,1 0 0,0 1 0,-1 1 0,0 1 0,17 6 0,-11-4 0,0 1 0,0 1 0,-1 1 0,0 1 0,-1 0 0,0 1 0,-1 1 0,0 1 0,0 0 0,24 31 0,-29-30 0,0 2 0,-2-1 0,0 2 0,0-1 0,-1 1 0,-1 0 0,-1 0 0,0 1 0,-1 0 0,-1 0 0,2 22 0,-4-28 0,-1 0 0,0 1 0,0-1 0,-1 0 0,-1 0 0,0 1 0,0-2 0,-1 1 0,-1 0 0,0 0 0,0-1 0,-1 0 0,0 0 0,-1 0 0,0-1 0,-1 0 0,-10 13 0,-5 2 0,8-8 0,0-1 0,-1-1 0,0 0 0,-1-2 0,-1 1 0,0-2 0,-34 18 0,28-18 0,-1-1 0,0-2 0,0 0 0,-1-2 0,0-1 0,0-1 0,-1-1 0,-45 0 0,54-3-151,0 0-1,0 1 0,1 1 0,-1 1 1,1 1-1,-1 0 0,2 1 1,-27 14-1</inkml:trace>
+</inkml:ink>
+</file>
+
+<file path=word/ink/ink2.xml><?xml version="1.0" encoding="utf-8"?>
+<inkml:ink xmlns:inkml="http://www.w3.org/2003/InkML">
+  <inkml:definitions>
+    <inkml:context xml:id="ctx0">
+      <inkml:inkSource xml:id="inkSrc0">
+        <inkml:traceFormat>
+          <inkml:channel name="X" type="integer" min="-2.14748E9" max="2.14748E9" units="cm"/>
+          <inkml:channel name="Y" type="integer" min="-2.14748E9" max="2.14748E9" units="cm"/>
+          <inkml:channel name="F" type="integer" max="32767" units="dev"/>
+        </inkml:traceFormat>
+        <inkml:channelProperties>
+          <inkml:channelProperty channel="X" name="resolution" value="1000" units="1/cm"/>
+          <inkml:channelProperty channel="Y" name="resolution" value="1000" units="1/cm"/>
+          <inkml:channelProperty channel="F" name="resolution" value="0" units="1/dev"/>
+        </inkml:channelProperties>
+      </inkml:inkSource>
+      <inkml:timestamp xml:id="ts0" timeString="2025-07-04T04:17:23.923"/>
+    </inkml:context>
+    <inkml:brush xml:id="br0">
+      <inkml:brushProperty name="width" value="0.1" units="cm"/>
+      <inkml:brushProperty name="height" value="0.1" units="cm"/>
+      <inkml:brushProperty name="color" value="#FFC114"/>
+    </inkml:brush>
+  </inkml:definitions>
+  <inkml:trace contextRef="#ctx0" brushRef="#br0">265 11 24575,'-10'0'0,"-1"2"0,1-1 0,-1 1 0,1 0 0,0 1 0,0 0 0,0 1 0,0 0 0,0 0 0,1 1 0,0 0 0,0 1 0,1-1 0,-1 1 0,1 1 0,1 0 0,-1 0 0,-7 10 0,5-6 0,1 1 0,1-1 0,0 1 0,1 0 0,0 1 0,1-1 0,1 1 0,0 1 0,1-1 0,1 0 0,0 1 0,-1 17 0,2 2 0,3 0 0,1-1 0,1 1 0,11 40 0,-11-60 0,1 0 0,0 0 0,1-1 0,1 0 0,0 0 0,1 0 0,0 0 0,1-1 0,0 0 0,1-1 0,1 1 0,-1-2 0,17 13 0,-18-17 0,1 0 0,0 0 0,0-1 0,1 0 0,-1-1 0,1 0 0,0 0 0,0-1 0,0 0 0,1-1 0,14 1 0,20-1 0,61-6 0,-29 1 0,40 7 0,-78 0 0,0-2 0,0-1 0,0-2 0,53-10 0,-72 6 0,1 0 0,-1-2 0,27-14 0,-30 13 0,0 1 0,1 1 0,-1 1 0,2 0 0,20-4 0,-25 8 0,0 0 0,1-1 0,-2-1 0,1 0 0,0 0 0,-1-1 0,15-9 0,-23 11 0,0 0 0,-1 0 0,0-1 0,0 0 0,0 0 0,0 0 0,-1 0 0,0-1 0,0 1 0,0-1 0,0 1 0,-1-1 0,0 0 0,0 0 0,0 0 0,-1 0 0,0 0 0,0-1 0,0 1 0,-1-9 0,4-91 0,-14-134 0,10 234 0,-1 0 0,0 0 0,0 0 0,0 1 0,-1-1 0,1 1 0,-1-1 0,0 1 0,-1-1 0,0 1 0,1 0 0,-1 0 0,-1 0 0,1 0 0,0 1 0,-1-1 0,0 1 0,0 0 0,0 0 0,-1 0 0,1 0 0,-1 1 0,1 0 0,-1 0 0,0 0 0,0 0 0,0 1 0,0-1 0,0 1 0,-6 0 0,-18-3 0,0 2 0,0 1 0,0 1 0,-44 6 0,-2-2 0,-519-3-1365,562-1-5461</inkml:trace>
+</inkml:ink>
 </file>
 
 <file path=word/theme/theme1.xml><?xml version="1.0" encoding="utf-8"?>

</xml_diff>

<commit_message>
Empece la creacion del inicio de sesion por lado del servidor
</commit_message>
<xml_diff>
--- a/BackendGuadalcazar.docx
+++ b/BackendGuadalcazar.docx
@@ -95,7 +95,7 @@
     <w:p>
       <w:r>
         <w:pict w14:anchorId="25AEC790">
-          <v:rect id="_x0000_i1187" style="width:0;height:1.5pt" o:hralign="center" o:hrstd="t" o:hr="t" fillcolor="#a0a0a0" stroked="f"/>
+          <v:rect id="_x0000_i1025" style="width:0;height:1.5pt" o:hralign="center" o:hrstd="t" o:hr="t" fillcolor="#a0a0a0" stroked="f"/>
         </w:pict>
       </w:r>
     </w:p>
@@ -426,7 +426,7 @@
     <w:p>
       <w:r>
         <w:pict w14:anchorId="3D2A99E8">
-          <v:rect id="_x0000_i1188" style="width:0;height:1.5pt" o:hralign="center" o:hrstd="t" o:hr="t" fillcolor="#a0a0a0" stroked="f"/>
+          <v:rect id="_x0000_i1026" style="width:0;height:1.5pt" o:hralign="center" o:hrstd="t" o:hr="t" fillcolor="#a0a0a0" stroked="f"/>
         </w:pict>
       </w:r>
     </w:p>
@@ -612,8 +612,6 @@
       </w:r>
       <w:r>
         <w:br/>
-      </w:r>
-      <w:r>
         <w:t xml:space="preserve">Al combinar </w:t>
       </w:r>
       <w:r>
@@ -650,13 +648,7 @@
       </w:r>
       <w:proofErr w:type="spellEnd"/>
       <w:r>
-        <w:t>, obt</w:t>
-      </w:r>
-      <w:r>
-        <w:t>enemos</w:t>
-      </w:r>
-      <w:r>
-        <w:t xml:space="preserve"> una arquitectura moderna, escalable y mantenible. Estas son las razones clave:</w:t>
+        <w:t>, obtenemos una arquitectura moderna, escalable y mantenible. Estas son las razones clave:</w:t>
       </w:r>
     </w:p>
     <w:p>
@@ -1055,7 +1047,7 @@
     <w:p>
       <w:r>
         <w:pict w14:anchorId="5D03CB08">
-          <v:rect id="_x0000_i1224" style="width:0;height:1.5pt" o:hralign="center" o:hrstd="t" o:hr="t" fillcolor="#a0a0a0" stroked="f"/>
+          <v:rect id="_x0000_i1027" style="width:0;height:1.5pt" o:hralign="center" o:hrstd="t" o:hr="t" fillcolor="#a0a0a0" stroked="f"/>
         </w:pict>
       </w:r>
     </w:p>
@@ -2074,6 +2066,9 @@
         <w:br/>
       </w:r>
       <w:r>
+        <w:rPr>
+          <w:noProof/>
+        </w:rPr>
         <w:drawing>
           <wp:inline distT="0" distB="0" distL="0" distR="0" wp14:anchorId="39F1D33F" wp14:editId="2E8A0A84">
             <wp:extent cx="5612130" cy="4787900"/>
@@ -2152,13 +2147,7 @@
       </w:r>
       <w:proofErr w:type="spellEnd"/>
       <w:r>
-        <w:t xml:space="preserve"> HTTP/REST de forma rápida y sencilla, sin salir de</w:t>
-      </w:r>
-      <w:r>
-        <w:t>l</w:t>
-      </w:r>
-      <w:r>
-        <w:t xml:space="preserve"> editor. </w:t>
+        <w:t xml:space="preserve"> HTTP/REST de forma rápida y sencilla, sin salir del editor. </w:t>
       </w:r>
     </w:p>
     <w:p>
@@ -2707,15 +2696,7 @@
       </w:r>
       <w:proofErr w:type="spellEnd"/>
       <w:r>
-        <w:t xml:space="preserve">: la versión básica cubre la mayoría de </w:t>
-      </w:r>
-      <w:proofErr w:type="gramStart"/>
-      <w:r>
-        <w:t>necesidades</w:t>
-      </w:r>
-      <w:proofErr w:type="gramEnd"/>
-      <w:r>
-        <w:t xml:space="preserve"> sin costo.</w:t>
+        <w:t>: la versión básica cubre la mayoría de necesidades sin costo.</w:t>
       </w:r>
     </w:p>
     <w:p/>
@@ -2800,6 +2781,9 @@
     </w:p>
     <w:p>
       <w:r>
+        <w:rPr>
+          <w:noProof/>
+        </w:rPr>
         <w:drawing>
           <wp:inline distT="0" distB="0" distL="0" distR="0" wp14:anchorId="1D9F84ED" wp14:editId="213A708F">
             <wp:extent cx="6485956" cy="3648075"/>
@@ -2844,6 +2828,9 @@
     </w:p>
     <w:p>
       <w:r>
+        <w:rPr>
+          <w:noProof/>
+        </w:rPr>
         <w:drawing>
           <wp:inline distT="0" distB="0" distL="0" distR="0" wp14:anchorId="5F8342EB" wp14:editId="7D1FB2CA">
             <wp:extent cx="6505575" cy="3648805"/>
@@ -2884,19 +2871,14 @@
     <w:p>
       <w:r>
         <w:lastRenderedPageBreak/>
-        <w:t xml:space="preserve">Nos da el </w:t>
-      </w:r>
-      <w:proofErr w:type="gramStart"/>
-      <w:r>
-        <w:t>status</w:t>
-      </w:r>
-      <w:proofErr w:type="gramEnd"/>
-      <w:r>
-        <w:t xml:space="preserve"> 200 de ok eso significa que si inserto los datos ahora lo que haremos es volver a enviar una solicitud GET para verificarlo visualmente.</w:t>
-      </w:r>
-    </w:p>
-    <w:p>
-      <w:r>
+        <w:t>Nos da el status 200 de ok eso significa que si inserto los datos ahora lo que haremos es volver a enviar una solicitud GET para verificarlo visualmente.</w:t>
+      </w:r>
+    </w:p>
+    <w:p>
+      <w:r>
+        <w:rPr>
+          <w:noProof/>
+        </w:rPr>
         <w:drawing>
           <wp:inline distT="0" distB="0" distL="0" distR="0" wp14:anchorId="07567556" wp14:editId="19B90071">
             <wp:extent cx="6390913" cy="1162050"/>
@@ -2941,6 +2923,9 @@
     </w:p>
     <w:p>
       <w:r>
+        <w:rPr>
+          <w:noProof/>
+        </w:rPr>
         <w:drawing>
           <wp:inline distT="0" distB="0" distL="0" distR="0" wp14:anchorId="7126D1D7" wp14:editId="4B45C603">
             <wp:extent cx="6467606" cy="2390775"/>
@@ -3006,6 +2991,9 @@
     </w:p>
     <w:p>
       <w:r>
+        <w:rPr>
+          <w:noProof/>
+        </w:rPr>
         <w:drawing>
           <wp:inline distT="0" distB="0" distL="0" distR="0" wp14:anchorId="6C6C17E7" wp14:editId="224CDC0C">
             <wp:extent cx="6463835" cy="1619250"/>
@@ -3055,6 +3043,9 @@
     <w:p/>
     <w:p>
       <w:r>
+        <w:rPr>
+          <w:noProof/>
+        </w:rPr>
         <w:lastRenderedPageBreak/>
         <w:drawing>
           <wp:inline distT="0" distB="0" distL="0" distR="0" wp14:anchorId="4743C37A" wp14:editId="6333FCA2">
@@ -3221,6 +3212,9 @@
         </mc:AlternateContent>
       </w:r>
       <w:r>
+        <w:rPr>
+          <w:noProof/>
+        </w:rPr>
         <w:drawing>
           <wp:inline distT="0" distB="0" distL="0" distR="0" wp14:anchorId="2873551B" wp14:editId="423BF0B1">
             <wp:extent cx="6238875" cy="3158709"/>
@@ -3282,6 +3276,9 @@
     </w:p>
     <w:p>
       <w:r>
+        <w:rPr>
+          <w:noProof/>
+        </w:rPr>
         <w:drawing>
           <wp:inline distT="0" distB="0" distL="0" distR="0" wp14:anchorId="6A142DB8" wp14:editId="25BDF8D4">
             <wp:extent cx="6448425" cy="2559524"/>
@@ -3319,6 +3316,964 @@
         </w:drawing>
       </w:r>
     </w:p>
+    <w:p/>
+    <w:p/>
+    <w:p>
+      <w:r>
+        <w:t xml:space="preserve">Para correr </w:t>
+      </w:r>
+      <w:proofErr w:type="spellStart"/>
+      <w:r>
+        <w:t>laravel</w:t>
+      </w:r>
+      <w:proofErr w:type="spellEnd"/>
+      <w:r>
+        <w:t xml:space="preserve"> correctamente necesitamos generar una </w:t>
+      </w:r>
+      <w:proofErr w:type="spellStart"/>
+      <w:r>
+        <w:t>key</w:t>
+      </w:r>
+      <w:proofErr w:type="spellEnd"/>
+      <w:r>
+        <w:t xml:space="preserve"> de lo contrario nos generara un error como este</w:t>
+      </w:r>
+      <w:r>
+        <w:br/>
+      </w:r>
+      <w:proofErr w:type="spellStart"/>
+      <w:r>
+        <w:rPr>
+          <w:b/>
+          <w:bCs/>
+        </w:rPr>
+        <w:t>Illuminate</w:t>
+      </w:r>
+      <w:proofErr w:type="spellEnd"/>
+      <w:r>
+        <w:rPr>
+          <w:b/>
+          <w:bCs/>
+        </w:rPr>
+        <w:t>\</w:t>
+      </w:r>
+      <w:proofErr w:type="spellStart"/>
+      <w:r>
+        <w:rPr>
+          <w:b/>
+          <w:bCs/>
+        </w:rPr>
+        <w:t>Encryption</w:t>
+      </w:r>
+      <w:proofErr w:type="spellEnd"/>
+      <w:r>
+        <w:rPr>
+          <w:b/>
+          <w:bCs/>
+        </w:rPr>
+        <w:t>\</w:t>
+      </w:r>
+      <w:proofErr w:type="spellStart"/>
+      <w:r>
+        <w:rPr>
+          <w:b/>
+          <w:bCs/>
+        </w:rPr>
+        <w:t>MissingAppKeyException</w:t>
+      </w:r>
+      <w:proofErr w:type="spellEnd"/>
+    </w:p>
+    <w:p>
+      <w:pPr>
+        <w:rPr>
+          <w:b/>
+          <w:bCs/>
+          <w:lang w:val="en-US"/>
+        </w:rPr>
+      </w:pPr>
+      <w:r>
+        <w:rPr>
+          <w:b/>
+          <w:bCs/>
+          <w:lang w:val="en-US"/>
+        </w:rPr>
+        <w:t>No application encryption key has been specified.</w:t>
+      </w:r>
+    </w:p>
+    <w:p>
+      <w:r>
+        <w:t>Esto significa que Laravel n</w:t>
+      </w:r>
+      <w:r>
+        <w:t xml:space="preserve">o tiene configurada una clave de cifrado (APP_KEY) en nuestro </w:t>
+      </w:r>
+      <w:proofErr w:type="gramStart"/>
+      <w:r>
+        <w:t>archivo .</w:t>
+      </w:r>
+      <w:proofErr w:type="spellStart"/>
+      <w:r>
+        <w:t>env</w:t>
+      </w:r>
+      <w:proofErr w:type="spellEnd"/>
+      <w:proofErr w:type="gramEnd"/>
+    </w:p>
+    <w:p>
+      <w:r>
+        <w:drawing>
+          <wp:inline distT="0" distB="0" distL="0" distR="0" wp14:anchorId="639892A3" wp14:editId="4D2908EF">
+            <wp:extent cx="2205318" cy="1143000"/>
+            <wp:effectExtent l="0" t="0" r="5080" b="0"/>
+            <wp:docPr id="841893914" name="Imagen 1"/>
+            <wp:cNvGraphicFramePr>
+              <a:graphicFrameLocks xmlns:a="http://schemas.openxmlformats.org/drawingml/2006/main" noChangeAspect="1"/>
+            </wp:cNvGraphicFramePr>
+            <a:graphic xmlns:a="http://schemas.openxmlformats.org/drawingml/2006/main">
+              <a:graphicData uri="http://schemas.openxmlformats.org/drawingml/2006/picture">
+                <pic:pic xmlns:pic="http://schemas.openxmlformats.org/drawingml/2006/picture">
+                  <pic:nvPicPr>
+                    <pic:cNvPr id="841893914" name=""/>
+                    <pic:cNvPicPr/>
+                  </pic:nvPicPr>
+                  <pic:blipFill>
+                    <a:blip r:embed="rId28"/>
+                    <a:stretch>
+                      <a:fillRect/>
+                    </a:stretch>
+                  </pic:blipFill>
+                  <pic:spPr>
+                    <a:xfrm>
+                      <a:off x="0" y="0"/>
+                      <a:ext cx="2210893" cy="1145889"/>
+                    </a:xfrm>
+                    <a:prstGeom prst="rect">
+                      <a:avLst/>
+                    </a:prstGeom>
+                  </pic:spPr>
+                </pic:pic>
+              </a:graphicData>
+            </a:graphic>
+          </wp:inline>
+        </w:drawing>
+      </w:r>
+    </w:p>
+    <w:p>
+      <w:r>
+        <w:t>Al ejecutar este comando sucederán dos cosas:</w:t>
+      </w:r>
+    </w:p>
+    <w:p>
+      <w:pPr>
+        <w:pStyle w:val="Prrafodelista"/>
+        <w:numPr>
+          <w:ilvl w:val="0"/>
+          <w:numId w:val="19"/>
+        </w:numPr>
+        <w:rPr>
+          <w:b/>
+          <w:bCs/>
+        </w:rPr>
+      </w:pPr>
+      <w:r>
+        <w:rPr>
+          <w:b/>
+          <w:bCs/>
+        </w:rPr>
+        <w:t>Generará una clave como: base</w:t>
+      </w:r>
+      <w:proofErr w:type="gramStart"/>
+      <w:r>
+        <w:rPr>
+          <w:b/>
+          <w:bCs/>
+        </w:rPr>
+        <w:t>64:largo</w:t>
+      </w:r>
+      <w:proofErr w:type="gramEnd"/>
+      <w:r>
+        <w:rPr>
+          <w:b/>
+          <w:bCs/>
+        </w:rPr>
+        <w:t>_valor_aquí</w:t>
+      </w:r>
+    </w:p>
+    <w:p>
+      <w:pPr>
+        <w:pStyle w:val="Prrafodelista"/>
+        <w:numPr>
+          <w:ilvl w:val="0"/>
+          <w:numId w:val="19"/>
+        </w:numPr>
+        <w:rPr>
+          <w:b/>
+          <w:bCs/>
+        </w:rPr>
+      </w:pPr>
+      <w:r>
+        <w:rPr>
+          <w:b/>
+          <w:bCs/>
+        </w:rPr>
+        <w:t xml:space="preserve">La insertará automáticamente en el </w:t>
+      </w:r>
+      <w:proofErr w:type="gramStart"/>
+      <w:r>
+        <w:rPr>
+          <w:b/>
+          <w:bCs/>
+        </w:rPr>
+        <w:t>archivo .</w:t>
+      </w:r>
+      <w:proofErr w:type="spellStart"/>
+      <w:r>
+        <w:rPr>
+          <w:b/>
+          <w:bCs/>
+        </w:rPr>
+        <w:t>env</w:t>
+      </w:r>
+      <w:proofErr w:type="spellEnd"/>
+      <w:proofErr w:type="gramEnd"/>
+      <w:r>
+        <w:rPr>
+          <w:b/>
+          <w:bCs/>
+        </w:rPr>
+        <w:t xml:space="preserve"> como APP_KEY=...</w:t>
+      </w:r>
+    </w:p>
+    <w:p>
+      <w:r>
+        <w:t>Laravel necesita esta clave para poder cifrar/</w:t>
+      </w:r>
+      <w:proofErr w:type="spellStart"/>
+      <w:r>
+        <w:t>de-cifrar</w:t>
+      </w:r>
+      <w:proofErr w:type="spellEnd"/>
+      <w:r>
+        <w:t xml:space="preserve"> datos como sesiones, cookies, etc.</w:t>
+      </w:r>
+    </w:p>
+    <w:p>
+      <w:r>
+        <w:t>Nunca debe</w:t>
+      </w:r>
+      <w:r>
+        <w:t>mos</w:t>
+      </w:r>
+      <w:r>
+        <w:t xml:space="preserve"> compartir </w:t>
+      </w:r>
+      <w:r>
+        <w:t>la</w:t>
+      </w:r>
+      <w:r>
+        <w:t xml:space="preserve"> APP_KEY en público si </w:t>
+      </w:r>
+      <w:r>
+        <w:t>la</w:t>
+      </w:r>
+      <w:r>
+        <w:t xml:space="preserve"> aplicación ya está en </w:t>
+      </w:r>
+      <w:proofErr w:type="gramStart"/>
+      <w:r>
+        <w:t>producción</w:t>
+      </w:r>
+      <w:proofErr w:type="gramEnd"/>
+      <w:r>
+        <w:t xml:space="preserve"> pero aquí pondremos la que se genero ya que es parte del proyecto y de igual manera se podría generar una nueva mas adelante si hubiera algún inconveniente</w:t>
+      </w:r>
+    </w:p>
+    <w:p>
+      <w:pPr>
+        <w:rPr>
+          <w:b/>
+          <w:bCs/>
+        </w:rPr>
+      </w:pPr>
+      <w:r>
+        <w:rPr>
+          <w:b/>
+          <w:bCs/>
+          <w:highlight w:val="yellow"/>
+        </w:rPr>
+        <w:t>APP_KEY=base</w:t>
+      </w:r>
+      <w:proofErr w:type="gramStart"/>
+      <w:r>
+        <w:rPr>
+          <w:b/>
+          <w:bCs/>
+          <w:highlight w:val="yellow"/>
+        </w:rPr>
+        <w:t>64:eKgXuGWvCmgH</w:t>
+      </w:r>
+      <w:proofErr w:type="gramEnd"/>
+      <w:r>
+        <w:rPr>
+          <w:b/>
+          <w:bCs/>
+          <w:highlight w:val="yellow"/>
+        </w:rPr>
+        <w:t>85n0Frp5Pmnm3pj/8als5VdtlOoa4yI=</w:t>
+      </w:r>
+    </w:p>
+    <w:p>
+      <w:r>
+        <w:lastRenderedPageBreak/>
+        <w:t xml:space="preserve">Y después </w:t>
+      </w:r>
+    </w:p>
+    <w:p>
+      <w:r>
+        <w:drawing>
+          <wp:inline distT="0" distB="0" distL="0" distR="0" wp14:anchorId="3FC0B040" wp14:editId="5E36661C">
+            <wp:extent cx="4172532" cy="1000265"/>
+            <wp:effectExtent l="0" t="0" r="0" b="9525"/>
+            <wp:docPr id="1656009633" name="Imagen 1"/>
+            <wp:cNvGraphicFramePr>
+              <a:graphicFrameLocks xmlns:a="http://schemas.openxmlformats.org/drawingml/2006/main" noChangeAspect="1"/>
+            </wp:cNvGraphicFramePr>
+            <a:graphic xmlns:a="http://schemas.openxmlformats.org/drawingml/2006/main">
+              <a:graphicData uri="http://schemas.openxmlformats.org/drawingml/2006/picture">
+                <pic:pic xmlns:pic="http://schemas.openxmlformats.org/drawingml/2006/picture">
+                  <pic:nvPicPr>
+                    <pic:cNvPr id="1656009633" name=""/>
+                    <pic:cNvPicPr/>
+                  </pic:nvPicPr>
+                  <pic:blipFill>
+                    <a:blip r:embed="rId29"/>
+                    <a:stretch>
+                      <a:fillRect/>
+                    </a:stretch>
+                  </pic:blipFill>
+                  <pic:spPr>
+                    <a:xfrm>
+                      <a:off x="0" y="0"/>
+                      <a:ext cx="4172532" cy="1000265"/>
+                    </a:xfrm>
+                    <a:prstGeom prst="rect">
+                      <a:avLst/>
+                    </a:prstGeom>
+                  </pic:spPr>
+                </pic:pic>
+              </a:graphicData>
+            </a:graphic>
+          </wp:inline>
+        </w:drawing>
+      </w:r>
+    </w:p>
+    <w:p>
+      <w:r>
+        <w:t>Para correr el servidor y en el navegador web nos debe aparecer algo asi</w:t>
+      </w:r>
+      <w:r>
+        <w:br/>
+      </w:r>
+      <w:r>
+        <w:drawing>
+          <wp:inline distT="0" distB="0" distL="0" distR="0" wp14:anchorId="76A729B9" wp14:editId="5DC099D5">
+            <wp:extent cx="5612130" cy="3156585"/>
+            <wp:effectExtent l="0" t="0" r="7620" b="5715"/>
+            <wp:docPr id="1345258939" name="Imagen 1"/>
+            <wp:cNvGraphicFramePr>
+              <a:graphicFrameLocks xmlns:a="http://schemas.openxmlformats.org/drawingml/2006/main" noChangeAspect="1"/>
+            </wp:cNvGraphicFramePr>
+            <a:graphic xmlns:a="http://schemas.openxmlformats.org/drawingml/2006/main">
+              <a:graphicData uri="http://schemas.openxmlformats.org/drawingml/2006/picture">
+                <pic:pic xmlns:pic="http://schemas.openxmlformats.org/drawingml/2006/picture">
+                  <pic:nvPicPr>
+                    <pic:cNvPr id="1345258939" name=""/>
+                    <pic:cNvPicPr/>
+                  </pic:nvPicPr>
+                  <pic:blipFill>
+                    <a:blip r:embed="rId30"/>
+                    <a:stretch>
+                      <a:fillRect/>
+                    </a:stretch>
+                  </pic:blipFill>
+                  <pic:spPr>
+                    <a:xfrm>
+                      <a:off x="0" y="0"/>
+                      <a:ext cx="5612130" cy="3156585"/>
+                    </a:xfrm>
+                    <a:prstGeom prst="rect">
+                      <a:avLst/>
+                    </a:prstGeom>
+                  </pic:spPr>
+                </pic:pic>
+              </a:graphicData>
+            </a:graphic>
+          </wp:inline>
+        </w:drawing>
+      </w:r>
+    </w:p>
+    <w:p>
+      <w:r>
+        <w:t xml:space="preserve">Ese comando </w:t>
+      </w:r>
+      <w:r>
+        <w:rPr>
+          <w:b/>
+          <w:bCs/>
+        </w:rPr>
+        <w:t>debe estar activo</w:t>
+      </w:r>
+      <w:r>
+        <w:t xml:space="preserve"> en la consola mientras desar</w:t>
+      </w:r>
+      <w:r>
+        <w:t>rollamos de lo contrario nos aparecerá un mensaje como “No se puede acceder a este sitio”.</w:t>
+      </w:r>
+    </w:p>
+    <w:p/>
+    <w:p>
+      <w:r>
+        <w:t xml:space="preserve">Ahora utilizaremos </w:t>
+      </w:r>
+    </w:p>
+    <w:p>
+      <w:r>
+        <w:drawing>
+          <wp:inline distT="0" distB="0" distL="0" distR="0" wp14:anchorId="1F31B2C0" wp14:editId="50A3240D">
+            <wp:extent cx="5391902" cy="523948"/>
+            <wp:effectExtent l="0" t="0" r="0" b="9525"/>
+            <wp:docPr id="1770976775" name="Imagen 1"/>
+            <wp:cNvGraphicFramePr>
+              <a:graphicFrameLocks xmlns:a="http://schemas.openxmlformats.org/drawingml/2006/main" noChangeAspect="1"/>
+            </wp:cNvGraphicFramePr>
+            <a:graphic xmlns:a="http://schemas.openxmlformats.org/drawingml/2006/main">
+              <a:graphicData uri="http://schemas.openxmlformats.org/drawingml/2006/picture">
+                <pic:pic xmlns:pic="http://schemas.openxmlformats.org/drawingml/2006/picture">
+                  <pic:nvPicPr>
+                    <pic:cNvPr id="1770976775" name=""/>
+                    <pic:cNvPicPr/>
+                  </pic:nvPicPr>
+                  <pic:blipFill>
+                    <a:blip r:embed="rId31"/>
+                    <a:stretch>
+                      <a:fillRect/>
+                    </a:stretch>
+                  </pic:blipFill>
+                  <pic:spPr>
+                    <a:xfrm>
+                      <a:off x="0" y="0"/>
+                      <a:ext cx="5391902" cy="523948"/>
+                    </a:xfrm>
+                    <a:prstGeom prst="rect">
+                      <a:avLst/>
+                    </a:prstGeom>
+                  </pic:spPr>
+                </pic:pic>
+              </a:graphicData>
+            </a:graphic>
+          </wp:inline>
+        </w:drawing>
+      </w:r>
+    </w:p>
+    <w:p/>
+    <w:p/>
+    <w:p/>
+    <w:p/>
+    <w:p/>
+    <w:p/>
+    <w:p>
+      <w:pPr>
+        <w:jc w:val="center"/>
+        <w:rPr>
+          <w:b/>
+          <w:bCs/>
+        </w:rPr>
+      </w:pPr>
+      <w:r>
+        <w:rPr>
+          <w:b/>
+          <w:bCs/>
+        </w:rPr>
+        <w:lastRenderedPageBreak/>
+        <w:t>Git y GitHub</w:t>
+      </w:r>
+    </w:p>
+    <w:p>
+      <w:r>
+        <w:t xml:space="preserve">Durante el desarrollo de este proyecto, utilicé </w:t>
+      </w:r>
+      <w:r>
+        <w:rPr>
+          <w:b/>
+          <w:bCs/>
+        </w:rPr>
+        <w:t>Git</w:t>
+      </w:r>
+      <w:r>
+        <w:t xml:space="preserve"> y </w:t>
+      </w:r>
+      <w:r>
+        <w:rPr>
+          <w:b/>
+          <w:bCs/>
+        </w:rPr>
+        <w:t>GitHub</w:t>
+      </w:r>
+      <w:r>
+        <w:t xml:space="preserve"> como herramientas fundamentales para el control de versiones, la gestión del código fuente y la organización del flujo de trabajo. Estas herramientas me permitieron mantener un historial detallado de todos los cambios realizados, asegurar la integridad del proyecto, y facilitar la recuperación ante errores o fallos inesperados.</w:t>
+      </w:r>
+    </w:p>
+    <w:p>
+      <w:r>
+        <w:rPr>
+          <w:b/>
+          <w:bCs/>
+        </w:rPr>
+        <w:t>Git</w:t>
+      </w:r>
+      <w:r>
+        <w:t xml:space="preserve"> es un sistema de control de versiones distribuido, ampliamente utilizado en el desarrollo de software. Su principal ventaja es que permite registrar y administrar cambios en el código a lo largo del tiempo, lo que resulta especialmente útil cuando se trabaja en proyectos de mediano o largo plazo. Gracias a Git, pude documentar cada modificación relevante mediante </w:t>
+      </w:r>
+      <w:proofErr w:type="spellStart"/>
+      <w:r>
+        <w:rPr>
+          <w:i/>
+          <w:iCs/>
+        </w:rPr>
+        <w:t>commits</w:t>
+      </w:r>
+      <w:proofErr w:type="spellEnd"/>
+      <w:r>
+        <w:t>, lo que me permitió tener un control preciso sobre el avance del proyecto, entender qué se cambió, cuándo y por qué.</w:t>
+      </w:r>
+    </w:p>
+    <w:p>
+      <w:r>
+        <w:t xml:space="preserve">Por otro lado, utilicé </w:t>
+      </w:r>
+      <w:r>
+        <w:rPr>
+          <w:b/>
+          <w:bCs/>
+        </w:rPr>
+        <w:t>GitHub</w:t>
+      </w:r>
+      <w:r>
+        <w:t xml:space="preserve"> como plataforma para alojar el repositorio remoto del proyecto. GitHub no solo me permitió almacenar mi código en la nube, sino también contar con una copia de seguridad centralizada y segura. Esto fue muy útil para acceder al proyecto desde diferentes dispositivos y para asegurar que el trabajo no se perdiera en caso de una falla en mi equipo local. Además, GitHub ofrece herramientas visuales para revisar el historial de </w:t>
+      </w:r>
+      <w:proofErr w:type="spellStart"/>
+      <w:r>
+        <w:t>commits</w:t>
+      </w:r>
+      <w:proofErr w:type="spellEnd"/>
+      <w:r>
+        <w:t>, comparar versiones de archivos y gestionar ramas de desarrollo.</w:t>
+      </w:r>
+    </w:p>
+    <w:p>
+      <w:r>
+        <w:t xml:space="preserve">Para ejecutar los comandos de Git utilicé </w:t>
+      </w:r>
+      <w:r>
+        <w:rPr>
+          <w:b/>
+          <w:bCs/>
+        </w:rPr>
+        <w:t xml:space="preserve">Git </w:t>
+      </w:r>
+      <w:proofErr w:type="spellStart"/>
+      <w:r>
+        <w:rPr>
+          <w:b/>
+          <w:bCs/>
+        </w:rPr>
+        <w:t>Bash</w:t>
+      </w:r>
+      <w:proofErr w:type="spellEnd"/>
+      <w:r>
+        <w:t>, una terminal que me permitió interactuar con Git desde la línea de comandos. A través de esta herramienta realicé acciones como:</w:t>
+      </w:r>
+    </w:p>
+    <w:p>
+      <w:pPr>
+        <w:numPr>
+          <w:ilvl w:val="0"/>
+          <w:numId w:val="20"/>
+        </w:numPr>
+      </w:pPr>
+      <w:r>
+        <w:rPr>
+          <w:b/>
+          <w:bCs/>
+        </w:rPr>
+        <w:t>Inicializar el repositorio</w:t>
+      </w:r>
+      <w:r>
+        <w:t xml:space="preserve"> con </w:t>
+      </w:r>
+      <w:proofErr w:type="spellStart"/>
+      <w:r>
+        <w:t>git</w:t>
+      </w:r>
+      <w:proofErr w:type="spellEnd"/>
+      <w:r>
+        <w:t xml:space="preserve"> </w:t>
+      </w:r>
+      <w:proofErr w:type="spellStart"/>
+      <w:r>
+        <w:t>init</w:t>
+      </w:r>
+      <w:proofErr w:type="spellEnd"/>
+      <w:r>
+        <w:t>.</w:t>
+      </w:r>
+    </w:p>
+    <w:p>
+      <w:pPr>
+        <w:numPr>
+          <w:ilvl w:val="0"/>
+          <w:numId w:val="20"/>
+        </w:numPr>
+      </w:pPr>
+      <w:r>
+        <w:rPr>
+          <w:b/>
+          <w:bCs/>
+        </w:rPr>
+        <w:t>Subir el proyecto</w:t>
+      </w:r>
+      <w:r>
+        <w:t xml:space="preserve"> por primera vez a GitHub usando </w:t>
+      </w:r>
+      <w:proofErr w:type="spellStart"/>
+      <w:r>
+        <w:t>git</w:t>
+      </w:r>
+      <w:proofErr w:type="spellEnd"/>
+      <w:r>
+        <w:t xml:space="preserve"> remote </w:t>
+      </w:r>
+      <w:proofErr w:type="spellStart"/>
+      <w:r>
+        <w:t>add</w:t>
+      </w:r>
+      <w:proofErr w:type="spellEnd"/>
+      <w:r>
+        <w:t xml:space="preserve"> </w:t>
+      </w:r>
+      <w:proofErr w:type="spellStart"/>
+      <w:r>
+        <w:t>origin</w:t>
+      </w:r>
+      <w:proofErr w:type="spellEnd"/>
+      <w:r>
+        <w:t xml:space="preserve"> y </w:t>
+      </w:r>
+      <w:proofErr w:type="spellStart"/>
+      <w:r>
+        <w:t>git</w:t>
+      </w:r>
+      <w:proofErr w:type="spellEnd"/>
+      <w:r>
+        <w:t xml:space="preserve"> </w:t>
+      </w:r>
+      <w:proofErr w:type="spellStart"/>
+      <w:r>
+        <w:t>push</w:t>
+      </w:r>
+      <w:proofErr w:type="spellEnd"/>
+      <w:r>
+        <w:t xml:space="preserve"> -u </w:t>
+      </w:r>
+      <w:proofErr w:type="spellStart"/>
+      <w:r>
+        <w:t>origin</w:t>
+      </w:r>
+      <w:proofErr w:type="spellEnd"/>
+      <w:r>
+        <w:t xml:space="preserve"> master.</w:t>
+      </w:r>
+    </w:p>
+    <w:p>
+      <w:pPr>
+        <w:numPr>
+          <w:ilvl w:val="0"/>
+          <w:numId w:val="20"/>
+        </w:numPr>
+      </w:pPr>
+      <w:r>
+        <w:rPr>
+          <w:b/>
+          <w:bCs/>
+        </w:rPr>
+        <w:t>Registrar cambios</w:t>
+      </w:r>
+      <w:r>
+        <w:t xml:space="preserve"> con </w:t>
+      </w:r>
+      <w:proofErr w:type="spellStart"/>
+      <w:r>
+        <w:t>git</w:t>
+      </w:r>
+      <w:proofErr w:type="spellEnd"/>
+      <w:r>
+        <w:t xml:space="preserve"> </w:t>
+      </w:r>
+      <w:proofErr w:type="spellStart"/>
+      <w:r>
+        <w:t>add</w:t>
+      </w:r>
+      <w:proofErr w:type="spellEnd"/>
+      <w:r>
+        <w:t xml:space="preserve"> y </w:t>
+      </w:r>
+      <w:proofErr w:type="spellStart"/>
+      <w:r>
+        <w:t>git</w:t>
+      </w:r>
+      <w:proofErr w:type="spellEnd"/>
+      <w:r>
+        <w:t xml:space="preserve"> </w:t>
+      </w:r>
+      <w:proofErr w:type="spellStart"/>
+      <w:r>
+        <w:t>commit</w:t>
+      </w:r>
+      <w:proofErr w:type="spellEnd"/>
+      <w:r>
+        <w:t xml:space="preserve"> -m.</w:t>
+      </w:r>
+    </w:p>
+    <w:p>
+      <w:pPr>
+        <w:numPr>
+          <w:ilvl w:val="0"/>
+          <w:numId w:val="20"/>
+        </w:numPr>
+      </w:pPr>
+      <w:r>
+        <w:rPr>
+          <w:b/>
+          <w:bCs/>
+        </w:rPr>
+        <w:t>Actualizar mi repositorio local</w:t>
+      </w:r>
+      <w:r>
+        <w:t xml:space="preserve"> con los últimos cambios usando </w:t>
+      </w:r>
+      <w:proofErr w:type="spellStart"/>
+      <w:r>
+        <w:t>git</w:t>
+      </w:r>
+      <w:proofErr w:type="spellEnd"/>
+      <w:r>
+        <w:t xml:space="preserve"> </w:t>
+      </w:r>
+      <w:proofErr w:type="spellStart"/>
+      <w:r>
+        <w:t>pull</w:t>
+      </w:r>
+      <w:proofErr w:type="spellEnd"/>
+      <w:r>
+        <w:t>.</w:t>
+      </w:r>
+    </w:p>
+    <w:p>
+      <w:pPr>
+        <w:numPr>
+          <w:ilvl w:val="0"/>
+          <w:numId w:val="20"/>
+        </w:numPr>
+      </w:pPr>
+      <w:r>
+        <w:rPr>
+          <w:b/>
+          <w:bCs/>
+        </w:rPr>
+        <w:t>Explorar el historial de cambios</w:t>
+      </w:r>
+      <w:r>
+        <w:t xml:space="preserve"> con </w:t>
+      </w:r>
+      <w:proofErr w:type="spellStart"/>
+      <w:r>
+        <w:t>git</w:t>
+      </w:r>
+      <w:proofErr w:type="spellEnd"/>
+      <w:r>
+        <w:t xml:space="preserve"> log y </w:t>
+      </w:r>
+      <w:proofErr w:type="spellStart"/>
+      <w:r>
+        <w:t>git</w:t>
+      </w:r>
+      <w:proofErr w:type="spellEnd"/>
+      <w:r>
+        <w:t xml:space="preserve"> </w:t>
+      </w:r>
+      <w:proofErr w:type="spellStart"/>
+      <w:r>
+        <w:t>diff</w:t>
+      </w:r>
+      <w:proofErr w:type="spellEnd"/>
+      <w:r>
+        <w:t>.</w:t>
+      </w:r>
+    </w:p>
+    <w:p>
+      <w:r>
+        <w:t xml:space="preserve">Además, una de las funcionalidades más importantes que utilicé fue la posibilidad de </w:t>
+      </w:r>
+      <w:r>
+        <w:rPr>
+          <w:b/>
+          <w:bCs/>
+        </w:rPr>
+        <w:t>crear ramas (</w:t>
+      </w:r>
+      <w:proofErr w:type="spellStart"/>
+      <w:r>
+        <w:rPr>
+          <w:b/>
+          <w:bCs/>
+        </w:rPr>
+        <w:t>branches</w:t>
+      </w:r>
+      <w:proofErr w:type="spellEnd"/>
+      <w:r>
+        <w:rPr>
+          <w:b/>
+          <w:bCs/>
+        </w:rPr>
+        <w:t>)</w:t>
+      </w:r>
+      <w:r>
+        <w:t xml:space="preserve">. Esto me permitió trabajar en nuevas características o probar soluciones alternativas sin afectar el código principal. Por ejemplo, cuando quise implementar una nueva funcionalidad que no estaba seguro si funcionaría correctamente, creé una rama separada, realicé las pruebas correspondientes y, una vez validado que todo funcionaba bien, integré los cambios al código principal mediante </w:t>
+      </w:r>
+      <w:proofErr w:type="spellStart"/>
+      <w:r>
+        <w:t>git</w:t>
+      </w:r>
+      <w:proofErr w:type="spellEnd"/>
+      <w:r>
+        <w:t xml:space="preserve"> </w:t>
+      </w:r>
+      <w:proofErr w:type="spellStart"/>
+      <w:r>
+        <w:t>merge</w:t>
+      </w:r>
+      <w:proofErr w:type="spellEnd"/>
+      <w:r>
+        <w:t>.</w:t>
+      </w:r>
+    </w:p>
+    <w:p>
+      <w:r>
+        <w:t xml:space="preserve">En ocasiones, cuando una modificación causaba errores o fallos en el sistema, Git me permitió </w:t>
+      </w:r>
+      <w:r>
+        <w:rPr>
+          <w:b/>
+          <w:bCs/>
+        </w:rPr>
+        <w:t>volver fácilmente a una versión anterior estable</w:t>
+      </w:r>
+      <w:r>
+        <w:t xml:space="preserve"> utilizando comandos como </w:t>
+      </w:r>
+      <w:proofErr w:type="spellStart"/>
+      <w:r>
+        <w:t>git</w:t>
+      </w:r>
+      <w:proofErr w:type="spellEnd"/>
+      <w:r>
+        <w:t xml:space="preserve"> </w:t>
+      </w:r>
+      <w:proofErr w:type="spellStart"/>
+      <w:r>
+        <w:t>checkout</w:t>
+      </w:r>
+      <w:proofErr w:type="spellEnd"/>
+      <w:r>
+        <w:t xml:space="preserve"> o </w:t>
+      </w:r>
+      <w:proofErr w:type="spellStart"/>
+      <w:r>
+        <w:t>git</w:t>
+      </w:r>
+      <w:proofErr w:type="spellEnd"/>
+      <w:r>
+        <w:t xml:space="preserve"> </w:t>
+      </w:r>
+      <w:proofErr w:type="spellStart"/>
+      <w:r>
+        <w:t>reset</w:t>
+      </w:r>
+      <w:proofErr w:type="spellEnd"/>
+      <w:r>
+        <w:t>. Esta capacidad fue fundamental para evitar pérdida de tiempo o retrocesos mayores, y me dio la tranquilidad de poder experimentar sin comprometer el proyecto completo.</w:t>
+      </w:r>
+    </w:p>
+    <w:p>
+      <w:r>
+        <w:lastRenderedPageBreak/>
+        <w:t>Además de todas estas funciones, Git también me ayudó a mantener un flujo de trabajo más organizado y profesional. Cada cambio quedó documentado y justificado en el historial, lo cual facilita el mantenimiento del código y la comprensión del mismo a futuro.</w:t>
+      </w:r>
+    </w:p>
+    <w:p>
+      <w:r>
+        <w:t>El uso de Git y GitHub fue esencial para el desarrollo eficiente y ordenado de este proyecto. Aunque fui el único desarrollador involucrado, estas herramientas me ofrecieron grandes ventajas como control de versiones, respaldo automático, gestión de ramas y recuperación ante errores. Aprender a utilizarlas correctamente no solo me permitió mejorar mi productividad, sino que también fortaleció mis habilidades como desarrollador, preparándome para futuros trabajos en equipo y proyectos más complejos.</w:t>
+      </w:r>
+    </w:p>
+    <w:p>
+      <w:r>
+        <w:t>Aquí algunos ejemplos:</w:t>
+      </w:r>
+    </w:p>
+    <w:p>
+      <w:r>
+        <w:t>Aquí utilizamos para crear el inicio de sesión ya que íbamos a modificar cosas muy sensibles del código y queríamos probar sin tener miedo a corromper el proyecto</w:t>
+      </w:r>
+      <w:r>
+        <w:br/>
+      </w:r>
+      <w:r>
+        <w:drawing>
+          <wp:inline distT="0" distB="0" distL="0" distR="0" wp14:anchorId="61E2D138" wp14:editId="6FE0A6EC">
+            <wp:extent cx="5612130" cy="1445895"/>
+            <wp:effectExtent l="0" t="0" r="7620" b="1905"/>
+            <wp:docPr id="878297552" name="Imagen 1"/>
+            <wp:cNvGraphicFramePr>
+              <a:graphicFrameLocks xmlns:a="http://schemas.openxmlformats.org/drawingml/2006/main" noChangeAspect="1"/>
+            </wp:cNvGraphicFramePr>
+            <a:graphic xmlns:a="http://schemas.openxmlformats.org/drawingml/2006/main">
+              <a:graphicData uri="http://schemas.openxmlformats.org/drawingml/2006/picture">
+                <pic:pic xmlns:pic="http://schemas.openxmlformats.org/drawingml/2006/picture">
+                  <pic:nvPicPr>
+                    <pic:cNvPr id="878297552" name=""/>
+                    <pic:cNvPicPr/>
+                  </pic:nvPicPr>
+                  <pic:blipFill>
+                    <a:blip r:embed="rId32"/>
+                    <a:stretch>
+                      <a:fillRect/>
+                    </a:stretch>
+                  </pic:blipFill>
+                  <pic:spPr>
+                    <a:xfrm>
+                      <a:off x="0" y="0"/>
+                      <a:ext cx="5612130" cy="1445895"/>
+                    </a:xfrm>
+                    <a:prstGeom prst="rect">
+                      <a:avLst/>
+                    </a:prstGeom>
+                  </pic:spPr>
+                </pic:pic>
+              </a:graphicData>
+            </a:graphic>
+          </wp:inline>
+        </w:drawing>
+      </w:r>
+    </w:p>
     <w:sectPr>
       <w:pgSz w:w="12240" w:h="15840"/>
       <w:pgMar w:top="1417" w:right="1701" w:bottom="1417" w:left="1701" w:header="708" w:footer="708" w:gutter="0"/>
@@ -3449,6 +4404,119 @@
     </w:lvl>
   </w:abstractNum>
   <w:abstractNum w:abstractNumId="1" w15:restartNumberingAfterBreak="0">
+    <w:nsid w:val="03DF3345"/>
+    <w:multiLevelType w:val="hybridMultilevel"/>
+    <w:tmpl w:val="2C2A928E"/>
+    <w:lvl w:ilvl="0" w:tplc="080A0001">
+      <w:start w:val="1"/>
+      <w:numFmt w:val="bullet"/>
+      <w:lvlText w:val=""/>
+      <w:lvlJc w:val="left"/>
+      <w:pPr>
+        <w:ind w:left="720" w:hanging="360"/>
+      </w:pPr>
+      <w:rPr>
+        <w:rFonts w:ascii="Symbol" w:hAnsi="Symbol" w:hint="default"/>
+      </w:rPr>
+    </w:lvl>
+    <w:lvl w:ilvl="1" w:tplc="080A0003" w:tentative="1">
+      <w:start w:val="1"/>
+      <w:numFmt w:val="bullet"/>
+      <w:lvlText w:val="o"/>
+      <w:lvlJc w:val="left"/>
+      <w:pPr>
+        <w:ind w:left="1440" w:hanging="360"/>
+      </w:pPr>
+      <w:rPr>
+        <w:rFonts w:ascii="Courier New" w:hAnsi="Courier New" w:cs="Courier New" w:hint="default"/>
+      </w:rPr>
+    </w:lvl>
+    <w:lvl w:ilvl="2" w:tplc="080A0005" w:tentative="1">
+      <w:start w:val="1"/>
+      <w:numFmt w:val="bullet"/>
+      <w:lvlText w:val=""/>
+      <w:lvlJc w:val="left"/>
+      <w:pPr>
+        <w:ind w:left="2160" w:hanging="360"/>
+      </w:pPr>
+      <w:rPr>
+        <w:rFonts w:ascii="Wingdings" w:hAnsi="Wingdings" w:hint="default"/>
+      </w:rPr>
+    </w:lvl>
+    <w:lvl w:ilvl="3" w:tplc="080A0001" w:tentative="1">
+      <w:start w:val="1"/>
+      <w:numFmt w:val="bullet"/>
+      <w:lvlText w:val=""/>
+      <w:lvlJc w:val="left"/>
+      <w:pPr>
+        <w:ind w:left="2880" w:hanging="360"/>
+      </w:pPr>
+      <w:rPr>
+        <w:rFonts w:ascii="Symbol" w:hAnsi="Symbol" w:hint="default"/>
+      </w:rPr>
+    </w:lvl>
+    <w:lvl w:ilvl="4" w:tplc="080A0003" w:tentative="1">
+      <w:start w:val="1"/>
+      <w:numFmt w:val="bullet"/>
+      <w:lvlText w:val="o"/>
+      <w:lvlJc w:val="left"/>
+      <w:pPr>
+        <w:ind w:left="3600" w:hanging="360"/>
+      </w:pPr>
+      <w:rPr>
+        <w:rFonts w:ascii="Courier New" w:hAnsi="Courier New" w:cs="Courier New" w:hint="default"/>
+      </w:rPr>
+    </w:lvl>
+    <w:lvl w:ilvl="5" w:tplc="080A0005" w:tentative="1">
+      <w:start w:val="1"/>
+      <w:numFmt w:val="bullet"/>
+      <w:lvlText w:val=""/>
+      <w:lvlJc w:val="left"/>
+      <w:pPr>
+        <w:ind w:left="4320" w:hanging="360"/>
+      </w:pPr>
+      <w:rPr>
+        <w:rFonts w:ascii="Wingdings" w:hAnsi="Wingdings" w:hint="default"/>
+      </w:rPr>
+    </w:lvl>
+    <w:lvl w:ilvl="6" w:tplc="080A0001" w:tentative="1">
+      <w:start w:val="1"/>
+      <w:numFmt w:val="bullet"/>
+      <w:lvlText w:val=""/>
+      <w:lvlJc w:val="left"/>
+      <w:pPr>
+        <w:ind w:left="5040" w:hanging="360"/>
+      </w:pPr>
+      <w:rPr>
+        <w:rFonts w:ascii="Symbol" w:hAnsi="Symbol" w:hint="default"/>
+      </w:rPr>
+    </w:lvl>
+    <w:lvl w:ilvl="7" w:tplc="080A0003" w:tentative="1">
+      <w:start w:val="1"/>
+      <w:numFmt w:val="bullet"/>
+      <w:lvlText w:val="o"/>
+      <w:lvlJc w:val="left"/>
+      <w:pPr>
+        <w:ind w:left="5760" w:hanging="360"/>
+      </w:pPr>
+      <w:rPr>
+        <w:rFonts w:ascii="Courier New" w:hAnsi="Courier New" w:cs="Courier New" w:hint="default"/>
+      </w:rPr>
+    </w:lvl>
+    <w:lvl w:ilvl="8" w:tplc="080A0005" w:tentative="1">
+      <w:start w:val="1"/>
+      <w:numFmt w:val="bullet"/>
+      <w:lvlText w:val=""/>
+      <w:lvlJc w:val="left"/>
+      <w:pPr>
+        <w:ind w:left="6480" w:hanging="360"/>
+      </w:pPr>
+      <w:rPr>
+        <w:rFonts w:ascii="Wingdings" w:hAnsi="Wingdings" w:hint="default"/>
+      </w:rPr>
+    </w:lvl>
+  </w:abstractNum>
+  <w:abstractNum w:abstractNumId="2" w15:restartNumberingAfterBreak="0">
     <w:nsid w:val="07F91B97"/>
     <w:multiLevelType w:val="multilevel"/>
     <w:tmpl w:val="60669D66"/>
@@ -3561,7 +4629,7 @@
       </w:pPr>
     </w:lvl>
   </w:abstractNum>
-  <w:abstractNum w:abstractNumId="2" w15:restartNumberingAfterBreak="0">
+  <w:abstractNum w:abstractNumId="3" w15:restartNumberingAfterBreak="0">
     <w:nsid w:val="09A06366"/>
     <w:multiLevelType w:val="hybridMultilevel"/>
     <w:tmpl w:val="14488E6A"/>
@@ -3674,7 +4742,7 @@
       </w:rPr>
     </w:lvl>
   </w:abstractNum>
-  <w:abstractNum w:abstractNumId="3" w15:restartNumberingAfterBreak="0">
+  <w:abstractNum w:abstractNumId="4" w15:restartNumberingAfterBreak="0">
     <w:nsid w:val="16FA2AB1"/>
     <w:multiLevelType w:val="hybridMultilevel"/>
     <w:tmpl w:val="049C0D90"/>
@@ -3787,7 +4855,7 @@
       </w:rPr>
     </w:lvl>
   </w:abstractNum>
-  <w:abstractNum w:abstractNumId="4" w15:restartNumberingAfterBreak="0">
+  <w:abstractNum w:abstractNumId="5" w15:restartNumberingAfterBreak="0">
     <w:nsid w:val="224B625D"/>
     <w:multiLevelType w:val="hybridMultilevel"/>
     <w:tmpl w:val="9B70A618"/>
@@ -3900,7 +4968,7 @@
       </w:rPr>
     </w:lvl>
   </w:abstractNum>
-  <w:abstractNum w:abstractNumId="5" w15:restartNumberingAfterBreak="0">
+  <w:abstractNum w:abstractNumId="6" w15:restartNumberingAfterBreak="0">
     <w:nsid w:val="29526B1D"/>
     <w:multiLevelType w:val="multilevel"/>
     <w:tmpl w:val="088AE708"/>
@@ -4013,7 +5081,7 @@
       </w:pPr>
     </w:lvl>
   </w:abstractNum>
-  <w:abstractNum w:abstractNumId="6" w15:restartNumberingAfterBreak="0">
+  <w:abstractNum w:abstractNumId="7" w15:restartNumberingAfterBreak="0">
     <w:nsid w:val="2CC00218"/>
     <w:multiLevelType w:val="hybridMultilevel"/>
     <w:tmpl w:val="1592C032"/>
@@ -4126,7 +5194,269 @@
       </w:rPr>
     </w:lvl>
   </w:abstractNum>
-  <w:abstractNum w:abstractNumId="7" w15:restartNumberingAfterBreak="0">
+  <w:abstractNum w:abstractNumId="8" w15:restartNumberingAfterBreak="0">
+    <w:nsid w:val="3E1F7736"/>
+    <w:multiLevelType w:val="hybridMultilevel"/>
+    <w:tmpl w:val="613A817E"/>
+    <w:lvl w:ilvl="0" w:tplc="080A0001">
+      <w:start w:val="1"/>
+      <w:numFmt w:val="bullet"/>
+      <w:lvlText w:val=""/>
+      <w:lvlJc w:val="left"/>
+      <w:pPr>
+        <w:ind w:left="720" w:hanging="360"/>
+      </w:pPr>
+      <w:rPr>
+        <w:rFonts w:ascii="Symbol" w:hAnsi="Symbol" w:hint="default"/>
+      </w:rPr>
+    </w:lvl>
+    <w:lvl w:ilvl="1" w:tplc="080A0003" w:tentative="1">
+      <w:start w:val="1"/>
+      <w:numFmt w:val="bullet"/>
+      <w:lvlText w:val="o"/>
+      <w:lvlJc w:val="left"/>
+      <w:pPr>
+        <w:ind w:left="1440" w:hanging="360"/>
+      </w:pPr>
+      <w:rPr>
+        <w:rFonts w:ascii="Courier New" w:hAnsi="Courier New" w:cs="Courier New" w:hint="default"/>
+      </w:rPr>
+    </w:lvl>
+    <w:lvl w:ilvl="2" w:tplc="080A0005" w:tentative="1">
+      <w:start w:val="1"/>
+      <w:numFmt w:val="bullet"/>
+      <w:lvlText w:val=""/>
+      <w:lvlJc w:val="left"/>
+      <w:pPr>
+        <w:ind w:left="2160" w:hanging="360"/>
+      </w:pPr>
+      <w:rPr>
+        <w:rFonts w:ascii="Wingdings" w:hAnsi="Wingdings" w:hint="default"/>
+      </w:rPr>
+    </w:lvl>
+    <w:lvl w:ilvl="3" w:tplc="080A0001" w:tentative="1">
+      <w:start w:val="1"/>
+      <w:numFmt w:val="bullet"/>
+      <w:lvlText w:val=""/>
+      <w:lvlJc w:val="left"/>
+      <w:pPr>
+        <w:ind w:left="2880" w:hanging="360"/>
+      </w:pPr>
+      <w:rPr>
+        <w:rFonts w:ascii="Symbol" w:hAnsi="Symbol" w:hint="default"/>
+      </w:rPr>
+    </w:lvl>
+    <w:lvl w:ilvl="4" w:tplc="080A0003" w:tentative="1">
+      <w:start w:val="1"/>
+      <w:numFmt w:val="bullet"/>
+      <w:lvlText w:val="o"/>
+      <w:lvlJc w:val="left"/>
+      <w:pPr>
+        <w:ind w:left="3600" w:hanging="360"/>
+      </w:pPr>
+      <w:rPr>
+        <w:rFonts w:ascii="Courier New" w:hAnsi="Courier New" w:cs="Courier New" w:hint="default"/>
+      </w:rPr>
+    </w:lvl>
+    <w:lvl w:ilvl="5" w:tplc="080A0005" w:tentative="1">
+      <w:start w:val="1"/>
+      <w:numFmt w:val="bullet"/>
+      <w:lvlText w:val=""/>
+      <w:lvlJc w:val="left"/>
+      <w:pPr>
+        <w:ind w:left="4320" w:hanging="360"/>
+      </w:pPr>
+      <w:rPr>
+        <w:rFonts w:ascii="Wingdings" w:hAnsi="Wingdings" w:hint="default"/>
+      </w:rPr>
+    </w:lvl>
+    <w:lvl w:ilvl="6" w:tplc="080A0001" w:tentative="1">
+      <w:start w:val="1"/>
+      <w:numFmt w:val="bullet"/>
+      <w:lvlText w:val=""/>
+      <w:lvlJc w:val="left"/>
+      <w:pPr>
+        <w:ind w:left="5040" w:hanging="360"/>
+      </w:pPr>
+      <w:rPr>
+        <w:rFonts w:ascii="Symbol" w:hAnsi="Symbol" w:hint="default"/>
+      </w:rPr>
+    </w:lvl>
+    <w:lvl w:ilvl="7" w:tplc="080A0003" w:tentative="1">
+      <w:start w:val="1"/>
+      <w:numFmt w:val="bullet"/>
+      <w:lvlText w:val="o"/>
+      <w:lvlJc w:val="left"/>
+      <w:pPr>
+        <w:ind w:left="5760" w:hanging="360"/>
+      </w:pPr>
+      <w:rPr>
+        <w:rFonts w:ascii="Courier New" w:hAnsi="Courier New" w:cs="Courier New" w:hint="default"/>
+      </w:rPr>
+    </w:lvl>
+    <w:lvl w:ilvl="8" w:tplc="080A0005" w:tentative="1">
+      <w:start w:val="1"/>
+      <w:numFmt w:val="bullet"/>
+      <w:lvlText w:val=""/>
+      <w:lvlJc w:val="left"/>
+      <w:pPr>
+        <w:ind w:left="6480" w:hanging="360"/>
+      </w:pPr>
+      <w:rPr>
+        <w:rFonts w:ascii="Wingdings" w:hAnsi="Wingdings" w:hint="default"/>
+      </w:rPr>
+    </w:lvl>
+  </w:abstractNum>
+  <w:abstractNum w:abstractNumId="9" w15:restartNumberingAfterBreak="0">
+    <w:nsid w:val="47595965"/>
+    <w:multiLevelType w:val="multilevel"/>
+    <w:tmpl w:val="9EACC5E2"/>
+    <w:lvl w:ilvl="0">
+      <w:start w:val="1"/>
+      <w:numFmt w:val="bullet"/>
+      <w:lvlText w:val=""/>
+      <w:lvlJc w:val="left"/>
+      <w:pPr>
+        <w:tabs>
+          <w:tab w:val="num" w:pos="720"/>
+        </w:tabs>
+        <w:ind w:left="720" w:hanging="360"/>
+      </w:pPr>
+      <w:rPr>
+        <w:rFonts w:ascii="Symbol" w:hAnsi="Symbol" w:hint="default"/>
+        <w:sz w:val="20"/>
+      </w:rPr>
+    </w:lvl>
+    <w:lvl w:ilvl="1" w:tentative="1">
+      <w:start w:val="1"/>
+      <w:numFmt w:val="bullet"/>
+      <w:lvlText w:val="o"/>
+      <w:lvlJc w:val="left"/>
+      <w:pPr>
+        <w:tabs>
+          <w:tab w:val="num" w:pos="1440"/>
+        </w:tabs>
+        <w:ind w:left="1440" w:hanging="360"/>
+      </w:pPr>
+      <w:rPr>
+        <w:rFonts w:ascii="Courier New" w:hAnsi="Courier New" w:hint="default"/>
+        <w:sz w:val="20"/>
+      </w:rPr>
+    </w:lvl>
+    <w:lvl w:ilvl="2" w:tentative="1">
+      <w:start w:val="1"/>
+      <w:numFmt w:val="bullet"/>
+      <w:lvlText w:val=""/>
+      <w:lvlJc w:val="left"/>
+      <w:pPr>
+        <w:tabs>
+          <w:tab w:val="num" w:pos="2160"/>
+        </w:tabs>
+        <w:ind w:left="2160" w:hanging="360"/>
+      </w:pPr>
+      <w:rPr>
+        <w:rFonts w:ascii="Wingdings" w:hAnsi="Wingdings" w:hint="default"/>
+        <w:sz w:val="20"/>
+      </w:rPr>
+    </w:lvl>
+    <w:lvl w:ilvl="3" w:tentative="1">
+      <w:start w:val="1"/>
+      <w:numFmt w:val="bullet"/>
+      <w:lvlText w:val=""/>
+      <w:lvlJc w:val="left"/>
+      <w:pPr>
+        <w:tabs>
+          <w:tab w:val="num" w:pos="2880"/>
+        </w:tabs>
+        <w:ind w:left="2880" w:hanging="360"/>
+      </w:pPr>
+      <w:rPr>
+        <w:rFonts w:ascii="Wingdings" w:hAnsi="Wingdings" w:hint="default"/>
+        <w:sz w:val="20"/>
+      </w:rPr>
+    </w:lvl>
+    <w:lvl w:ilvl="4" w:tentative="1">
+      <w:start w:val="1"/>
+      <w:numFmt w:val="bullet"/>
+      <w:lvlText w:val=""/>
+      <w:lvlJc w:val="left"/>
+      <w:pPr>
+        <w:tabs>
+          <w:tab w:val="num" w:pos="3600"/>
+        </w:tabs>
+        <w:ind w:left="3600" w:hanging="360"/>
+      </w:pPr>
+      <w:rPr>
+        <w:rFonts w:ascii="Wingdings" w:hAnsi="Wingdings" w:hint="default"/>
+        <w:sz w:val="20"/>
+      </w:rPr>
+    </w:lvl>
+    <w:lvl w:ilvl="5" w:tentative="1">
+      <w:start w:val="1"/>
+      <w:numFmt w:val="bullet"/>
+      <w:lvlText w:val=""/>
+      <w:lvlJc w:val="left"/>
+      <w:pPr>
+        <w:tabs>
+          <w:tab w:val="num" w:pos="4320"/>
+        </w:tabs>
+        <w:ind w:left="4320" w:hanging="360"/>
+      </w:pPr>
+      <w:rPr>
+        <w:rFonts w:ascii="Wingdings" w:hAnsi="Wingdings" w:hint="default"/>
+        <w:sz w:val="20"/>
+      </w:rPr>
+    </w:lvl>
+    <w:lvl w:ilvl="6" w:tentative="1">
+      <w:start w:val="1"/>
+      <w:numFmt w:val="bullet"/>
+      <w:lvlText w:val=""/>
+      <w:lvlJc w:val="left"/>
+      <w:pPr>
+        <w:tabs>
+          <w:tab w:val="num" w:pos="5040"/>
+        </w:tabs>
+        <w:ind w:left="5040" w:hanging="360"/>
+      </w:pPr>
+      <w:rPr>
+        <w:rFonts w:ascii="Wingdings" w:hAnsi="Wingdings" w:hint="default"/>
+        <w:sz w:val="20"/>
+      </w:rPr>
+    </w:lvl>
+    <w:lvl w:ilvl="7" w:tentative="1">
+      <w:start w:val="1"/>
+      <w:numFmt w:val="bullet"/>
+      <w:lvlText w:val=""/>
+      <w:lvlJc w:val="left"/>
+      <w:pPr>
+        <w:tabs>
+          <w:tab w:val="num" w:pos="5760"/>
+        </w:tabs>
+        <w:ind w:left="5760" w:hanging="360"/>
+      </w:pPr>
+      <w:rPr>
+        <w:rFonts w:ascii="Wingdings" w:hAnsi="Wingdings" w:hint="default"/>
+        <w:sz w:val="20"/>
+      </w:rPr>
+    </w:lvl>
+    <w:lvl w:ilvl="8" w:tentative="1">
+      <w:start w:val="1"/>
+      <w:numFmt w:val="bullet"/>
+      <w:lvlText w:val=""/>
+      <w:lvlJc w:val="left"/>
+      <w:pPr>
+        <w:tabs>
+          <w:tab w:val="num" w:pos="6480"/>
+        </w:tabs>
+        <w:ind w:left="6480" w:hanging="360"/>
+      </w:pPr>
+      <w:rPr>
+        <w:rFonts w:ascii="Wingdings" w:hAnsi="Wingdings" w:hint="default"/>
+        <w:sz w:val="20"/>
+      </w:rPr>
+    </w:lvl>
+  </w:abstractNum>
+  <w:abstractNum w:abstractNumId="10" w15:restartNumberingAfterBreak="0">
     <w:nsid w:val="4C744096"/>
     <w:multiLevelType w:val="multilevel"/>
     <w:tmpl w:val="016E52C8"/>
@@ -4239,7 +5569,7 @@
       </w:pPr>
     </w:lvl>
   </w:abstractNum>
-  <w:abstractNum w:abstractNumId="8" w15:restartNumberingAfterBreak="0">
+  <w:abstractNum w:abstractNumId="11" w15:restartNumberingAfterBreak="0">
     <w:nsid w:val="4C9D6B20"/>
     <w:multiLevelType w:val="multilevel"/>
     <w:tmpl w:val="1134712C"/>
@@ -4388,7 +5718,7 @@
       </w:rPr>
     </w:lvl>
   </w:abstractNum>
-  <w:abstractNum w:abstractNumId="9" w15:restartNumberingAfterBreak="0">
+  <w:abstractNum w:abstractNumId="12" w15:restartNumberingAfterBreak="0">
     <w:nsid w:val="508537D7"/>
     <w:multiLevelType w:val="hybridMultilevel"/>
     <w:tmpl w:val="C032E2D0"/>
@@ -4501,7 +5831,120 @@
       </w:rPr>
     </w:lvl>
   </w:abstractNum>
-  <w:abstractNum w:abstractNumId="10" w15:restartNumberingAfterBreak="0">
+  <w:abstractNum w:abstractNumId="13" w15:restartNumberingAfterBreak="0">
+    <w:nsid w:val="5B0B0A9A"/>
+    <w:multiLevelType w:val="hybridMultilevel"/>
+    <w:tmpl w:val="E2D460A4"/>
+    <w:lvl w:ilvl="0" w:tplc="080A0001">
+      <w:start w:val="1"/>
+      <w:numFmt w:val="bullet"/>
+      <w:lvlText w:val=""/>
+      <w:lvlJc w:val="left"/>
+      <w:pPr>
+        <w:ind w:left="720" w:hanging="360"/>
+      </w:pPr>
+      <w:rPr>
+        <w:rFonts w:ascii="Symbol" w:hAnsi="Symbol" w:hint="default"/>
+      </w:rPr>
+    </w:lvl>
+    <w:lvl w:ilvl="1" w:tplc="080A0003" w:tentative="1">
+      <w:start w:val="1"/>
+      <w:numFmt w:val="bullet"/>
+      <w:lvlText w:val="o"/>
+      <w:lvlJc w:val="left"/>
+      <w:pPr>
+        <w:ind w:left="1440" w:hanging="360"/>
+      </w:pPr>
+      <w:rPr>
+        <w:rFonts w:ascii="Courier New" w:hAnsi="Courier New" w:cs="Courier New" w:hint="default"/>
+      </w:rPr>
+    </w:lvl>
+    <w:lvl w:ilvl="2" w:tplc="080A0005" w:tentative="1">
+      <w:start w:val="1"/>
+      <w:numFmt w:val="bullet"/>
+      <w:lvlText w:val=""/>
+      <w:lvlJc w:val="left"/>
+      <w:pPr>
+        <w:ind w:left="2160" w:hanging="360"/>
+      </w:pPr>
+      <w:rPr>
+        <w:rFonts w:ascii="Wingdings" w:hAnsi="Wingdings" w:hint="default"/>
+      </w:rPr>
+    </w:lvl>
+    <w:lvl w:ilvl="3" w:tplc="080A0001" w:tentative="1">
+      <w:start w:val="1"/>
+      <w:numFmt w:val="bullet"/>
+      <w:lvlText w:val=""/>
+      <w:lvlJc w:val="left"/>
+      <w:pPr>
+        <w:ind w:left="2880" w:hanging="360"/>
+      </w:pPr>
+      <w:rPr>
+        <w:rFonts w:ascii="Symbol" w:hAnsi="Symbol" w:hint="default"/>
+      </w:rPr>
+    </w:lvl>
+    <w:lvl w:ilvl="4" w:tplc="080A0003" w:tentative="1">
+      <w:start w:val="1"/>
+      <w:numFmt w:val="bullet"/>
+      <w:lvlText w:val="o"/>
+      <w:lvlJc w:val="left"/>
+      <w:pPr>
+        <w:ind w:left="3600" w:hanging="360"/>
+      </w:pPr>
+      <w:rPr>
+        <w:rFonts w:ascii="Courier New" w:hAnsi="Courier New" w:cs="Courier New" w:hint="default"/>
+      </w:rPr>
+    </w:lvl>
+    <w:lvl w:ilvl="5" w:tplc="080A0005" w:tentative="1">
+      <w:start w:val="1"/>
+      <w:numFmt w:val="bullet"/>
+      <w:lvlText w:val=""/>
+      <w:lvlJc w:val="left"/>
+      <w:pPr>
+        <w:ind w:left="4320" w:hanging="360"/>
+      </w:pPr>
+      <w:rPr>
+        <w:rFonts w:ascii="Wingdings" w:hAnsi="Wingdings" w:hint="default"/>
+      </w:rPr>
+    </w:lvl>
+    <w:lvl w:ilvl="6" w:tplc="080A0001" w:tentative="1">
+      <w:start w:val="1"/>
+      <w:numFmt w:val="bullet"/>
+      <w:lvlText w:val=""/>
+      <w:lvlJc w:val="left"/>
+      <w:pPr>
+        <w:ind w:left="5040" w:hanging="360"/>
+      </w:pPr>
+      <w:rPr>
+        <w:rFonts w:ascii="Symbol" w:hAnsi="Symbol" w:hint="default"/>
+      </w:rPr>
+    </w:lvl>
+    <w:lvl w:ilvl="7" w:tplc="080A0003" w:tentative="1">
+      <w:start w:val="1"/>
+      <w:numFmt w:val="bullet"/>
+      <w:lvlText w:val="o"/>
+      <w:lvlJc w:val="left"/>
+      <w:pPr>
+        <w:ind w:left="5760" w:hanging="360"/>
+      </w:pPr>
+      <w:rPr>
+        <w:rFonts w:ascii="Courier New" w:hAnsi="Courier New" w:cs="Courier New" w:hint="default"/>
+      </w:rPr>
+    </w:lvl>
+    <w:lvl w:ilvl="8" w:tplc="080A0005" w:tentative="1">
+      <w:start w:val="1"/>
+      <w:numFmt w:val="bullet"/>
+      <w:lvlText w:val=""/>
+      <w:lvlJc w:val="left"/>
+      <w:pPr>
+        <w:ind w:left="6480" w:hanging="360"/>
+      </w:pPr>
+      <w:rPr>
+        <w:rFonts w:ascii="Wingdings" w:hAnsi="Wingdings" w:hint="default"/>
+      </w:rPr>
+    </w:lvl>
+  </w:abstractNum>
+  <w:abstractNum w:abstractNumId="14" w15:restartNumberingAfterBreak="0">
     <w:nsid w:val="5CD75C62"/>
     <w:multiLevelType w:val="hybridMultilevel"/>
     <w:tmpl w:val="CC601134"/>
@@ -4614,7 +6057,7 @@
       </w:rPr>
     </w:lvl>
   </w:abstractNum>
-  <w:abstractNum w:abstractNumId="11" w15:restartNumberingAfterBreak="0">
+  <w:abstractNum w:abstractNumId="15" w15:restartNumberingAfterBreak="0">
     <w:nsid w:val="60A97DA5"/>
     <w:multiLevelType w:val="multilevel"/>
     <w:tmpl w:val="FF96C2E6"/>
@@ -4763,7 +6206,7 @@
       </w:rPr>
     </w:lvl>
   </w:abstractNum>
-  <w:abstractNum w:abstractNumId="12" w15:restartNumberingAfterBreak="0">
+  <w:abstractNum w:abstractNumId="16" w15:restartNumberingAfterBreak="0">
     <w:nsid w:val="6D383FD4"/>
     <w:multiLevelType w:val="hybridMultilevel"/>
     <w:tmpl w:val="F1F25366"/>
@@ -4849,7 +6292,7 @@
       </w:pPr>
     </w:lvl>
   </w:abstractNum>
-  <w:abstractNum w:abstractNumId="13" w15:restartNumberingAfterBreak="0">
+  <w:abstractNum w:abstractNumId="17" w15:restartNumberingAfterBreak="0">
     <w:nsid w:val="7538250A"/>
     <w:multiLevelType w:val="hybridMultilevel"/>
     <w:tmpl w:val="6E2C21F4"/>
@@ -4962,7 +6405,7 @@
       </w:rPr>
     </w:lvl>
   </w:abstractNum>
-  <w:abstractNum w:abstractNumId="14" w15:restartNumberingAfterBreak="0">
+  <w:abstractNum w:abstractNumId="18" w15:restartNumberingAfterBreak="0">
     <w:nsid w:val="77542523"/>
     <w:multiLevelType w:val="hybridMultilevel"/>
     <w:tmpl w:val="D5E438EC"/>
@@ -5075,7 +6518,7 @@
       </w:rPr>
     </w:lvl>
   </w:abstractNum>
-  <w:abstractNum w:abstractNumId="15" w15:restartNumberingAfterBreak="0">
+  <w:abstractNum w:abstractNumId="19" w15:restartNumberingAfterBreak="0">
     <w:nsid w:val="797A0F64"/>
     <w:multiLevelType w:val="multilevel"/>
     <w:tmpl w:val="5FF49890"/>
@@ -5225,52 +6668,64 @@
     </w:lvl>
   </w:abstractNum>
   <w:num w:numId="1" w16cid:durableId="1799446151">
+    <w:abstractNumId w:val="6"/>
+  </w:num>
+  <w:num w:numId="2" w16cid:durableId="1505051781">
+    <w:abstractNumId w:val="16"/>
+  </w:num>
+  <w:num w:numId="3" w16cid:durableId="1952202405">
+    <w:abstractNumId w:val="17"/>
+  </w:num>
+  <w:num w:numId="4" w16cid:durableId="1810124507">
+    <w:abstractNumId w:val="14"/>
+  </w:num>
+  <w:num w:numId="5" w16cid:durableId="888340849">
+    <w:abstractNumId w:val="3"/>
+  </w:num>
+  <w:num w:numId="6" w16cid:durableId="1203059612">
     <w:abstractNumId w:val="5"/>
   </w:num>
-  <w:num w:numId="2" w16cid:durableId="1505051781">
+  <w:num w:numId="7" w16cid:durableId="1004166915">
     <w:abstractNumId w:val="12"/>
   </w:num>
-  <w:num w:numId="3" w16cid:durableId="1952202405">
-    <w:abstractNumId w:val="13"/>
+  <w:num w:numId="8" w16cid:durableId="986713092">
+    <w:abstractNumId w:val="4"/>
   </w:num>
-  <w:num w:numId="4" w16cid:durableId="1810124507">
-    <w:abstractNumId w:val="10"/>
+  <w:num w:numId="9" w16cid:durableId="1428043819">
+    <w:abstractNumId w:val="18"/>
   </w:num>
-  <w:num w:numId="5" w16cid:durableId="888340849">
+  <w:num w:numId="10" w16cid:durableId="562300521">
+    <w:abstractNumId w:val="7"/>
+  </w:num>
+  <w:num w:numId="11" w16cid:durableId="911424917">
+    <w:abstractNumId w:val="19"/>
+  </w:num>
+  <w:num w:numId="12" w16cid:durableId="2114086753">
     <w:abstractNumId w:val="2"/>
   </w:num>
-  <w:num w:numId="6" w16cid:durableId="1203059612">
-    <w:abstractNumId w:val="4"/>
-  </w:num>
-  <w:num w:numId="7" w16cid:durableId="1004166915">
-    <w:abstractNumId w:val="9"/>
-  </w:num>
-  <w:num w:numId="8" w16cid:durableId="986713092">
-    <w:abstractNumId w:val="3"/>
-  </w:num>
-  <w:num w:numId="9" w16cid:durableId="1428043819">
-    <w:abstractNumId w:val="14"/>
-  </w:num>
-  <w:num w:numId="10" w16cid:durableId="562300521">
-    <w:abstractNumId w:val="6"/>
-  </w:num>
-  <w:num w:numId="11" w16cid:durableId="911424917">
-    <w:abstractNumId w:val="15"/>
-  </w:num>
-  <w:num w:numId="12" w16cid:durableId="2114086753">
-    <w:abstractNumId w:val="1"/>
-  </w:num>
   <w:num w:numId="13" w16cid:durableId="494347356">
-    <w:abstractNumId w:val="8"/>
+    <w:abstractNumId w:val="11"/>
   </w:num>
   <w:num w:numId="14" w16cid:durableId="729306763">
     <w:abstractNumId w:val="0"/>
   </w:num>
   <w:num w:numId="15" w16cid:durableId="1197163561">
-    <w:abstractNumId w:val="11"/>
+    <w:abstractNumId w:val="15"/>
   </w:num>
   <w:num w:numId="16" w16cid:durableId="189729088">
-    <w:abstractNumId w:val="7"/>
+    <w:abstractNumId w:val="10"/>
+  </w:num>
+  <w:num w:numId="17" w16cid:durableId="897520548">
+    <w:abstractNumId w:val="8"/>
+  </w:num>
+  <w:num w:numId="18" w16cid:durableId="1191794692">
+    <w:abstractNumId w:val="13"/>
+  </w:num>
+  <w:num w:numId="19" w16cid:durableId="1483539405">
+    <w:abstractNumId w:val="1"/>
+  </w:num>
+  <w:num w:numId="20" w16cid:durableId="36199211">
+    <w:abstractNumId w:val="9"/>
   </w:num>
 </w:numbering>
 </file>

</xml_diff>

<commit_message>
El siguiente paso es agregar el LoginController acabamos de crear unas rutas para el login
</commit_message>
<xml_diff>
--- a/BackendGuadalcazar.docx
+++ b/BackendGuadalcazar.docx
@@ -1131,7 +1131,7 @@
                     <pic:cNvPicPr/>
                   </pic:nvPicPr>
                   <pic:blipFill rotWithShape="1">
-                    <a:blip r:embed="rId5"/>
+                    <a:blip r:embed="rId10"/>
                     <a:srcRect r="44671"/>
                     <a:stretch/>
                   </pic:blipFill>
@@ -1196,7 +1196,7 @@
                     <pic:cNvPicPr/>
                   </pic:nvPicPr>
                   <pic:blipFill rotWithShape="1">
-                    <a:blip r:embed="rId6"/>
+                    <a:blip r:embed="rId11"/>
                     <a:srcRect r="18194"/>
                     <a:stretch/>
                   </pic:blipFill>
@@ -1260,7 +1260,7 @@
                     <pic:cNvPicPr/>
                   </pic:nvPicPr>
                   <pic:blipFill>
-                    <a:blip r:embed="rId7"/>
+                    <a:blip r:embed="rId12"/>
                     <a:stretch>
                       <a:fillRect/>
                     </a:stretch>
@@ -1328,7 +1328,7 @@
                     <pic:cNvPicPr/>
                   </pic:nvPicPr>
                   <pic:blipFill>
-                    <a:blip r:embed="rId8"/>
+                    <a:blip r:embed="rId13"/>
                     <a:stretch>
                       <a:fillRect/>
                     </a:stretch>
@@ -1371,7 +1371,7 @@
                     <pic:cNvPicPr/>
                   </pic:nvPicPr>
                   <pic:blipFill>
-                    <a:blip r:embed="rId9"/>
+                    <a:blip r:embed="rId14"/>
                     <a:stretch>
                       <a:fillRect/>
                     </a:stretch>
@@ -1422,7 +1422,7 @@
                     <pic:cNvPicPr/>
                   </pic:nvPicPr>
                   <pic:blipFill>
-                    <a:blip r:embed="rId10"/>
+                    <a:blip r:embed="rId15"/>
                     <a:stretch>
                       <a:fillRect/>
                     </a:stretch>
@@ -1515,7 +1515,7 @@
                     <pic:cNvPicPr/>
                   </pic:nvPicPr>
                   <pic:blipFill rotWithShape="1">
-                    <a:blip r:embed="rId11"/>
+                    <a:blip r:embed="rId16"/>
                     <a:srcRect r="18392"/>
                     <a:stretch/>
                   </pic:blipFill>
@@ -1705,7 +1705,7 @@
                     <pic:cNvPicPr/>
                   </pic:nvPicPr>
                   <pic:blipFill rotWithShape="1">
-                    <a:blip r:embed="rId12"/>
+                    <a:blip r:embed="rId17"/>
                     <a:srcRect r="46586"/>
                     <a:stretch/>
                   </pic:blipFill>
@@ -1958,7 +1958,7 @@
                     <pic:cNvPicPr/>
                   </pic:nvPicPr>
                   <pic:blipFill>
-                    <a:blip r:embed="rId13"/>
+                    <a:blip r:embed="rId18"/>
                     <a:stretch>
                       <a:fillRect/>
                     </a:stretch>
@@ -2014,7 +2014,7 @@
                     <pic:cNvPicPr/>
                   </pic:nvPicPr>
                   <pic:blipFill>
-                    <a:blip r:embed="rId14"/>
+                    <a:blip r:embed="rId19"/>
                     <a:stretch>
                       <a:fillRect/>
                     </a:stretch>
@@ -2085,7 +2085,7 @@
                     <pic:cNvPicPr/>
                   </pic:nvPicPr>
                   <pic:blipFill>
-                    <a:blip r:embed="rId15"/>
+                    <a:blip r:embed="rId20"/>
                     <a:stretch>
                       <a:fillRect/>
                     </a:stretch>
@@ -2800,7 +2800,7 @@
                     <pic:cNvPicPr/>
                   </pic:nvPicPr>
                   <pic:blipFill>
-                    <a:blip r:embed="rId16"/>
+                    <a:blip r:embed="rId21"/>
                     <a:stretch>
                       <a:fillRect/>
                     </a:stretch>
@@ -2847,7 +2847,7 @@
                     <pic:cNvPicPr/>
                   </pic:nvPicPr>
                   <pic:blipFill>
-                    <a:blip r:embed="rId17"/>
+                    <a:blip r:embed="rId22"/>
                     <a:stretch>
                       <a:fillRect/>
                     </a:stretch>
@@ -2895,7 +2895,7 @@
                     <pic:cNvPicPr/>
                   </pic:nvPicPr>
                   <pic:blipFill>
-                    <a:blip r:embed="rId18"/>
+                    <a:blip r:embed="rId23"/>
                     <a:stretch>
                       <a:fillRect/>
                     </a:stretch>
@@ -2942,7 +2942,7 @@
                     <pic:cNvPicPr/>
                   </pic:nvPicPr>
                   <pic:blipFill>
-                    <a:blip r:embed="rId19"/>
+                    <a:blip r:embed="rId24"/>
                     <a:stretch>
                       <a:fillRect/>
                     </a:stretch>
@@ -3010,7 +3010,7 @@
                     <pic:cNvPicPr/>
                   </pic:nvPicPr>
                   <pic:blipFill>
-                    <a:blip r:embed="rId20"/>
+                    <a:blip r:embed="rId25"/>
                     <a:stretch>
                       <a:fillRect/>
                     </a:stretch>
@@ -3063,7 +3063,7 @@
                     <pic:cNvPicPr/>
                   </pic:nvPicPr>
                   <pic:blipFill>
-                    <a:blip r:embed="rId21"/>
+                    <a:blip r:embed="rId26"/>
                     <a:stretch>
                       <a:fillRect/>
                     </a:stretch>
@@ -3112,7 +3112,7 @@
                 <wp:cNvGraphicFramePr/>
                 <a:graphic xmlns:a="http://schemas.openxmlformats.org/drawingml/2006/main">
                   <a:graphicData uri="http://schemas.microsoft.com/office/word/2010/wordprocessingInk">
-                    <w14:contentPart bwMode="auto" r:id="rId22">
+                    <w14:contentPart bwMode="auto" r:id="rId27">
                       <w14:nvContentPartPr>
                         <w14:cNvContentPartPr/>
                       </w14:nvContentPartPr>
@@ -3134,7 +3134,7 @@
           </mc:Choice>
           <mc:Fallback>
             <w:pict>
-              <v:shapetype w14:anchorId="34A70596" id="_x0000_t75" coordsize="21600,21600" o:spt="75" o:preferrelative="t" path="m@4@5l@4@11@9@11@9@5xe" filled="f" stroked="f">
+              <v:shapetype w14:anchorId="6B9DD620" id="_x0000_t75" coordsize="21600,21600" o:spt="75" o:preferrelative="t" path="m@4@5l@4@11@9@11@9@5xe" filled="f" stroked="f">
                 <v:stroke joinstyle="miter"/>
                 <v:formulas>
                   <v:f eqn="if lineDrawn pixelLineWidth 0"/>
@@ -3153,8 +3153,8 @@
                 <v:path o:extrusionok="f" gradientshapeok="t" o:connecttype="rect"/>
                 <o:lock v:ext="edit" aspectratio="t"/>
               </v:shapetype>
-              <v:shape id="Entrada de lápiz 7" o:spid="_x0000_s1026" type="#_x0000_t75" style="position:absolute;margin-left:161.05pt;margin-top:15.8pt;width:29.8pt;height:27.7pt;z-index:251660288;visibility:visible;mso-wrap-style:square;mso-width-percent:0;mso-height-percent:0;mso-wrap-distance-left:9pt;mso-wrap-distance-top:0;mso-wrap-distance-right:9pt;mso-wrap-distance-bottom:0;mso-position-horizontal:absolute;mso-position-horizontal-relative:text;mso-position-vertical:absolute;mso-position-vertical-relative:text;mso-width-percent:0;mso-height-percent:0;mso-width-relative:margin;mso-height-relative:margin" o:gfxdata="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">
-                <v:imagedata r:id="rId23" o:title=""/>
+              <v:shape id="Entrada de lápiz 7" o:spid="_x0000_s1026" type="#_x0000_t75" style="position:absolute;margin-left:161.05pt;margin-top:15.8pt;width:29.8pt;height:27.7pt;z-index:251660288;visibility:visible;mso-wrap-style:square;mso-width-percent:0;mso-height-percent:0;mso-wrap-distance-left:9pt;mso-wrap-distance-top:0;mso-wrap-distance-right:9pt;mso-wrap-distance-bottom:0;mso-position-horizontal:absolute;mso-position-horizontal-relative:text;mso-position-vertical:absolute;mso-position-vertical-relative:text;mso-width-percent:0;mso-height-percent:0;mso-width-relative:margin;mso-height-relative:margin" o:gfxdata="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">
+                <v:imagedata r:id="rId28" o:title=""/>
               </v:shape>
             </w:pict>
           </mc:Fallback>
@@ -3182,7 +3182,7 @@
                 <wp:cNvGraphicFramePr/>
                 <a:graphic xmlns:a="http://schemas.openxmlformats.org/drawingml/2006/main">
                   <a:graphicData uri="http://schemas.microsoft.com/office/word/2010/wordprocessingInk">
-                    <w14:contentPart bwMode="auto" r:id="rId24">
+                    <w14:contentPart bwMode="auto" r:id="rId29">
                       <w14:nvContentPartPr>
                         <w14:cNvContentPartPr/>
                       </w14:nvContentPartPr>
@@ -3204,8 +3204,8 @@
           </mc:Choice>
           <mc:Fallback>
             <w:pict>
-              <v:shape w14:anchorId="06C6A6D5" id="Entrada de lápiz 6" o:spid="_x0000_s1026" type="#_x0000_t75" style="position:absolute;margin-left:79.15pt;margin-top:22.4pt;width:38.95pt;height:22.6pt;z-index:251659264;visibility:visible;mso-wrap-style:square;mso-width-percent:0;mso-height-percent:0;mso-wrap-distance-left:9pt;mso-wrap-distance-top:0;mso-wrap-distance-right:9pt;mso-wrap-distance-bottom:0;mso-position-horizontal:absolute;mso-position-horizontal-relative:text;mso-position-vertical:absolute;mso-position-vertical-relative:text;mso-width-percent:0;mso-height-percent:0;mso-width-relative:margin;mso-height-relative:margin" o:gfxdata="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">
-                <v:imagedata r:id="rId25" o:title=""/>
+              <v:shape w14:anchorId="326E65CE" id="Entrada de lápiz 6" o:spid="_x0000_s1026" type="#_x0000_t75" style="position:absolute;margin-left:79.15pt;margin-top:22.4pt;width:38.95pt;height:22.6pt;z-index:251659264;visibility:visible;mso-wrap-style:square;mso-width-percent:0;mso-height-percent:0;mso-wrap-distance-left:9pt;mso-wrap-distance-top:0;mso-wrap-distance-right:9pt;mso-wrap-distance-bottom:0;mso-position-horizontal:absolute;mso-position-horizontal-relative:text;mso-position-vertical:absolute;mso-position-vertical-relative:text;mso-width-percent:0;mso-height-percent:0;mso-width-relative:margin;mso-height-relative:margin" o:gfxdata="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">
+                <v:imagedata r:id="rId30" o:title=""/>
               </v:shape>
             </w:pict>
           </mc:Fallback>
@@ -3231,7 +3231,7 @@
                     <pic:cNvPicPr/>
                   </pic:nvPicPr>
                   <pic:blipFill rotWithShape="1">
-                    <a:blip r:embed="rId26"/>
+                    <a:blip r:embed="rId31"/>
                     <a:srcRect r="23972"/>
                     <a:stretch>
                       <a:fillRect/>
@@ -3295,7 +3295,7 @@
                     <pic:cNvPicPr/>
                   </pic:nvPicPr>
                   <pic:blipFill>
-                    <a:blip r:embed="rId27"/>
+                    <a:blip r:embed="rId32"/>
                     <a:stretch>
                       <a:fillRect/>
                     </a:stretch>
@@ -3420,6 +3420,9 @@
     </w:p>
     <w:p>
       <w:r>
+        <w:rPr>
+          <w:noProof/>
+        </w:rPr>
         <w:drawing>
           <wp:inline distT="0" distB="0" distL="0" distR="0" wp14:anchorId="639892A3" wp14:editId="4D2908EF">
             <wp:extent cx="2205318" cy="1143000"/>
@@ -3436,7 +3439,7 @@
                     <pic:cNvPicPr/>
                   </pic:nvPicPr>
                   <pic:blipFill>
-                    <a:blip r:embed="rId28"/>
+                    <a:blip r:embed="rId33"/>
                     <a:stretch>
                       <a:fillRect/>
                     </a:stretch>
@@ -3629,6 +3632,9 @@
     </w:p>
     <w:p>
       <w:r>
+        <w:rPr>
+          <w:noProof/>
+        </w:rPr>
         <w:drawing>
           <wp:inline distT="0" distB="0" distL="0" distR="0" wp14:anchorId="3FC0B040" wp14:editId="5E36661C">
             <wp:extent cx="4172532" cy="1000265"/>
@@ -3645,7 +3651,7 @@
                     <pic:cNvPicPr/>
                   </pic:nvPicPr>
                   <pic:blipFill>
-                    <a:blip r:embed="rId29"/>
+                    <a:blip r:embed="rId34"/>
                     <a:stretch>
                       <a:fillRect/>
                     </a:stretch>
@@ -3674,6 +3680,9 @@
         <w:br/>
       </w:r>
       <w:r>
+        <w:rPr>
+          <w:noProof/>
+        </w:rPr>
         <w:drawing>
           <wp:inline distT="0" distB="0" distL="0" distR="0" wp14:anchorId="76A729B9" wp14:editId="5DC099D5">
             <wp:extent cx="5612130" cy="3156585"/>
@@ -3690,7 +3699,7 @@
                     <pic:cNvPicPr/>
                   </pic:nvPicPr>
                   <pic:blipFill>
-                    <a:blip r:embed="rId30"/>
+                    <a:blip r:embed="rId35"/>
                     <a:stretch>
                       <a:fillRect/>
                     </a:stretch>
@@ -3737,6 +3746,9 @@
     </w:p>
     <w:p>
       <w:r>
+        <w:rPr>
+          <w:noProof/>
+        </w:rPr>
         <w:drawing>
           <wp:inline distT="0" distB="0" distL="0" distR="0" wp14:anchorId="1F31B2C0" wp14:editId="50A3240D">
             <wp:extent cx="5391902" cy="523948"/>
@@ -3753,7 +3765,7 @@
                     <pic:cNvPicPr/>
                   </pic:nvPicPr>
                   <pic:blipFill>
-                    <a:blip r:embed="rId31"/>
+                    <a:blip r:embed="rId36"/>
                     <a:stretch>
                       <a:fillRect/>
                     </a:stretch>
@@ -3775,11 +3787,629 @@
       </w:r>
     </w:p>
     <w:p/>
+    <w:p>
+      <w:r>
+        <w:lastRenderedPageBreak/>
+        <w:t>Después vamos a buscar ese modelo que creamos y vamos a poner el siguiente código con su respectiva explicación comentada en el mismo código.</w:t>
+      </w:r>
+      <w:r>
+        <w:br/>
+      </w:r>
+      <w:r>
+        <w:drawing>
+          <wp:inline distT="0" distB="0" distL="0" distR="0" wp14:anchorId="621629FA" wp14:editId="0BC28595">
+            <wp:extent cx="5048251" cy="4781550"/>
+            <wp:effectExtent l="0" t="0" r="0" b="0"/>
+            <wp:docPr id="1610109706" name="Imagen 1" descr="Texto&#10;&#10;El contenido generado por IA puede ser incorrecto."/>
+            <wp:cNvGraphicFramePr>
+              <a:graphicFrameLocks xmlns:a="http://schemas.openxmlformats.org/drawingml/2006/main" noChangeAspect="1"/>
+            </wp:cNvGraphicFramePr>
+            <a:graphic xmlns:a="http://schemas.openxmlformats.org/drawingml/2006/main">
+              <a:graphicData uri="http://schemas.openxmlformats.org/drawingml/2006/picture">
+                <pic:pic xmlns:pic="http://schemas.openxmlformats.org/drawingml/2006/picture">
+                  <pic:nvPicPr>
+                    <pic:cNvPr id="1610109706" name="Imagen 1" descr="Texto&#10;&#10;El contenido generado por IA puede ser incorrecto."/>
+                    <pic:cNvPicPr/>
+                  </pic:nvPicPr>
+                  <pic:blipFill>
+                    <a:blip r:embed="rId37"/>
+                    <a:stretch>
+                      <a:fillRect/>
+                    </a:stretch>
+                  </pic:blipFill>
+                  <pic:spPr>
+                    <a:xfrm>
+                      <a:off x="0" y="0"/>
+                      <a:ext cx="5053053" cy="4786098"/>
+                    </a:xfrm>
+                    <a:prstGeom prst="rect">
+                      <a:avLst/>
+                    </a:prstGeom>
+                  </pic:spPr>
+                </pic:pic>
+              </a:graphicData>
+            </a:graphic>
+          </wp:inline>
+        </w:drawing>
+      </w:r>
+    </w:p>
+    <w:p>
+      <w:proofErr w:type="spellStart"/>
+      <w:r>
+        <w:t>Despues</w:t>
+      </w:r>
+      <w:proofErr w:type="spellEnd"/>
+      <w:r>
+        <w:t xml:space="preserve"> vamos a </w:t>
+      </w:r>
+      <w:proofErr w:type="spellStart"/>
+      <w:r>
+        <w:t>auth.php</w:t>
+      </w:r>
+      <w:proofErr w:type="spellEnd"/>
+      <w:r>
+        <w:t xml:space="preserve"> en </w:t>
+      </w:r>
+      <w:proofErr w:type="spellStart"/>
+      <w:r>
+        <w:t>config</w:t>
+      </w:r>
+      <w:proofErr w:type="spellEnd"/>
+      <w:r>
+        <w:t xml:space="preserve"> en nuestro proyecto</w:t>
+      </w:r>
+    </w:p>
+    <w:p>
+      <w:r>
+        <w:drawing>
+          <wp:inline distT="0" distB="0" distL="0" distR="0" wp14:anchorId="5BEC7E43" wp14:editId="22ABF8F5">
+            <wp:extent cx="762106" cy="485843"/>
+            <wp:effectExtent l="0" t="0" r="0" b="9525"/>
+            <wp:docPr id="557743512" name="Imagen 1" descr="Interfaz de usuario gráfica, Texto, Aplicación&#10;&#10;El contenido generado por IA puede ser incorrecto."/>
+            <wp:cNvGraphicFramePr>
+              <a:graphicFrameLocks xmlns:a="http://schemas.openxmlformats.org/drawingml/2006/main" noChangeAspect="1"/>
+            </wp:cNvGraphicFramePr>
+            <a:graphic xmlns:a="http://schemas.openxmlformats.org/drawingml/2006/main">
+              <a:graphicData uri="http://schemas.openxmlformats.org/drawingml/2006/picture">
+                <pic:pic xmlns:pic="http://schemas.openxmlformats.org/drawingml/2006/picture">
+                  <pic:nvPicPr>
+                    <pic:cNvPr id="557743512" name="Imagen 1" descr="Interfaz de usuario gráfica, Texto, Aplicación&#10;&#10;El contenido generado por IA puede ser incorrecto."/>
+                    <pic:cNvPicPr/>
+                  </pic:nvPicPr>
+                  <pic:blipFill>
+                    <a:blip r:embed="rId38"/>
+                    <a:stretch>
+                      <a:fillRect/>
+                    </a:stretch>
+                  </pic:blipFill>
+                  <pic:spPr>
+                    <a:xfrm>
+                      <a:off x="0" y="0"/>
+                      <a:ext cx="762106" cy="485843"/>
+                    </a:xfrm>
+                    <a:prstGeom prst="rect">
+                      <a:avLst/>
+                    </a:prstGeom>
+                  </pic:spPr>
+                </pic:pic>
+              </a:graphicData>
+            </a:graphic>
+          </wp:inline>
+        </w:drawing>
+      </w:r>
+    </w:p>
+    <w:p>
+      <w:r>
+        <w:t>Y vamos a configurar el “</w:t>
+      </w:r>
+      <w:proofErr w:type="spellStart"/>
+      <w:r>
+        <w:t>guards</w:t>
+      </w:r>
+      <w:proofErr w:type="spellEnd"/>
+      <w:r>
+        <w:t xml:space="preserve">” para poder manejar las autenticaciones en </w:t>
+      </w:r>
+      <w:proofErr w:type="spellStart"/>
+      <w:r>
+        <w:t>laravel</w:t>
+      </w:r>
+      <w:proofErr w:type="spellEnd"/>
+      <w:r>
+        <w:t xml:space="preserve"> y tambien los </w:t>
+      </w:r>
+      <w:proofErr w:type="spellStart"/>
+      <w:r>
+        <w:t>providers</w:t>
+      </w:r>
+      <w:proofErr w:type="spellEnd"/>
+      <w:r>
+        <w:t xml:space="preserve"> para poder hacer referencia a nuestra clase o modelo usuarios</w:t>
+      </w:r>
+    </w:p>
+    <w:p>
+      <w:r>
+        <w:lastRenderedPageBreak/>
+        <w:t xml:space="preserve">En la parte de </w:t>
+      </w:r>
+      <w:proofErr w:type="spellStart"/>
+      <w:r>
+        <w:t>Authenticacion</w:t>
+      </w:r>
+      <w:proofErr w:type="spellEnd"/>
+      <w:r>
+        <w:t xml:space="preserve"> </w:t>
+      </w:r>
+      <w:proofErr w:type="spellStart"/>
+      <w:r>
+        <w:t>Guards</w:t>
+      </w:r>
+      <w:proofErr w:type="spellEnd"/>
+      <w:r>
+        <w:t xml:space="preserve"> agregamos el siguiente código</w:t>
+      </w:r>
+      <w:r>
+        <w:t>:</w:t>
+      </w:r>
+      <w:r>
+        <w:br/>
+      </w:r>
+      <w:r>
+        <w:drawing>
+          <wp:inline distT="0" distB="0" distL="0" distR="0" wp14:anchorId="63EADC48" wp14:editId="7337FF80">
+            <wp:extent cx="4058216" cy="3734321"/>
+            <wp:effectExtent l="0" t="0" r="0" b="0"/>
+            <wp:docPr id="2021667669" name="Imagen 1" descr="Texto&#10;&#10;El contenido generado por IA puede ser incorrecto."/>
+            <wp:cNvGraphicFramePr>
+              <a:graphicFrameLocks xmlns:a="http://schemas.openxmlformats.org/drawingml/2006/main" noChangeAspect="1"/>
+            </wp:cNvGraphicFramePr>
+            <a:graphic xmlns:a="http://schemas.openxmlformats.org/drawingml/2006/main">
+              <a:graphicData uri="http://schemas.openxmlformats.org/drawingml/2006/picture">
+                <pic:pic xmlns:pic="http://schemas.openxmlformats.org/drawingml/2006/picture">
+                  <pic:nvPicPr>
+                    <pic:cNvPr id="2021667669" name="Imagen 1" descr="Texto&#10;&#10;El contenido generado por IA puede ser incorrecto."/>
+                    <pic:cNvPicPr/>
+                  </pic:nvPicPr>
+                  <pic:blipFill>
+                    <a:blip r:embed="rId39"/>
+                    <a:stretch>
+                      <a:fillRect/>
+                    </a:stretch>
+                  </pic:blipFill>
+                  <pic:spPr>
+                    <a:xfrm>
+                      <a:off x="0" y="0"/>
+                      <a:ext cx="4058216" cy="3734321"/>
+                    </a:xfrm>
+                    <a:prstGeom prst="rect">
+                      <a:avLst/>
+                    </a:prstGeom>
+                  </pic:spPr>
+                </pic:pic>
+              </a:graphicData>
+            </a:graphic>
+          </wp:inline>
+        </w:drawing>
+      </w:r>
+    </w:p>
+    <w:p>
+      <w:r>
+        <w:t>Y en la parte del código de “</w:t>
+      </w:r>
+      <w:proofErr w:type="spellStart"/>
+      <w:r>
+        <w:t>User</w:t>
+      </w:r>
+      <w:proofErr w:type="spellEnd"/>
+      <w:r>
+        <w:t xml:space="preserve"> </w:t>
+      </w:r>
+      <w:proofErr w:type="spellStart"/>
+      <w:r>
+        <w:t>Providers</w:t>
+      </w:r>
+      <w:proofErr w:type="spellEnd"/>
+      <w:r>
+        <w:t xml:space="preserve">” agregamos lo </w:t>
+      </w:r>
+      <w:proofErr w:type="gramStart"/>
+      <w:r>
+        <w:t>siguiente :</w:t>
+      </w:r>
+      <w:proofErr w:type="gramEnd"/>
+    </w:p>
+    <w:p>
+      <w:r>
+        <w:drawing>
+          <wp:inline distT="0" distB="0" distL="0" distR="0" wp14:anchorId="0A802455" wp14:editId="7C20817D">
+            <wp:extent cx="3648075" cy="3505178"/>
+            <wp:effectExtent l="0" t="0" r="0" b="635"/>
+            <wp:docPr id="889914820" name="Imagen 1" descr="Texto&#10;&#10;El contenido generado por IA puede ser incorrecto."/>
+            <wp:cNvGraphicFramePr>
+              <a:graphicFrameLocks xmlns:a="http://schemas.openxmlformats.org/drawingml/2006/main" noChangeAspect="1"/>
+            </wp:cNvGraphicFramePr>
+            <a:graphic xmlns:a="http://schemas.openxmlformats.org/drawingml/2006/main">
+              <a:graphicData uri="http://schemas.openxmlformats.org/drawingml/2006/picture">
+                <pic:pic xmlns:pic="http://schemas.openxmlformats.org/drawingml/2006/picture">
+                  <pic:nvPicPr>
+                    <pic:cNvPr id="889914820" name="Imagen 1" descr="Texto&#10;&#10;El contenido generado por IA puede ser incorrecto."/>
+                    <pic:cNvPicPr/>
+                  </pic:nvPicPr>
+                  <pic:blipFill>
+                    <a:blip r:embed="rId40"/>
+                    <a:stretch>
+                      <a:fillRect/>
+                    </a:stretch>
+                  </pic:blipFill>
+                  <pic:spPr>
+                    <a:xfrm>
+                      <a:off x="0" y="0"/>
+                      <a:ext cx="3652837" cy="3509754"/>
+                    </a:xfrm>
+                    <a:prstGeom prst="rect">
+                      <a:avLst/>
+                    </a:prstGeom>
+                  </pic:spPr>
+                </pic:pic>
+              </a:graphicData>
+            </a:graphic>
+          </wp:inline>
+        </w:drawing>
+      </w:r>
+    </w:p>
     <w:p/>
+    <w:p>
+      <w:r>
+        <w:lastRenderedPageBreak/>
+        <w:t xml:space="preserve">Ahora configuraremos el </w:t>
+      </w:r>
+      <w:proofErr w:type="spellStart"/>
+      <w:r>
+        <w:t>middlware</w:t>
+      </w:r>
+      <w:proofErr w:type="spellEnd"/>
+      <w:r>
+        <w:t xml:space="preserve"> para que pueda trabajar con el </w:t>
+      </w:r>
+      <w:proofErr w:type="spellStart"/>
+      <w:r>
+        <w:t>guard</w:t>
+      </w:r>
+      <w:proofErr w:type="spellEnd"/>
+      <w:r>
+        <w:t xml:space="preserve"> usuarios</w:t>
+      </w:r>
+    </w:p>
+    <w:p>
+      <w:r>
+        <w:t xml:space="preserve">En nuestro caso aun no estaba creado asi que vamos a la terminal y en nuestra carpeta </w:t>
+      </w:r>
+      <w:proofErr w:type="spellStart"/>
+      <w:r>
+        <w:t>backend</w:t>
+      </w:r>
+      <w:proofErr w:type="spellEnd"/>
+      <w:r>
+        <w:t xml:space="preserve"> ejecutamos lo siguiente</w:t>
+      </w:r>
+      <w:r>
+        <w:br/>
+      </w:r>
+      <w:r>
+        <w:drawing>
+          <wp:inline distT="0" distB="0" distL="0" distR="0" wp14:anchorId="63E11E39" wp14:editId="1F9D0EEC">
+            <wp:extent cx="5220429" cy="571580"/>
+            <wp:effectExtent l="0" t="0" r="0" b="0"/>
+            <wp:docPr id="663162071" name="Imagen 1" descr="Texto&#10;&#10;El contenido generado por IA puede ser incorrecto."/>
+            <wp:cNvGraphicFramePr>
+              <a:graphicFrameLocks xmlns:a="http://schemas.openxmlformats.org/drawingml/2006/main" noChangeAspect="1"/>
+            </wp:cNvGraphicFramePr>
+            <a:graphic xmlns:a="http://schemas.openxmlformats.org/drawingml/2006/main">
+              <a:graphicData uri="http://schemas.openxmlformats.org/drawingml/2006/picture">
+                <pic:pic xmlns:pic="http://schemas.openxmlformats.org/drawingml/2006/picture">
+                  <pic:nvPicPr>
+                    <pic:cNvPr id="663162071" name="Imagen 1" descr="Texto&#10;&#10;El contenido generado por IA puede ser incorrecto."/>
+                    <pic:cNvPicPr/>
+                  </pic:nvPicPr>
+                  <pic:blipFill>
+                    <a:blip r:embed="rId41"/>
+                    <a:stretch>
+                      <a:fillRect/>
+                    </a:stretch>
+                  </pic:blipFill>
+                  <pic:spPr>
+                    <a:xfrm>
+                      <a:off x="0" y="0"/>
+                      <a:ext cx="5220429" cy="571580"/>
+                    </a:xfrm>
+                    <a:prstGeom prst="rect">
+                      <a:avLst/>
+                    </a:prstGeom>
+                  </pic:spPr>
+                </pic:pic>
+              </a:graphicData>
+            </a:graphic>
+          </wp:inline>
+        </w:drawing>
+      </w:r>
+    </w:p>
+    <w:p>
+      <w:r>
+        <w:t>Esto generara un archivo en:</w:t>
+      </w:r>
+    </w:p>
+    <w:p>
+      <w:pPr>
+        <w:rPr>
+          <w:lang w:val="en-US"/>
+        </w:rPr>
+      </w:pPr>
+      <w:r>
+        <w:rPr>
+          <w:lang w:val="en-US"/>
+        </w:rPr>
+        <w:t>backend/</w:t>
+      </w:r>
+      <w:r>
+        <w:rPr>
+          <w:lang w:val="en-US"/>
+        </w:rPr>
+        <w:t>app/Http/Middleware</w:t>
+      </w:r>
+      <w:r>
+        <w:rPr>
+          <w:lang w:val="en-US"/>
+        </w:rPr>
+        <w:t>/</w:t>
+      </w:r>
+      <w:proofErr w:type="spellStart"/>
+      <w:r>
+        <w:rPr>
+          <w:lang w:val="en-US"/>
+        </w:rPr>
+        <w:t>Authenticate</w:t>
+      </w:r>
+      <w:r>
+        <w:rPr>
+          <w:lang w:val="en-US"/>
+        </w:rPr>
+        <w:t>.php</w:t>
+      </w:r>
+      <w:proofErr w:type="spellEnd"/>
+    </w:p>
+    <w:p>
+      <w:r>
+        <w:drawing>
+          <wp:inline distT="0" distB="0" distL="0" distR="0" wp14:anchorId="2FFEAB53" wp14:editId="798BCB0D">
+            <wp:extent cx="1771897" cy="1066949"/>
+            <wp:effectExtent l="0" t="0" r="0" b="0"/>
+            <wp:docPr id="478864184" name="Imagen 1" descr="Pantalla de un video juego&#10;&#10;El contenido generado por IA puede ser incorrecto."/>
+            <wp:cNvGraphicFramePr>
+              <a:graphicFrameLocks xmlns:a="http://schemas.openxmlformats.org/drawingml/2006/main" noChangeAspect="1"/>
+            </wp:cNvGraphicFramePr>
+            <a:graphic xmlns:a="http://schemas.openxmlformats.org/drawingml/2006/main">
+              <a:graphicData uri="http://schemas.openxmlformats.org/drawingml/2006/picture">
+                <pic:pic xmlns:pic="http://schemas.openxmlformats.org/drawingml/2006/picture">
+                  <pic:nvPicPr>
+                    <pic:cNvPr id="478864184" name="Imagen 1" descr="Pantalla de un video juego&#10;&#10;El contenido generado por IA puede ser incorrecto."/>
+                    <pic:cNvPicPr/>
+                  </pic:nvPicPr>
+                  <pic:blipFill>
+                    <a:blip r:embed="rId42"/>
+                    <a:stretch>
+                      <a:fillRect/>
+                    </a:stretch>
+                  </pic:blipFill>
+                  <pic:spPr>
+                    <a:xfrm>
+                      <a:off x="0" y="0"/>
+                      <a:ext cx="1771897" cy="1066949"/>
+                    </a:xfrm>
+                    <a:prstGeom prst="rect">
+                      <a:avLst/>
+                    </a:prstGeom>
+                  </pic:spPr>
+                </pic:pic>
+              </a:graphicData>
+            </a:graphic>
+          </wp:inline>
+        </w:drawing>
+      </w:r>
+    </w:p>
+    <w:p>
+      <w:r>
+        <w:t xml:space="preserve">El middleware en </w:t>
+      </w:r>
+      <w:proofErr w:type="spellStart"/>
+      <w:r>
+        <w:t>laravel</w:t>
+      </w:r>
+      <w:proofErr w:type="spellEnd"/>
+      <w:r>
+        <w:t xml:space="preserve"> es un filtro que se ejecuta antes o después de que una petición HTTP llegue a tu controlador. Por ejemplo:</w:t>
+      </w:r>
+    </w:p>
+    <w:p>
+      <w:pPr>
+        <w:pStyle w:val="Prrafodelista"/>
+        <w:numPr>
+          <w:ilvl w:val="0"/>
+          <w:numId w:val="21"/>
+        </w:numPr>
+      </w:pPr>
+      <w:r>
+        <w:t>Verificar si un usuario está autenticado.</w:t>
+      </w:r>
+    </w:p>
+    <w:p>
+      <w:pPr>
+        <w:pStyle w:val="Prrafodelista"/>
+        <w:numPr>
+          <w:ilvl w:val="0"/>
+          <w:numId w:val="21"/>
+        </w:numPr>
+      </w:pPr>
+      <w:r>
+        <w:t>Filtrar acceso según roles.</w:t>
+      </w:r>
+    </w:p>
+    <w:p>
+      <w:pPr>
+        <w:pStyle w:val="Prrafodelista"/>
+        <w:numPr>
+          <w:ilvl w:val="0"/>
+          <w:numId w:val="21"/>
+        </w:numPr>
+      </w:pPr>
+      <w:r>
+        <w:t>Registrar logs.</w:t>
+      </w:r>
+    </w:p>
+    <w:p>
+      <w:pPr>
+        <w:pStyle w:val="Prrafodelista"/>
+        <w:numPr>
+          <w:ilvl w:val="0"/>
+          <w:numId w:val="21"/>
+        </w:numPr>
+      </w:pPr>
+      <w:r>
+        <w:t xml:space="preserve">Modificar </w:t>
+      </w:r>
+      <w:proofErr w:type="spellStart"/>
+      <w:r>
+        <w:t>headers</w:t>
+      </w:r>
+      <w:proofErr w:type="spellEnd"/>
+      <w:r>
+        <w:t xml:space="preserve"> o la respuesta.</w:t>
+      </w:r>
+    </w:p>
     <w:p/>
+    <w:p>
+      <w:r>
+        <w:t>Ahora lo modificaremos</w:t>
+      </w:r>
+      <w:r>
+        <w:t xml:space="preserve"> de la siguiente manera:</w:t>
+      </w:r>
+    </w:p>
+    <w:p>
+      <w:r>
+        <w:drawing>
+          <wp:inline distT="0" distB="0" distL="0" distR="0" wp14:anchorId="1F9674FA" wp14:editId="5F7FDB2C">
+            <wp:extent cx="4591691" cy="2791215"/>
+            <wp:effectExtent l="0" t="0" r="0" b="9525"/>
+            <wp:docPr id="151182714" name="Imagen 1" descr="Texto&#10;&#10;El contenido generado por IA puede ser incorrecto."/>
+            <wp:cNvGraphicFramePr>
+              <a:graphicFrameLocks xmlns:a="http://schemas.openxmlformats.org/drawingml/2006/main" noChangeAspect="1"/>
+            </wp:cNvGraphicFramePr>
+            <a:graphic xmlns:a="http://schemas.openxmlformats.org/drawingml/2006/main">
+              <a:graphicData uri="http://schemas.openxmlformats.org/drawingml/2006/picture">
+                <pic:pic xmlns:pic="http://schemas.openxmlformats.org/drawingml/2006/picture">
+                  <pic:nvPicPr>
+                    <pic:cNvPr id="151182714" name="Imagen 1" descr="Texto&#10;&#10;El contenido generado por IA puede ser incorrecto."/>
+                    <pic:cNvPicPr/>
+                  </pic:nvPicPr>
+                  <pic:blipFill>
+                    <a:blip r:embed="rId43"/>
+                    <a:stretch>
+                      <a:fillRect/>
+                    </a:stretch>
+                  </pic:blipFill>
+                  <pic:spPr>
+                    <a:xfrm>
+                      <a:off x="0" y="0"/>
+                      <a:ext cx="4591691" cy="2791215"/>
+                    </a:xfrm>
+                    <a:prstGeom prst="rect">
+                      <a:avLst/>
+                    </a:prstGeom>
+                  </pic:spPr>
+                </pic:pic>
+              </a:graphicData>
+            </a:graphic>
+          </wp:inline>
+        </w:drawing>
+      </w:r>
+    </w:p>
     <w:p/>
-    <w:p/>
-    <w:p/>
+    <w:p>
+      <w:r>
+        <w:lastRenderedPageBreak/>
+        <w:t xml:space="preserve">Ahora vamos al archivo </w:t>
+      </w:r>
+      <w:proofErr w:type="spellStart"/>
+      <w:r>
+        <w:t>web.php</w:t>
+      </w:r>
+      <w:proofErr w:type="spellEnd"/>
+      <w:r>
+        <w:t xml:space="preserve"> que esta en la carpeta </w:t>
+      </w:r>
+      <w:proofErr w:type="spellStart"/>
+      <w:r>
+        <w:t>routes</w:t>
+      </w:r>
+      <w:proofErr w:type="spellEnd"/>
+      <w:r>
+        <w:t xml:space="preserve"> y agregamos el siguiente código: </w:t>
+      </w:r>
+    </w:p>
+    <w:p>
+      <w:r>
+        <w:drawing>
+          <wp:inline distT="0" distB="0" distL="0" distR="0" wp14:anchorId="437B29EE" wp14:editId="3FE93492">
+            <wp:extent cx="5612130" cy="3052445"/>
+            <wp:effectExtent l="0" t="0" r="7620" b="0"/>
+            <wp:docPr id="127699049" name="Imagen 1" descr="Texto&#10;&#10;El contenido generado por IA puede ser incorrecto."/>
+            <wp:cNvGraphicFramePr>
+              <a:graphicFrameLocks xmlns:a="http://schemas.openxmlformats.org/drawingml/2006/main" noChangeAspect="1"/>
+            </wp:cNvGraphicFramePr>
+            <a:graphic xmlns:a="http://schemas.openxmlformats.org/drawingml/2006/main">
+              <a:graphicData uri="http://schemas.openxmlformats.org/drawingml/2006/picture">
+                <pic:pic xmlns:pic="http://schemas.openxmlformats.org/drawingml/2006/picture">
+                  <pic:nvPicPr>
+                    <pic:cNvPr id="127699049" name="Imagen 1" descr="Texto&#10;&#10;El contenido generado por IA puede ser incorrecto."/>
+                    <pic:cNvPicPr/>
+                  </pic:nvPicPr>
+                  <pic:blipFill>
+                    <a:blip r:embed="rId44"/>
+                    <a:stretch>
+                      <a:fillRect/>
+                    </a:stretch>
+                  </pic:blipFill>
+                  <pic:spPr>
+                    <a:xfrm>
+                      <a:off x="0" y="0"/>
+                      <a:ext cx="5612130" cy="3052445"/>
+                    </a:xfrm>
+                    <a:prstGeom prst="rect">
+                      <a:avLst/>
+                    </a:prstGeom>
+                  </pic:spPr>
+                </pic:pic>
+              </a:graphicData>
+            </a:graphic>
+          </wp:inline>
+        </w:drawing>
+      </w:r>
+    </w:p>
+    <w:p>
+      <w:r>
+        <w:t xml:space="preserve">Nota. Aquí aun no creamos el </w:t>
+      </w:r>
+      <w:proofErr w:type="spellStart"/>
+      <w:proofErr w:type="gramStart"/>
+      <w:r>
+        <w:t>LoginController</w:t>
+      </w:r>
+      <w:proofErr w:type="spellEnd"/>
+      <w:proofErr w:type="gramEnd"/>
+      <w:r>
+        <w:t xml:space="preserve"> pero igual lo agregamos para crearlo después.</w:t>
+      </w:r>
+    </w:p>
     <w:p>
       <w:pPr>
         <w:jc w:val="center"/>
@@ -3793,7 +4423,6 @@
           <w:b/>
           <w:bCs/>
         </w:rPr>
-        <w:lastRenderedPageBreak/>
         <w:t>Git y GitHub</w:t>
       </w:r>
     </w:p>
@@ -3905,6 +4534,7 @@
           <w:b/>
           <w:bCs/>
         </w:rPr>
+        <w:lastRenderedPageBreak/>
         <w:t>Inicializar el repositorio</w:t>
       </w:r>
       <w:r>
@@ -4215,7 +4845,6 @@
     </w:p>
     <w:p>
       <w:r>
-        <w:lastRenderedPageBreak/>
         <w:t>Además de todas estas funciones, Git también me ayudó a mantener un flujo de trabajo más organizado y profesional. Cada cambio quedó documentado y justificado en el historial, lo cual facilita el mantenimiento del código y la comprensión del mismo a futuro.</w:t>
       </w:r>
     </w:p>
@@ -4237,6 +4866,9 @@
         <w:br/>
       </w:r>
       <w:r>
+        <w:rPr>
+          <w:noProof/>
+        </w:rPr>
         <w:drawing>
           <wp:inline distT="0" distB="0" distL="0" distR="0" wp14:anchorId="61E2D138" wp14:editId="6FE0A6EC">
             <wp:extent cx="5612130" cy="1445895"/>
@@ -4253,7 +4885,7 @@
                     <pic:cNvPicPr/>
                   </pic:nvPicPr>
                   <pic:blipFill>
-                    <a:blip r:embed="rId32"/>
+                    <a:blip r:embed="rId45"/>
                     <a:stretch>
                       <a:fillRect/>
                     </a:stretch>
@@ -4274,6 +4906,68 @@
         </w:drawing>
       </w:r>
     </w:p>
+    <w:p>
+      <w:r>
+        <w:t xml:space="preserve">Con </w:t>
+      </w:r>
+      <w:proofErr w:type="spellStart"/>
+      <w:r>
+        <w:t>git</w:t>
+      </w:r>
+      <w:proofErr w:type="spellEnd"/>
+      <w:r>
+        <w:t xml:space="preserve"> </w:t>
+      </w:r>
+      <w:proofErr w:type="spellStart"/>
+      <w:r>
+        <w:t>branch</w:t>
+      </w:r>
+      <w:proofErr w:type="spellEnd"/>
+      <w:r>
+        <w:t xml:space="preserve"> cambiamos de rama a la que usaremos de prueba </w:t>
+      </w:r>
+    </w:p>
+    <w:p>
+      <w:r>
+        <w:lastRenderedPageBreak/>
+        <w:drawing>
+          <wp:inline distT="0" distB="0" distL="0" distR="0" wp14:anchorId="5BA2DE85" wp14:editId="2683056E">
+            <wp:extent cx="5430008" cy="743054"/>
+            <wp:effectExtent l="0" t="0" r="0" b="0"/>
+            <wp:docPr id="280999699" name="Imagen 1" descr="Texto&#10;&#10;El contenido generado por IA puede ser incorrecto."/>
+            <wp:cNvGraphicFramePr>
+              <a:graphicFrameLocks xmlns:a="http://schemas.openxmlformats.org/drawingml/2006/main" noChangeAspect="1"/>
+            </wp:cNvGraphicFramePr>
+            <a:graphic xmlns:a="http://schemas.openxmlformats.org/drawingml/2006/main">
+              <a:graphicData uri="http://schemas.openxmlformats.org/drawingml/2006/picture">
+                <pic:pic xmlns:pic="http://schemas.openxmlformats.org/drawingml/2006/picture">
+                  <pic:nvPicPr>
+                    <pic:cNvPr id="280999699" name="Imagen 1" descr="Texto&#10;&#10;El contenido generado por IA puede ser incorrecto."/>
+                    <pic:cNvPicPr/>
+                  </pic:nvPicPr>
+                  <pic:blipFill>
+                    <a:blip r:embed="rId46"/>
+                    <a:stretch>
+                      <a:fillRect/>
+                    </a:stretch>
+                  </pic:blipFill>
+                  <pic:spPr>
+                    <a:xfrm>
+                      <a:off x="0" y="0"/>
+                      <a:ext cx="5430008" cy="743054"/>
+                    </a:xfrm>
+                    <a:prstGeom prst="rect">
+                      <a:avLst/>
+                    </a:prstGeom>
+                  </pic:spPr>
+                </pic:pic>
+              </a:graphicData>
+            </a:graphic>
+          </wp:inline>
+        </w:drawing>
+      </w:r>
+    </w:p>
+    <w:p/>
     <w:sectPr>
       <w:pgSz w:w="12240" w:h="15840"/>
       <w:pgMar w:top="1417" w:right="1701" w:bottom="1417" w:left="1701" w:header="708" w:footer="708" w:gutter="0"/>
@@ -4284,6 +4978,56 @@
 </w:document>
 </file>
 
+<file path=word/endnotes.xml><?xml version="1.0" encoding="utf-8"?>
+<w:endnotes xmlns:wpc="http://schemas.microsoft.com/office/word/2010/wordprocessingCanvas" xmlns:cx="http://schemas.microsoft.com/office/drawing/2014/chartex" xmlns:cx1="http://schemas.microsoft.com/office/drawing/2015/9/8/chartex" xmlns:cx2="http://schemas.microsoft.com/office/drawing/2015/10/21/chartex" xmlns:cx3="http://schemas.microsoft.com/office/drawing/2016/5/9/chartex" xmlns:cx4="http://schemas.microsoft.com/office/drawing/2016/5/10/chartex" xmlns:cx5="http://schemas.microsoft.com/office/drawing/2016/5/11/chartex" xmlns:cx6="http://schemas.microsoft.com/office/drawing/2016/5/12/chartex" xmlns:cx7="http://schemas.microsoft.com/office/drawing/2016/5/13/chartex" xmlns:cx8="http://schemas.microsoft.com/office/drawing/2016/5/14/chartex" xmlns:mc="http://schemas.openxmlformats.org/markup-compatibility/2006" xmlns:aink="http://schemas.microsoft.com/office/drawing/2016/ink" xmlns:am3d="http://schemas.microsoft.com/office/drawing/2017/model3d" xmlns:o="urn:schemas-microsoft-com:office:office" xmlns:oel="http://schemas.microsoft.com/office/2019/extlst" xmlns:r="http://schemas.openxmlformats.org/officeDocument/2006/relationships" xmlns:m="http://schemas.openxmlformats.org/officeDocument/2006/math" xmlns:v="urn:schemas-microsoft-com:vml" xmlns:wp14="http://schemas.microsoft.com/office/word/2010/wordprocessingDrawing" xmlns:wp="http://schemas.openxmlformats.org/drawingml/2006/wordprocessingDrawing" xmlns:w10="urn:schemas-microsoft-com:office:word" xmlns:w="http://schemas.openxmlformats.org/wordprocessingml/2006/main" xmlns:w14="http://schemas.microsoft.com/office/word/2010/wordml" xmlns:w15="http://schemas.microsoft.com/office/word/2012/wordml" xmlns:w16cex="http://schemas.microsoft.com/office/word/2018/wordml/cex" xmlns:w16cid="http://schemas.microsoft.com/office/word/2016/wordml/cid" xmlns:w16="http://schemas.microsoft.com/office/word/2018/wordml" xmlns:w16du="http://schemas.microsoft.com/office/word/2023/wordml/word16du" xmlns:w16sdtdh="http://schemas.microsoft.com/office/word/2020/wordml/sdtdatahash" xmlns:w16sdtfl="http://schemas.microsoft.com/office/word/2024/wordml/sdtformatlock" xmlns:w16se="http://schemas.microsoft.com/office/word/2015/wordml/symex" xmlns:wpg="http://schemas.microsoft.com/office/word/2010/wordprocessingGroup" xmlns:wpi="http://schemas.microsoft.com/office/word/2010/wordprocessingInk" xmlns:wne="http://schemas.microsoft.com/office/word/2006/wordml" xmlns:wps="http://schemas.microsoft.com/office/word/2010/wordprocessingShape" mc:Ignorable="w14 w15 w16se w16cid w16 w16cex w16sdtdh w16sdtfl w16du wp14">
+  <w:endnote w:type="separator" w:id="-1">
+    <w:p>
+      <w:pPr>
+        <w:spacing w:after="0" w:line="240" w:lineRule="auto"/>
+      </w:pPr>
+      <w:r>
+        <w:separator/>
+      </w:r>
+    </w:p>
+  </w:endnote>
+  <w:endnote w:type="continuationSeparator" w:id="0">
+    <w:p>
+      <w:pPr>
+        <w:spacing w:after="0" w:line="240" w:lineRule="auto"/>
+      </w:pPr>
+      <w:r>
+        <w:continuationSeparator/>
+      </w:r>
+    </w:p>
+  </w:endnote>
+</w:endnotes>
+</file>
+
+<file path=word/footnotes.xml><?xml version="1.0" encoding="utf-8"?>
+<w:footnotes xmlns:wpc="http://schemas.microsoft.com/office/word/2010/wordprocessingCanvas" xmlns:cx="http://schemas.microsoft.com/office/drawing/2014/chartex" xmlns:cx1="http://schemas.microsoft.com/office/drawing/2015/9/8/chartex" xmlns:cx2="http://schemas.microsoft.com/office/drawing/2015/10/21/chartex" xmlns:cx3="http://schemas.microsoft.com/office/drawing/2016/5/9/chartex" xmlns:cx4="http://schemas.microsoft.com/office/drawing/2016/5/10/chartex" xmlns:cx5="http://schemas.microsoft.com/office/drawing/2016/5/11/chartex" xmlns:cx6="http://schemas.microsoft.com/office/drawing/2016/5/12/chartex" xmlns:cx7="http://schemas.microsoft.com/office/drawing/2016/5/13/chartex" xmlns:cx8="http://schemas.microsoft.com/office/drawing/2016/5/14/chartex" xmlns:mc="http://schemas.openxmlformats.org/markup-compatibility/2006" xmlns:aink="http://schemas.microsoft.com/office/drawing/2016/ink" xmlns:am3d="http://schemas.microsoft.com/office/drawing/2017/model3d" xmlns:o="urn:schemas-microsoft-com:office:office" xmlns:oel="http://schemas.microsoft.com/office/2019/extlst" xmlns:r="http://schemas.openxmlformats.org/officeDocument/2006/relationships" xmlns:m="http://schemas.openxmlformats.org/officeDocument/2006/math" xmlns:v="urn:schemas-microsoft-com:vml" xmlns:wp14="http://schemas.microsoft.com/office/word/2010/wordprocessingDrawing" xmlns:wp="http://schemas.openxmlformats.org/drawingml/2006/wordprocessingDrawing" xmlns:w10="urn:schemas-microsoft-com:office:word" xmlns:w="http://schemas.openxmlformats.org/wordprocessingml/2006/main" xmlns:w14="http://schemas.microsoft.com/office/word/2010/wordml" xmlns:w15="http://schemas.microsoft.com/office/word/2012/wordml" xmlns:w16cex="http://schemas.microsoft.com/office/word/2018/wordml/cex" xmlns:w16cid="http://schemas.microsoft.com/office/word/2016/wordml/cid" xmlns:w16="http://schemas.microsoft.com/office/word/2018/wordml" xmlns:w16du="http://schemas.microsoft.com/office/word/2023/wordml/word16du" xmlns:w16sdtdh="http://schemas.microsoft.com/office/word/2020/wordml/sdtdatahash" xmlns:w16sdtfl="http://schemas.microsoft.com/office/word/2024/wordml/sdtformatlock" xmlns:w16se="http://schemas.microsoft.com/office/word/2015/wordml/symex" xmlns:wpg="http://schemas.microsoft.com/office/word/2010/wordprocessingGroup" xmlns:wpi="http://schemas.microsoft.com/office/word/2010/wordprocessingInk" xmlns:wne="http://schemas.microsoft.com/office/word/2006/wordml" xmlns:wps="http://schemas.microsoft.com/office/word/2010/wordprocessingShape" mc:Ignorable="w14 w15 w16se w16cid w16 w16cex w16sdtdh w16sdtfl w16du wp14">
+  <w:footnote w:type="separator" w:id="-1">
+    <w:p>
+      <w:pPr>
+        <w:spacing w:after="0" w:line="240" w:lineRule="auto"/>
+      </w:pPr>
+      <w:r>
+        <w:separator/>
+      </w:r>
+    </w:p>
+  </w:footnote>
+  <w:footnote w:type="continuationSeparator" w:id="0">
+    <w:p>
+      <w:pPr>
+        <w:spacing w:after="0" w:line="240" w:lineRule="auto"/>
+      </w:pPr>
+      <w:r>
+        <w:continuationSeparator/>
+      </w:r>
+    </w:p>
+  </w:footnote>
+</w:footnotes>
+</file>
+
 <file path=word/numbering.xml><?xml version="1.0" encoding="utf-8"?>
 <w:numbering xmlns:wpc="http://schemas.microsoft.com/office/word/2010/wordprocessingCanvas" xmlns:cx="http://schemas.microsoft.com/office/drawing/2014/chartex" xmlns:cx1="http://schemas.microsoft.com/office/drawing/2015/9/8/chartex" xmlns:cx2="http://schemas.microsoft.com/office/drawing/2015/10/21/chartex" xmlns:cx3="http://schemas.microsoft.com/office/drawing/2016/5/9/chartex" xmlns:cx4="http://schemas.microsoft.com/office/drawing/2016/5/10/chartex" xmlns:cx5="http://schemas.microsoft.com/office/drawing/2016/5/11/chartex" xmlns:cx6="http://schemas.microsoft.com/office/drawing/2016/5/12/chartex" xmlns:cx7="http://schemas.microsoft.com/office/drawing/2016/5/13/chartex" xmlns:cx8="http://schemas.microsoft.com/office/drawing/2016/5/14/chartex" xmlns:mc="http://schemas.openxmlformats.org/markup-compatibility/2006" xmlns:aink="http://schemas.microsoft.com/office/drawing/2016/ink" xmlns:am3d="http://schemas.microsoft.com/office/drawing/2017/model3d" xmlns:o="urn:schemas-microsoft-com:office:office" xmlns:oel="http://schemas.microsoft.com/office/2019/extlst" xmlns:r="http://schemas.openxmlformats.org/officeDocument/2006/relationships" xmlns:m="http://schemas.openxmlformats.org/officeDocument/2006/math" xmlns:v="urn:schemas-microsoft-com:vml" xmlns:wp14="http://schemas.microsoft.com/office/word/2010/wordprocessingDrawing" xmlns:wp="http://schemas.openxmlformats.org/drawingml/2006/wordprocessingDrawing" xmlns:w10="urn:schemas-microsoft-com:office:word" xmlns:w="http://schemas.openxmlformats.org/wordprocessingml/2006/main" xmlns:w14="http://schemas.microsoft.com/office/word/2010/wordml" xmlns:w15="http://schemas.microsoft.com/office/word/2012/wordml" xmlns:w16cex="http://schemas.microsoft.com/office/word/2018/wordml/cex" xmlns:w16cid="http://schemas.microsoft.com/office/word/2016/wordml/cid" xmlns:w16="http://schemas.microsoft.com/office/word/2018/wordml" xmlns:w16du="http://schemas.microsoft.com/office/word/2023/wordml/word16du" xmlns:w16sdtdh="http://schemas.microsoft.com/office/word/2020/wordml/sdtdatahash" xmlns:w16sdtfl="http://schemas.microsoft.com/office/word/2024/wordml/sdtformatlock" xmlns:w16se="http://schemas.microsoft.com/office/word/2015/wordml/symex" xmlns:wpg="http://schemas.microsoft.com/office/word/2010/wordprocessingGroup" xmlns:wpi="http://schemas.microsoft.com/office/word/2010/wordprocessingInk" xmlns:wne="http://schemas.microsoft.com/office/word/2006/wordml" xmlns:wps="http://schemas.microsoft.com/office/word/2010/wordprocessingShape" mc:Ignorable="w14 w15 w16se w16cid w16 w16cex w16sdtdh w16sdtfl w16du wp14">
   <w:abstractNum w:abstractNumId="0" w15:restartNumberingAfterBreak="0">
@@ -5195,6 +5939,119 @@
     </w:lvl>
   </w:abstractNum>
   <w:abstractNum w:abstractNumId="8" w15:restartNumberingAfterBreak="0">
+    <w:nsid w:val="3AC015D9"/>
+    <w:multiLevelType w:val="hybridMultilevel"/>
+    <w:tmpl w:val="A8648FE2"/>
+    <w:lvl w:ilvl="0" w:tplc="080A0001">
+      <w:start w:val="1"/>
+      <w:numFmt w:val="bullet"/>
+      <w:lvlText w:val=""/>
+      <w:lvlJc w:val="left"/>
+      <w:pPr>
+        <w:ind w:left="720" w:hanging="360"/>
+      </w:pPr>
+      <w:rPr>
+        <w:rFonts w:ascii="Symbol" w:hAnsi="Symbol" w:hint="default"/>
+      </w:rPr>
+    </w:lvl>
+    <w:lvl w:ilvl="1" w:tplc="080A0003" w:tentative="1">
+      <w:start w:val="1"/>
+      <w:numFmt w:val="bullet"/>
+      <w:lvlText w:val="o"/>
+      <w:lvlJc w:val="left"/>
+      <w:pPr>
+        <w:ind w:left="1440" w:hanging="360"/>
+      </w:pPr>
+      <w:rPr>
+        <w:rFonts w:ascii="Courier New" w:hAnsi="Courier New" w:cs="Courier New" w:hint="default"/>
+      </w:rPr>
+    </w:lvl>
+    <w:lvl w:ilvl="2" w:tplc="080A0005" w:tentative="1">
+      <w:start w:val="1"/>
+      <w:numFmt w:val="bullet"/>
+      <w:lvlText w:val=""/>
+      <w:lvlJc w:val="left"/>
+      <w:pPr>
+        <w:ind w:left="2160" w:hanging="360"/>
+      </w:pPr>
+      <w:rPr>
+        <w:rFonts w:ascii="Wingdings" w:hAnsi="Wingdings" w:hint="default"/>
+      </w:rPr>
+    </w:lvl>
+    <w:lvl w:ilvl="3" w:tplc="080A0001" w:tentative="1">
+      <w:start w:val="1"/>
+      <w:numFmt w:val="bullet"/>
+      <w:lvlText w:val=""/>
+      <w:lvlJc w:val="left"/>
+      <w:pPr>
+        <w:ind w:left="2880" w:hanging="360"/>
+      </w:pPr>
+      <w:rPr>
+        <w:rFonts w:ascii="Symbol" w:hAnsi="Symbol" w:hint="default"/>
+      </w:rPr>
+    </w:lvl>
+    <w:lvl w:ilvl="4" w:tplc="080A0003" w:tentative="1">
+      <w:start w:val="1"/>
+      <w:numFmt w:val="bullet"/>
+      <w:lvlText w:val="o"/>
+      <w:lvlJc w:val="left"/>
+      <w:pPr>
+        <w:ind w:left="3600" w:hanging="360"/>
+      </w:pPr>
+      <w:rPr>
+        <w:rFonts w:ascii="Courier New" w:hAnsi="Courier New" w:cs="Courier New" w:hint="default"/>
+      </w:rPr>
+    </w:lvl>
+    <w:lvl w:ilvl="5" w:tplc="080A0005" w:tentative="1">
+      <w:start w:val="1"/>
+      <w:numFmt w:val="bullet"/>
+      <w:lvlText w:val=""/>
+      <w:lvlJc w:val="left"/>
+      <w:pPr>
+        <w:ind w:left="4320" w:hanging="360"/>
+      </w:pPr>
+      <w:rPr>
+        <w:rFonts w:ascii="Wingdings" w:hAnsi="Wingdings" w:hint="default"/>
+      </w:rPr>
+    </w:lvl>
+    <w:lvl w:ilvl="6" w:tplc="080A0001" w:tentative="1">
+      <w:start w:val="1"/>
+      <w:numFmt w:val="bullet"/>
+      <w:lvlText w:val=""/>
+      <w:lvlJc w:val="left"/>
+      <w:pPr>
+        <w:ind w:left="5040" w:hanging="360"/>
+      </w:pPr>
+      <w:rPr>
+        <w:rFonts w:ascii="Symbol" w:hAnsi="Symbol" w:hint="default"/>
+      </w:rPr>
+    </w:lvl>
+    <w:lvl w:ilvl="7" w:tplc="080A0003" w:tentative="1">
+      <w:start w:val="1"/>
+      <w:numFmt w:val="bullet"/>
+      <w:lvlText w:val="o"/>
+      <w:lvlJc w:val="left"/>
+      <w:pPr>
+        <w:ind w:left="5760" w:hanging="360"/>
+      </w:pPr>
+      <w:rPr>
+        <w:rFonts w:ascii="Courier New" w:hAnsi="Courier New" w:cs="Courier New" w:hint="default"/>
+      </w:rPr>
+    </w:lvl>
+    <w:lvl w:ilvl="8" w:tplc="080A0005" w:tentative="1">
+      <w:start w:val="1"/>
+      <w:numFmt w:val="bullet"/>
+      <w:lvlText w:val=""/>
+      <w:lvlJc w:val="left"/>
+      <w:pPr>
+        <w:ind w:left="6480" w:hanging="360"/>
+      </w:pPr>
+      <w:rPr>
+        <w:rFonts w:ascii="Wingdings" w:hAnsi="Wingdings" w:hint="default"/>
+      </w:rPr>
+    </w:lvl>
+  </w:abstractNum>
+  <w:abstractNum w:abstractNumId="9" w15:restartNumberingAfterBreak="0">
     <w:nsid w:val="3E1F7736"/>
     <w:multiLevelType w:val="hybridMultilevel"/>
     <w:tmpl w:val="613A817E"/>
@@ -5307,7 +6164,7 @@
       </w:rPr>
     </w:lvl>
   </w:abstractNum>
-  <w:abstractNum w:abstractNumId="9" w15:restartNumberingAfterBreak="0">
+  <w:abstractNum w:abstractNumId="10" w15:restartNumberingAfterBreak="0">
     <w:nsid w:val="47595965"/>
     <w:multiLevelType w:val="multilevel"/>
     <w:tmpl w:val="9EACC5E2"/>
@@ -5456,7 +6313,7 @@
       </w:rPr>
     </w:lvl>
   </w:abstractNum>
-  <w:abstractNum w:abstractNumId="10" w15:restartNumberingAfterBreak="0">
+  <w:abstractNum w:abstractNumId="11" w15:restartNumberingAfterBreak="0">
     <w:nsid w:val="4C744096"/>
     <w:multiLevelType w:val="multilevel"/>
     <w:tmpl w:val="016E52C8"/>
@@ -5569,7 +6426,7 @@
       </w:pPr>
     </w:lvl>
   </w:abstractNum>
-  <w:abstractNum w:abstractNumId="11" w15:restartNumberingAfterBreak="0">
+  <w:abstractNum w:abstractNumId="12" w15:restartNumberingAfterBreak="0">
     <w:nsid w:val="4C9D6B20"/>
     <w:multiLevelType w:val="multilevel"/>
     <w:tmpl w:val="1134712C"/>
@@ -5718,7 +6575,7 @@
       </w:rPr>
     </w:lvl>
   </w:abstractNum>
-  <w:abstractNum w:abstractNumId="12" w15:restartNumberingAfterBreak="0">
+  <w:abstractNum w:abstractNumId="13" w15:restartNumberingAfterBreak="0">
     <w:nsid w:val="508537D7"/>
     <w:multiLevelType w:val="hybridMultilevel"/>
     <w:tmpl w:val="C032E2D0"/>
@@ -5831,7 +6688,7 @@
       </w:rPr>
     </w:lvl>
   </w:abstractNum>
-  <w:abstractNum w:abstractNumId="13" w15:restartNumberingAfterBreak="0">
+  <w:abstractNum w:abstractNumId="14" w15:restartNumberingAfterBreak="0">
     <w:nsid w:val="5B0B0A9A"/>
     <w:multiLevelType w:val="hybridMultilevel"/>
     <w:tmpl w:val="E2D460A4"/>
@@ -5944,7 +6801,7 @@
       </w:rPr>
     </w:lvl>
   </w:abstractNum>
-  <w:abstractNum w:abstractNumId="14" w15:restartNumberingAfterBreak="0">
+  <w:abstractNum w:abstractNumId="15" w15:restartNumberingAfterBreak="0">
     <w:nsid w:val="5CD75C62"/>
     <w:multiLevelType w:val="hybridMultilevel"/>
     <w:tmpl w:val="CC601134"/>
@@ -6057,7 +6914,7 @@
       </w:rPr>
     </w:lvl>
   </w:abstractNum>
-  <w:abstractNum w:abstractNumId="15" w15:restartNumberingAfterBreak="0">
+  <w:abstractNum w:abstractNumId="16" w15:restartNumberingAfterBreak="0">
     <w:nsid w:val="60A97DA5"/>
     <w:multiLevelType w:val="multilevel"/>
     <w:tmpl w:val="FF96C2E6"/>
@@ -6206,7 +7063,7 @@
       </w:rPr>
     </w:lvl>
   </w:abstractNum>
-  <w:abstractNum w:abstractNumId="16" w15:restartNumberingAfterBreak="0">
+  <w:abstractNum w:abstractNumId="17" w15:restartNumberingAfterBreak="0">
     <w:nsid w:val="6D383FD4"/>
     <w:multiLevelType w:val="hybridMultilevel"/>
     <w:tmpl w:val="F1F25366"/>
@@ -6292,7 +7149,7 @@
       </w:pPr>
     </w:lvl>
   </w:abstractNum>
-  <w:abstractNum w:abstractNumId="17" w15:restartNumberingAfterBreak="0">
+  <w:abstractNum w:abstractNumId="18" w15:restartNumberingAfterBreak="0">
     <w:nsid w:val="7538250A"/>
     <w:multiLevelType w:val="hybridMultilevel"/>
     <w:tmpl w:val="6E2C21F4"/>
@@ -6405,7 +7262,7 @@
       </w:rPr>
     </w:lvl>
   </w:abstractNum>
-  <w:abstractNum w:abstractNumId="18" w15:restartNumberingAfterBreak="0">
+  <w:abstractNum w:abstractNumId="19" w15:restartNumberingAfterBreak="0">
     <w:nsid w:val="77542523"/>
     <w:multiLevelType w:val="hybridMultilevel"/>
     <w:tmpl w:val="D5E438EC"/>
@@ -6518,7 +7375,7 @@
       </w:rPr>
     </w:lvl>
   </w:abstractNum>
-  <w:abstractNum w:abstractNumId="19" w15:restartNumberingAfterBreak="0">
+  <w:abstractNum w:abstractNumId="20" w15:restartNumberingAfterBreak="0">
     <w:nsid w:val="797A0F64"/>
     <w:multiLevelType w:val="multilevel"/>
     <w:tmpl w:val="5FF49890"/>
@@ -6671,13 +7528,13 @@
     <w:abstractNumId w:val="6"/>
   </w:num>
   <w:num w:numId="2" w16cid:durableId="1505051781">
-    <w:abstractNumId w:val="16"/>
+    <w:abstractNumId w:val="17"/>
   </w:num>
   <w:num w:numId="3" w16cid:durableId="1952202405">
-    <w:abstractNumId w:val="17"/>
+    <w:abstractNumId w:val="18"/>
   </w:num>
   <w:num w:numId="4" w16cid:durableId="1810124507">
-    <w:abstractNumId w:val="14"/>
+    <w:abstractNumId w:val="15"/>
   </w:num>
   <w:num w:numId="5" w16cid:durableId="888340849">
     <w:abstractNumId w:val="3"/>
@@ -6686,46 +7543,49 @@
     <w:abstractNumId w:val="5"/>
   </w:num>
   <w:num w:numId="7" w16cid:durableId="1004166915">
-    <w:abstractNumId w:val="12"/>
+    <w:abstractNumId w:val="13"/>
   </w:num>
   <w:num w:numId="8" w16cid:durableId="986713092">
     <w:abstractNumId w:val="4"/>
   </w:num>
   <w:num w:numId="9" w16cid:durableId="1428043819">
-    <w:abstractNumId w:val="18"/>
+    <w:abstractNumId w:val="19"/>
   </w:num>
   <w:num w:numId="10" w16cid:durableId="562300521">
     <w:abstractNumId w:val="7"/>
   </w:num>
   <w:num w:numId="11" w16cid:durableId="911424917">
-    <w:abstractNumId w:val="19"/>
+    <w:abstractNumId w:val="20"/>
   </w:num>
   <w:num w:numId="12" w16cid:durableId="2114086753">
     <w:abstractNumId w:val="2"/>
   </w:num>
   <w:num w:numId="13" w16cid:durableId="494347356">
-    <w:abstractNumId w:val="11"/>
+    <w:abstractNumId w:val="12"/>
   </w:num>
   <w:num w:numId="14" w16cid:durableId="729306763">
     <w:abstractNumId w:val="0"/>
   </w:num>
   <w:num w:numId="15" w16cid:durableId="1197163561">
-    <w:abstractNumId w:val="15"/>
+    <w:abstractNumId w:val="16"/>
   </w:num>
   <w:num w:numId="16" w16cid:durableId="189729088">
-    <w:abstractNumId w:val="10"/>
+    <w:abstractNumId w:val="11"/>
   </w:num>
   <w:num w:numId="17" w16cid:durableId="897520548">
-    <w:abstractNumId w:val="8"/>
+    <w:abstractNumId w:val="9"/>
   </w:num>
   <w:num w:numId="18" w16cid:durableId="1191794692">
-    <w:abstractNumId w:val="13"/>
+    <w:abstractNumId w:val="14"/>
   </w:num>
   <w:num w:numId="19" w16cid:durableId="1483539405">
     <w:abstractNumId w:val="1"/>
   </w:num>
   <w:num w:numId="20" w16cid:durableId="36199211">
-    <w:abstractNumId w:val="9"/>
+    <w:abstractNumId w:val="10"/>
+  </w:num>
+  <w:num w:numId="21" w16cid:durableId="412703574">
+    <w:abstractNumId w:val="8"/>
   </w:num>
 </w:numbering>
 </file>
@@ -7689,6 +8549,50 @@
       <w:szCs w:val="20"/>
     </w:rPr>
   </w:style>
+  <w:style w:type="paragraph" w:styleId="Encabezado">
+    <w:name w:val="header"/>
+    <w:basedOn w:val="Normal"/>
+    <w:link w:val="EncabezadoCar"/>
+    <w:uiPriority w:val="99"/>
+    <w:unhideWhenUsed/>
+    <w:rsid w:val="002A3F43"/>
+    <w:pPr>
+      <w:tabs>
+        <w:tab w:val="center" w:pos="4419"/>
+        <w:tab w:val="right" w:pos="8838"/>
+      </w:tabs>
+      <w:spacing w:after="0" w:line="240" w:lineRule="auto"/>
+    </w:pPr>
+  </w:style>
+  <w:style w:type="character" w:customStyle="1" w:styleId="EncabezadoCar">
+    <w:name w:val="Encabezado Car"/>
+    <w:basedOn w:val="Fuentedeprrafopredeter"/>
+    <w:link w:val="Encabezado"/>
+    <w:uiPriority w:val="99"/>
+    <w:rsid w:val="002A3F43"/>
+  </w:style>
+  <w:style w:type="paragraph" w:styleId="Piedepgina">
+    <w:name w:val="footer"/>
+    <w:basedOn w:val="Normal"/>
+    <w:link w:val="PiedepginaCar"/>
+    <w:uiPriority w:val="99"/>
+    <w:unhideWhenUsed/>
+    <w:rsid w:val="002A3F43"/>
+    <w:pPr>
+      <w:tabs>
+        <w:tab w:val="center" w:pos="4419"/>
+        <w:tab w:val="right" w:pos="8838"/>
+      </w:tabs>
+      <w:spacing w:after="0" w:line="240" w:lineRule="auto"/>
+    </w:pPr>
+  </w:style>
+  <w:style w:type="character" w:customStyle="1" w:styleId="PiedepginaCar">
+    <w:name w:val="Pie de página Car"/>
+    <w:basedOn w:val="Fuentedeprrafopredeter"/>
+    <w:link w:val="Piedepgina"/>
+    <w:uiPriority w:val="99"/>
+    <w:rsid w:val="002A3F43"/>
+  </w:style>
 </w:styles>
 </file>
 
@@ -8041,4 +8945,311 @@
     </a:ext>
   </a:extLst>
 </a:theme>
+</file>
+
+<file path=customXml/item1.xml><?xml version="1.0" encoding="utf-8"?>
+<ct:contentTypeSchema xmlns:ct="http://schemas.microsoft.com/office/2006/metadata/contentType" xmlns:ma="http://schemas.microsoft.com/office/2006/metadata/properties/metaAttributes" ct:_="" ma:_="" ma:contentTypeName="Documento" ma:contentTypeID="0x0101007109248BAEB94545945814AEAE737DD0" ma:contentTypeVersion="18" ma:contentTypeDescription="Crear nuevo documento." ma:contentTypeScope="" ma:versionID="3edf758f734d96465521428a97b18d3f">
+  <xsd:schema xmlns:xsd="http://www.w3.org/2001/XMLSchema" xmlns:xs="http://www.w3.org/2001/XMLSchema" xmlns:p="http://schemas.microsoft.com/office/2006/metadata/properties" xmlns:ns3="be0083ed-42dc-4019-9315-7ffaefa4977f" xmlns:ns4="d1d070bc-851b-447d-a1b8-85b4ca43b221" targetNamespace="http://schemas.microsoft.com/office/2006/metadata/properties" ma:root="true" ma:fieldsID="bd27d0056339f673a2c58878986e8c46" ns3:_="" ns4:_="">
+    <xsd:import namespace="be0083ed-42dc-4019-9315-7ffaefa4977f"/>
+    <xsd:import namespace="d1d070bc-851b-447d-a1b8-85b4ca43b221"/>
+    <xsd:element name="properties">
+      <xsd:complexType>
+        <xsd:sequence>
+          <xsd:element name="documentManagement">
+            <xsd:complexType>
+              <xsd:all>
+                <xsd:element ref="ns3:MediaServiceMetadata" minOccurs="0"/>
+                <xsd:element ref="ns3:MediaServiceFastMetadata" minOccurs="0"/>
+                <xsd:element ref="ns3:MediaServiceAutoKeyPoints" minOccurs="0"/>
+                <xsd:element ref="ns3:MediaServiceKeyPoints" minOccurs="0"/>
+                <xsd:element ref="ns4:SharedWithUsers" minOccurs="0"/>
+                <xsd:element ref="ns4:SharedWithDetails" minOccurs="0"/>
+                <xsd:element ref="ns4:SharingHintHash" minOccurs="0"/>
+                <xsd:element ref="ns3:MediaServiceAutoTags" minOccurs="0"/>
+                <xsd:element ref="ns3:MediaServiceOCR" minOccurs="0"/>
+                <xsd:element ref="ns3:MediaServiceGenerationTime" minOccurs="0"/>
+                <xsd:element ref="ns3:MediaServiceEventHashCode" minOccurs="0"/>
+                <xsd:element ref="ns3:MediaServiceDateTaken" minOccurs="0"/>
+                <xsd:element ref="ns3:MediaServiceLocation" minOccurs="0"/>
+                <xsd:element ref="ns3:MediaLengthInSeconds" minOccurs="0"/>
+                <xsd:element ref="ns3:_activity" minOccurs="0"/>
+                <xsd:element ref="ns3:MediaServiceObjectDetectorVersions" minOccurs="0"/>
+                <xsd:element ref="ns3:MediaServiceSystemTags" minOccurs="0"/>
+                <xsd:element ref="ns3:MediaServiceSearchProperties" minOccurs="0"/>
+              </xsd:all>
+            </xsd:complexType>
+          </xsd:element>
+        </xsd:sequence>
+      </xsd:complexType>
+    </xsd:element>
+  </xsd:schema>
+  <xsd:schema xmlns:xsd="http://www.w3.org/2001/XMLSchema" xmlns:xs="http://www.w3.org/2001/XMLSchema" xmlns:dms="http://schemas.microsoft.com/office/2006/documentManagement/types" xmlns:pc="http://schemas.microsoft.com/office/infopath/2007/PartnerControls" targetNamespace="be0083ed-42dc-4019-9315-7ffaefa4977f" elementFormDefault="qualified">
+    <xsd:import namespace="http://schemas.microsoft.com/office/2006/documentManagement/types"/>
+    <xsd:import namespace="http://schemas.microsoft.com/office/infopath/2007/PartnerControls"/>
+    <xsd:element name="MediaServiceMetadata" ma:index="8" nillable="true" ma:displayName="MediaServiceMetadata" ma:hidden="true" ma:internalName="MediaServiceMetadata" ma:readOnly="true">
+      <xsd:simpleType>
+        <xsd:restriction base="dms:Note"/>
+      </xsd:simpleType>
+    </xsd:element>
+    <xsd:element name="MediaServiceFastMetadata" ma:index="9" nillable="true" ma:displayName="MediaServiceFastMetadata" ma:hidden="true" ma:internalName="MediaServiceFastMetadata" ma:readOnly="true">
+      <xsd:simpleType>
+        <xsd:restriction base="dms:Note"/>
+      </xsd:simpleType>
+    </xsd:element>
+    <xsd:element name="MediaServiceAutoKeyPoints" ma:index="10" nillable="true" ma:displayName="MediaServiceAutoKeyPoints" ma:hidden="true" ma:internalName="MediaServiceAutoKeyPoints" ma:readOnly="true">
+      <xsd:simpleType>
+        <xsd:restriction base="dms:Note"/>
+      </xsd:simpleType>
+    </xsd:element>
+    <xsd:element name="MediaServiceKeyPoints" ma:index="11" nillable="true" ma:displayName="KeyPoints" ma:internalName="MediaServiceKeyPoints" ma:readOnly="true">
+      <xsd:simpleType>
+        <xsd:restriction base="dms:Note">
+          <xsd:maxLength value="255"/>
+        </xsd:restriction>
+      </xsd:simpleType>
+    </xsd:element>
+    <xsd:element name="MediaServiceAutoTags" ma:index="15" nillable="true" ma:displayName="Tags" ma:internalName="MediaServiceAutoTags" ma:readOnly="true">
+      <xsd:simpleType>
+        <xsd:restriction base="dms:Text"/>
+      </xsd:simpleType>
+    </xsd:element>
+    <xsd:element name="MediaServiceOCR" ma:index="16" nillable="true" ma:displayName="Extracted Text" ma:internalName="MediaServiceOCR" ma:readOnly="true">
+      <xsd:simpleType>
+        <xsd:restriction base="dms:Note">
+          <xsd:maxLength value="255"/>
+        </xsd:restriction>
+      </xsd:simpleType>
+    </xsd:element>
+    <xsd:element name="MediaServiceGenerationTime" ma:index="17" nillable="true" ma:displayName="MediaServiceGenerationTime" ma:hidden="true" ma:internalName="MediaServiceGenerationTime" ma:readOnly="true">
+      <xsd:simpleType>
+        <xsd:restriction base="dms:Text"/>
+      </xsd:simpleType>
+    </xsd:element>
+    <xsd:element name="MediaServiceEventHashCode" ma:index="18" nillable="true" ma:displayName="MediaServiceEventHashCode" ma:hidden="true" ma:internalName="MediaServiceEventHashCode" ma:readOnly="true">
+      <xsd:simpleType>
+        <xsd:restriction base="dms:Text"/>
+      </xsd:simpleType>
+    </xsd:element>
+    <xsd:element name="MediaServiceDateTaken" ma:index="19" nillable="true" ma:displayName="MediaServiceDateTaken" ma:hidden="true" ma:internalName="MediaServiceDateTaken" ma:readOnly="true">
+      <xsd:simpleType>
+        <xsd:restriction base="dms:Text"/>
+      </xsd:simpleType>
+    </xsd:element>
+    <xsd:element name="MediaServiceLocation" ma:index="20" nillable="true" ma:displayName="Location" ma:internalName="MediaServiceLocation" ma:readOnly="true">
+      <xsd:simpleType>
+        <xsd:restriction base="dms:Text"/>
+      </xsd:simpleType>
+    </xsd:element>
+    <xsd:element name="MediaLengthInSeconds" ma:index="21" nillable="true" ma:displayName="Length (seconds)" ma:internalName="MediaLengthInSeconds" ma:readOnly="true">
+      <xsd:simpleType>
+        <xsd:restriction base="dms:Unknown"/>
+      </xsd:simpleType>
+    </xsd:element>
+    <xsd:element name="_activity" ma:index="22" nillable="true" ma:displayName="_activity" ma:hidden="true" ma:internalName="_activity">
+      <xsd:simpleType>
+        <xsd:restriction base="dms:Note"/>
+      </xsd:simpleType>
+    </xsd:element>
+    <xsd:element name="MediaServiceObjectDetectorVersions" ma:index="23" nillable="true" ma:displayName="MediaServiceObjectDetectorVersions" ma:description="" ma:hidden="true" ma:indexed="true" ma:internalName="MediaServiceObjectDetectorVersions" ma:readOnly="true">
+      <xsd:simpleType>
+        <xsd:restriction base="dms:Text"/>
+      </xsd:simpleType>
+    </xsd:element>
+    <xsd:element name="MediaServiceSystemTags" ma:index="24" nillable="true" ma:displayName="MediaServiceSystemTags" ma:hidden="true" ma:internalName="MediaServiceSystemTags" ma:readOnly="true">
+      <xsd:simpleType>
+        <xsd:restriction base="dms:Note"/>
+      </xsd:simpleType>
+    </xsd:element>
+    <xsd:element name="MediaServiceSearchProperties" ma:index="25" nillable="true" ma:displayName="MediaServiceSearchProperties" ma:hidden="true" ma:internalName="MediaServiceSearchProperties" ma:readOnly="true">
+      <xsd:simpleType>
+        <xsd:restriction base="dms:Note"/>
+      </xsd:simpleType>
+    </xsd:element>
+  </xsd:schema>
+  <xsd:schema xmlns:xsd="http://www.w3.org/2001/XMLSchema" xmlns:xs="http://www.w3.org/2001/XMLSchema" xmlns:dms="http://schemas.microsoft.com/office/2006/documentManagement/types" xmlns:pc="http://schemas.microsoft.com/office/infopath/2007/PartnerControls" targetNamespace="d1d070bc-851b-447d-a1b8-85b4ca43b221" elementFormDefault="qualified">
+    <xsd:import namespace="http://schemas.microsoft.com/office/2006/documentManagement/types"/>
+    <xsd:import namespace="http://schemas.microsoft.com/office/infopath/2007/PartnerControls"/>
+    <xsd:element name="SharedWithUsers" ma:index="12" nillable="true" ma:displayName="Compartido con" ma:internalName="SharedWithUsers" ma:readOnly="true">
+      <xsd:complexType>
+        <xsd:complexContent>
+          <xsd:extension base="dms:UserMulti">
+            <xsd:sequence>
+              <xsd:element name="UserInfo" minOccurs="0" maxOccurs="unbounded">
+                <xsd:complexType>
+                  <xsd:sequence>
+                    <xsd:element name="DisplayName" type="xsd:string" minOccurs="0"/>
+                    <xsd:element name="AccountId" type="dms:UserId" minOccurs="0" nillable="true"/>
+                    <xsd:element name="AccountType" type="xsd:string" minOccurs="0"/>
+                  </xsd:sequence>
+                </xsd:complexType>
+              </xsd:element>
+            </xsd:sequence>
+          </xsd:extension>
+        </xsd:complexContent>
+      </xsd:complexType>
+    </xsd:element>
+    <xsd:element name="SharedWithDetails" ma:index="13" nillable="true" ma:displayName="Detalles de uso compartido" ma:internalName="SharedWithDetails" ma:readOnly="true">
+      <xsd:simpleType>
+        <xsd:restriction base="dms:Note">
+          <xsd:maxLength value="255"/>
+        </xsd:restriction>
+      </xsd:simpleType>
+    </xsd:element>
+    <xsd:element name="SharingHintHash" ma:index="14" nillable="true" ma:displayName="Hash de la sugerencia para compartir" ma:hidden="true" ma:internalName="SharingHintHash" ma:readOnly="true">
+      <xsd:simpleType>
+        <xsd:restriction base="dms:Text"/>
+      </xsd:simpleType>
+    </xsd:element>
+  </xsd:schema>
+  <xsd:schema xmlns="http://schemas.openxmlformats.org/package/2006/metadata/core-properties" xmlns:xsd="http://www.w3.org/2001/XMLSchema" xmlns:xsi="http://www.w3.org/2001/XMLSchema-instance" xmlns:dc="http://purl.org/dc/elements/1.1/" xmlns:dcterms="http://purl.org/dc/terms/" xmlns:odoc="http://schemas.microsoft.com/internal/obd" targetNamespace="http://schemas.openxmlformats.org/package/2006/metadata/core-properties" elementFormDefault="qualified" attributeFormDefault="unqualified" blockDefault="#all">
+    <xsd:import namespace="http://purl.org/dc/elements/1.1/" schemaLocation="http://dublincore.org/schemas/xmls/qdc/2003/04/02/dc.xsd"/>
+    <xsd:import namespace="http://purl.org/dc/terms/" schemaLocation="http://dublincore.org/schemas/xmls/qdc/2003/04/02/dcterms.xsd"/>
+    <xsd:element name="coreProperties" type="CT_coreProperties"/>
+    <xsd:complexType name="CT_coreProperties">
+      <xsd:all>
+        <xsd:element ref="dc:creator" minOccurs="0" maxOccurs="1"/>
+        <xsd:element ref="dcterms:created" minOccurs="0" maxOccurs="1"/>
+        <xsd:element ref="dc:identifier" minOccurs="0" maxOccurs="1"/>
+        <xsd:element name="contentType" minOccurs="0" maxOccurs="1" type="xsd:string" ma:index="0" ma:displayName="Tipo de contenido"/>
+        <xsd:element ref="dc:title" minOccurs="0" maxOccurs="1" ma:index="4" ma:displayName="Título"/>
+        <xsd:element ref="dc:subject" minOccurs="0" maxOccurs="1"/>
+        <xsd:element ref="dc:description" minOccurs="0" maxOccurs="1"/>
+        <xsd:element name="keywords" minOccurs="0" maxOccurs="1" type="xsd:string"/>
+        <xsd:element ref="dc:language" minOccurs="0" maxOccurs="1"/>
+        <xsd:element name="category" minOccurs="0" maxOccurs="1" type="xsd:string"/>
+        <xsd:element name="version" minOccurs="0" maxOccurs="1" type="xsd:string"/>
+        <xsd:element name="revision" minOccurs="0" maxOccurs="1" type="xsd:string">
+          <xsd:annotation>
+            <xsd:documentation>
+                        This value indicates the number of saves or revisions. The application is responsible for updating this value after each revision.
+                    </xsd:documentation>
+          </xsd:annotation>
+        </xsd:element>
+        <xsd:element name="lastModifiedBy" minOccurs="0" maxOccurs="1" type="xsd:string"/>
+        <xsd:element ref="dcterms:modified" minOccurs="0" maxOccurs="1"/>
+        <xsd:element name="contentStatus" minOccurs="0" maxOccurs="1" type="xsd:string"/>
+      </xsd:all>
+    </xsd:complexType>
+  </xsd:schema>
+  <xs:schema xmlns:pc="http://schemas.microsoft.com/office/infopath/2007/PartnerControls" xmlns:xs="http://www.w3.org/2001/XMLSchema" targetNamespace="http://schemas.microsoft.com/office/infopath/2007/PartnerControls" elementFormDefault="qualified" attributeFormDefault="unqualified">
+    <xs:element name="Person">
+      <xs:complexType>
+        <xs:sequence>
+          <xs:element ref="pc:DisplayName" minOccurs="0"/>
+          <xs:element ref="pc:AccountId" minOccurs="0"/>
+          <xs:element ref="pc:AccountType" minOccurs="0"/>
+        </xs:sequence>
+      </xs:complexType>
+    </xs:element>
+    <xs:element name="DisplayName" type="xs:string"/>
+    <xs:element name="AccountId" type="xs:string"/>
+    <xs:element name="AccountType" type="xs:string"/>
+    <xs:element name="BDCAssociatedEntity">
+      <xs:complexType>
+        <xs:sequence>
+          <xs:element ref="pc:BDCEntity" minOccurs="0" maxOccurs="unbounded"/>
+        </xs:sequence>
+        <xs:attribute ref="pc:EntityNamespace"/>
+        <xs:attribute ref="pc:EntityName"/>
+        <xs:attribute ref="pc:SystemInstanceName"/>
+        <xs:attribute ref="pc:AssociationName"/>
+      </xs:complexType>
+    </xs:element>
+    <xs:attribute name="EntityNamespace" type="xs:string"/>
+    <xs:attribute name="EntityName" type="xs:string"/>
+    <xs:attribute name="SystemInstanceName" type="xs:string"/>
+    <xs:attribute name="AssociationName" type="xs:string"/>
+    <xs:element name="BDCEntity">
+      <xs:complexType>
+        <xs:sequence>
+          <xs:element ref="pc:EntityDisplayName" minOccurs="0"/>
+          <xs:element ref="pc:EntityInstanceReference" minOccurs="0"/>
+          <xs:element ref="pc:EntityId1" minOccurs="0"/>
+          <xs:element ref="pc:EntityId2" minOccurs="0"/>
+          <xs:element ref="pc:EntityId3" minOccurs="0"/>
+          <xs:element ref="pc:EntityId4" minOccurs="0"/>
+          <xs:element ref="pc:EntityId5" minOccurs="0"/>
+        </xs:sequence>
+      </xs:complexType>
+    </xs:element>
+    <xs:element name="EntityDisplayName" type="xs:string"/>
+    <xs:element name="EntityInstanceReference" type="xs:string"/>
+    <xs:element name="EntityId1" type="xs:string"/>
+    <xs:element name="EntityId2" type="xs:string"/>
+    <xs:element name="EntityId3" type="xs:string"/>
+    <xs:element name="EntityId4" type="xs:string"/>
+    <xs:element name="EntityId5" type="xs:string"/>
+    <xs:element name="Terms">
+      <xs:complexType>
+        <xs:sequence>
+          <xs:element ref="pc:TermInfo" minOccurs="0" maxOccurs="unbounded"/>
+        </xs:sequence>
+      </xs:complexType>
+    </xs:element>
+    <xs:element name="TermInfo">
+      <xs:complexType>
+        <xs:sequence>
+          <xs:element ref="pc:TermName" minOccurs="0"/>
+          <xs:element ref="pc:TermId" minOccurs="0"/>
+        </xs:sequence>
+      </xs:complexType>
+    </xs:element>
+    <xs:element name="TermName" type="xs:string"/>
+    <xs:element name="TermId" type="xs:string"/>
+  </xs:schema>
+</ct:contentTypeSchema>
+</file>
+
+<file path=customXml/item2.xml><?xml version="1.0" encoding="utf-8"?>
+<?mso-contentType ?>
+<FormTemplates xmlns="http://schemas.microsoft.com/sharepoint/v3/contenttype/forms">
+  <Display>DocumentLibraryForm</Display>
+  <Edit>DocumentLibraryForm</Edit>
+  <New>DocumentLibraryForm</New>
+</FormTemplates>
+</file>
+
+<file path=customXml/item3.xml><?xml version="1.0" encoding="utf-8"?>
+<p:properties xmlns:p="http://schemas.microsoft.com/office/2006/metadata/properties" xmlns:xsi="http://www.w3.org/2001/XMLSchema-instance" xmlns:pc="http://schemas.microsoft.com/office/infopath/2007/PartnerControls">
+  <documentManagement>
+    <_activity xmlns="be0083ed-42dc-4019-9315-7ffaefa4977f" xsi:nil="true"/>
+  </documentManagement>
+</p:properties>
+</file>
+
+<file path=customXml/itemProps1.xml><?xml version="1.0" encoding="utf-8"?>
+<ds:datastoreItem xmlns:ds="http://schemas.openxmlformats.org/officeDocument/2006/customXml" ds:itemID="{CF8675E7-BB45-4A68-BA4A-AC1A727520B3}">
+  <ds:schemaRefs>
+    <ds:schemaRef ds:uri="http://schemas.microsoft.com/office/2006/metadata/contentType"/>
+    <ds:schemaRef ds:uri="http://schemas.microsoft.com/office/2006/metadata/properties/metaAttributes"/>
+    <ds:schemaRef ds:uri="http://www.w3.org/2001/XMLSchema"/>
+    <ds:schemaRef ds:uri="http://schemas.microsoft.com/office/2006/metadata/properties"/>
+    <ds:schemaRef ds:uri="be0083ed-42dc-4019-9315-7ffaefa4977f"/>
+    <ds:schemaRef ds:uri="d1d070bc-851b-447d-a1b8-85b4ca43b221"/>
+    <ds:schemaRef ds:uri="http://schemas.microsoft.com/office/2006/documentManagement/types"/>
+    <ds:schemaRef ds:uri="http://schemas.microsoft.com/office/infopath/2007/PartnerControls"/>
+    <ds:schemaRef ds:uri="http://schemas.openxmlformats.org/package/2006/metadata/core-properties"/>
+    <ds:schemaRef ds:uri="http://purl.org/dc/elements/1.1/"/>
+    <ds:schemaRef ds:uri="http://purl.org/dc/terms/"/>
+    <ds:schemaRef ds:uri="http://schemas.microsoft.com/internal/obd"/>
+  </ds:schemaRefs>
+</ds:datastoreItem>
+</file>
+
+<file path=customXml/itemProps2.xml><?xml version="1.0" encoding="utf-8"?>
+<ds:datastoreItem xmlns:ds="http://schemas.openxmlformats.org/officeDocument/2006/customXml" ds:itemID="{1BCD66E9-41C0-4BA8-B4C2-42E0A5A04A31}">
+  <ds:schemaRefs>
+    <ds:schemaRef ds:uri="http://schemas.microsoft.com/sharepoint/v3/contenttype/forms"/>
+  </ds:schemaRefs>
+</ds:datastoreItem>
+</file>
+
+<file path=customXml/itemProps3.xml><?xml version="1.0" encoding="utf-8"?>
+<ds:datastoreItem xmlns:ds="http://schemas.openxmlformats.org/officeDocument/2006/customXml" ds:itemID="{B2665430-599F-460C-B5AD-33A6E2620821}">
+  <ds:schemaRefs>
+    <ds:schemaRef ds:uri="http://schemas.microsoft.com/office/2006/metadata/properties"/>
+    <ds:schemaRef ds:uri="http://schemas.microsoft.com/office/infopath/2007/PartnerControls"/>
+    <ds:schemaRef ds:uri="be0083ed-42dc-4019-9315-7ffaefa4977f"/>
+  </ds:schemaRefs>
+</ds:datastoreItem>
 </file>
</xml_diff>

<commit_message>
pequeña modificacion en el documento de evidencia
</commit_message>
<xml_diff>
--- a/BackendGuadalcazar.docx
+++ b/BackendGuadalcazar.docx
@@ -3134,7 +3134,7 @@
           </mc:Choice>
           <mc:Fallback>
             <w:pict>
-              <v:shapetype w14:anchorId="6B9DD620" id="_x0000_t75" coordsize="21600,21600" o:spt="75" o:preferrelative="t" path="m@4@5l@4@11@9@11@9@5xe" filled="f" stroked="f">
+              <v:shapetype w14:anchorId="3DC6CF9B" id="_x0000_t75" coordsize="21600,21600" o:spt="75" o:preferrelative="t" path="m@4@5l@4@11@9@11@9@5xe" filled="f" stroked="f">
                 <v:stroke joinstyle="miter"/>
                 <v:formulas>
                   <v:f eqn="if lineDrawn pixelLineWidth 0"/>
@@ -3204,7 +3204,7 @@
           </mc:Choice>
           <mc:Fallback>
             <w:pict>
-              <v:shape w14:anchorId="326E65CE" id="Entrada de lápiz 6" o:spid="_x0000_s1026" type="#_x0000_t75" style="position:absolute;margin-left:79.15pt;margin-top:22.4pt;width:38.95pt;height:22.6pt;z-index:251659264;visibility:visible;mso-wrap-style:square;mso-width-percent:0;mso-height-percent:0;mso-wrap-distance-left:9pt;mso-wrap-distance-top:0;mso-wrap-distance-right:9pt;mso-wrap-distance-bottom:0;mso-position-horizontal:absolute;mso-position-horizontal-relative:text;mso-position-vertical:absolute;mso-position-vertical-relative:text;mso-width-percent:0;mso-height-percent:0;mso-width-relative:margin;mso-height-relative:margin" o:gfxdata="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">
+              <v:shape w14:anchorId="72C3CB59" id="Entrada de lápiz 6" o:spid="_x0000_s1026" type="#_x0000_t75" style="position:absolute;margin-left:79.15pt;margin-top:22.4pt;width:38.95pt;height:22.6pt;z-index:251659264;visibility:visible;mso-wrap-style:square;mso-width-percent:0;mso-height-percent:0;mso-wrap-distance-left:9pt;mso-wrap-distance-top:0;mso-wrap-distance-right:9pt;mso-wrap-distance-bottom:0;mso-position-horizontal:absolute;mso-position-horizontal-relative:text;mso-position-vertical:absolute;mso-position-vertical-relative:text;mso-width-percent:0;mso-height-percent:0;mso-width-relative:margin;mso-height-relative:margin" o:gfxdata="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">
                 <v:imagedata r:id="rId30" o:title=""/>
               </v:shape>
             </w:pict>
@@ -4967,7 +4967,51 @@
         </w:drawing>
       </w:r>
     </w:p>
-    <w:p/>
+    <w:p>
+      <w:r>
+        <w:t>Ahora aquí una prueba de el como guardamos cambios en nuestra nueva rama</w:t>
+      </w:r>
+      <w:r>
+        <w:br/>
+      </w:r>
+      <w:r>
+        <w:drawing>
+          <wp:inline distT="0" distB="0" distL="0" distR="0" wp14:anchorId="75F35E76" wp14:editId="6965966D">
+            <wp:extent cx="5591955" cy="6935168"/>
+            <wp:effectExtent l="0" t="0" r="8890" b="0"/>
+            <wp:docPr id="645401254" name="Imagen 1" descr="Texto&#10;&#10;El contenido generado por IA puede ser incorrecto."/>
+            <wp:cNvGraphicFramePr>
+              <a:graphicFrameLocks xmlns:a="http://schemas.openxmlformats.org/drawingml/2006/main" noChangeAspect="1"/>
+            </wp:cNvGraphicFramePr>
+            <a:graphic xmlns:a="http://schemas.openxmlformats.org/drawingml/2006/main">
+              <a:graphicData uri="http://schemas.openxmlformats.org/drawingml/2006/picture">
+                <pic:pic xmlns:pic="http://schemas.openxmlformats.org/drawingml/2006/picture">
+                  <pic:nvPicPr>
+                    <pic:cNvPr id="645401254" name="Imagen 1" descr="Texto&#10;&#10;El contenido generado por IA puede ser incorrecto."/>
+                    <pic:cNvPicPr/>
+                  </pic:nvPicPr>
+                  <pic:blipFill>
+                    <a:blip r:embed="rId47"/>
+                    <a:stretch>
+                      <a:fillRect/>
+                    </a:stretch>
+                  </pic:blipFill>
+                  <pic:spPr>
+                    <a:xfrm>
+                      <a:off x="0" y="0"/>
+                      <a:ext cx="5591955" cy="6935168"/>
+                    </a:xfrm>
+                    <a:prstGeom prst="rect">
+                      <a:avLst/>
+                    </a:prstGeom>
+                  </pic:spPr>
+                </pic:pic>
+              </a:graphicData>
+            </a:graphic>
+          </wp:inline>
+        </w:drawing>
+      </w:r>
+    </w:p>
     <w:sectPr>
       <w:pgSz w:w="12240" w:h="15840"/>
       <w:pgMar w:top="1417" w:right="1701" w:bottom="1417" w:left="1701" w:header="708" w:footer="708" w:gutter="0"/>

</xml_diff>

<commit_message>
Por fin se arreglo el problema del inicio de sesion con su respectivo problema que no se podian editar ni eliminar nada
</commit_message>
<xml_diff>
--- a/BackendGuadalcazar.docx
+++ b/BackendGuadalcazar.docx
@@ -3134,7 +3134,7 @@
           </mc:Choice>
           <mc:Fallback>
             <w:pict>
-              <v:shapetype w14:anchorId="3DC6CF9B" id="_x0000_t75" coordsize="21600,21600" o:spt="75" o:preferrelative="t" path="m@4@5l@4@11@9@11@9@5xe" filled="f" stroked="f">
+              <v:shapetype w14:anchorId="70864C31" id="_x0000_t75" coordsize="21600,21600" o:spt="75" o:preferrelative="t" path="m@4@5l@4@11@9@11@9@5xe" filled="f" stroked="f">
                 <v:stroke joinstyle="miter"/>
                 <v:formulas>
                   <v:f eqn="if lineDrawn pixelLineWidth 0"/>
@@ -3204,7 +3204,7 @@
           </mc:Choice>
           <mc:Fallback>
             <w:pict>
-              <v:shape w14:anchorId="72C3CB59" id="Entrada de lápiz 6" o:spid="_x0000_s1026" type="#_x0000_t75" style="position:absolute;margin-left:79.15pt;margin-top:22.4pt;width:38.95pt;height:22.6pt;z-index:251659264;visibility:visible;mso-wrap-style:square;mso-width-percent:0;mso-height-percent:0;mso-wrap-distance-left:9pt;mso-wrap-distance-top:0;mso-wrap-distance-right:9pt;mso-wrap-distance-bottom:0;mso-position-horizontal:absolute;mso-position-horizontal-relative:text;mso-position-vertical:absolute;mso-position-vertical-relative:text;mso-width-percent:0;mso-height-percent:0;mso-width-relative:margin;mso-height-relative:margin" o:gfxdata="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">
+              <v:shape w14:anchorId="25AB57EB" id="Entrada de lápiz 6" o:spid="_x0000_s1026" type="#_x0000_t75" style="position:absolute;margin-left:79.15pt;margin-top:22.4pt;width:38.95pt;height:22.6pt;z-index:251659264;visibility:visible;mso-wrap-style:square;mso-width-percent:0;mso-height-percent:0;mso-wrap-distance-left:9pt;mso-wrap-distance-top:0;mso-wrap-distance-right:9pt;mso-wrap-distance-bottom:0;mso-position-horizontal:absolute;mso-position-horizontal-relative:text;mso-position-vertical:absolute;mso-position-vertical-relative:text;mso-width-percent:0;mso-height-percent:0;mso-width-relative:margin;mso-height-relative:margin" o:gfxdata="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">
                 <v:imagedata r:id="rId30" o:title=""/>
               </v:shape>
             </w:pict>
@@ -3796,6 +3796,9 @@
         <w:br/>
       </w:r>
       <w:r>
+        <w:rPr>
+          <w:noProof/>
+        </w:rPr>
         <w:drawing>
           <wp:inline distT="0" distB="0" distL="0" distR="0" wp14:anchorId="621629FA" wp14:editId="0BC28595">
             <wp:extent cx="5048251" cy="4781550"/>
@@ -3861,6 +3864,9 @@
     </w:p>
     <w:p>
       <w:r>
+        <w:rPr>
+          <w:noProof/>
+        </w:rPr>
         <w:drawing>
           <wp:inline distT="0" distB="0" distL="0" distR="0" wp14:anchorId="5BEC7E43" wp14:editId="22ABF8F5">
             <wp:extent cx="762106" cy="485843"/>
@@ -3955,6 +3961,9 @@
         <w:br/>
       </w:r>
       <w:r>
+        <w:rPr>
+          <w:noProof/>
+        </w:rPr>
         <w:drawing>
           <wp:inline distT="0" distB="0" distL="0" distR="0" wp14:anchorId="63EADC48" wp14:editId="7337FF80">
             <wp:extent cx="4058216" cy="3734321"/>
@@ -4020,6 +4029,9 @@
     </w:p>
     <w:p>
       <w:r>
+        <w:rPr>
+          <w:noProof/>
+        </w:rPr>
         <w:drawing>
           <wp:inline distT="0" distB="0" distL="0" distR="0" wp14:anchorId="0A802455" wp14:editId="7C20817D">
             <wp:extent cx="3648075" cy="3505178"/>
@@ -4096,6 +4108,9 @@
         <w:br/>
       </w:r>
       <w:r>
+        <w:rPr>
+          <w:noProof/>
+        </w:rPr>
         <w:drawing>
           <wp:inline distT="0" distB="0" distL="0" distR="0" wp14:anchorId="63E11E39" wp14:editId="1F9D0EEC">
             <wp:extent cx="5220429" cy="571580"/>
@@ -4148,37 +4163,22 @@
         <w:rPr>
           <w:lang w:val="en-US"/>
         </w:rPr>
-        <w:t>backend/</w:t>
-      </w:r>
+        <w:t>backend/app/Http/Middleware/</w:t>
+      </w:r>
+      <w:proofErr w:type="spellStart"/>
       <w:r>
         <w:rPr>
           <w:lang w:val="en-US"/>
         </w:rPr>
-        <w:t>app/Http/Middleware</w:t>
-      </w:r>
-      <w:r>
-        <w:rPr>
-          <w:lang w:val="en-US"/>
-        </w:rPr>
-        <w:t>/</w:t>
-      </w:r>
-      <w:proofErr w:type="spellStart"/>
-      <w:r>
-        <w:rPr>
-          <w:lang w:val="en-US"/>
-        </w:rPr>
-        <w:t>Authenticate</w:t>
-      </w:r>
-      <w:r>
-        <w:rPr>
-          <w:lang w:val="en-US"/>
-        </w:rPr>
-        <w:t>.php</w:t>
-      </w:r>
-      <w:proofErr w:type="spellEnd"/>
-    </w:p>
-    <w:p>
-      <w:r>
+        <w:t>Authenticate.php</w:t>
+      </w:r>
+      <w:proofErr w:type="spellEnd"/>
+    </w:p>
+    <w:p>
+      <w:r>
+        <w:rPr>
+          <w:noProof/>
+        </w:rPr>
         <w:drawing>
           <wp:inline distT="0" distB="0" distL="0" distR="0" wp14:anchorId="2FFEAB53" wp14:editId="798BCB0D">
             <wp:extent cx="1771897" cy="1066949"/>
@@ -4296,6 +4296,9 @@
     </w:p>
     <w:p>
       <w:r>
+        <w:rPr>
+          <w:noProof/>
+        </w:rPr>
         <w:drawing>
           <wp:inline distT="0" distB="0" distL="0" distR="0" wp14:anchorId="1F9674FA" wp14:editId="5F7FDB2C">
             <wp:extent cx="4591691" cy="2791215"/>
@@ -4345,7 +4348,15 @@
       </w:r>
       <w:proofErr w:type="spellEnd"/>
       <w:r>
-        <w:t xml:space="preserve"> que esta en la carpeta </w:t>
+        <w:t xml:space="preserve"> que </w:t>
+      </w:r>
+      <w:proofErr w:type="spellStart"/>
+      <w:r>
+        <w:t>esta</w:t>
+      </w:r>
+      <w:proofErr w:type="spellEnd"/>
+      <w:r>
+        <w:t xml:space="preserve"> en la carpeta </w:t>
       </w:r>
       <w:proofErr w:type="spellStart"/>
       <w:r>
@@ -4358,6 +4369,9 @@
     </w:p>
     <w:p>
       <w:r>
+        <w:rPr>
+          <w:noProof/>
+        </w:rPr>
         <w:drawing>
           <wp:inline distT="0" distB="0" distL="0" distR="0" wp14:anchorId="437B29EE" wp14:editId="3FE93492">
             <wp:extent cx="5612130" cy="3052445"/>
@@ -4929,6 +4943,9 @@
     </w:p>
     <w:p>
       <w:r>
+        <w:rPr>
+          <w:noProof/>
+        </w:rPr>
         <w:lastRenderedPageBreak/>
         <w:drawing>
           <wp:inline distT="0" distB="0" distL="0" distR="0" wp14:anchorId="5BA2DE85" wp14:editId="2683056E">
@@ -4969,12 +4986,31 @@
     </w:p>
     <w:p>
       <w:r>
-        <w:t>Ahora aquí una prueba de el como guardamos cambios en nuestra nueva rama</w:t>
+        <w:t xml:space="preserve">Ahora aquí una prueba </w:t>
+      </w:r>
+      <w:proofErr w:type="spellStart"/>
+      <w:r>
+        <w:t>de el</w:t>
+      </w:r>
+      <w:proofErr w:type="spellEnd"/>
+      <w:r>
+        <w:t xml:space="preserve"> </w:t>
+      </w:r>
+      <w:proofErr w:type="spellStart"/>
+      <w:r>
+        <w:t>como</w:t>
+      </w:r>
+      <w:proofErr w:type="spellEnd"/>
+      <w:r>
+        <w:t xml:space="preserve"> guardamos cambios en nuestra nueva rama</w:t>
       </w:r>
       <w:r>
         <w:br/>
       </w:r>
       <w:r>
+        <w:rPr>
+          <w:noProof/>
+        </w:rPr>
         <w:drawing>
           <wp:inline distT="0" distB="0" distL="0" distR="0" wp14:anchorId="75F35E76" wp14:editId="6965966D">
             <wp:extent cx="5591955" cy="6935168"/>
@@ -5012,6 +5048,9 @@
         </w:drawing>
       </w:r>
     </w:p>
+    <w:p/>
+    <w:p/>
+    <w:p/>
     <w:sectPr>
       <w:pgSz w:w="12240" w:h="15840"/>
       <w:pgMar w:top="1417" w:right="1701" w:bottom="1417" w:left="1701" w:header="708" w:footer="708" w:gutter="0"/>
@@ -8237,6 +8276,7 @@
   <w:style w:type="character" w:default="1" w:styleId="Fuentedeprrafopredeter">
     <w:name w:val="Default Paragraph Font"/>
     <w:uiPriority w:val="1"/>
+    <w:semiHidden/>
     <w:unhideWhenUsed/>
   </w:style>
   <w:style w:type="table" w:default="1" w:styleId="Tablanormal">
@@ -8992,6 +9032,14 @@
 </file>
 
 <file path=customXml/item1.xml><?xml version="1.0" encoding="utf-8"?>
+<p:properties xmlns:p="http://schemas.microsoft.com/office/2006/metadata/properties" xmlns:xsi="http://www.w3.org/2001/XMLSchema-instance" xmlns:pc="http://schemas.microsoft.com/office/infopath/2007/PartnerControls">
+  <documentManagement>
+    <_activity xmlns="be0083ed-42dc-4019-9315-7ffaefa4977f" xsi:nil="true"/>
+  </documentManagement>
+</p:properties>
+</file>
+
+<file path=customXml/item2.xml><?xml version="1.0" encoding="utf-8"?>
 <ct:contentTypeSchema xmlns:ct="http://schemas.microsoft.com/office/2006/metadata/contentType" xmlns:ma="http://schemas.microsoft.com/office/2006/metadata/properties/metaAttributes" ct:_="" ma:_="" ma:contentTypeName="Documento" ma:contentTypeID="0x0101007109248BAEB94545945814AEAE737DD0" ma:contentTypeVersion="18" ma:contentTypeDescription="Crear nuevo documento." ma:contentTypeScope="" ma:versionID="3edf758f734d96465521428a97b18d3f">
   <xsd:schema xmlns:xsd="http://www.w3.org/2001/XMLSchema" xmlns:xs="http://www.w3.org/2001/XMLSchema" xmlns:p="http://schemas.microsoft.com/office/2006/metadata/properties" xmlns:ns3="be0083ed-42dc-4019-9315-7ffaefa4977f" xmlns:ns4="d1d070bc-851b-447d-a1b8-85b4ca43b221" targetNamespace="http://schemas.microsoft.com/office/2006/metadata/properties" ma:root="true" ma:fieldsID="bd27d0056339f673a2c58878986e8c46" ns3:_="" ns4:_="">
     <xsd:import namespace="be0083ed-42dc-4019-9315-7ffaefa4977f"/>
@@ -9244,7 +9292,7 @@
 </ct:contentTypeSchema>
 </file>
 
-<file path=customXml/item2.xml><?xml version="1.0" encoding="utf-8"?>
+<file path=customXml/item3.xml><?xml version="1.0" encoding="utf-8"?>
 <?mso-contentType ?>
 <FormTemplates xmlns="http://schemas.microsoft.com/sharepoint/v3/contenttype/forms">
   <Display>DocumentLibraryForm</Display>
@@ -9253,15 +9301,17 @@
 </FormTemplates>
 </file>
 
-<file path=customXml/item3.xml><?xml version="1.0" encoding="utf-8"?>
-<p:properties xmlns:p="http://schemas.microsoft.com/office/2006/metadata/properties" xmlns:xsi="http://www.w3.org/2001/XMLSchema-instance" xmlns:pc="http://schemas.microsoft.com/office/infopath/2007/PartnerControls">
-  <documentManagement>
-    <_activity xmlns="be0083ed-42dc-4019-9315-7ffaefa4977f" xsi:nil="true"/>
-  </documentManagement>
-</p:properties>
+<file path=customXml/itemProps1.xml><?xml version="1.0" encoding="utf-8"?>
+<ds:datastoreItem xmlns:ds="http://schemas.openxmlformats.org/officeDocument/2006/customXml" ds:itemID="{B2665430-599F-460C-B5AD-33A6E2620821}">
+  <ds:schemaRefs>
+    <ds:schemaRef ds:uri="http://schemas.microsoft.com/office/2006/metadata/properties"/>
+    <ds:schemaRef ds:uri="http://schemas.microsoft.com/office/infopath/2007/PartnerControls"/>
+    <ds:schemaRef ds:uri="be0083ed-42dc-4019-9315-7ffaefa4977f"/>
+  </ds:schemaRefs>
+</ds:datastoreItem>
 </file>
 
-<file path=customXml/itemProps1.xml><?xml version="1.0" encoding="utf-8"?>
+<file path=customXml/itemProps2.xml><?xml version="1.0" encoding="utf-8"?>
 <ds:datastoreItem xmlns:ds="http://schemas.openxmlformats.org/officeDocument/2006/customXml" ds:itemID="{CF8675E7-BB45-4A68-BA4A-AC1A727520B3}">
   <ds:schemaRefs>
     <ds:schemaRef ds:uri="http://schemas.microsoft.com/office/2006/metadata/contentType"/>
@@ -9280,20 +9330,10 @@
 </ds:datastoreItem>
 </file>
 
-<file path=customXml/itemProps2.xml><?xml version="1.0" encoding="utf-8"?>
+<file path=customXml/itemProps3.xml><?xml version="1.0" encoding="utf-8"?>
 <ds:datastoreItem xmlns:ds="http://schemas.openxmlformats.org/officeDocument/2006/customXml" ds:itemID="{1BCD66E9-41C0-4BA8-B4C2-42E0A5A04A31}">
   <ds:schemaRefs>
     <ds:schemaRef ds:uri="http://schemas.microsoft.com/sharepoint/v3/contenttype/forms"/>
   </ds:schemaRefs>
 </ds:datastoreItem>
-</file>
-
-<file path=customXml/itemProps3.xml><?xml version="1.0" encoding="utf-8"?>
-<ds:datastoreItem xmlns:ds="http://schemas.openxmlformats.org/officeDocument/2006/customXml" ds:itemID="{B2665430-599F-460C-B5AD-33A6E2620821}">
-  <ds:schemaRefs>
-    <ds:schemaRef ds:uri="http://schemas.microsoft.com/office/2006/metadata/properties"/>
-    <ds:schemaRef ds:uri="http://schemas.microsoft.com/office/infopath/2007/PartnerControls"/>
-    <ds:schemaRef ds:uri="be0083ed-42dc-4019-9315-7ffaefa4977f"/>
-  </ds:schemaRefs>
-</ds:datastoreItem>
 </file>
</xml_diff>